<commit_message>
write about userbility methods
</commit_message>
<xml_diff>
--- a/01.introduction.docx
+++ b/01.introduction.docx
@@ -269,124 +269,307 @@
         <w:rPr>
           <w:rFonts w:asciiTheme="minorEastAsia" w:hAnsiTheme="minorEastAsia" w:cs="Times New Roman" w:hint="eastAsia"/>
         </w:rPr>
-        <w:t>ユーザビリティ</w:t>
+        <w:t>ユーザビリティの関心が</w:t>
+      </w:r>
+      <w:r>
+        <w:rPr>
+          <w:rFonts w:asciiTheme="minorEastAsia" w:hAnsiTheme="minorEastAsia" w:cs="Times New Roman"/>
+        </w:rPr>
+        <w:t>UX</w:t>
       </w:r>
       <w:r>
         <w:rPr>
           <w:rFonts w:asciiTheme="minorEastAsia" w:hAnsiTheme="minorEastAsia" w:cs="Times New Roman" w:hint="eastAsia"/>
         </w:rPr>
-        <w:t>の関心が</w:t>
+        <w:t>に拡大</w:t>
       </w:r>
       <w:r>
         <w:rPr>
           <w:rFonts w:asciiTheme="minorEastAsia" w:hAnsiTheme="minorEastAsia" w:cs="Times New Roman"/>
         </w:rPr>
+        <w:t>，</w:t>
+      </w:r>
+      <w:r>
+        <w:rPr>
+          <w:rFonts w:asciiTheme="minorEastAsia" w:hAnsiTheme="minorEastAsia" w:cs="Times New Roman" w:hint="eastAsia"/>
+        </w:rPr>
+        <w:t>移行してからは</w:t>
+      </w:r>
+      <w:r>
+        <w:rPr>
+          <w:rFonts w:asciiTheme="minorEastAsia" w:hAnsiTheme="minorEastAsia" w:cs="Times New Roman"/>
+        </w:rPr>
+        <w:t>，</w:t>
+      </w:r>
+      <w:r>
+        <w:rPr>
+          <w:rFonts w:asciiTheme="minorEastAsia" w:hAnsiTheme="minorEastAsia" w:cs="Times New Roman" w:hint="eastAsia"/>
+        </w:rPr>
+        <w:t>よりユーザの主観的な観点を扱うことになるので</w:t>
+      </w:r>
+      <w:r>
+        <w:rPr>
+          <w:rFonts w:asciiTheme="minorEastAsia" w:hAnsiTheme="minorEastAsia" w:cs="Times New Roman"/>
+        </w:rPr>
+        <w:t>，</w:t>
+      </w:r>
+      <w:r>
+        <w:rPr>
+          <w:rFonts w:asciiTheme="minorEastAsia" w:hAnsiTheme="minorEastAsia" w:cs="Times New Roman" w:hint="eastAsia"/>
+        </w:rPr>
+        <w:t>設計や評価手法に関して新しい見解が求められている</w:t>
+      </w:r>
+      <w:r>
+        <w:rPr>
+          <w:rFonts w:asciiTheme="minorEastAsia" w:hAnsiTheme="minorEastAsia" w:hint="eastAsia"/>
+          <w:szCs w:val="21"/>
+        </w:rPr>
+        <w:t>．</w:t>
+      </w:r>
+    </w:p>
+    <w:p>
+      <w:pPr>
+        <w:rPr>
+          <w:rFonts w:hint="eastAsia"/>
+          <w:bCs/>
+          <w:szCs w:val="21"/>
+        </w:rPr>
+      </w:pPr>
+      <w:r>
+        <w:rPr>
+          <w:rFonts w:hint="eastAsia"/>
+          <w:szCs w:val="21"/>
+        </w:rPr>
+        <w:t xml:space="preserve">　</w:t>
+      </w:r>
+      <w:r>
+        <w:rPr>
+          <w:rFonts w:hint="eastAsia"/>
+        </w:rPr>
+        <w:t>ユーザビリティは主に使用中の効果</w:t>
+      </w:r>
+      <w:r>
+        <w:t>，</w:t>
+      </w:r>
+      <w:r>
+        <w:rPr>
+          <w:rFonts w:hint="eastAsia"/>
+        </w:rPr>
+        <w:t>効率</w:t>
+      </w:r>
+      <w:r>
+        <w:t>，</w:t>
+      </w:r>
+      <w:r>
+        <w:rPr>
+          <w:rFonts w:hint="eastAsia"/>
+        </w:rPr>
+        <w:t>満足を対象にしてきたが</w:t>
+      </w:r>
+      <w:r>
+        <w:rPr>
+          <w:bCs/>
+          <w:szCs w:val="21"/>
+        </w:rPr>
+        <w:t>，</w:t>
+      </w:r>
+      <w:r>
+        <w:rPr>
+          <w:szCs w:val="21"/>
+        </w:rPr>
+        <w:t xml:space="preserve"> </w:t>
+      </w:r>
+      <w:r>
+        <w:rPr>
+          <w:szCs w:val="21"/>
+        </w:rPr>
         <w:t>UX</w:t>
       </w:r>
       <w:r>
         <w:rPr>
-          <w:rFonts w:asciiTheme="minorEastAsia" w:hAnsiTheme="minorEastAsia" w:cs="Times New Roman" w:hint="eastAsia"/>
-        </w:rPr>
-        <w:t>に拡大</w:t>
-      </w:r>
-      <w:r>
-        <w:rPr>
-          <w:rFonts w:asciiTheme="minorEastAsia" w:hAnsiTheme="minorEastAsia" w:cs="Times New Roman"/>
-        </w:rPr>
+          <w:rFonts w:hint="eastAsia"/>
+          <w:szCs w:val="21"/>
+        </w:rPr>
+        <w:t>は</w:t>
+      </w:r>
+      <w:r>
+        <w:rPr>
+          <w:szCs w:val="21"/>
+        </w:rPr>
+        <w:t>ISO9241-210</w:t>
+      </w:r>
+      <w:r>
+        <w:rPr>
+          <w:rFonts w:hint="eastAsia"/>
+          <w:vertAlign w:val="superscript"/>
+        </w:rPr>
+        <w:t>[1]</w:t>
+      </w:r>
+      <w:r>
+        <w:rPr>
+          <w:rFonts w:hint="eastAsia"/>
+          <w:szCs w:val="21"/>
+        </w:rPr>
+        <w:t>によると，</w:t>
+      </w:r>
+      <w:r>
+        <w:rPr>
+          <w:rFonts w:hint="eastAsia"/>
+          <w:szCs w:val="21"/>
+        </w:rPr>
+        <w:t>“</w:t>
+      </w:r>
+      <w:r>
+        <w:rPr>
+          <w:bCs/>
+          <w:szCs w:val="21"/>
+        </w:rPr>
+        <w:t>製品，システムまたはサービスを使用した時，および使用を予測した時に生じる個人の知覚や反応</w:t>
+      </w:r>
+      <w:r>
+        <w:rPr>
+          <w:rFonts w:hint="eastAsia"/>
+          <w:bCs/>
+          <w:szCs w:val="21"/>
+        </w:rPr>
+        <w:t>”と定義されている</w:t>
+      </w:r>
+      <w:r>
+        <w:rPr>
+          <w:rFonts w:asciiTheme="minorEastAsia" w:hAnsiTheme="minorEastAsia" w:hint="eastAsia"/>
+          <w:szCs w:val="21"/>
+        </w:rPr>
+        <w:t>．</w:t>
+      </w:r>
+      <w:r>
+        <w:rPr>
+          <w:rFonts w:hint="eastAsia"/>
+        </w:rPr>
+        <w:t>ユーザビリティと比較すると</w:t>
+      </w:r>
+      <w:r>
         <w:t>，</w:t>
       </w:r>
       <w:r>
         <w:rPr>
-          <w:rFonts w:asciiTheme="minorEastAsia" w:hAnsiTheme="minorEastAsia" w:cs="Times New Roman" w:hint="eastAsia"/>
-        </w:rPr>
-        <w:t>移行してからは</w:t>
-      </w:r>
-      <w:r>
-        <w:rPr>
-          <w:rFonts w:asciiTheme="minorEastAsia" w:hAnsiTheme="minorEastAsia" w:cs="Times New Roman"/>
+          <w:rFonts w:hint="eastAsia"/>
+          <w:bCs/>
+          <w:szCs w:val="21"/>
+        </w:rPr>
+        <w:t xml:space="preserve"> </w:t>
+      </w:r>
+      <w:r>
+        <w:rPr>
+          <w:rFonts w:hint="eastAsia"/>
+          <w:bCs/>
+          <w:szCs w:val="21"/>
+        </w:rPr>
+        <w:t>製品やサービスの使用前から使用後も含めて，</w:t>
+      </w:r>
+      <w:r>
+        <w:rPr>
+          <w:rFonts w:hint="eastAsia"/>
+          <w:bCs/>
+          <w:szCs w:val="21"/>
+        </w:rPr>
+        <w:t>ユーザが体験することや感じることが</w:t>
+      </w:r>
+      <w:r>
+        <w:rPr>
+          <w:rFonts w:hint="eastAsia"/>
+          <w:bCs/>
+          <w:szCs w:val="21"/>
+        </w:rPr>
+        <w:t>対象</w:t>
+      </w:r>
+      <w:r>
+        <w:rPr>
+          <w:rFonts w:hint="eastAsia"/>
+          <w:bCs/>
+          <w:szCs w:val="21"/>
+        </w:rPr>
+        <w:t>と</w:t>
+      </w:r>
+      <w:r>
+        <w:rPr>
+          <w:rFonts w:hint="eastAsia"/>
+          <w:bCs/>
+          <w:szCs w:val="21"/>
+        </w:rPr>
+        <w:t>されていることから，</w:t>
+      </w:r>
+      <w:r>
+        <w:rPr>
+          <w:bCs/>
+          <w:szCs w:val="21"/>
+        </w:rPr>
+        <w:t xml:space="preserve">UX </w:t>
+      </w:r>
+      <w:r>
+        <w:rPr>
+          <w:rFonts w:hint="eastAsia"/>
+          <w:bCs/>
+          <w:szCs w:val="21"/>
+        </w:rPr>
+        <w:t>はユーザビリティとは全くことなる評価軸というよりは，ユーザビリティからさらに広義な概念であると言える</w:t>
+      </w:r>
+      <w:r>
+        <w:rPr>
+          <w:rFonts w:asciiTheme="minorEastAsia" w:hAnsiTheme="minorEastAsia" w:hint="eastAsia"/>
+          <w:szCs w:val="21"/>
+        </w:rPr>
+        <w:t>．</w:t>
+      </w:r>
+      <w:r>
+        <w:rPr>
+          <w:rFonts w:asciiTheme="minorEastAsia" w:hAnsiTheme="minorEastAsia" w:hint="eastAsia"/>
+          <w:szCs w:val="21"/>
+        </w:rPr>
+        <w:t>しかし</w:t>
+      </w:r>
+      <w:r>
+        <w:rPr>
+          <w:rFonts w:hint="eastAsia"/>
+          <w:bCs/>
+          <w:szCs w:val="21"/>
         </w:rPr>
         <w:t>，</w:t>
       </w:r>
       <w:r>
         <w:rPr>
-          <w:rFonts w:asciiTheme="minorEastAsia" w:hAnsiTheme="minorEastAsia" w:cs="Times New Roman" w:hint="eastAsia"/>
-        </w:rPr>
-        <w:t>よりユーザの主観的な観点を扱うことになるので</w:t>
-      </w:r>
-      <w:r>
-        <w:rPr>
-          <w:rFonts w:asciiTheme="minorEastAsia" w:hAnsiTheme="minorEastAsia" w:cs="Times New Roman"/>
-        </w:rPr>
-        <w:t>，</w:t>
-      </w:r>
-      <w:r>
-        <w:rPr>
-          <w:rFonts w:asciiTheme="minorEastAsia" w:hAnsiTheme="minorEastAsia" w:cs="Times New Roman" w:hint="eastAsia"/>
-        </w:rPr>
-        <w:t>設計や評価手法に関して新しい見解が求められている</w:t>
-      </w:r>
-      <w:r>
-        <w:rPr>
-          <w:rFonts w:asciiTheme="minorEastAsia" w:hAnsiTheme="minorEastAsia" w:hint="eastAsia"/>
-          <w:szCs w:val="21"/>
-        </w:rPr>
-        <w:t>．</w:t>
-      </w:r>
-    </w:p>
-    <w:p>
-      <w:pPr>
-        <w:rPr>
-          <w:rFonts w:hint="eastAsia"/>
-          <w:bCs/>
-          <w:szCs w:val="21"/>
-        </w:rPr>
-      </w:pPr>
-      <w:r>
-        <w:rPr>
-          <w:rFonts w:hint="eastAsia"/>
-          <w:szCs w:val="21"/>
-        </w:rPr>
-        <w:t xml:space="preserve">　</w:t>
-      </w:r>
-      <w:r>
-        <w:rPr>
-          <w:rFonts w:hint="eastAsia"/>
-        </w:rPr>
-        <w:t>ユーザビリティは主に使用中の効果</w:t>
-      </w:r>
-      <w:r>
-        <w:t>，</w:t>
-      </w:r>
-      <w:r>
-        <w:rPr>
-          <w:rFonts w:hint="eastAsia"/>
-        </w:rPr>
-        <w:t>効率</w:t>
-      </w:r>
-      <w:r>
-        <w:t>，</w:t>
-      </w:r>
-      <w:r>
-        <w:rPr>
-          <w:rFonts w:hint="eastAsia"/>
-        </w:rPr>
-        <w:t>満足を対象にしてきたが</w:t>
-      </w:r>
-      <w:r>
-        <w:rPr>
-          <w:bCs/>
-          <w:szCs w:val="21"/>
-        </w:rPr>
-        <w:t>，</w:t>
-      </w:r>
-      <w:r>
-        <w:rPr>
-          <w:szCs w:val="21"/>
-        </w:rPr>
-        <w:t xml:space="preserve"> </w:t>
-      </w:r>
-      <w:r>
-        <w:rPr>
+          <w:rFonts w:hint="eastAsia"/>
+          <w:bCs/>
+          <w:szCs w:val="21"/>
+        </w:rPr>
+        <w:t>このようにユーザの感覚的また，主観的要素を</w:t>
+      </w:r>
+      <w:r>
+        <w:rPr>
+          <w:rFonts w:hint="eastAsia"/>
+          <w:bCs/>
+          <w:szCs w:val="21"/>
+        </w:rPr>
+        <w:t>重点的に</w:t>
+      </w:r>
+      <w:r>
+        <w:rPr>
+          <w:rFonts w:hint="eastAsia"/>
+          <w:bCs/>
+          <w:szCs w:val="21"/>
+        </w:rPr>
+        <w:t>扱っている</w:t>
+      </w:r>
+      <w:r>
+        <w:rPr>
+          <w:rFonts w:hint="eastAsia"/>
+          <w:bCs/>
+          <w:szCs w:val="21"/>
+        </w:rPr>
+        <w:t>ことから，</w:t>
+      </w:r>
+      <w:r>
+        <w:rPr>
+          <w:bCs/>
           <w:szCs w:val="21"/>
         </w:rPr>
         <w:t>UX</w:t>
@@ -394,261 +577,13 @@
       <w:r>
         <w:rPr>
           <w:rFonts w:hint="eastAsia"/>
+          <w:bCs/>
           <w:szCs w:val="21"/>
         </w:rPr>
         <w:t>は</w:t>
       </w:r>
       <w:r>
         <w:rPr>
-          <w:szCs w:val="21"/>
-        </w:rPr>
-        <w:t>ISO9241-210</w:t>
-      </w:r>
-      <w:r>
-        <w:rPr>
-          <w:rFonts w:hint="eastAsia"/>
-          <w:vertAlign w:val="superscript"/>
-        </w:rPr>
-        <w:t>[1]</w:t>
-      </w:r>
-      <w:r>
-        <w:rPr>
-          <w:rFonts w:hint="eastAsia"/>
-          <w:szCs w:val="21"/>
-        </w:rPr>
-        <w:t>によると</w:t>
-      </w:r>
-      <w:r>
-        <w:rPr>
-          <w:rFonts w:hint="eastAsia"/>
-          <w:szCs w:val="21"/>
-        </w:rPr>
-        <w:t>，</w:t>
-      </w:r>
-      <w:r>
-        <w:rPr>
-          <w:rFonts w:hint="eastAsia"/>
-          <w:szCs w:val="21"/>
-        </w:rPr>
-        <w:t>“</w:t>
-      </w:r>
-      <w:r>
-        <w:rPr>
-          <w:bCs/>
-          <w:szCs w:val="21"/>
-        </w:rPr>
-        <w:t>製品</w:t>
-      </w:r>
-      <w:r>
-        <w:rPr>
-          <w:bCs/>
-          <w:szCs w:val="21"/>
-        </w:rPr>
-        <w:t>，</w:t>
-      </w:r>
-      <w:r>
-        <w:rPr>
-          <w:bCs/>
-          <w:szCs w:val="21"/>
-        </w:rPr>
-        <w:t>システムまたはサービスを使用した時</w:t>
-      </w:r>
-      <w:r>
-        <w:rPr>
-          <w:bCs/>
-          <w:szCs w:val="21"/>
-        </w:rPr>
-        <w:t>，</w:t>
-      </w:r>
-      <w:r>
-        <w:rPr>
-          <w:bCs/>
-          <w:szCs w:val="21"/>
-        </w:rPr>
-        <w:t>および使用を予測した時に生じる個人の知覚や反応</w:t>
-      </w:r>
-      <w:r>
-        <w:rPr>
-          <w:rFonts w:hint="eastAsia"/>
-          <w:bCs/>
-          <w:szCs w:val="21"/>
-        </w:rPr>
-        <w:t>”と定義されている</w:t>
-      </w:r>
-      <w:r>
-        <w:rPr>
-          <w:rFonts w:asciiTheme="minorEastAsia" w:hAnsiTheme="minorEastAsia" w:hint="eastAsia"/>
-          <w:szCs w:val="21"/>
-        </w:rPr>
-        <w:t>．</w:t>
-      </w:r>
-      <w:r>
-        <w:rPr>
-          <w:rFonts w:hint="eastAsia"/>
-        </w:rPr>
-        <w:t>ユーザビリティと比較すると</w:t>
-      </w:r>
-      <w:r>
-        <w:t>，</w:t>
-      </w:r>
-      <w:r>
-        <w:rPr>
-          <w:rFonts w:hint="eastAsia"/>
-          <w:bCs/>
-          <w:szCs w:val="21"/>
-        </w:rPr>
-        <w:t xml:space="preserve"> </w:t>
-      </w:r>
-      <w:r>
-        <w:rPr>
-          <w:rFonts w:hint="eastAsia"/>
-          <w:bCs/>
-          <w:szCs w:val="21"/>
-        </w:rPr>
-        <w:t>製品やサービスの使用前から使用後も含めて</w:t>
-      </w:r>
-      <w:r>
-        <w:rPr>
-          <w:rFonts w:hint="eastAsia"/>
-          <w:bCs/>
-          <w:szCs w:val="21"/>
-        </w:rPr>
-        <w:t>，</w:t>
-      </w:r>
-      <w:r>
-        <w:rPr>
-          <w:rFonts w:hint="eastAsia"/>
-          <w:bCs/>
-          <w:szCs w:val="21"/>
-        </w:rPr>
-        <w:t>ユーザが体験することや感じることが</w:t>
-      </w:r>
-      <w:r>
-        <w:rPr>
-          <w:rFonts w:hint="eastAsia"/>
-          <w:bCs/>
-          <w:szCs w:val="21"/>
-        </w:rPr>
-        <w:t>対象</w:t>
-      </w:r>
-      <w:r>
-        <w:rPr>
-          <w:rFonts w:hint="eastAsia"/>
-          <w:bCs/>
-          <w:szCs w:val="21"/>
-        </w:rPr>
-        <w:t>と</w:t>
-      </w:r>
-      <w:r>
-        <w:rPr>
-          <w:rFonts w:hint="eastAsia"/>
-          <w:bCs/>
-          <w:szCs w:val="21"/>
-        </w:rPr>
-        <w:t>されていることから，</w:t>
-      </w:r>
-      <w:r>
-        <w:rPr>
-          <w:bCs/>
-          <w:szCs w:val="21"/>
-        </w:rPr>
-        <w:t xml:space="preserve">UX </w:t>
-      </w:r>
-      <w:r>
-        <w:rPr>
-          <w:rFonts w:hint="eastAsia"/>
-          <w:bCs/>
-          <w:szCs w:val="21"/>
-        </w:rPr>
-        <w:t>はユーザビリティとは全くことなる評価軸というよりは，ユーザビリティからさらに広義な概念であると言える</w:t>
-      </w:r>
-      <w:r>
-        <w:rPr>
-          <w:rFonts w:asciiTheme="minorEastAsia" w:hAnsiTheme="minorEastAsia" w:hint="eastAsia"/>
-          <w:szCs w:val="21"/>
-        </w:rPr>
-        <w:t>．</w:t>
-      </w:r>
-      <w:r>
-        <w:rPr>
-          <w:rFonts w:asciiTheme="minorEastAsia" w:hAnsiTheme="minorEastAsia" w:hint="eastAsia"/>
-          <w:szCs w:val="21"/>
-        </w:rPr>
-        <w:t>しかし</w:t>
-      </w:r>
-      <w:r>
-        <w:rPr>
-          <w:rFonts w:hint="eastAsia"/>
-          <w:bCs/>
-          <w:szCs w:val="21"/>
-        </w:rPr>
-        <w:t>，</w:t>
-      </w:r>
-      <w:r>
-        <w:rPr>
-          <w:rFonts w:hint="eastAsia"/>
-          <w:bCs/>
-          <w:szCs w:val="21"/>
-        </w:rPr>
-        <w:t>このようにユーザの感覚的また</w:t>
-      </w:r>
-      <w:r>
-        <w:rPr>
-          <w:rFonts w:hint="eastAsia"/>
-          <w:bCs/>
-          <w:szCs w:val="21"/>
-        </w:rPr>
-        <w:t>，</w:t>
-      </w:r>
-      <w:r>
-        <w:rPr>
-          <w:rFonts w:hint="eastAsia"/>
-          <w:bCs/>
-          <w:szCs w:val="21"/>
-        </w:rPr>
-        <w:t>主観的要素を</w:t>
-      </w:r>
-      <w:r>
-        <w:rPr>
-          <w:rFonts w:hint="eastAsia"/>
-          <w:bCs/>
-          <w:szCs w:val="21"/>
-        </w:rPr>
-        <w:t>重点的に</w:t>
-      </w:r>
-      <w:r>
-        <w:rPr>
-          <w:rFonts w:hint="eastAsia"/>
-          <w:bCs/>
-          <w:szCs w:val="21"/>
-        </w:rPr>
-        <w:t>扱っている</w:t>
-      </w:r>
-      <w:r>
-        <w:rPr>
-          <w:rFonts w:hint="eastAsia"/>
-          <w:bCs/>
-          <w:szCs w:val="21"/>
-        </w:rPr>
-        <w:t>ことから，</w:t>
-      </w:r>
-      <w:r>
-        <w:rPr>
-          <w:bCs/>
-          <w:szCs w:val="21"/>
-        </w:rPr>
-        <w:t>UX</w:t>
-      </w:r>
-      <w:r>
-        <w:rPr>
-          <w:rFonts w:hint="eastAsia"/>
-          <w:bCs/>
-          <w:szCs w:val="21"/>
-        </w:rPr>
-        <w:t>は</w:t>
-      </w:r>
-      <w:r>
-        <w:rPr>
           <w:rFonts w:hint="eastAsia"/>
           <w:bCs/>
           <w:szCs w:val="21"/>
@@ -661,23 +596,7 @@
           <w:bCs/>
           <w:szCs w:val="21"/>
         </w:rPr>
-        <w:t>，</w:t>
-      </w:r>
-      <w:r>
-        <w:rPr>
-          <w:rFonts w:hint="eastAsia"/>
-          <w:bCs/>
-          <w:szCs w:val="21"/>
-        </w:rPr>
-        <w:t>測定も数値化も難しいのが現状である</w:t>
-      </w:r>
-      <w:r>
-        <w:rPr>
-          <w:rFonts w:hint="eastAsia"/>
-          <w:bCs/>
-          <w:szCs w:val="21"/>
-        </w:rPr>
-        <w:t>．</w:t>
+        <w:t>，測定も数値化も難しいのが現状である．</w:t>
       </w:r>
     </w:p>
     <w:p>
@@ -717,7 +636,7 @@
                     <pic:cNvPicPr/>
                   </pic:nvPicPr>
                   <pic:blipFill rotWithShape="1">
-                    <a:blip r:embed="rId6">
+                    <a:blip r:embed="rId7">
                       <a:extLst>
                         <a:ext uri="{28A0092B-C50C-407E-A947-70E740481C1C}">
                           <a14:useLocalDpi xmlns:a14="http://schemas.microsoft.com/office/drawing/2010/main" val="0"/>
@@ -906,13 +825,7 @@
         <w:rPr>
           <w:rFonts w:hint="eastAsia"/>
         </w:rPr>
-        <w:t>では</w:t>
-      </w:r>
-      <w:r>
-        <w:rPr>
-          <w:rFonts w:hint="eastAsia"/>
-        </w:rPr>
-        <w:t>ユーザ調査</w:t>
+        <w:t>ではユーザ調査</w:t>
       </w:r>
       <w:r>
         <w:t>，</w:t>
@@ -957,13 +870,7 @@
         <w:rPr>
           <w:rFonts w:hint="eastAsia"/>
         </w:rPr>
-        <w:t>顧客満足</w:t>
-      </w:r>
-      <w:r>
-        <w:rPr>
-          <w:rFonts w:hint="eastAsia"/>
-        </w:rPr>
-        <w:t>などの分野から</w:t>
+        <w:t>顧客満足などの分野から</w:t>
       </w:r>
       <w:r>
         <w:t>，</w:t>
@@ -972,13 +879,120 @@
         <w:rPr>
           <w:rFonts w:hint="eastAsia"/>
         </w:rPr>
-        <w:t>ビ</w:t>
-      </w:r>
-      <w:r>
-        <w:rPr>
-          <w:rFonts w:hint="eastAsia"/>
-        </w:rPr>
-        <w:t>ッグデータ</w:t>
+        <w:t>ビッグデータやゲームなどの開発の分野まで幅広い関連分野で研究が行われている</w:t>
+      </w:r>
+      <w:r>
+        <w:rPr>
+          <w:rFonts w:hint="eastAsia"/>
+          <w:bCs/>
+          <w:szCs w:val="21"/>
+        </w:rPr>
+        <w:t>．また</w:t>
+      </w:r>
+      <w:r>
+        <w:t>，</w:t>
+      </w:r>
+      <w:r>
+        <w:rPr>
+          <w:bCs/>
+          <w:szCs w:val="21"/>
+        </w:rPr>
+        <w:t>IT</w:t>
+      </w:r>
+      <w:r>
+        <w:rPr>
+          <w:rFonts w:hint="eastAsia"/>
+          <w:bCs/>
+          <w:szCs w:val="21"/>
+        </w:rPr>
+        <w:t>・</w:t>
+      </w:r>
+      <w:r>
+        <w:rPr>
+          <w:bCs/>
+          <w:szCs w:val="21"/>
+        </w:rPr>
+        <w:t>Web</w:t>
+      </w:r>
+      <w:r>
+        <w:rPr>
+          <w:rFonts w:hint="eastAsia"/>
+          <w:bCs/>
+          <w:szCs w:val="21"/>
+        </w:rPr>
+        <w:t>業界を始めとした様々な企業でも</w:t>
+      </w:r>
+      <w:r>
+        <w:rPr>
+          <w:bCs/>
+          <w:szCs w:val="21"/>
+        </w:rPr>
+        <w:t>UX</w:t>
+      </w:r>
+      <w:r>
+        <w:rPr>
+          <w:rFonts w:hint="eastAsia"/>
+          <w:bCs/>
+          <w:szCs w:val="21"/>
+        </w:rPr>
+        <w:t>の評価・</w:t>
+      </w:r>
+      <w:r>
+        <w:rPr>
+          <w:rFonts w:hint="eastAsia"/>
+          <w:bCs/>
+          <w:szCs w:val="21"/>
+        </w:rPr>
+        <w:t>改善</w:t>
+      </w:r>
+      <w:r>
+        <w:rPr>
+          <w:rFonts w:hint="eastAsia"/>
+          <w:bCs/>
+          <w:szCs w:val="21"/>
+        </w:rPr>
+        <w:t>などが行われて</w:t>
+      </w:r>
+      <w:r>
+        <w:rPr>
+          <w:rFonts w:hint="eastAsia"/>
+          <w:bCs/>
+          <w:szCs w:val="21"/>
+        </w:rPr>
+        <w:t>きている．実際</w:t>
+      </w:r>
+      <w:r>
+        <w:t>，</w:t>
+      </w:r>
+      <w:r>
+        <w:rPr>
+          <w:rFonts w:hint="eastAsia"/>
+        </w:rPr>
+        <w:t>図</w:t>
+      </w:r>
+      <w:r>
+        <w:t>1.2</w:t>
+      </w:r>
+      <w:r>
+        <w:rPr>
+          <w:rFonts w:hint="eastAsia"/>
+        </w:rPr>
+        <w:t>のように</w:t>
+      </w:r>
+      <w:r>
+        <w:t>UX</w:t>
+      </w:r>
+      <w:r>
+        <w:rPr>
+          <w:rFonts w:hint="eastAsia"/>
+        </w:rPr>
+        <w:t>という概念自体は学術分野において提唱されていたものの</w:t>
+      </w:r>
+      <w:r>
+        <w:t>，</w:t>
+      </w:r>
+      <w:r>
+        <w:t xml:space="preserve"> UX Design</w:t>
       </w:r>
       <w:r>
         <w:rPr>
@@ -987,103 +1001,116 @@
         <w:t>や</w:t>
       </w:r>
       <w:r>
-        <w:rPr>
-          <w:rFonts w:hint="eastAsia"/>
-        </w:rPr>
-        <w:t>ゲームなど</w:t>
-      </w:r>
-      <w:r>
-        <w:rPr>
-          <w:rFonts w:hint="eastAsia"/>
-        </w:rPr>
-        <w:t>の開発の分野まで幅広い関連分野で研究が行われている</w:t>
-      </w:r>
-      <w:r>
-        <w:rPr>
-          <w:rFonts w:hint="eastAsia"/>
-          <w:bCs/>
-          <w:szCs w:val="21"/>
-        </w:rPr>
-        <w:t>．また</w:t>
+        <w:t>UI/UX Design</w:t>
+      </w:r>
+      <w:r>
+        <w:rPr>
+          <w:rFonts w:hint="eastAsia"/>
+        </w:rPr>
+        <w:t>など</w:t>
       </w:r>
       <w:r>
         <w:t>，</w:t>
       </w:r>
       <w:r>
         <w:rPr>
-          <w:bCs/>
-          <w:szCs w:val="21"/>
-        </w:rPr>
-        <w:t>IT</w:t>
-      </w:r>
-      <w:r>
-        <w:rPr>
-          <w:rFonts w:hint="eastAsia"/>
-          <w:bCs/>
-          <w:szCs w:val="21"/>
-        </w:rPr>
-        <w:t>・</w:t>
-      </w:r>
-      <w:r>
-        <w:rPr>
-          <w:bCs/>
-          <w:szCs w:val="21"/>
-        </w:rPr>
-        <w:t>W</w:t>
-      </w:r>
-      <w:r>
-        <w:rPr>
-          <w:bCs/>
-          <w:szCs w:val="21"/>
-        </w:rPr>
-        <w:t>eb</w:t>
-      </w:r>
-      <w:r>
-        <w:rPr>
-          <w:rFonts w:hint="eastAsia"/>
-          <w:bCs/>
-          <w:szCs w:val="21"/>
-        </w:rPr>
-        <w:t>業界を始めとした様々な企業でも</w:t>
-      </w:r>
-      <w:r>
-        <w:rPr>
-          <w:bCs/>
-          <w:szCs w:val="21"/>
-        </w:rPr>
+          <w:rFonts w:hint="eastAsia"/>
+        </w:rPr>
+        <w:t>製品開発やマーケティングの分野において</w:t>
+      </w:r>
+      <w:r>
         <w:t>UX</w:t>
       </w:r>
       <w:r>
         <w:rPr>
           <w:rFonts w:hint="eastAsia"/>
-          <w:bCs/>
-          <w:szCs w:val="21"/>
-        </w:rPr>
-        <w:t>の評価・</w:t>
-      </w:r>
-      <w:r>
-        <w:rPr>
-          <w:rFonts w:hint="eastAsia"/>
-          <w:bCs/>
-          <w:szCs w:val="21"/>
-        </w:rPr>
-        <w:t>改善</w:t>
-      </w:r>
-      <w:r>
-        <w:rPr>
-          <w:rFonts w:hint="eastAsia"/>
-          <w:bCs/>
-          <w:szCs w:val="21"/>
-        </w:rPr>
-        <w:t>などが行われて</w:t>
-      </w:r>
-      <w:r>
-        <w:rPr>
-          <w:rFonts w:hint="eastAsia"/>
-          <w:bCs/>
-          <w:szCs w:val="21"/>
-        </w:rPr>
-        <w:t>きている．実際</w:t>
+        </w:rPr>
+        <w:t>の概念が使われてきたのは近年のことである</w:t>
+      </w:r>
+      <w:r>
+        <w:rPr>
+          <w:rFonts w:hint="eastAsia"/>
+          <w:bCs/>
+          <w:szCs w:val="21"/>
+        </w:rPr>
+        <w:t>．</w:t>
+      </w:r>
+      <w:r>
+        <w:rPr>
+          <w:rFonts w:hint="eastAsia"/>
+        </w:rPr>
+        <w:t>201</w:t>
+      </w:r>
+      <w:r>
+        <w:t>0</w:t>
+      </w:r>
+      <w:r>
+        <w:rPr>
+          <w:rFonts w:hint="eastAsia"/>
+        </w:rPr>
+        <w:t>年に改定された人間中心設計の規格</w:t>
+      </w:r>
+      <w:r>
+        <w:rPr>
+          <w:rFonts w:hint="eastAsia"/>
+        </w:rPr>
+        <w:t>ISO</w:t>
+      </w:r>
+      <w:r>
+        <w:t xml:space="preserve"> </w:t>
+      </w:r>
+      <w:r>
+        <w:rPr>
+          <w:rFonts w:hint="eastAsia"/>
+        </w:rPr>
+        <w:t>9241-210</w:t>
+      </w:r>
+      <w:r>
+        <w:rPr>
+          <w:rFonts w:hint="eastAsia"/>
+        </w:rPr>
+        <w:t>（前規格は</w:t>
+      </w:r>
+      <w:r>
+        <w:rPr>
+          <w:rFonts w:hint="eastAsia"/>
+        </w:rPr>
+        <w:t>ISO 13407</w:t>
+      </w:r>
+      <w:r>
+        <w:rPr>
+          <w:rFonts w:hint="eastAsia"/>
+          <w:vertAlign w:val="superscript"/>
+        </w:rPr>
+        <w:t>[</w:t>
+      </w:r>
+      <w:r>
+        <w:rPr>
+          <w:vertAlign w:val="superscript"/>
+        </w:rPr>
+        <w:t>2</w:t>
+      </w:r>
+      <w:r>
+        <w:rPr>
+          <w:rFonts w:hint="eastAsia"/>
+          <w:vertAlign w:val="superscript"/>
+        </w:rPr>
+        <w:t>]</w:t>
+      </w:r>
+      <w:r>
+        <w:t>, J</w:t>
+      </w:r>
+      <w:r>
+        <w:rPr>
+          <w:rFonts w:hint="eastAsia"/>
+        </w:rPr>
+        <w:t>IS Z 8530</w:t>
+      </w:r>
+      <w:r>
+        <w:rPr>
+          <w:rFonts w:hint="eastAsia"/>
+        </w:rPr>
+        <w:t>）においても</w:t>
       </w:r>
       <w:r>
         <w:t>，</w:t>
@@ -1092,16 +1119,7 @@
         <w:rPr>
           <w:rFonts w:hint="eastAsia"/>
         </w:rPr>
-        <w:t>図</w:t>
-      </w:r>
-      <w:r>
-        <w:t>1.2</w:t>
-      </w:r>
-      <w:r>
-        <w:rPr>
-          <w:rFonts w:hint="eastAsia"/>
-        </w:rPr>
-        <w:t>のように</w:t>
+        <w:t>新たに</w:t>
       </w:r>
       <w:r>
         <w:t>UX</w:t>
@@ -1110,28 +1128,16 @@
         <w:rPr>
           <w:rFonts w:hint="eastAsia"/>
         </w:rPr>
-        <w:t>という概念自体は学術分野において提唱されていたものの</w:t>
+        <w:t>の定義が追加されるなど</w:t>
       </w:r>
       <w:r>
         <w:t>，</w:t>
       </w:r>
       <w:r>
-        <w:t xml:space="preserve"> UX Design</w:t>
-      </w:r>
-      <w:r>
-        <w:rPr>
-          <w:rFonts w:hint="eastAsia"/>
-        </w:rPr>
-        <w:t>や</w:t>
-      </w:r>
-      <w:r>
-        <w:t>UI/UX Design</w:t>
-      </w:r>
-      <w:r>
-        <w:rPr>
-          <w:rFonts w:hint="eastAsia"/>
-        </w:rPr>
-        <w:t>など</w:t>
+        <w:rPr>
+          <w:rFonts w:hint="eastAsia"/>
+        </w:rPr>
+        <w:t>今後の発展が期待されてはいるものの</w:t>
       </w:r>
       <w:r>
         <w:t>，</w:t>
@@ -1140,16 +1146,47 @@
         <w:rPr>
           <w:rFonts w:hint="eastAsia"/>
         </w:rPr>
-        <w:t>製品開発やマーケティングの分野において</w:t>
-      </w:r>
-      <w:r>
+        <w:t>まだまだ発展途上の分野である</w:t>
+      </w:r>
+      <w:r>
+        <w:rPr>
+          <w:rFonts w:hint="eastAsia"/>
+          <w:bCs/>
+          <w:szCs w:val="21"/>
+        </w:rPr>
+        <w:t>．</w:t>
+      </w:r>
+      <w:r>
+        <w:rPr>
+          <w:bCs/>
+          <w:szCs w:val="21"/>
+        </w:rPr>
         <w:t>UX</w:t>
       </w:r>
       <w:r>
         <w:rPr>
           <w:rFonts w:hint="eastAsia"/>
-        </w:rPr>
-        <w:t>の概念が使われてきたのは近年のことである</w:t>
+          <w:bCs/>
+          <w:szCs w:val="21"/>
+        </w:rPr>
+        <w:t>というものが“ユーザ体験”という漠然とした</w:t>
+      </w:r>
+      <w:r>
+        <w:rPr>
+          <w:rFonts w:hint="eastAsia"/>
+          <w:bCs/>
+          <w:szCs w:val="21"/>
+        </w:rPr>
+        <w:t>概念である故</w:t>
+      </w:r>
+      <w:r>
+        <w:t>，</w:t>
+      </w:r>
+      <w:r>
+        <w:rPr>
+          <w:rFonts w:hint="eastAsia"/>
+        </w:rPr>
+        <w:t>単に新しいキャッチフレーズのような感覚で使用されている場合も多い</w:t>
       </w:r>
       <w:r>
         <w:rPr>
@@ -1159,53 +1196,40 @@
         </w:rPr>
         <w:t>．</w:t>
       </w:r>
-      <w:r>
-        <w:rPr>
-          <w:rFonts w:hint="eastAsia"/>
-        </w:rPr>
-        <w:t>201</w:t>
-      </w:r>
-      <w:r>
-        <w:t>0</w:t>
-      </w:r>
-      <w:r>
-        <w:rPr>
-          <w:rFonts w:hint="eastAsia"/>
-        </w:rPr>
-        <w:t>年に改定された人間中心設計の規格</w:t>
-      </w:r>
-      <w:r>
-        <w:rPr>
-          <w:rFonts w:hint="eastAsia"/>
-        </w:rPr>
-        <w:t>ISO</w:t>
-      </w:r>
-      <w:r>
-        <w:t xml:space="preserve"> </w:t>
-      </w:r>
-      <w:r>
-        <w:rPr>
-          <w:rFonts w:hint="eastAsia"/>
-        </w:rPr>
-        <w:t>9241-210</w:t>
-      </w:r>
-      <w:r>
-        <w:rPr>
-          <w:rFonts w:hint="eastAsia"/>
-        </w:rPr>
-        <w:t>（前</w:t>
-      </w:r>
-      <w:r>
-        <w:rPr>
-          <w:rFonts w:hint="eastAsia"/>
-        </w:rPr>
-        <w:t>規格は</w:t>
-      </w:r>
-      <w:r>
-        <w:rPr>
-          <w:rFonts w:hint="eastAsia"/>
-        </w:rPr>
-        <w:t>ISO 13407</w:t>
+    </w:p>
+    <w:p>
+      <w:pPr>
+        <w:rPr>
+          <w:rFonts w:hint="eastAsia"/>
+          <w:bCs/>
+          <w:szCs w:val="21"/>
+        </w:rPr>
+      </w:pPr>
+      <w:r>
+        <w:rPr>
+          <w:rFonts w:hint="eastAsia"/>
+          <w:bCs/>
+          <w:szCs w:val="21"/>
+        </w:rPr>
+        <w:t xml:space="preserve">　</w:t>
+      </w:r>
+      <w:r>
+        <w:t>2011</w:t>
+      </w:r>
+      <w:r>
+        <w:rPr>
+          <w:rFonts w:hint="eastAsia"/>
+        </w:rPr>
+        <w:t>年には</w:t>
+      </w:r>
+      <w:r>
+        <w:t>UX</w:t>
+      </w:r>
+      <w:r>
+        <w:rPr>
+          <w:rFonts w:hint="eastAsia"/>
+        </w:rPr>
+        <w:t>白書</w:t>
       </w:r>
       <w:r>
         <w:rPr>
@@ -1218,7 +1242,7 @@
         <w:rPr>
           <w:vertAlign w:val="superscript"/>
         </w:rPr>
-        <w:t>2</w:t>
+        <w:t>3</w:t>
       </w:r>
       <w:r>
         <w:rPr>
@@ -1228,172 +1252,6 @@
         <w:t>]</w:t>
       </w:r>
       <w:r>
-        <w:t>, J</w:t>
-      </w:r>
-      <w:r>
-        <w:rPr>
-          <w:rFonts w:hint="eastAsia"/>
-        </w:rPr>
-        <w:t>IS Z 8530</w:t>
-      </w:r>
-      <w:r>
-        <w:rPr>
-          <w:rFonts w:hint="eastAsia"/>
-        </w:rPr>
-        <w:t>）</w:t>
-      </w:r>
-      <w:r>
-        <w:rPr>
-          <w:rFonts w:hint="eastAsia"/>
-        </w:rPr>
-        <w:t>においても</w:t>
-      </w:r>
-      <w:r>
-        <w:t>，</w:t>
-      </w:r>
-      <w:r>
-        <w:rPr>
-          <w:rFonts w:hint="eastAsia"/>
-        </w:rPr>
-        <w:t>新たに</w:t>
-      </w:r>
-      <w:r>
-        <w:t>UX</w:t>
-      </w:r>
-      <w:r>
-        <w:rPr>
-          <w:rFonts w:hint="eastAsia"/>
-        </w:rPr>
-        <w:t>の定義が追加されるなど</w:t>
-      </w:r>
-      <w:r>
-        <w:t>，</w:t>
-      </w:r>
-      <w:r>
-        <w:rPr>
-          <w:rFonts w:hint="eastAsia"/>
-        </w:rPr>
-        <w:t>今後の発展が期待されてはいるものの</w:t>
-      </w:r>
-      <w:r>
-        <w:t>，</w:t>
-      </w:r>
-      <w:r>
-        <w:rPr>
-          <w:rFonts w:hint="eastAsia"/>
-        </w:rPr>
-        <w:t>まだまだ発展途上の分野である</w:t>
-      </w:r>
-      <w:r>
-        <w:rPr>
-          <w:rFonts w:hint="eastAsia"/>
-          <w:bCs/>
-          <w:szCs w:val="21"/>
-        </w:rPr>
-        <w:t>．</w:t>
-      </w:r>
-      <w:r>
-        <w:rPr>
-          <w:bCs/>
-          <w:szCs w:val="21"/>
-        </w:rPr>
-        <w:t>UX</w:t>
-      </w:r>
-      <w:r>
-        <w:rPr>
-          <w:rFonts w:hint="eastAsia"/>
-          <w:bCs/>
-          <w:szCs w:val="21"/>
-        </w:rPr>
-        <w:t>というものが“ユーザ体験”という漠然とした</w:t>
-      </w:r>
-      <w:r>
-        <w:rPr>
-          <w:rFonts w:hint="eastAsia"/>
-          <w:bCs/>
-          <w:szCs w:val="21"/>
-        </w:rPr>
-        <w:t>概念である故</w:t>
-      </w:r>
-      <w:r>
-        <w:t>，</w:t>
-      </w:r>
-      <w:r>
-        <w:rPr>
-          <w:rFonts w:hint="eastAsia"/>
-        </w:rPr>
-        <w:t>単に新しいキャッチフレーズのような感覚で使用されている場合も多い</w:t>
-      </w:r>
-      <w:r>
-        <w:rPr>
-          <w:rFonts w:hint="eastAsia"/>
-          <w:bCs/>
-          <w:szCs w:val="21"/>
-        </w:rPr>
-        <w:t>．</w:t>
-      </w:r>
-    </w:p>
-    <w:p>
-      <w:pPr>
-        <w:rPr>
-          <w:rFonts w:hint="eastAsia"/>
-          <w:bCs/>
-          <w:szCs w:val="21"/>
-        </w:rPr>
-      </w:pPr>
-      <w:r>
-        <w:rPr>
-          <w:rFonts w:hint="eastAsia"/>
-          <w:bCs/>
-          <w:szCs w:val="21"/>
-        </w:rPr>
-        <w:t xml:space="preserve">　</w:t>
-      </w:r>
-      <w:r>
-        <w:t>2011</w:t>
-      </w:r>
-      <w:r>
-        <w:rPr>
-          <w:rFonts w:hint="eastAsia"/>
-        </w:rPr>
-        <w:t>年に</w:t>
-      </w:r>
-      <w:r>
-        <w:rPr>
-          <w:rFonts w:hint="eastAsia"/>
-        </w:rPr>
-        <w:t>は</w:t>
-      </w:r>
-      <w:r>
-        <w:t>UX</w:t>
-      </w:r>
-      <w:r>
-        <w:rPr>
-          <w:rFonts w:hint="eastAsia"/>
-        </w:rPr>
-        <w:t>白書</w:t>
-      </w:r>
-      <w:r>
-        <w:rPr>
-          <w:rFonts w:hint="eastAsia"/>
-          <w:vertAlign w:val="superscript"/>
-        </w:rPr>
-        <w:t>[</w:t>
-      </w:r>
-      <w:r>
-        <w:rPr>
-          <w:vertAlign w:val="superscript"/>
-        </w:rPr>
-        <w:t>3</w:t>
-      </w:r>
-      <w:r>
-        <w:rPr>
-          <w:rFonts w:hint="eastAsia"/>
-          <w:vertAlign w:val="superscript"/>
-        </w:rPr>
-        <w:t>]</w:t>
-      </w:r>
-      <w:r>
         <w:rPr>
           <w:rFonts w:hint="eastAsia"/>
         </w:rPr>
@@ -1412,13 +1270,7 @@
         <w:rPr>
           <w:rFonts w:hint="eastAsia"/>
         </w:rPr>
-        <w:t>）</w:t>
-      </w:r>
-      <w:r>
-        <w:rPr>
-          <w:rFonts w:hint="eastAsia"/>
-        </w:rPr>
-        <w:t>が刊行され</w:t>
+        <w:t>）が刊行され</w:t>
       </w:r>
       <w:r>
         <w:t>，</w:t>
@@ -1596,7 +1448,7 @@
             <wp:cNvGraphicFramePr/>
             <a:graphic xmlns:a="http://schemas.openxmlformats.org/drawingml/2006/main">
               <a:graphicData uri="http://schemas.openxmlformats.org/drawingml/2006/chart">
-                <c:chart xmlns:c="http://schemas.openxmlformats.org/drawingml/2006/chart" xmlns:r="http://schemas.openxmlformats.org/officeDocument/2006/relationships" r:id="rId7"/>
+                <c:chart xmlns:c="http://schemas.openxmlformats.org/drawingml/2006/chart" xmlns:r="http://schemas.openxmlformats.org/officeDocument/2006/relationships" r:id="rId8"/>
               </a:graphicData>
             </a:graphic>
             <wp14:sizeRelH relativeFrom="page">
@@ -1813,14 +1665,937 @@
     </w:p>
     <w:p>
       <w:pPr>
-        <w:rPr>
-          <w:rFonts w:hint="eastAsia"/>
+        <w:ind w:firstLineChars="59" w:firstLine="142"/>
+        <w:jc w:val="left"/>
+      </w:pPr>
+      <w:r>
+        <w:rPr>
+          <w:rFonts w:hint="eastAsia"/>
+        </w:rPr>
+        <w:t>表</w:t>
+      </w:r>
+      <w:r>
+        <w:t>1.1</w:t>
+      </w:r>
+      <w:r>
+        <w:rPr>
+          <w:rFonts w:hint="eastAsia"/>
+        </w:rPr>
+        <w:t>に</w:t>
+      </w:r>
+      <w:r>
+        <w:rPr>
+          <w:rFonts w:hint="eastAsia"/>
+        </w:rPr>
+        <w:t>代表的なユーザビリティ評価手法</w:t>
+      </w:r>
+      <w:r>
+        <w:rPr>
+          <w:rFonts w:hint="eastAsia"/>
+        </w:rPr>
+        <w:t>を示す</w:t>
+      </w:r>
+      <w:r>
+        <w:rPr>
+          <w:rFonts w:hint="eastAsia"/>
+        </w:rPr>
+        <w:t>．</w:t>
+      </w:r>
+      <w:r>
+        <w:rPr>
+          <w:rFonts w:hint="eastAsia"/>
+        </w:rPr>
+        <w:t>これら</w:t>
+      </w:r>
+      <w:r>
+        <w:rPr>
+          <w:rFonts w:hint="eastAsia"/>
+        </w:rPr>
+        <w:t>の評価手法は実際に製品設計の際に使用</w:t>
+      </w:r>
+      <w:r>
+        <w:rPr>
+          <w:rFonts w:hint="eastAsia"/>
+        </w:rPr>
+        <w:t>され</w:t>
+      </w:r>
+      <w:r>
+        <w:rPr>
+          <w:rFonts w:hint="eastAsia"/>
+        </w:rPr>
+        <w:t>，</w:t>
+      </w:r>
+      <w:r>
+        <w:rPr>
+          <w:rFonts w:hint="eastAsia"/>
+        </w:rPr>
+        <w:t>評価・改善の為に役立っている</w:t>
+      </w:r>
+      <w:r>
+        <w:rPr>
+          <w:rFonts w:hint="eastAsia"/>
+        </w:rPr>
+        <w:t>．</w:t>
+      </w:r>
+      <w:r>
+        <w:t xml:space="preserve"> </w:t>
+      </w:r>
+    </w:p>
+    <w:p>
+      <w:pPr>
+        <w:rPr>
           <w:b/>
         </w:rPr>
       </w:pPr>
     </w:p>
     <w:p>
       <w:pPr>
+        <w:spacing w:line="276" w:lineRule="auto"/>
+        <w:ind w:firstLineChars="59" w:firstLine="142"/>
+        <w:jc w:val="center"/>
+        <w:rPr>
+          <w:rFonts w:hint="eastAsia"/>
+          <w:shd w:val="clear" w:color="auto" w:fill="D9D9D9" w:themeFill="background1" w:themeFillShade="D9"/>
+        </w:rPr>
+      </w:pPr>
+      <w:r>
+        <w:rPr>
+          <w:rFonts w:hint="eastAsia"/>
+        </w:rPr>
+        <w:t>表</w:t>
+      </w:r>
+      <w:r>
+        <w:t>1.1</w:t>
+      </w:r>
+      <w:r>
+        <w:rPr>
+          <w:rFonts w:hint="eastAsia"/>
+        </w:rPr>
+        <w:t xml:space="preserve">　代表的なユーザビリティ評価手法</w:t>
+      </w:r>
+    </w:p>
+    <w:tbl>
+      <w:tblPr>
+        <w:tblStyle w:val="a7"/>
+        <w:tblW w:w="8918" w:type="dxa"/>
+        <w:jc w:val="center"/>
+        <w:tblInd w:w="-191" w:type="dxa"/>
+        <w:tblLook w:val="04A0" w:firstRow="1" w:lastRow="0" w:firstColumn="1" w:lastColumn="0" w:noHBand="0" w:noVBand="1"/>
+      </w:tblPr>
+      <w:tblGrid>
+        <w:gridCol w:w="2903"/>
+        <w:gridCol w:w="4294"/>
+        <w:gridCol w:w="1721"/>
+      </w:tblGrid>
+      <w:tr>
+        <w:trPr>
+          <w:jc w:val="center"/>
+        </w:trPr>
+        <w:tc>
+          <w:tcPr>
+            <w:tcW w:w="2903" w:type="dxa"/>
+            <w:shd w:val="clear" w:color="auto" w:fill="BFBFBF" w:themeFill="background1" w:themeFillShade="BF"/>
+            <w:vAlign w:val="center"/>
+          </w:tcPr>
+          <w:p>
+            <w:pPr>
+              <w:jc w:val="center"/>
+              <w:rPr>
+                <w:rFonts w:hint="eastAsia"/>
+                <w:b/>
+              </w:rPr>
+            </w:pPr>
+            <w:r>
+              <w:rPr>
+                <w:rFonts w:hint="eastAsia"/>
+                <w:b/>
+              </w:rPr>
+              <w:t>評価手法</w:t>
+            </w:r>
+          </w:p>
+        </w:tc>
+        <w:tc>
+          <w:tcPr>
+            <w:tcW w:w="4294" w:type="dxa"/>
+            <w:shd w:val="clear" w:color="auto" w:fill="BFBFBF" w:themeFill="background1" w:themeFillShade="BF"/>
+          </w:tcPr>
+          <w:p>
+            <w:pPr>
+              <w:ind w:rightChars="-43" w:right="-103"/>
+              <w:jc w:val="center"/>
+              <w:rPr>
+                <w:rFonts w:hint="eastAsia"/>
+                <w:sz w:val="18"/>
+              </w:rPr>
+            </w:pPr>
+            <w:r>
+              <w:rPr>
+                <w:rFonts w:hint="eastAsia"/>
+              </w:rPr>
+              <w:t>概要</w:t>
+            </w:r>
+          </w:p>
+        </w:tc>
+        <w:tc>
+          <w:tcPr>
+            <w:tcW w:w="1721" w:type="dxa"/>
+            <w:shd w:val="clear" w:color="auto" w:fill="BFBFBF" w:themeFill="background1" w:themeFillShade="BF"/>
+          </w:tcPr>
+          <w:p>
+            <w:pPr>
+              <w:tabs>
+                <w:tab w:val="left" w:pos="2138"/>
+              </w:tabs>
+              <w:ind w:leftChars="-54" w:left="-130" w:rightChars="14" w:right="34" w:firstLineChars="65" w:firstLine="169"/>
+              <w:jc w:val="center"/>
+              <w:rPr>
+                <w:rFonts w:hint="eastAsia"/>
+                <w:b/>
+              </w:rPr>
+            </w:pPr>
+            <w:r>
+              <w:rPr>
+                <w:rFonts w:hint="eastAsia"/>
+                <w:b/>
+              </w:rPr>
+              <w:t>取得データ</w:t>
+            </w:r>
+          </w:p>
+        </w:tc>
+      </w:tr>
+      <w:tr>
+        <w:trPr>
+          <w:jc w:val="center"/>
+        </w:trPr>
+        <w:tc>
+          <w:tcPr>
+            <w:tcW w:w="2903" w:type="dxa"/>
+            <w:shd w:val="clear" w:color="auto" w:fill="auto"/>
+            <w:vAlign w:val="center"/>
+          </w:tcPr>
+          <w:p>
+            <w:pPr>
+              <w:jc w:val="center"/>
+              <w:rPr>
+                <w:sz w:val="20"/>
+              </w:rPr>
+            </w:pPr>
+            <w:r>
+              <w:rPr>
+                <w:rFonts w:hint="eastAsia"/>
+                <w:sz w:val="20"/>
+              </w:rPr>
+              <w:t>行動観察</w:t>
+            </w:r>
+          </w:p>
+        </w:tc>
+        <w:tc>
+          <w:tcPr>
+            <w:tcW w:w="4294" w:type="dxa"/>
+          </w:tcPr>
+          <w:p>
+            <w:pPr>
+              <w:ind w:rightChars="-43" w:right="-103"/>
+              <w:jc w:val="left"/>
+              <w:rPr>
+                <w:sz w:val="18"/>
+              </w:rPr>
+            </w:pPr>
+            <w:r>
+              <w:rPr>
+                <w:rFonts w:hint="eastAsia"/>
+                <w:sz w:val="18"/>
+              </w:rPr>
+              <w:t>日常の</w:t>
+            </w:r>
+            <w:r>
+              <w:rPr>
+                <w:rFonts w:hint="eastAsia"/>
+                <w:sz w:val="18"/>
+              </w:rPr>
+              <w:t>自然な状況におけるユーザの観察</w:t>
+            </w:r>
+          </w:p>
+        </w:tc>
+        <w:tc>
+          <w:tcPr>
+            <w:tcW w:w="1721" w:type="dxa"/>
+          </w:tcPr>
+          <w:p>
+            <w:pPr>
+              <w:tabs>
+                <w:tab w:val="left" w:pos="2138"/>
+              </w:tabs>
+              <w:ind w:leftChars="-54" w:left="-130" w:rightChars="14" w:right="34" w:firstLineChars="65" w:firstLine="117"/>
+              <w:jc w:val="center"/>
+              <w:rPr>
+                <w:sz w:val="18"/>
+              </w:rPr>
+            </w:pPr>
+            <w:r>
+              <w:rPr>
+                <w:rFonts w:hint="eastAsia"/>
+                <w:sz w:val="18"/>
+              </w:rPr>
+              <w:t>行動記録</w:t>
+            </w:r>
+          </w:p>
+        </w:tc>
+      </w:tr>
+      <w:tr>
+        <w:trPr>
+          <w:jc w:val="center"/>
+        </w:trPr>
+        <w:tc>
+          <w:tcPr>
+            <w:tcW w:w="2903" w:type="dxa"/>
+            <w:shd w:val="clear" w:color="auto" w:fill="auto"/>
+            <w:vAlign w:val="center"/>
+          </w:tcPr>
+          <w:p>
+            <w:pPr>
+              <w:jc w:val="center"/>
+              <w:rPr>
+                <w:sz w:val="20"/>
+              </w:rPr>
+            </w:pPr>
+            <w:r>
+              <w:rPr>
+                <w:rFonts w:hint="eastAsia"/>
+                <w:sz w:val="20"/>
+              </w:rPr>
+              <w:t>グループインタビュー</w:t>
+            </w:r>
+          </w:p>
+        </w:tc>
+        <w:tc>
+          <w:tcPr>
+            <w:tcW w:w="4294" w:type="dxa"/>
+          </w:tcPr>
+          <w:p>
+            <w:pPr>
+              <w:ind w:rightChars="-43" w:right="-103"/>
+              <w:jc w:val="left"/>
+              <w:rPr>
+                <w:sz w:val="18"/>
+              </w:rPr>
+            </w:pPr>
+            <w:r>
+              <w:rPr>
+                <w:rFonts w:hint="eastAsia"/>
+                <w:sz w:val="18"/>
+              </w:rPr>
+              <w:t>複数モニターによる議論</w:t>
+            </w:r>
+          </w:p>
+        </w:tc>
+        <w:tc>
+          <w:tcPr>
+            <w:tcW w:w="1721" w:type="dxa"/>
+          </w:tcPr>
+          <w:p>
+            <w:pPr>
+              <w:tabs>
+                <w:tab w:val="left" w:pos="2138"/>
+              </w:tabs>
+              <w:ind w:leftChars="-54" w:left="-130" w:rightChars="14" w:right="34" w:firstLineChars="65" w:firstLine="117"/>
+              <w:jc w:val="center"/>
+              <w:rPr>
+                <w:sz w:val="18"/>
+              </w:rPr>
+            </w:pPr>
+            <w:r>
+              <w:rPr>
+                <w:rFonts w:hint="eastAsia"/>
+                <w:sz w:val="18"/>
+              </w:rPr>
+              <w:t>インタビュー記録</w:t>
+            </w:r>
+          </w:p>
+        </w:tc>
+      </w:tr>
+      <w:tr>
+        <w:trPr>
+          <w:jc w:val="center"/>
+        </w:trPr>
+        <w:tc>
+          <w:tcPr>
+            <w:tcW w:w="2903" w:type="dxa"/>
+            <w:shd w:val="clear" w:color="auto" w:fill="auto"/>
+            <w:vAlign w:val="center"/>
+          </w:tcPr>
+          <w:p>
+            <w:pPr>
+              <w:jc w:val="center"/>
+              <w:rPr>
+                <w:sz w:val="20"/>
+              </w:rPr>
+            </w:pPr>
+            <w:r>
+              <w:rPr>
+                <w:rFonts w:hint="eastAsia"/>
+                <w:sz w:val="20"/>
+              </w:rPr>
+              <w:t>質問紙</w:t>
+            </w:r>
+          </w:p>
+        </w:tc>
+        <w:tc>
+          <w:tcPr>
+            <w:tcW w:w="4294" w:type="dxa"/>
+          </w:tcPr>
+          <w:p>
+            <w:pPr>
+              <w:ind w:rightChars="-43" w:right="-103"/>
+              <w:jc w:val="left"/>
+              <w:rPr>
+                <w:sz w:val="18"/>
+              </w:rPr>
+            </w:pPr>
+            <w:r>
+              <w:rPr>
+                <w:rFonts w:hint="eastAsia"/>
+                <w:sz w:val="18"/>
+              </w:rPr>
+              <w:t>アンケート調査</w:t>
+            </w:r>
+          </w:p>
+        </w:tc>
+        <w:tc>
+          <w:tcPr>
+            <w:tcW w:w="1721" w:type="dxa"/>
+          </w:tcPr>
+          <w:p>
+            <w:pPr>
+              <w:tabs>
+                <w:tab w:val="left" w:pos="2138"/>
+              </w:tabs>
+              <w:ind w:leftChars="-54" w:left="-130" w:rightChars="14" w:right="34" w:firstLineChars="65" w:firstLine="117"/>
+              <w:jc w:val="center"/>
+              <w:rPr>
+                <w:sz w:val="18"/>
+              </w:rPr>
+            </w:pPr>
+            <w:r>
+              <w:rPr>
+                <w:rFonts w:hint="eastAsia"/>
+                <w:sz w:val="18"/>
+              </w:rPr>
+              <w:t>アンケート</w:t>
+            </w:r>
+            <w:r>
+              <w:rPr>
+                <w:rFonts w:hint="eastAsia"/>
+                <w:sz w:val="18"/>
+              </w:rPr>
+              <w:t>の</w:t>
+            </w:r>
+            <w:r>
+              <w:rPr>
+                <w:rFonts w:hint="eastAsia"/>
+                <w:sz w:val="18"/>
+              </w:rPr>
+              <w:t>回答</w:t>
+            </w:r>
+          </w:p>
+        </w:tc>
+      </w:tr>
+      <w:tr>
+        <w:trPr>
+          <w:jc w:val="center"/>
+        </w:trPr>
+        <w:tc>
+          <w:tcPr>
+            <w:tcW w:w="2903" w:type="dxa"/>
+            <w:shd w:val="clear" w:color="auto" w:fill="auto"/>
+            <w:vAlign w:val="center"/>
+          </w:tcPr>
+          <w:p>
+            <w:pPr>
+              <w:jc w:val="center"/>
+              <w:rPr>
+                <w:sz w:val="20"/>
+              </w:rPr>
+            </w:pPr>
+            <w:r>
+              <w:rPr>
+                <w:rFonts w:hint="eastAsia"/>
+                <w:sz w:val="20"/>
+              </w:rPr>
+              <w:t>タスク分析</w:t>
+            </w:r>
+          </w:p>
+        </w:tc>
+        <w:tc>
+          <w:tcPr>
+            <w:tcW w:w="4294" w:type="dxa"/>
+          </w:tcPr>
+          <w:p>
+            <w:pPr>
+              <w:ind w:rightChars="-43" w:right="-103"/>
+              <w:jc w:val="left"/>
+              <w:rPr>
+                <w:sz w:val="18"/>
+              </w:rPr>
+            </w:pPr>
+            <w:r>
+              <w:rPr>
+                <w:rFonts w:hint="eastAsia"/>
+                <w:sz w:val="18"/>
+              </w:rPr>
+              <w:t>日常の</w:t>
+            </w:r>
+            <w:r>
+              <w:rPr>
+                <w:rFonts w:hint="eastAsia"/>
+                <w:sz w:val="18"/>
+              </w:rPr>
+              <w:t>ユーザ行動を単位動作の</w:t>
+            </w:r>
+            <w:r>
+              <w:rPr>
+                <w:sz w:val="18"/>
+              </w:rPr>
+              <w:br/>
+            </w:r>
+            <w:r>
+              <w:rPr>
+                <w:rFonts w:hint="eastAsia"/>
+                <w:sz w:val="18"/>
+              </w:rPr>
+              <w:t>シーケンスモデルとして記述</w:t>
+            </w:r>
+          </w:p>
+        </w:tc>
+        <w:tc>
+          <w:tcPr>
+            <w:tcW w:w="1721" w:type="dxa"/>
+            <w:vAlign w:val="center"/>
+          </w:tcPr>
+          <w:p>
+            <w:pPr>
+              <w:tabs>
+                <w:tab w:val="left" w:pos="2138"/>
+              </w:tabs>
+              <w:ind w:leftChars="-54" w:left="-130" w:rightChars="14" w:right="34" w:firstLineChars="65" w:firstLine="117"/>
+              <w:jc w:val="center"/>
+              <w:rPr>
+                <w:sz w:val="18"/>
+              </w:rPr>
+            </w:pPr>
+            <w:r>
+              <w:rPr>
+                <w:rFonts w:hint="eastAsia"/>
+                <w:sz w:val="18"/>
+              </w:rPr>
+              <w:t>モデル化</w:t>
+            </w:r>
+          </w:p>
+        </w:tc>
+      </w:tr>
+      <w:tr>
+        <w:trPr>
+          <w:jc w:val="center"/>
+        </w:trPr>
+        <w:tc>
+          <w:tcPr>
+            <w:tcW w:w="2903" w:type="dxa"/>
+            <w:shd w:val="clear" w:color="auto" w:fill="auto"/>
+            <w:vAlign w:val="center"/>
+          </w:tcPr>
+          <w:p>
+            <w:pPr>
+              <w:jc w:val="center"/>
+              <w:rPr>
+                <w:sz w:val="20"/>
+              </w:rPr>
+            </w:pPr>
+            <w:r>
+              <w:rPr>
+                <w:rFonts w:hint="eastAsia"/>
+                <w:sz w:val="20"/>
+              </w:rPr>
+              <w:t>パフォーマンステスト</w:t>
+            </w:r>
+          </w:p>
+        </w:tc>
+        <w:tc>
+          <w:tcPr>
+            <w:tcW w:w="4294" w:type="dxa"/>
+          </w:tcPr>
+          <w:p>
+            <w:pPr>
+              <w:ind w:rightChars="-43" w:right="-103"/>
+              <w:jc w:val="left"/>
+              <w:rPr>
+                <w:sz w:val="18"/>
+              </w:rPr>
+            </w:pPr>
+            <w:r>
+              <w:rPr>
+                <w:rFonts w:hint="eastAsia"/>
+                <w:sz w:val="18"/>
+              </w:rPr>
+              <w:t>作業効率に関わる指標の測定</w:t>
+            </w:r>
+          </w:p>
+        </w:tc>
+        <w:tc>
+          <w:tcPr>
+            <w:tcW w:w="1721" w:type="dxa"/>
+          </w:tcPr>
+          <w:p>
+            <w:pPr>
+              <w:tabs>
+                <w:tab w:val="left" w:pos="2138"/>
+              </w:tabs>
+              <w:ind w:leftChars="-54" w:left="-130" w:rightChars="14" w:right="34" w:firstLineChars="65" w:firstLine="117"/>
+              <w:jc w:val="center"/>
+              <w:rPr>
+                <w:sz w:val="18"/>
+              </w:rPr>
+            </w:pPr>
+            <w:r>
+              <w:rPr>
+                <w:rFonts w:hint="eastAsia"/>
+                <w:sz w:val="18"/>
+              </w:rPr>
+              <w:t>作業履歴</w:t>
+            </w:r>
+          </w:p>
+        </w:tc>
+      </w:tr>
+      <w:tr>
+        <w:trPr>
+          <w:trHeight w:val="348"/>
+          <w:jc w:val="center"/>
+        </w:trPr>
+        <w:tc>
+          <w:tcPr>
+            <w:tcW w:w="2903" w:type="dxa"/>
+            <w:shd w:val="clear" w:color="auto" w:fill="auto"/>
+            <w:vAlign w:val="center"/>
+          </w:tcPr>
+          <w:p>
+            <w:pPr>
+              <w:jc w:val="center"/>
+              <w:rPr>
+                <w:sz w:val="20"/>
+              </w:rPr>
+            </w:pPr>
+            <w:r>
+              <w:rPr>
+                <w:rFonts w:hint="eastAsia"/>
+                <w:sz w:val="20"/>
+              </w:rPr>
+              <w:t>プロトコル分析</w:t>
+            </w:r>
+          </w:p>
+        </w:tc>
+        <w:tc>
+          <w:tcPr>
+            <w:tcW w:w="4294" w:type="dxa"/>
+          </w:tcPr>
+          <w:p>
+            <w:pPr>
+              <w:ind w:rightChars="-43" w:right="-103"/>
+              <w:jc w:val="left"/>
+              <w:rPr>
+                <w:sz w:val="18"/>
+              </w:rPr>
+            </w:pPr>
+            <w:r>
+              <w:rPr>
+                <w:rFonts w:hint="eastAsia"/>
+                <w:sz w:val="18"/>
+              </w:rPr>
+              <w:t>タスク遂行時のユーザ行動を</w:t>
+            </w:r>
+            <w:r>
+              <w:rPr>
+                <w:rFonts w:hint="eastAsia"/>
+                <w:sz w:val="18"/>
+              </w:rPr>
+              <w:t>実験的に</w:t>
+            </w:r>
+            <w:r>
+              <w:rPr>
+                <w:rFonts w:hint="eastAsia"/>
+                <w:sz w:val="18"/>
+              </w:rPr>
+              <w:t>観察</w:t>
+            </w:r>
+          </w:p>
+        </w:tc>
+        <w:tc>
+          <w:tcPr>
+            <w:tcW w:w="1721" w:type="dxa"/>
+          </w:tcPr>
+          <w:p>
+            <w:pPr>
+              <w:tabs>
+                <w:tab w:val="left" w:pos="2138"/>
+              </w:tabs>
+              <w:ind w:leftChars="-54" w:left="-130" w:rightChars="14" w:right="34" w:firstLineChars="65" w:firstLine="117"/>
+              <w:jc w:val="center"/>
+              <w:rPr>
+                <w:sz w:val="18"/>
+              </w:rPr>
+            </w:pPr>
+            <w:r>
+              <w:rPr>
+                <w:rFonts w:hint="eastAsia"/>
+                <w:sz w:val="18"/>
+              </w:rPr>
+              <w:t>行動記録</w:t>
+            </w:r>
+          </w:p>
+        </w:tc>
+      </w:tr>
+      <w:tr>
+        <w:trPr>
+          <w:trHeight w:val="455"/>
+          <w:jc w:val="center"/>
+        </w:trPr>
+        <w:tc>
+          <w:tcPr>
+            <w:tcW w:w="2903" w:type="dxa"/>
+            <w:shd w:val="clear" w:color="auto" w:fill="auto"/>
+            <w:vAlign w:val="center"/>
+          </w:tcPr>
+          <w:p>
+            <w:pPr>
+              <w:jc w:val="center"/>
+              <w:rPr>
+                <w:sz w:val="20"/>
+              </w:rPr>
+            </w:pPr>
+            <w:r>
+              <w:rPr>
+                <w:rFonts w:hint="eastAsia"/>
+                <w:sz w:val="20"/>
+              </w:rPr>
+              <w:t>心理実験</w:t>
+            </w:r>
+          </w:p>
+        </w:tc>
+        <w:tc>
+          <w:tcPr>
+            <w:tcW w:w="4294" w:type="dxa"/>
+          </w:tcPr>
+          <w:p>
+            <w:pPr>
+              <w:ind w:rightChars="-43" w:right="-103"/>
+              <w:jc w:val="left"/>
+              <w:rPr>
+                <w:sz w:val="18"/>
+              </w:rPr>
+            </w:pPr>
+            <w:r>
+              <w:rPr>
+                <w:rFonts w:hint="eastAsia"/>
+                <w:sz w:val="18"/>
+              </w:rPr>
+              <w:t>記憶・視覚などの心理学的課題による調査</w:t>
+            </w:r>
+            <w:r>
+              <w:rPr>
+                <w:rFonts w:hint="eastAsia"/>
+                <w:sz w:val="18"/>
+              </w:rPr>
+              <w:t>・測定</w:t>
+            </w:r>
+          </w:p>
+        </w:tc>
+        <w:tc>
+          <w:tcPr>
+            <w:tcW w:w="1721" w:type="dxa"/>
+            <w:vAlign w:val="center"/>
+          </w:tcPr>
+          <w:p>
+            <w:pPr>
+              <w:tabs>
+                <w:tab w:val="left" w:pos="2138"/>
+              </w:tabs>
+              <w:ind w:leftChars="-54" w:left="-130" w:rightChars="14" w:right="34" w:firstLineChars="65" w:firstLine="117"/>
+              <w:jc w:val="center"/>
+              <w:rPr>
+                <w:sz w:val="18"/>
+              </w:rPr>
+            </w:pPr>
+            <w:r>
+              <w:rPr>
+                <w:rFonts w:hint="eastAsia"/>
+                <w:sz w:val="18"/>
+              </w:rPr>
+              <w:t>実験指標</w:t>
+            </w:r>
+          </w:p>
+        </w:tc>
+      </w:tr>
+      <w:tr>
+        <w:trPr>
+          <w:trHeight w:val="470"/>
+          <w:jc w:val="center"/>
+        </w:trPr>
+        <w:tc>
+          <w:tcPr>
+            <w:tcW w:w="2903" w:type="dxa"/>
+            <w:shd w:val="clear" w:color="auto" w:fill="auto"/>
+            <w:vAlign w:val="center"/>
+          </w:tcPr>
+          <w:p>
+            <w:pPr>
+              <w:jc w:val="center"/>
+              <w:rPr>
+                <w:sz w:val="20"/>
+              </w:rPr>
+            </w:pPr>
+            <w:r>
+              <w:rPr>
+                <w:rFonts w:hint="eastAsia"/>
+                <w:sz w:val="20"/>
+              </w:rPr>
+              <w:t>生理実験</w:t>
+            </w:r>
+          </w:p>
+        </w:tc>
+        <w:tc>
+          <w:tcPr>
+            <w:tcW w:w="4294" w:type="dxa"/>
+          </w:tcPr>
+          <w:p>
+            <w:pPr>
+              <w:ind w:rightChars="-43" w:right="-103"/>
+              <w:jc w:val="left"/>
+              <w:rPr>
+                <w:sz w:val="18"/>
+              </w:rPr>
+            </w:pPr>
+            <w:r>
+              <w:rPr>
+                <w:rFonts w:hint="eastAsia"/>
+                <w:sz w:val="18"/>
+              </w:rPr>
+              <w:t>生理指標の</w:t>
+            </w:r>
+            <w:r>
+              <w:rPr>
+                <w:rFonts w:hint="eastAsia"/>
+                <w:sz w:val="18"/>
+              </w:rPr>
+              <w:t>調査・</w:t>
+            </w:r>
+            <w:r>
+              <w:rPr>
+                <w:rFonts w:hint="eastAsia"/>
+                <w:sz w:val="18"/>
+              </w:rPr>
+              <w:t>測定</w:t>
+            </w:r>
+          </w:p>
+        </w:tc>
+        <w:tc>
+          <w:tcPr>
+            <w:tcW w:w="1721" w:type="dxa"/>
+          </w:tcPr>
+          <w:p>
+            <w:pPr>
+              <w:tabs>
+                <w:tab w:val="left" w:pos="2138"/>
+              </w:tabs>
+              <w:ind w:leftChars="-54" w:left="-130" w:rightChars="14" w:right="34" w:firstLineChars="65" w:firstLine="117"/>
+              <w:jc w:val="center"/>
+              <w:rPr>
+                <w:sz w:val="18"/>
+              </w:rPr>
+            </w:pPr>
+            <w:r>
+              <w:rPr>
+                <w:rFonts w:hint="eastAsia"/>
+                <w:sz w:val="18"/>
+              </w:rPr>
+              <w:t>実験指標</w:t>
+            </w:r>
+          </w:p>
+        </w:tc>
+      </w:tr>
+      <w:tr>
+        <w:trPr>
+          <w:trHeight w:val="333"/>
+          <w:jc w:val="center"/>
+        </w:trPr>
+        <w:tc>
+          <w:tcPr>
+            <w:tcW w:w="2903" w:type="dxa"/>
+            <w:shd w:val="clear" w:color="auto" w:fill="auto"/>
+            <w:vAlign w:val="center"/>
+          </w:tcPr>
+          <w:p>
+            <w:pPr>
+              <w:jc w:val="center"/>
+              <w:rPr>
+                <w:sz w:val="20"/>
+              </w:rPr>
+            </w:pPr>
+            <w:r>
+              <w:rPr>
+                <w:rFonts w:hint="eastAsia"/>
+                <w:sz w:val="20"/>
+              </w:rPr>
+              <w:t>ヒューリスティック評価</w:t>
+            </w:r>
+          </w:p>
+        </w:tc>
+        <w:tc>
+          <w:tcPr>
+            <w:tcW w:w="4294" w:type="dxa"/>
+          </w:tcPr>
+          <w:p>
+            <w:pPr>
+              <w:ind w:rightChars="-43" w:right="-103"/>
+              <w:jc w:val="left"/>
+              <w:rPr>
+                <w:sz w:val="18"/>
+              </w:rPr>
+            </w:pPr>
+            <w:r>
+              <w:rPr>
+                <w:rFonts w:hint="eastAsia"/>
+                <w:sz w:val="18"/>
+              </w:rPr>
+              <w:t>評価自身による問題点発見</w:t>
+            </w:r>
+          </w:p>
+        </w:tc>
+        <w:tc>
+          <w:tcPr>
+            <w:tcW w:w="1721" w:type="dxa"/>
+          </w:tcPr>
+          <w:p>
+            <w:pPr>
+              <w:tabs>
+                <w:tab w:val="left" w:pos="2138"/>
+              </w:tabs>
+              <w:ind w:leftChars="-54" w:left="-130" w:rightChars="14" w:right="34" w:firstLineChars="65" w:firstLine="117"/>
+              <w:jc w:val="center"/>
+              <w:rPr>
+                <w:sz w:val="18"/>
+              </w:rPr>
+            </w:pPr>
+            <w:r>
+              <w:rPr>
+                <w:rFonts w:hint="eastAsia"/>
+                <w:sz w:val="18"/>
+              </w:rPr>
+              <w:t>分析記録</w:t>
+            </w:r>
+          </w:p>
+        </w:tc>
+      </w:tr>
+    </w:tbl>
+    <w:p>
+      <w:pPr>
         <w:rPr>
           <w:b/>
         </w:rPr>
@@ -1829,127 +2604,358 @@
     <w:p>
       <w:pPr>
         <w:rPr>
-          <w:b/>
-        </w:rPr>
-      </w:pPr>
-    </w:p>
-    <w:p>
-      <w:pPr>
-        <w:rPr>
-          <w:rFonts w:hint="eastAsia"/>
-          <w:b/>
-        </w:rPr>
-      </w:pPr>
-    </w:p>
-    <w:p>
-      <w:pPr>
-        <w:rPr>
-          <w:rFonts w:hint="eastAsia"/>
-          <w:b/>
-        </w:rPr>
-      </w:pPr>
-      <w:r>
-        <w:rPr>
-          <w:b/>
-        </w:rPr>
-        <w:t>1.3</w:t>
-      </w:r>
-      <w:r>
-        <w:rPr>
-          <w:rFonts w:hint="eastAsia"/>
-          <w:b/>
-        </w:rPr>
-        <w:t xml:space="preserve">　関連研究</w:t>
-      </w:r>
-    </w:p>
-    <w:p>
-      <w:pPr>
-        <w:rPr>
-          <w:b/>
-        </w:rPr>
-      </w:pPr>
-    </w:p>
-    <w:p>
-      <w:pPr>
-        <w:rPr>
-          <w:rFonts w:hint="eastAsia"/>
-          <w:b/>
-        </w:rPr>
-      </w:pPr>
-    </w:p>
-    <w:p>
-      <w:pPr>
-        <w:rPr>
-          <w:rFonts w:hint="eastAsia"/>
-          <w:b/>
-        </w:rPr>
-      </w:pPr>
-    </w:p>
-    <w:p>
-      <w:pPr>
-        <w:rPr>
-          <w:rFonts w:hint="eastAsia"/>
-          <w:b/>
-        </w:rPr>
-      </w:pPr>
-    </w:p>
-    <w:p>
-      <w:pPr>
-        <w:rPr>
-          <w:rFonts w:hint="eastAsia"/>
-        </w:rPr>
-      </w:pPr>
-    </w:p>
-    <w:p>
-      <w:pPr>
-        <w:rPr>
-          <w:rFonts w:hint="eastAsia"/>
-        </w:rPr>
-      </w:pPr>
-    </w:p>
-    <w:p>
-      <w:pPr>
-        <w:rPr>
-          <w:rFonts w:hint="eastAsia"/>
-        </w:rPr>
-      </w:pPr>
-    </w:p>
-    <w:p>
-      <w:pPr>
-        <w:rPr>
-          <w:rFonts w:hint="eastAsia"/>
-        </w:rPr>
-      </w:pPr>
-    </w:p>
-    <w:p>
-      <w:pPr>
-        <w:rPr>
-          <w:rFonts w:hint="eastAsia"/>
-        </w:rPr>
-      </w:pPr>
-    </w:p>
-    <w:p>
-      <w:pPr>
-        <w:rPr>
-          <w:rFonts w:hint="eastAsia"/>
-        </w:rPr>
-      </w:pPr>
-    </w:p>
-    <w:p>
-      <w:pPr>
-        <w:rPr>
-          <w:rFonts w:hint="eastAsia"/>
-        </w:rPr>
-      </w:pPr>
-    </w:p>
-    <w:p>
-      <w:pPr>
-        <w:rPr>
-          <w:rFonts w:hint="eastAsia"/>
-        </w:rPr>
-      </w:pPr>
+          <w:rFonts w:hint="eastAsia"/>
+        </w:rPr>
+      </w:pPr>
+      <w:r>
+        <w:rPr>
+          <w:rFonts w:hint="eastAsia"/>
+        </w:rPr>
+        <w:t xml:space="preserve">　これらの評価手法は，主観的なデータや定量的なデータなど取得できるデータも異なるため，評価する目的に合わせて適切な評価を行う必要がある</w:t>
+      </w:r>
+      <w:r>
+        <w:rPr>
+          <w:rFonts w:hint="eastAsia"/>
+          <w:vertAlign w:val="superscript"/>
+        </w:rPr>
+        <w:t>[</w:t>
+      </w:r>
+      <w:r>
+        <w:rPr>
+          <w:vertAlign w:val="superscript"/>
+        </w:rPr>
+        <w:t>5]</w:t>
+      </w:r>
+      <w:r>
+        <w:rPr>
+          <w:rFonts w:hint="eastAsia"/>
+        </w:rPr>
+        <w:t>．</w:t>
+      </w:r>
+    </w:p>
+    <w:p>
+      <w:pPr>
+        <w:ind w:firstLineChars="59" w:firstLine="142"/>
+        <w:jc w:val="left"/>
+        <w:rPr>
+          <w:rFonts w:hint="eastAsia"/>
+        </w:rPr>
+      </w:pPr>
+      <w:r>
+        <w:rPr>
+          <w:rFonts w:hint="eastAsia"/>
+        </w:rPr>
+        <w:t>ユーザビリティ評価手法は，形成的評価と総括的評価に大別することができる．例えば，パフォーマンステストは総括的評価とし</w:t>
+      </w:r>
       <w:bookmarkStart w:id="0" w:name="_GoBack"/>
       <w:bookmarkEnd w:id="0"/>
+      <w:r>
+        <w:rPr>
+          <w:rFonts w:hint="eastAsia"/>
+        </w:rPr>
+        <w:t>て代表的な評価手法である．ユーザ数十名に実際のインタフェースを操作してもらい，タスクの達成率・時間，主観的満足度を測定し，取得したデータの分析を行う．一方，形成的なユーザビリティ評価手法の代表は思考発話法を使ったユーザテストである．数名のユーザに行ってもらい，取得したデータは「ボタンの配置が悪い為，誤クリックをしてしまう」など定性的で具体的なものとなる．総括的評価は設計プロセスの前後で行い，形成評価は設計プロセスの途中で繰り返し行うことが原則とされる．また，ユーザビリティ評価手法</w:t>
+      </w:r>
+      <w:r>
+        <w:rPr>
+          <w:rFonts w:hint="eastAsia"/>
+        </w:rPr>
+        <w:t>は</w:t>
+      </w:r>
+      <w:r>
+        <w:rPr>
+          <w:rFonts w:hint="eastAsia"/>
+        </w:rPr>
+        <w:t>，分析的手法と実験的手法にも区別することができる</w:t>
+      </w:r>
+      <w:r>
+        <w:rPr>
+          <w:rFonts w:hint="eastAsia"/>
+          <w:vertAlign w:val="superscript"/>
+        </w:rPr>
+        <w:t>[6]</w:t>
+      </w:r>
+      <w:r>
+        <w:rPr>
+          <w:rFonts w:hint="eastAsia"/>
+        </w:rPr>
+        <w:t>．例えば，専門家が自らの知識や経験に基づいて評価するエキスパートレビューやヒューリスティック</w:t>
+      </w:r>
+      <w:r>
+        <w:rPr>
+          <w:rFonts w:hint="eastAsia"/>
+        </w:rPr>
+        <w:t>評価は</w:t>
+      </w:r>
+      <w:r>
+        <w:rPr>
+          <w:rFonts w:hint="eastAsia"/>
+        </w:rPr>
+        <w:t>分析的手法に分類され，ユーザテスト・アンケート調査などの実際のユーザに基づいて評価する手法は実験的手法として分類される．</w:t>
+      </w:r>
+      <w:r>
+        <w:rPr>
+          <w:rFonts w:hint="eastAsia"/>
+        </w:rPr>
+        <w:t>分析的手法は実験的手法よりも費用や時間が少なくて済むといった利点が挙げられるが，評価結果が評価者個人の仮説に過ぎない・データに基づいた定量的な評価ができない為に問題点を具体的に発見できないといった欠点も挙げられる．</w:t>
+      </w:r>
+    </w:p>
+    <w:p>
+      <w:pPr>
+        <w:jc w:val="left"/>
+        <w:rPr>
+          <w:rFonts w:hint="eastAsia"/>
+        </w:rPr>
+      </w:pPr>
+      <w:r>
+        <w:rPr>
+          <w:rFonts w:hint="eastAsia"/>
+        </w:rPr>
+        <w:t xml:space="preserve">　</w:t>
+      </w:r>
+      <w:r>
+        <w:rPr>
+          <w:rFonts w:hint="eastAsia"/>
+        </w:rPr>
+        <w:t>近年</w:t>
+      </w:r>
+      <w:r>
+        <w:rPr>
+          <w:rFonts w:hint="eastAsia"/>
+        </w:rPr>
+        <w:t>では多数の利用者の操作ログ分析によりユーザビリティの問題を抽出する方法や</w:t>
+      </w:r>
+      <w:r>
+        <w:rPr>
+          <w:rFonts w:hint="eastAsia"/>
+        </w:rPr>
+        <w:t>，</w:t>
+      </w:r>
+      <w:r>
+        <w:rPr>
+          <w:rFonts w:hint="eastAsia"/>
+        </w:rPr>
+        <w:t>視線追跡を利用した評価手法</w:t>
+      </w:r>
+      <w:r>
+        <w:rPr>
+          <w:rFonts w:hint="eastAsia"/>
+        </w:rPr>
+        <w:t>・認知</w:t>
+      </w:r>
+      <w:r>
+        <w:rPr>
+          <w:rFonts w:hint="eastAsia"/>
+        </w:rPr>
+        <w:t>モデルに基づきシナ</w:t>
+      </w:r>
+      <w:r>
+        <w:rPr>
+          <w:rFonts w:hint="eastAsia"/>
+        </w:rPr>
+        <w:t>リオに沿った操作ステップごとの作業時間</w:t>
+      </w:r>
+      <w:r>
+        <w:rPr>
+          <w:rFonts w:hint="eastAsia"/>
+        </w:rPr>
+        <w:t>を制定する手法など</w:t>
+      </w:r>
+      <w:r>
+        <w:rPr>
+          <w:rFonts w:hint="eastAsia"/>
+        </w:rPr>
+        <w:t>，行動や態度をよりユーザの内面に沿った観点か</w:t>
+      </w:r>
+      <w:r>
+        <w:rPr>
+          <w:rFonts w:hint="eastAsia"/>
+        </w:rPr>
+        <w:t>ら測定することにより，ユーザの認知的・心理的な部分を定量化する</w:t>
+      </w:r>
+      <w:r>
+        <w:rPr>
+          <w:rFonts w:hint="eastAsia"/>
+        </w:rPr>
+        <w:t>客観的</w:t>
+      </w:r>
+      <w:r>
+        <w:rPr>
+          <w:rFonts w:hint="eastAsia"/>
+        </w:rPr>
+        <w:t>手法が提案されている</w:t>
+      </w:r>
+      <w:r>
+        <w:rPr>
+          <w:rFonts w:hint="eastAsia"/>
+        </w:rPr>
+        <w:t>．</w:t>
+      </w:r>
+    </w:p>
+    <w:p>
+      <w:pPr>
+        <w:jc w:val="left"/>
+        <w:rPr>
+          <w:rFonts w:hint="eastAsia"/>
+        </w:rPr>
+      </w:pPr>
+    </w:p>
+    <w:p>
+      <w:pPr>
+        <w:rPr>
+          <w:rFonts w:hint="eastAsia"/>
+          <w:b/>
+        </w:rPr>
+      </w:pPr>
+      <w:r>
+        <w:rPr>
+          <w:b/>
+        </w:rPr>
+        <w:t>1.2.2</w:t>
+      </w:r>
+      <w:r>
+        <w:rPr>
+          <w:rFonts w:hint="eastAsia"/>
+          <w:b/>
+        </w:rPr>
+        <w:t xml:space="preserve">　</w:t>
+      </w:r>
+      <w:r>
+        <w:rPr>
+          <w:b/>
+        </w:rPr>
+        <w:t>UX</w:t>
+      </w:r>
+      <w:r>
+        <w:rPr>
+          <w:rFonts w:hint="eastAsia"/>
+          <w:b/>
+        </w:rPr>
+        <w:t>評価手法</w:t>
+      </w:r>
+    </w:p>
+    <w:p>
+      <w:pPr>
+        <w:jc w:val="left"/>
+        <w:rPr>
+          <w:rFonts w:hint="eastAsia"/>
+        </w:rPr>
+      </w:pPr>
+    </w:p>
+    <w:p>
+      <w:pPr>
+        <w:rPr>
+          <w:rFonts w:hint="eastAsia"/>
+          <w:b/>
+        </w:rPr>
+      </w:pPr>
+    </w:p>
+    <w:p>
+      <w:pPr>
+        <w:rPr>
+          <w:rFonts w:hint="eastAsia"/>
+          <w:b/>
+        </w:rPr>
+      </w:pPr>
+      <w:r>
+        <w:rPr>
+          <w:b/>
+        </w:rPr>
+        <w:t>1.3</w:t>
+      </w:r>
+      <w:r>
+        <w:rPr>
+          <w:rFonts w:hint="eastAsia"/>
+          <w:b/>
+        </w:rPr>
+        <w:t xml:space="preserve">　関連研究</w:t>
+      </w:r>
+    </w:p>
+    <w:p>
+      <w:pPr>
+        <w:rPr>
+          <w:b/>
+        </w:rPr>
+      </w:pPr>
+    </w:p>
+    <w:p>
+      <w:pPr>
+        <w:rPr>
+          <w:rFonts w:hint="eastAsia"/>
+          <w:b/>
+        </w:rPr>
+      </w:pPr>
+    </w:p>
+    <w:p>
+      <w:pPr>
+        <w:rPr>
+          <w:rFonts w:hint="eastAsia"/>
+          <w:b/>
+        </w:rPr>
+      </w:pPr>
+    </w:p>
+    <w:p>
+      <w:pPr>
+        <w:rPr>
+          <w:rFonts w:hint="eastAsia"/>
+          <w:b/>
+        </w:rPr>
+      </w:pPr>
+    </w:p>
+    <w:p>
+      <w:pPr>
+        <w:rPr>
+          <w:rFonts w:hint="eastAsia"/>
+        </w:rPr>
+      </w:pPr>
+    </w:p>
+    <w:p>
+      <w:pPr>
+        <w:rPr>
+          <w:rFonts w:hint="eastAsia"/>
+        </w:rPr>
+      </w:pPr>
+    </w:p>
+    <w:p>
+      <w:pPr>
+        <w:rPr>
+          <w:rFonts w:hint="eastAsia"/>
+        </w:rPr>
+      </w:pPr>
+    </w:p>
+    <w:p>
+      <w:pPr>
+        <w:rPr>
+          <w:rFonts w:hint="eastAsia"/>
+        </w:rPr>
+      </w:pPr>
+    </w:p>
+    <w:p>
+      <w:pPr>
+        <w:rPr>
+          <w:rFonts w:hint="eastAsia"/>
+        </w:rPr>
+      </w:pPr>
+    </w:p>
+    <w:p>
+      <w:pPr>
+        <w:rPr>
+          <w:rFonts w:hint="eastAsia"/>
+        </w:rPr>
+      </w:pPr>
+    </w:p>
+    <w:p>
+      <w:pPr>
+        <w:rPr>
+          <w:rFonts w:hint="eastAsia"/>
+        </w:rPr>
+      </w:pPr>
+    </w:p>
+    <w:p>
+      <w:pPr>
+        <w:rPr>
+          <w:rFonts w:hint="eastAsia"/>
+        </w:rPr>
+      </w:pPr>
     </w:p>
     <w:p>
       <w:pPr>
@@ -2088,6 +3094,9 @@
           <w:numId w:val="4"/>
         </w:numPr>
         <w:ind w:hanging="482"/>
+        <w:rPr>
+          <w:rFonts w:hint="eastAsia"/>
+        </w:rPr>
       </w:pPr>
       <w:bookmarkStart w:id="3" w:name="_Ref283179935"/>
       <w:r>
@@ -2102,6 +3111,140 @@
         <w:t>. "Usability 101: Introduction to usability." www.nngroup.com/articles/usability-101-introduction-to-usability/  (2014.05.07 visited).</w:t>
       </w:r>
       <w:bookmarkEnd w:id="3"/>
+    </w:p>
+    <w:p>
+      <w:pPr>
+        <w:pStyle w:val="a3"/>
+        <w:numPr>
+          <w:ilvl w:val="0"/>
+          <w:numId w:val="4"/>
+        </w:numPr>
+        <w:wordWrap w:val="0"/>
+        <w:ind w:leftChars="0"/>
+        <w:jc w:val="left"/>
+      </w:pPr>
+      <w:r>
+        <w:rPr>
+          <w:rFonts w:hint="eastAsia"/>
+          <w:bCs/>
+        </w:rPr>
+        <w:t>ユーザビリティ定量化手法の構築〜客観的評価の為のチェックリストと支援ツールの開発〜</w:t>
+      </w:r>
+      <w:r>
+        <w:rPr>
+          <w:bCs/>
+        </w:rPr>
+        <w:t xml:space="preserve">, </w:t>
+      </w:r>
+      <w:r>
+        <w:rPr>
+          <w:rFonts w:hint="eastAsia"/>
+          <w:bCs/>
+        </w:rPr>
+        <w:t>池上輝哉ら</w:t>
+      </w:r>
+      <w:r>
+        <w:rPr>
+          <w:bCs/>
+        </w:rPr>
+        <w:t xml:space="preserve">, </w:t>
+      </w:r>
+      <w:r>
+        <w:rPr>
+          <w:rFonts w:hint="eastAsia"/>
+          <w:bCs/>
+        </w:rPr>
+        <w:t>ヒューマンインタフェース学会論文誌</w:t>
+      </w:r>
+      <w:r>
+        <w:rPr>
+          <w:bCs/>
+        </w:rPr>
+        <w:t xml:space="preserve"> Vol14,No.1</w:t>
+      </w:r>
+      <w:r>
+        <w:rPr>
+          <w:rFonts w:hint="eastAsia"/>
+          <w:bCs/>
+        </w:rPr>
+        <w:t>，</w:t>
+      </w:r>
+      <w:r>
+        <w:rPr>
+          <w:bCs/>
+        </w:rPr>
+        <w:t>2012.</w:t>
+      </w:r>
+    </w:p>
+    <w:p>
+      <w:pPr>
+        <w:pStyle w:val="a3"/>
+        <w:numPr>
+          <w:ilvl w:val="0"/>
+          <w:numId w:val="4"/>
+        </w:numPr>
+        <w:wordWrap w:val="0"/>
+        <w:ind w:leftChars="0"/>
+        <w:jc w:val="left"/>
+      </w:pPr>
+      <w:r>
+        <w:rPr>
+          <w:rFonts w:hint="eastAsia"/>
+        </w:rPr>
+        <w:t>ユーザビリティエンジニアリング第</w:t>
+      </w:r>
+      <w:r>
+        <w:t>2</w:t>
+      </w:r>
+      <w:r>
+        <w:rPr>
+          <w:rFonts w:hint="eastAsia"/>
+        </w:rPr>
+        <w:t>版</w:t>
+      </w:r>
+      <w:r>
+        <w:t>,</w:t>
+      </w:r>
+      <w:r>
+        <w:rPr>
+          <w:rFonts w:hint="eastAsia"/>
+        </w:rPr>
+        <w:t xml:space="preserve">　樽本徹也</w:t>
+      </w:r>
+      <w:r>
+        <w:t xml:space="preserve">, </w:t>
+      </w:r>
+      <w:r>
+        <w:rPr>
+          <w:rFonts w:hint="eastAsia"/>
+        </w:rPr>
+        <w:t>オーム社</w:t>
+      </w:r>
+      <w:r>
+        <w:t xml:space="preserve"> </w:t>
+      </w:r>
+      <w:r>
+        <w:rPr>
+          <w:rFonts w:hint="eastAsia"/>
+        </w:rPr>
+        <w:t>2014/2/20</w:t>
+      </w:r>
+      <w:r>
+        <w:rPr>
+          <w:rFonts w:hint="eastAsia"/>
+        </w:rPr>
+        <w:t>。</w:t>
+      </w:r>
+    </w:p>
+    <w:p>
+      <w:pPr>
+        <w:pStyle w:val="a6"/>
+        <w:numPr>
+          <w:ilvl w:val="0"/>
+          <w:numId w:val="4"/>
+        </w:numPr>
+        <w:ind w:hanging="482"/>
+      </w:pPr>
     </w:p>
     <w:p>
       <w:pPr>
@@ -2848,6 +3991,29 @@
       <w:sz w:val="20"/>
     </w:rPr>
   </w:style>
+  <w:style w:type="table" w:styleId="a7">
+    <w:name w:val="Table Grid"/>
+    <w:basedOn w:val="a1"/>
+    <w:uiPriority w:val="59"/>
+    <w:rsid w:val="000F6EB9"/>
+    <w:tblPr>
+      <w:tblInd w:w="0" w:type="dxa"/>
+      <w:tblBorders>
+        <w:top w:val="single" w:sz="4" w:space="0" w:color="auto"/>
+        <w:left w:val="single" w:sz="4" w:space="0" w:color="auto"/>
+        <w:bottom w:val="single" w:sz="4" w:space="0" w:color="auto"/>
+        <w:right w:val="single" w:sz="4" w:space="0" w:color="auto"/>
+        <w:insideH w:val="single" w:sz="4" w:space="0" w:color="auto"/>
+        <w:insideV w:val="single" w:sz="4" w:space="0" w:color="auto"/>
+      </w:tblBorders>
+      <w:tblCellMar>
+        <w:top w:w="0" w:type="dxa"/>
+        <w:left w:w="108" w:type="dxa"/>
+        <w:bottom w:w="0" w:type="dxa"/>
+        <w:right w:w="108" w:type="dxa"/>
+      </w:tblCellMar>
+    </w:tblPr>
+  </w:style>
 </w:styles>
 </file>
 
@@ -3089,6 +4255,29 @@
       <w:rFonts w:ascii="ヒラギノ明朝 ProN W3" w:eastAsia="ヒラギノ明朝 ProN W3"/>
       <w:sz w:val="20"/>
     </w:rPr>
+  </w:style>
+  <w:style w:type="table" w:styleId="a7">
+    <w:name w:val="Table Grid"/>
+    <w:basedOn w:val="a1"/>
+    <w:uiPriority w:val="59"/>
+    <w:rsid w:val="000F6EB9"/>
+    <w:tblPr>
+      <w:tblInd w:w="0" w:type="dxa"/>
+      <w:tblBorders>
+        <w:top w:val="single" w:sz="4" w:space="0" w:color="auto"/>
+        <w:left w:val="single" w:sz="4" w:space="0" w:color="auto"/>
+        <w:bottom w:val="single" w:sz="4" w:space="0" w:color="auto"/>
+        <w:right w:val="single" w:sz="4" w:space="0" w:color="auto"/>
+        <w:insideH w:val="single" w:sz="4" w:space="0" w:color="auto"/>
+        <w:insideV w:val="single" w:sz="4" w:space="0" w:color="auto"/>
+      </w:tblBorders>
+      <w:tblCellMar>
+        <w:top w:w="0" w:type="dxa"/>
+        <w:left w:w="108" w:type="dxa"/>
+        <w:bottom w:w="0" w:type="dxa"/>
+        <w:right w:w="108" w:type="dxa"/>
+      </w:tblCellMar>
+    </w:tblPr>
   </w:style>
 </w:styles>
 </file>
@@ -5087,4 +6276,16 @@
   </a:objectDefaults>
   <a:extraClrSchemeLst/>
 </a:theme>
+</file>
+
+<file path=customXml/item1.xml><?xml version="1.0" encoding="utf-8"?>
+<b:Sources xmlns:b="http://schemas.openxmlformats.org/officeDocument/2006/bibliography" xmlns="http://schemas.openxmlformats.org/officeDocument/2006/bibliography" SelectedStyle="/APA.XSL" StyleName="APA"/>
+</file>
+
+<file path=customXml/itemProps1.xml><?xml version="1.0" encoding="utf-8"?>
+<ds:datastoreItem xmlns:ds="http://schemas.openxmlformats.org/officeDocument/2006/customXml" ds:itemID="{A7FE10DF-8750-214F-B266-3296998753FD}">
+  <ds:schemaRefs>
+    <ds:schemaRef ds:uri="http://schemas.openxmlformats.org/officeDocument/2006/bibliography"/>
+  </ds:schemaRefs>
+</ds:datastoreItem>
 </file>
</xml_diff>

<commit_message>
write about user experience methods
</commit_message>
<xml_diff>
--- a/01.introduction.docx
+++ b/01.introduction.docx
@@ -2645,200 +2645,1430 @@
         <w:rPr>
           <w:rFonts w:hint="eastAsia"/>
         </w:rPr>
-        <w:t>ユーザビリティ評価手法は，形成的評価と総括的評価に大別することができる．例えば，パフォーマンステストは総括的評価とし</w:t>
+        <w:t>ユーザビリティ評価手法は，形成的評価と総括的評価に大別することができる．例えば，パフォーマンステストは総括的評価として代表的な評価手法である．ユーザ数十名に実際のインタフェースを操作してもらい，タスクの達成率・時間，主観的満足度を測定し，取得したデータの分析を行う．一方，形成的なユーザビリティ評価手法の代表は思考発話法を使ったユーザテストである．数名のユーザに行ってもらい，取得したデータは「ボタンの配置が悪い為，誤クリックをしてしまう」など定性的で具体的なものとなる．総括的評価は設計プロセスの前後で行い，形成評価は設計プロセスの途中で繰り返し行うことが原則とされる．また，ユーザビリティ評価手法</w:t>
+      </w:r>
+      <w:r>
+        <w:rPr>
+          <w:rFonts w:hint="eastAsia"/>
+        </w:rPr>
+        <w:t>は</w:t>
+      </w:r>
+      <w:r>
+        <w:rPr>
+          <w:rFonts w:hint="eastAsia"/>
+        </w:rPr>
+        <w:t>，分析的手法と実験的手法にも区別することができる</w:t>
+      </w:r>
+      <w:r>
+        <w:rPr>
+          <w:rFonts w:hint="eastAsia"/>
+          <w:vertAlign w:val="superscript"/>
+        </w:rPr>
+        <w:t>[6]</w:t>
+      </w:r>
+      <w:r>
+        <w:rPr>
+          <w:rFonts w:hint="eastAsia"/>
+        </w:rPr>
+        <w:t>．例えば，専門家が自らの知識や経験に基づいて評価するエキスパートレビューやヒューリスティック</w:t>
+      </w:r>
+      <w:r>
+        <w:rPr>
+          <w:rFonts w:hint="eastAsia"/>
+        </w:rPr>
+        <w:t>評価は</w:t>
+      </w:r>
+      <w:r>
+        <w:rPr>
+          <w:rFonts w:hint="eastAsia"/>
+        </w:rPr>
+        <w:t>分析的手法に分類され，ユーザテスト・アンケート調査などの実際のユーザに基づいて評価する手法は実験的手法として分類される．</w:t>
+      </w:r>
+      <w:r>
+        <w:rPr>
+          <w:rFonts w:hint="eastAsia"/>
+        </w:rPr>
+        <w:t>分析的手法は実験的手法よりも費用や時間が少なくて済むといった利点が挙げられるが，評価結果が評価者個人の仮説に過ぎない・データに基づいた定量的な評価ができない為に問題点を具体的に発見できないといった欠点も挙げられる．</w:t>
+      </w:r>
+    </w:p>
+    <w:p>
+      <w:pPr>
+        <w:jc w:val="left"/>
+        <w:rPr>
+          <w:rFonts w:hint="eastAsia"/>
+        </w:rPr>
+      </w:pPr>
+      <w:r>
+        <w:rPr>
+          <w:rFonts w:hint="eastAsia"/>
+        </w:rPr>
+        <w:t xml:space="preserve">　近年</w:t>
+      </w:r>
+      <w:r>
+        <w:rPr>
+          <w:rFonts w:hint="eastAsia"/>
+        </w:rPr>
+        <w:t>では多数の利用者の操作ログ分析によりユーザビリティの問題を抽出する方法や</w:t>
+      </w:r>
+      <w:r>
+        <w:rPr>
+          <w:rFonts w:hint="eastAsia"/>
+        </w:rPr>
+        <w:t>，</w:t>
+      </w:r>
+      <w:r>
+        <w:rPr>
+          <w:rFonts w:hint="eastAsia"/>
+        </w:rPr>
+        <w:t>視線追跡を利用した評価手法</w:t>
+      </w:r>
+      <w:r>
+        <w:rPr>
+          <w:rFonts w:hint="eastAsia"/>
+        </w:rPr>
+        <w:t>・認知</w:t>
+      </w:r>
+      <w:r>
+        <w:rPr>
+          <w:rFonts w:hint="eastAsia"/>
+        </w:rPr>
+        <w:t>モデルに基づきシナ</w:t>
+      </w:r>
+      <w:r>
+        <w:rPr>
+          <w:rFonts w:hint="eastAsia"/>
+        </w:rPr>
+        <w:t>リオに沿った操作ステップごとの作業時間</w:t>
+      </w:r>
+      <w:r>
+        <w:rPr>
+          <w:rFonts w:hint="eastAsia"/>
+        </w:rPr>
+        <w:t>を制定する手法など</w:t>
+      </w:r>
+      <w:r>
+        <w:rPr>
+          <w:rFonts w:hint="eastAsia"/>
+        </w:rPr>
+        <w:t>，行動や態度をよりユーザの内面に沿った観点から測定することにより，ユーザの認知的・心理的な部分を定量化する客観的</w:t>
+      </w:r>
+      <w:r>
+        <w:rPr>
+          <w:rFonts w:hint="eastAsia"/>
+        </w:rPr>
+        <w:t>手法が提案されている</w:t>
+      </w:r>
+      <w:r>
+        <w:rPr>
+          <w:rFonts w:hint="eastAsia"/>
+        </w:rPr>
+        <w:t>．</w:t>
+      </w:r>
+    </w:p>
+    <w:p>
+      <w:pPr>
+        <w:jc w:val="left"/>
+        <w:rPr>
+          <w:rFonts w:hint="eastAsia"/>
+        </w:rPr>
+      </w:pPr>
+    </w:p>
+    <w:p>
+      <w:pPr>
+        <w:rPr>
+          <w:b/>
+        </w:rPr>
+      </w:pPr>
+      <w:r>
+        <w:rPr>
+          <w:b/>
+        </w:rPr>
+        <w:t>1.2.2</w:t>
+      </w:r>
+      <w:r>
+        <w:rPr>
+          <w:rFonts w:hint="eastAsia"/>
+          <w:b/>
+        </w:rPr>
+        <w:t xml:space="preserve">　</w:t>
+      </w:r>
+      <w:r>
+        <w:rPr>
+          <w:b/>
+        </w:rPr>
+        <w:t>UX</w:t>
+      </w:r>
+      <w:r>
+        <w:rPr>
+          <w:rFonts w:hint="eastAsia"/>
+          <w:b/>
+        </w:rPr>
+        <w:t>評価手法</w:t>
+      </w:r>
+    </w:p>
+    <w:p>
+      <w:pPr>
+        <w:rPr>
+          <w:rFonts w:hint="eastAsia"/>
+        </w:rPr>
+      </w:pPr>
+      <w:r>
+        <w:rPr>
+          <w:rFonts w:hint="eastAsia"/>
+        </w:rPr>
+        <w:t xml:space="preserve">　表</w:t>
+      </w:r>
+      <w:r>
+        <w:t>1.2</w:t>
+      </w:r>
+      <w:r>
+        <w:rPr>
+          <w:rFonts w:hint="eastAsia"/>
+        </w:rPr>
+        <w:t>に従来の</w:t>
+      </w:r>
+      <w:r>
+        <w:t>UX</w:t>
+      </w:r>
+      <w:r>
+        <w:rPr>
+          <w:rFonts w:hint="eastAsia"/>
+        </w:rPr>
+        <w:t>評価手法と経験の分類した表を示す</w:t>
+      </w:r>
+      <w:r>
+        <w:rPr>
+          <w:rFonts w:hint="eastAsia"/>
+        </w:rPr>
+        <w:t>．</w:t>
+      </w:r>
+      <w:r>
+        <w:t>UX</w:t>
+      </w:r>
+      <w:r>
+        <w:rPr>
+          <w:rFonts w:hint="eastAsia"/>
+        </w:rPr>
+        <w:t>の期間と経験の</w:t>
+      </w:r>
+      <w:r>
+        <w:rPr>
+          <w:rFonts w:hint="eastAsia"/>
+        </w:rPr>
+        <w:t>分類（</w:t>
+      </w:r>
+      <w:r>
+        <w:t>when</w:t>
+      </w:r>
+      <w:r>
+        <w:rPr>
+          <w:rFonts w:hint="eastAsia"/>
+        </w:rPr>
+        <w:t>，</w:t>
+      </w:r>
+      <w:r>
+        <w:t>what</w:t>
+      </w:r>
+      <w:r>
+        <w:rPr>
+          <w:rFonts w:hint="eastAsia"/>
+        </w:rPr>
+        <w:t>，</w:t>
+      </w:r>
+      <w:r>
+        <w:t>how</w:t>
+      </w:r>
+      <w:r>
+        <w:rPr>
+          <w:rFonts w:hint="eastAsia"/>
+        </w:rPr>
+        <w:t>）</w:t>
+      </w:r>
+      <w:r>
+        <w:rPr>
+          <w:rFonts w:hint="eastAsia"/>
+        </w:rPr>
+        <w:t>は</w:t>
+      </w:r>
+      <w:r>
+        <w:rPr>
+          <w:rFonts w:hint="eastAsia"/>
+        </w:rPr>
+        <w:t>，</w:t>
+      </w:r>
+      <w:r>
+        <w:t>Roto</w:t>
+      </w:r>
+      <w:r>
+        <w:rPr>
+          <w:rFonts w:hint="eastAsia"/>
+        </w:rPr>
+        <w:t>らが提案する</w:t>
+      </w:r>
+      <w:r>
+        <w:t>UX</w:t>
+      </w:r>
+      <w:r>
+        <w:rPr>
+          <w:rFonts w:hint="eastAsia"/>
+        </w:rPr>
+        <w:t>の期間と経験の分類を参考としている</w:t>
+      </w:r>
+      <w:r>
+        <w:rPr>
+          <w:rFonts w:hint="eastAsia"/>
+        </w:rPr>
+        <w:t>．</w:t>
+      </w:r>
+      <w:r>
+        <w:rPr>
+          <w:rFonts w:hint="eastAsia"/>
+        </w:rPr>
+        <w:t>表が示すように</w:t>
+      </w:r>
+      <w:r>
+        <w:rPr>
+          <w:rFonts w:hint="eastAsia"/>
+        </w:rPr>
+        <w:t>，評価手法における従来研究では，様々な理論的背景や系統がある．</w:t>
+      </w:r>
+    </w:p>
+    <w:p>
+      <w:pPr>
+        <w:spacing w:line="276" w:lineRule="auto"/>
+        <w:ind w:firstLineChars="59" w:firstLine="142"/>
+        <w:jc w:val="center"/>
+        <w:rPr>
+          <w:rFonts w:hint="eastAsia"/>
+          <w:shd w:val="clear" w:color="auto" w:fill="D9D9D9" w:themeFill="background1" w:themeFillShade="D9"/>
+        </w:rPr>
+      </w:pPr>
+      <w:r>
+        <w:rPr>
+          <w:rFonts w:hint="eastAsia"/>
+        </w:rPr>
+        <w:t>表</w:t>
+      </w:r>
+      <w:r>
+        <w:t>1.2</w:t>
+      </w:r>
+      <w:r>
+        <w:rPr>
+          <w:rFonts w:hint="eastAsia"/>
+        </w:rPr>
+        <w:t xml:space="preserve">　従来の</w:t>
+      </w:r>
+      <w:r>
+        <w:t>UX</w:t>
+      </w:r>
+      <w:r>
+        <w:rPr>
+          <w:rFonts w:hint="eastAsia"/>
+        </w:rPr>
+        <w:t>評価手法と経験の分類表</w:t>
+      </w:r>
+    </w:p>
+    <w:tbl>
+      <w:tblPr>
+        <w:tblStyle w:val="a7"/>
+        <w:tblW w:w="0" w:type="auto"/>
+        <w:tblBorders>
+          <w:top w:val="single" w:sz="8" w:space="0" w:color="000000" w:themeColor="text1"/>
+          <w:left w:val="none" w:sz="0" w:space="0" w:color="auto"/>
+          <w:bottom w:val="single" w:sz="8" w:space="0" w:color="000000" w:themeColor="text1"/>
+          <w:right w:val="none" w:sz="0" w:space="0" w:color="auto"/>
+          <w:insideH w:val="single" w:sz="8" w:space="0" w:color="BFBFBF" w:themeColor="background1" w:themeShade="BF"/>
+          <w:insideV w:val="single" w:sz="8" w:space="0" w:color="BFBFBF" w:themeColor="background1" w:themeShade="BF"/>
+        </w:tblBorders>
+        <w:tblLayout w:type="fixed"/>
+        <w:tblLook w:val="04A0" w:firstRow="1" w:lastRow="0" w:firstColumn="1" w:lastColumn="0" w:noHBand="0" w:noVBand="1"/>
+      </w:tblPr>
+      <w:tblGrid>
+        <w:gridCol w:w="817"/>
+        <w:gridCol w:w="1701"/>
+        <w:gridCol w:w="1418"/>
+        <w:gridCol w:w="1701"/>
+        <w:gridCol w:w="1417"/>
+        <w:gridCol w:w="1660"/>
+      </w:tblGrid>
+      <w:tr>
+        <w:trPr>
+          <w:trHeight w:val="889"/>
+        </w:trPr>
+        <w:tc>
+          <w:tcPr>
+            <w:tcW w:w="817" w:type="dxa"/>
+            <w:vMerge w:val="restart"/>
+            <w:vAlign w:val="center"/>
+          </w:tcPr>
+          <w:p>
+            <w:pPr>
+              <w:pStyle w:val="a8"/>
+              <w:spacing w:line="240" w:lineRule="exact"/>
+            </w:pPr>
+            <w:r>
+              <w:t>UX</w:t>
+            </w:r>
+          </w:p>
+        </w:tc>
+        <w:tc>
+          <w:tcPr>
+            <w:tcW w:w="1701" w:type="dxa"/>
+            <w:vAlign w:val="center"/>
+          </w:tcPr>
+          <w:p>
+            <w:pPr>
+              <w:pStyle w:val="a8"/>
+              <w:spacing w:line="240" w:lineRule="exact"/>
+            </w:pPr>
+            <w:r>
+              <w:t>When</w:t>
+            </w:r>
+          </w:p>
+        </w:tc>
+        <w:tc>
+          <w:tcPr>
+            <w:tcW w:w="1418" w:type="dxa"/>
+            <w:vAlign w:val="center"/>
+          </w:tcPr>
+          <w:p>
+            <w:pPr>
+              <w:pStyle w:val="a8"/>
+              <w:spacing w:line="240" w:lineRule="exact"/>
+              <w:jc w:val="left"/>
+            </w:pPr>
+            <w:r>
+              <w:rPr>
+                <w:rFonts w:hint="eastAsia"/>
+              </w:rPr>
+              <w:t>経験前</w:t>
+            </w:r>
+          </w:p>
+          <w:p>
+            <w:pPr>
+              <w:pStyle w:val="a8"/>
+              <w:spacing w:line="240" w:lineRule="exact"/>
+              <w:jc w:val="left"/>
+            </w:pPr>
+            <w:r>
+              <w:t>Before Experience</w:t>
+            </w:r>
+          </w:p>
+        </w:tc>
+        <w:tc>
+          <w:tcPr>
+            <w:tcW w:w="1701" w:type="dxa"/>
+            <w:vAlign w:val="center"/>
+          </w:tcPr>
+          <w:p>
+            <w:pPr>
+              <w:pStyle w:val="a8"/>
+              <w:spacing w:line="240" w:lineRule="exact"/>
+              <w:jc w:val="left"/>
+            </w:pPr>
+            <w:r>
+              <w:rPr>
+                <w:rFonts w:hint="eastAsia"/>
+              </w:rPr>
+              <w:t>経験中</w:t>
+            </w:r>
+          </w:p>
+          <w:p>
+            <w:pPr>
+              <w:pStyle w:val="a8"/>
+              <w:spacing w:line="240" w:lineRule="exact"/>
+              <w:jc w:val="left"/>
+            </w:pPr>
+            <w:r>
+              <w:t>During Experience</w:t>
+            </w:r>
+          </w:p>
+        </w:tc>
+        <w:tc>
+          <w:tcPr>
+            <w:tcW w:w="1417" w:type="dxa"/>
+            <w:vAlign w:val="center"/>
+          </w:tcPr>
+          <w:p>
+            <w:pPr>
+              <w:pStyle w:val="a8"/>
+              <w:spacing w:line="240" w:lineRule="exact"/>
+              <w:jc w:val="left"/>
+            </w:pPr>
+            <w:r>
+              <w:rPr>
+                <w:rFonts w:hint="eastAsia"/>
+              </w:rPr>
+              <w:t>経験直後</w:t>
+            </w:r>
+          </w:p>
+          <w:p>
+            <w:pPr>
+              <w:pStyle w:val="a8"/>
+              <w:spacing w:line="240" w:lineRule="exact"/>
+              <w:jc w:val="left"/>
+            </w:pPr>
+            <w:r>
+              <w:t>After Experience</w:t>
+            </w:r>
+          </w:p>
+        </w:tc>
+        <w:tc>
+          <w:tcPr>
+            <w:tcW w:w="1660" w:type="dxa"/>
+            <w:vAlign w:val="center"/>
+          </w:tcPr>
+          <w:p>
+            <w:pPr>
+              <w:pStyle w:val="a8"/>
+              <w:spacing w:line="240" w:lineRule="exact"/>
+              <w:jc w:val="left"/>
+            </w:pPr>
+            <w:r>
+              <w:rPr>
+                <w:rFonts w:hint="eastAsia"/>
+              </w:rPr>
+              <w:t>経験後</w:t>
+            </w:r>
+          </w:p>
+          <w:p>
+            <w:pPr>
+              <w:pStyle w:val="a8"/>
+              <w:spacing w:line="240" w:lineRule="exact"/>
+              <w:jc w:val="left"/>
+            </w:pPr>
+            <w:r>
+              <w:t>Over time Experience</w:t>
+            </w:r>
+          </w:p>
+        </w:tc>
+      </w:tr>
+      <w:tr>
+        <w:trPr>
+          <w:trHeight w:val="1116"/>
+        </w:trPr>
+        <w:tc>
+          <w:tcPr>
+            <w:tcW w:w="817" w:type="dxa"/>
+            <w:vMerge/>
+            <w:vAlign w:val="center"/>
+          </w:tcPr>
+          <w:p>
+            <w:pPr>
+              <w:pStyle w:val="a8"/>
+              <w:spacing w:line="240" w:lineRule="exact"/>
+            </w:pPr>
+          </w:p>
+        </w:tc>
+        <w:tc>
+          <w:tcPr>
+            <w:tcW w:w="1701" w:type="dxa"/>
+            <w:vAlign w:val="center"/>
+          </w:tcPr>
+          <w:p>
+            <w:pPr>
+              <w:pStyle w:val="a8"/>
+              <w:spacing w:line="240" w:lineRule="exact"/>
+            </w:pPr>
+            <w:r>
+              <w:t>What</w:t>
+            </w:r>
+          </w:p>
+        </w:tc>
+        <w:tc>
+          <w:tcPr>
+            <w:tcW w:w="1418" w:type="dxa"/>
+            <w:vAlign w:val="center"/>
+          </w:tcPr>
+          <w:p>
+            <w:pPr>
+              <w:pStyle w:val="a8"/>
+              <w:spacing w:line="240" w:lineRule="exact"/>
+              <w:jc w:val="left"/>
+            </w:pPr>
+            <w:r>
+              <w:rPr>
+                <w:rFonts w:hint="eastAsia"/>
+              </w:rPr>
+              <w:t>予期的経験</w:t>
+            </w:r>
+          </w:p>
+          <w:p>
+            <w:pPr>
+              <w:pStyle w:val="a8"/>
+              <w:spacing w:line="240" w:lineRule="exact"/>
+              <w:jc w:val="left"/>
+            </w:pPr>
+            <w:r>
+              <w:t>Anticipated UX</w:t>
+            </w:r>
+          </w:p>
+        </w:tc>
+        <w:tc>
+          <w:tcPr>
+            <w:tcW w:w="1701" w:type="dxa"/>
+            <w:vAlign w:val="center"/>
+          </w:tcPr>
+          <w:p>
+            <w:pPr>
+              <w:pStyle w:val="a8"/>
+              <w:spacing w:line="240" w:lineRule="exact"/>
+              <w:jc w:val="left"/>
+            </w:pPr>
+            <w:r>
+              <w:rPr>
+                <w:rFonts w:hint="eastAsia"/>
+              </w:rPr>
+              <w:t>一時的経験</w:t>
+            </w:r>
+          </w:p>
+          <w:p>
+            <w:pPr>
+              <w:pStyle w:val="a8"/>
+              <w:spacing w:line="240" w:lineRule="exact"/>
+              <w:jc w:val="left"/>
+            </w:pPr>
+            <w:r>
+              <w:t>Momentary UX</w:t>
+            </w:r>
+          </w:p>
+        </w:tc>
+        <w:tc>
+          <w:tcPr>
+            <w:tcW w:w="1417" w:type="dxa"/>
+            <w:vAlign w:val="center"/>
+          </w:tcPr>
+          <w:p>
+            <w:pPr>
+              <w:pStyle w:val="a8"/>
+              <w:spacing w:line="240" w:lineRule="exact"/>
+              <w:jc w:val="left"/>
+            </w:pPr>
+            <w:r>
+              <w:rPr>
+                <w:rFonts w:hint="eastAsia"/>
+              </w:rPr>
+              <w:t>エピソード的経験</w:t>
+            </w:r>
+          </w:p>
+          <w:p>
+            <w:pPr>
+              <w:pStyle w:val="a8"/>
+              <w:spacing w:line="240" w:lineRule="exact"/>
+              <w:jc w:val="left"/>
+            </w:pPr>
+            <w:r>
+              <w:t>Episodic UX</w:t>
+            </w:r>
+          </w:p>
+        </w:tc>
+        <w:tc>
+          <w:tcPr>
+            <w:tcW w:w="1660" w:type="dxa"/>
+            <w:vAlign w:val="center"/>
+          </w:tcPr>
+          <w:p>
+            <w:pPr>
+              <w:pStyle w:val="a8"/>
+              <w:spacing w:line="240" w:lineRule="exact"/>
+              <w:jc w:val="left"/>
+            </w:pPr>
+            <w:r>
+              <w:rPr>
+                <w:rFonts w:hint="eastAsia"/>
+              </w:rPr>
+              <w:t>累積的経験</w:t>
+            </w:r>
+          </w:p>
+          <w:p>
+            <w:pPr>
+              <w:pStyle w:val="a8"/>
+              <w:spacing w:line="240" w:lineRule="exact"/>
+              <w:jc w:val="left"/>
+            </w:pPr>
+            <w:r>
+              <w:t>Cumulative UX</w:t>
+            </w:r>
+          </w:p>
+        </w:tc>
+      </w:tr>
+      <w:tr>
+        <w:trPr>
+          <w:trHeight w:val="1387"/>
+        </w:trPr>
+        <w:tc>
+          <w:tcPr>
+            <w:tcW w:w="817" w:type="dxa"/>
+            <w:vMerge/>
+            <w:tcBorders>
+              <w:bottom w:val="single" w:sz="8" w:space="0" w:color="000000" w:themeColor="text1"/>
+            </w:tcBorders>
+            <w:vAlign w:val="center"/>
+          </w:tcPr>
+          <w:p>
+            <w:pPr>
+              <w:pStyle w:val="a8"/>
+              <w:spacing w:line="240" w:lineRule="exact"/>
+            </w:pPr>
+          </w:p>
+        </w:tc>
+        <w:tc>
+          <w:tcPr>
+            <w:tcW w:w="1701" w:type="dxa"/>
+            <w:tcBorders>
+              <w:bottom w:val="single" w:sz="8" w:space="0" w:color="000000" w:themeColor="text1"/>
+            </w:tcBorders>
+            <w:vAlign w:val="center"/>
+          </w:tcPr>
+          <w:p>
+            <w:pPr>
+              <w:pStyle w:val="a8"/>
+              <w:spacing w:line="240" w:lineRule="exact"/>
+            </w:pPr>
+            <w:r>
+              <w:t>How</w:t>
+            </w:r>
+          </w:p>
+        </w:tc>
+        <w:tc>
+          <w:tcPr>
+            <w:tcW w:w="1418" w:type="dxa"/>
+            <w:tcBorders>
+              <w:bottom w:val="single" w:sz="8" w:space="0" w:color="000000" w:themeColor="text1"/>
+            </w:tcBorders>
+            <w:vAlign w:val="center"/>
+          </w:tcPr>
+          <w:p>
+            <w:pPr>
+              <w:pStyle w:val="a8"/>
+              <w:spacing w:line="240" w:lineRule="exact"/>
+              <w:jc w:val="left"/>
+            </w:pPr>
+            <w:r>
+              <w:rPr>
+                <w:rFonts w:hint="eastAsia"/>
+              </w:rPr>
+              <w:t>経験を想像する</w:t>
+            </w:r>
+          </w:p>
+          <w:p>
+            <w:pPr>
+              <w:pStyle w:val="a8"/>
+              <w:spacing w:line="240" w:lineRule="exact"/>
+              <w:jc w:val="left"/>
+            </w:pPr>
+            <w:r>
+              <w:t>Imaging Experience</w:t>
+            </w:r>
+          </w:p>
+        </w:tc>
+        <w:tc>
+          <w:tcPr>
+            <w:tcW w:w="1701" w:type="dxa"/>
+            <w:tcBorders>
+              <w:bottom w:val="single" w:sz="8" w:space="0" w:color="000000" w:themeColor="text1"/>
+            </w:tcBorders>
+            <w:vAlign w:val="center"/>
+          </w:tcPr>
+          <w:p>
+            <w:pPr>
+              <w:pStyle w:val="a8"/>
+              <w:spacing w:line="240" w:lineRule="exact"/>
+              <w:jc w:val="left"/>
+            </w:pPr>
+            <w:r>
+              <w:rPr>
+                <w:rFonts w:hint="eastAsia"/>
+              </w:rPr>
+              <w:t>経験している</w:t>
+            </w:r>
+          </w:p>
+          <w:p>
+            <w:pPr>
+              <w:pStyle w:val="a8"/>
+              <w:spacing w:line="240" w:lineRule="exact"/>
+              <w:jc w:val="left"/>
+            </w:pPr>
+            <w:r>
+              <w:t>Experiencing</w:t>
+            </w:r>
+          </w:p>
+        </w:tc>
+        <w:tc>
+          <w:tcPr>
+            <w:tcW w:w="1417" w:type="dxa"/>
+            <w:tcBorders>
+              <w:bottom w:val="single" w:sz="8" w:space="0" w:color="000000" w:themeColor="text1"/>
+            </w:tcBorders>
+            <w:vAlign w:val="center"/>
+          </w:tcPr>
+          <w:p>
+            <w:pPr>
+              <w:pStyle w:val="a8"/>
+              <w:spacing w:line="240" w:lineRule="exact"/>
+              <w:jc w:val="left"/>
+            </w:pPr>
+            <w:r>
+              <w:rPr>
+                <w:rFonts w:hint="eastAsia"/>
+              </w:rPr>
+              <w:t>ある経験の内省</w:t>
+            </w:r>
+          </w:p>
+          <w:p>
+            <w:pPr>
+              <w:pStyle w:val="a8"/>
+              <w:spacing w:line="240" w:lineRule="exact"/>
+              <w:jc w:val="left"/>
+            </w:pPr>
+            <w:r>
+              <w:t>Reflection on an Experience</w:t>
+            </w:r>
+          </w:p>
+        </w:tc>
+        <w:tc>
+          <w:tcPr>
+            <w:tcW w:w="1660" w:type="dxa"/>
+            <w:tcBorders>
+              <w:bottom w:val="single" w:sz="8" w:space="0" w:color="000000" w:themeColor="text1"/>
+            </w:tcBorders>
+            <w:vAlign w:val="center"/>
+          </w:tcPr>
+          <w:p>
+            <w:pPr>
+              <w:pStyle w:val="a8"/>
+              <w:spacing w:line="240" w:lineRule="exact"/>
+              <w:jc w:val="left"/>
+            </w:pPr>
+            <w:r>
+              <w:rPr>
+                <w:rFonts w:hint="eastAsia"/>
+              </w:rPr>
+              <w:t>様々な使用状況を回想する</w:t>
+            </w:r>
+          </w:p>
+          <w:p>
+            <w:pPr>
+              <w:pStyle w:val="a8"/>
+              <w:spacing w:line="240" w:lineRule="exact"/>
+              <w:jc w:val="left"/>
+            </w:pPr>
+            <w:r>
+              <w:t>Reflecting multiple periods of use</w:t>
+            </w:r>
+          </w:p>
+        </w:tc>
+      </w:tr>
+      <w:tr>
+        <w:trPr>
+          <w:trHeight w:val="698"/>
+        </w:trPr>
+        <w:tc>
+          <w:tcPr>
+            <w:tcW w:w="817" w:type="dxa"/>
+            <w:vMerge w:val="restart"/>
+            <w:tcBorders>
+              <w:top w:val="single" w:sz="8" w:space="0" w:color="000000" w:themeColor="text1"/>
+            </w:tcBorders>
+            <w:vAlign w:val="center"/>
+          </w:tcPr>
+          <w:p>
+            <w:pPr>
+              <w:pStyle w:val="a8"/>
+              <w:spacing w:line="240" w:lineRule="exact"/>
+            </w:pPr>
+            <w:r>
+              <w:rPr>
+                <w:rFonts w:hint="eastAsia"/>
+              </w:rPr>
+              <w:t>評価手法</w:t>
+            </w:r>
+          </w:p>
+        </w:tc>
+        <w:tc>
+          <w:tcPr>
+            <w:tcW w:w="1701" w:type="dxa"/>
+            <w:vMerge w:val="restart"/>
+            <w:tcBorders>
+              <w:top w:val="single" w:sz="8" w:space="0" w:color="000000" w:themeColor="text1"/>
+            </w:tcBorders>
+            <w:vAlign w:val="center"/>
+          </w:tcPr>
+          <w:p>
+            <w:pPr>
+              <w:pStyle w:val="a8"/>
+              <w:spacing w:line="240" w:lineRule="exact"/>
+            </w:pPr>
+            <w:r>
+              <w:rPr>
+                <w:rFonts w:hint="eastAsia"/>
+              </w:rPr>
+              <w:t>調査者</w:t>
+            </w:r>
+          </w:p>
+        </w:tc>
+        <w:tc>
+          <w:tcPr>
+            <w:tcW w:w="1418" w:type="dxa"/>
+            <w:vMerge w:val="restart"/>
+            <w:tcBorders>
+              <w:top w:val="single" w:sz="8" w:space="0" w:color="000000" w:themeColor="text1"/>
+            </w:tcBorders>
+            <w:vAlign w:val="center"/>
+          </w:tcPr>
+          <w:p>
+            <w:pPr>
+              <w:pStyle w:val="a8"/>
+              <w:spacing w:line="240" w:lineRule="exact"/>
+              <w:jc w:val="left"/>
+            </w:pPr>
+          </w:p>
+        </w:tc>
+        <w:tc>
+          <w:tcPr>
+            <w:tcW w:w="1701" w:type="dxa"/>
+            <w:vMerge w:val="restart"/>
+            <w:tcBorders>
+              <w:top w:val="single" w:sz="8" w:space="0" w:color="000000" w:themeColor="text1"/>
+            </w:tcBorders>
+            <w:vAlign w:val="center"/>
+          </w:tcPr>
+          <w:p>
+            <w:pPr>
+              <w:pStyle w:val="a8"/>
+              <w:spacing w:line="240" w:lineRule="exact"/>
+              <w:jc w:val="left"/>
+            </w:pPr>
+            <w:r>
+              <w:rPr>
+                <w:rFonts w:hint="eastAsia"/>
+              </w:rPr>
+              <w:t>観察法</w:t>
+            </w:r>
+          </w:p>
+          <w:p>
+            <w:pPr>
+              <w:pStyle w:val="a8"/>
+              <w:spacing w:line="240" w:lineRule="exact"/>
+              <w:jc w:val="left"/>
+            </w:pPr>
+            <w:r>
+              <w:t>Observation</w:t>
+            </w:r>
+          </w:p>
+        </w:tc>
+        <w:tc>
+          <w:tcPr>
+            <w:tcW w:w="3077" w:type="dxa"/>
+            <w:gridSpan w:val="2"/>
+            <w:tcBorders>
+              <w:top w:val="single" w:sz="8" w:space="0" w:color="000000" w:themeColor="text1"/>
+              <w:bottom w:val="single" w:sz="8" w:space="0" w:color="BFBFBF" w:themeColor="background1" w:themeShade="BF"/>
+            </w:tcBorders>
+            <w:vAlign w:val="center"/>
+          </w:tcPr>
+          <w:p>
+            <w:pPr>
+              <w:pStyle w:val="a8"/>
+              <w:spacing w:line="240" w:lineRule="exact"/>
+              <w:jc w:val="left"/>
+            </w:pPr>
+            <w:r>
+              <w:rPr>
+                <w:rFonts w:hint="eastAsia"/>
+              </w:rPr>
+              <w:t>文献調査法</w:t>
+            </w:r>
+          </w:p>
+          <w:p>
+            <w:pPr>
+              <w:pStyle w:val="a8"/>
+              <w:spacing w:line="240" w:lineRule="exact"/>
+              <w:jc w:val="left"/>
+            </w:pPr>
+            <w:r>
+              <w:t>Literature review</w:t>
+            </w:r>
+          </w:p>
+        </w:tc>
+      </w:tr>
+      <w:tr>
+        <w:trPr>
+          <w:trHeight w:val="1045"/>
+        </w:trPr>
+        <w:tc>
+          <w:tcPr>
+            <w:tcW w:w="817" w:type="dxa"/>
+            <w:vMerge/>
+            <w:vAlign w:val="center"/>
+          </w:tcPr>
+          <w:p>
+            <w:pPr>
+              <w:pStyle w:val="a8"/>
+              <w:spacing w:line="240" w:lineRule="exact"/>
+            </w:pPr>
+          </w:p>
+        </w:tc>
+        <w:tc>
+          <w:tcPr>
+            <w:tcW w:w="1701" w:type="dxa"/>
+            <w:vMerge/>
+            <w:tcBorders>
+              <w:bottom w:val="single" w:sz="8" w:space="0" w:color="BFBFBF" w:themeColor="background1" w:themeShade="BF"/>
+            </w:tcBorders>
+            <w:vAlign w:val="center"/>
+          </w:tcPr>
+          <w:p>
+            <w:pPr>
+              <w:pStyle w:val="a8"/>
+              <w:spacing w:line="240" w:lineRule="exact"/>
+            </w:pPr>
+          </w:p>
+        </w:tc>
+        <w:tc>
+          <w:tcPr>
+            <w:tcW w:w="1418" w:type="dxa"/>
+            <w:vMerge/>
+            <w:tcBorders>
+              <w:bottom w:val="single" w:sz="8" w:space="0" w:color="BFBFBF" w:themeColor="background1" w:themeShade="BF"/>
+            </w:tcBorders>
+            <w:vAlign w:val="center"/>
+          </w:tcPr>
+          <w:p>
+            <w:pPr>
+              <w:pStyle w:val="a8"/>
+              <w:spacing w:line="240" w:lineRule="exact"/>
+              <w:jc w:val="left"/>
+            </w:pPr>
+          </w:p>
+        </w:tc>
+        <w:tc>
+          <w:tcPr>
+            <w:tcW w:w="1701" w:type="dxa"/>
+            <w:vMerge/>
+            <w:tcBorders>
+              <w:bottom w:val="single" w:sz="8" w:space="0" w:color="BFBFBF" w:themeColor="background1" w:themeShade="BF"/>
+            </w:tcBorders>
+            <w:vAlign w:val="center"/>
+          </w:tcPr>
+          <w:p>
+            <w:pPr>
+              <w:pStyle w:val="a8"/>
+              <w:spacing w:line="240" w:lineRule="exact"/>
+              <w:jc w:val="left"/>
+            </w:pPr>
+          </w:p>
+        </w:tc>
+        <w:tc>
+          <w:tcPr>
+            <w:tcW w:w="3077" w:type="dxa"/>
+            <w:gridSpan w:val="2"/>
+            <w:tcBorders>
+              <w:top w:val="single" w:sz="8" w:space="0" w:color="BFBFBF" w:themeColor="background1" w:themeShade="BF"/>
+            </w:tcBorders>
+            <w:vAlign w:val="center"/>
+          </w:tcPr>
+          <w:p>
+            <w:pPr>
+              <w:pStyle w:val="a8"/>
+              <w:spacing w:line="240" w:lineRule="exact"/>
+              <w:jc w:val="left"/>
+            </w:pPr>
+            <w:r>
+              <w:rPr>
+                <w:rFonts w:hint="eastAsia"/>
+              </w:rPr>
+              <w:t>インタビュー</w:t>
+            </w:r>
+          </w:p>
+          <w:p>
+            <w:pPr>
+              <w:pStyle w:val="a8"/>
+              <w:spacing w:line="240" w:lineRule="exact"/>
+              <w:jc w:val="left"/>
+            </w:pPr>
+            <w:r>
+              <w:t>Interview</w:t>
+            </w:r>
+          </w:p>
+          <w:p>
+            <w:pPr>
+              <w:spacing w:line="240" w:lineRule="exact"/>
+              <w:jc w:val="left"/>
+              <w:rPr>
+                <w:rFonts w:ascii="ヒラギノ明朝 ProN W3" w:hAnsi="ヒラギノ明朝 ProN W3"/>
+                <w:sz w:val="22"/>
+              </w:rPr>
+            </w:pPr>
+            <w:r>
+              <w:rPr>
+                <w:rFonts w:ascii="ヒラギノ明朝 ProN W3" w:hAnsi="ヒラギノ明朝 ProN W3" w:hint="eastAsia"/>
+                <w:sz w:val="22"/>
+              </w:rPr>
+              <w:t>アンケート</w:t>
+            </w:r>
+          </w:p>
+          <w:p>
+            <w:pPr>
+              <w:spacing w:line="240" w:lineRule="exact"/>
+              <w:jc w:val="left"/>
+              <w:rPr>
+                <w:rFonts w:ascii="ヒラギノ明朝 ProN W3" w:hAnsi="ヒラギノ明朝 ProN W3"/>
+              </w:rPr>
+            </w:pPr>
+            <w:r>
+              <w:rPr>
+                <w:rFonts w:ascii="ヒラギノ明朝 ProN W3" w:hAnsi="ヒラギノ明朝 ProN W3"/>
+                <w:sz w:val="22"/>
+              </w:rPr>
+              <w:t>Questionnaire</w:t>
+            </w:r>
+          </w:p>
+        </w:tc>
+      </w:tr>
+      <w:tr>
+        <w:trPr>
+          <w:trHeight w:val="597"/>
+        </w:trPr>
+        <w:tc>
+          <w:tcPr>
+            <w:tcW w:w="817" w:type="dxa"/>
+            <w:vMerge/>
+            <w:vAlign w:val="center"/>
+          </w:tcPr>
+          <w:p>
+            <w:pPr>
+              <w:pStyle w:val="a8"/>
+              <w:spacing w:line="240" w:lineRule="exact"/>
+            </w:pPr>
+          </w:p>
+        </w:tc>
+        <w:tc>
+          <w:tcPr>
+            <w:tcW w:w="1701" w:type="dxa"/>
+            <w:vMerge w:val="restart"/>
+            <w:tcBorders>
+              <w:top w:val="single" w:sz="8" w:space="0" w:color="BFBFBF" w:themeColor="background1" w:themeShade="BF"/>
+            </w:tcBorders>
+            <w:vAlign w:val="center"/>
+          </w:tcPr>
+          <w:p>
+            <w:pPr>
+              <w:pStyle w:val="a8"/>
+              <w:spacing w:line="240" w:lineRule="exact"/>
+            </w:pPr>
+            <w:r>
+              <w:rPr>
+                <w:rFonts w:hint="eastAsia"/>
+              </w:rPr>
+              <w:t>自己報告（</w:t>
+            </w:r>
+            <w:r>
+              <w:t>Self-Report</w:t>
+            </w:r>
+            <w:r>
+              <w:rPr>
+                <w:rFonts w:hint="eastAsia"/>
+              </w:rPr>
+              <w:t>）</w:t>
+            </w:r>
+          </w:p>
+        </w:tc>
+        <w:tc>
+          <w:tcPr>
+            <w:tcW w:w="1418" w:type="dxa"/>
+            <w:vMerge w:val="restart"/>
+            <w:tcBorders>
+              <w:top w:val="single" w:sz="8" w:space="0" w:color="BFBFBF" w:themeColor="background1" w:themeShade="BF"/>
+            </w:tcBorders>
+            <w:vAlign w:val="center"/>
+          </w:tcPr>
+          <w:p>
+            <w:pPr>
+              <w:pStyle w:val="a8"/>
+              <w:spacing w:line="240" w:lineRule="exact"/>
+              <w:jc w:val="left"/>
+            </w:pPr>
+          </w:p>
+        </w:tc>
+        <w:tc>
+          <w:tcPr>
+            <w:tcW w:w="1701" w:type="dxa"/>
+            <w:vMerge w:val="restart"/>
+            <w:tcBorders>
+              <w:top w:val="single" w:sz="8" w:space="0" w:color="BFBFBF" w:themeColor="background1" w:themeShade="BF"/>
+            </w:tcBorders>
+            <w:vAlign w:val="center"/>
+          </w:tcPr>
+          <w:p>
+            <w:pPr>
+              <w:pStyle w:val="a8"/>
+              <w:spacing w:line="240" w:lineRule="exact"/>
+              <w:jc w:val="left"/>
+            </w:pPr>
+            <w:r>
+              <w:rPr>
+                <w:rFonts w:hint="eastAsia"/>
+              </w:rPr>
+              <w:t>経験抽出法</w:t>
+            </w:r>
+          </w:p>
+          <w:p>
+            <w:pPr>
+              <w:pStyle w:val="a8"/>
+              <w:spacing w:line="240" w:lineRule="exact"/>
+              <w:jc w:val="left"/>
+            </w:pPr>
+            <w:r>
+              <w:t>Experience Sampling Method</w:t>
+            </w:r>
+          </w:p>
+        </w:tc>
+        <w:tc>
+          <w:tcPr>
+            <w:tcW w:w="3077" w:type="dxa"/>
+            <w:gridSpan w:val="2"/>
+            <w:vAlign w:val="center"/>
+          </w:tcPr>
+          <w:p>
+            <w:pPr>
+              <w:pStyle w:val="a8"/>
+              <w:spacing w:line="240" w:lineRule="exact"/>
+              <w:jc w:val="left"/>
+            </w:pPr>
+            <w:r>
+              <w:rPr>
+                <w:rFonts w:hint="eastAsia"/>
+              </w:rPr>
+              <w:t>ダイアリー法</w:t>
+            </w:r>
+          </w:p>
+          <w:p>
+            <w:pPr>
+              <w:pStyle w:val="a8"/>
+              <w:spacing w:line="240" w:lineRule="exact"/>
+              <w:jc w:val="left"/>
+            </w:pPr>
+            <w:r>
+              <w:t>Diary</w:t>
+            </w:r>
+          </w:p>
+        </w:tc>
+      </w:tr>
+      <w:tr>
+        <w:trPr>
+          <w:trHeight w:val="704"/>
+        </w:trPr>
+        <w:tc>
+          <w:tcPr>
+            <w:tcW w:w="817" w:type="dxa"/>
+            <w:vMerge/>
+            <w:vAlign w:val="center"/>
+          </w:tcPr>
+          <w:p>
+            <w:pPr>
+              <w:pStyle w:val="a8"/>
+              <w:spacing w:line="240" w:lineRule="exact"/>
+            </w:pPr>
+          </w:p>
+        </w:tc>
+        <w:tc>
+          <w:tcPr>
+            <w:tcW w:w="1701" w:type="dxa"/>
+            <w:vMerge/>
+            <w:vAlign w:val="center"/>
+          </w:tcPr>
+          <w:p>
+            <w:pPr>
+              <w:pStyle w:val="a8"/>
+              <w:spacing w:line="240" w:lineRule="exact"/>
+            </w:pPr>
+          </w:p>
+        </w:tc>
+        <w:tc>
+          <w:tcPr>
+            <w:tcW w:w="1418" w:type="dxa"/>
+            <w:vMerge/>
+            <w:vAlign w:val="center"/>
+          </w:tcPr>
+          <w:p>
+            <w:pPr>
+              <w:pStyle w:val="a8"/>
+              <w:spacing w:line="240" w:lineRule="exact"/>
+              <w:jc w:val="left"/>
+            </w:pPr>
+          </w:p>
+        </w:tc>
+        <w:tc>
+          <w:tcPr>
+            <w:tcW w:w="1701" w:type="dxa"/>
+            <w:vMerge/>
+            <w:vAlign w:val="center"/>
+          </w:tcPr>
+          <w:p>
+            <w:pPr>
+              <w:pStyle w:val="a8"/>
+              <w:spacing w:line="240" w:lineRule="exact"/>
+              <w:jc w:val="left"/>
+            </w:pPr>
+          </w:p>
+        </w:tc>
+        <w:tc>
+          <w:tcPr>
+            <w:tcW w:w="3077" w:type="dxa"/>
+            <w:gridSpan w:val="2"/>
+            <w:vAlign w:val="center"/>
+          </w:tcPr>
+          <w:p>
+            <w:pPr>
+              <w:pStyle w:val="a8"/>
+              <w:spacing w:line="240" w:lineRule="exact"/>
+              <w:jc w:val="left"/>
+            </w:pPr>
+            <w:r>
+              <w:t>UX</w:t>
+            </w:r>
+            <w:r>
+              <w:rPr>
+                <w:rFonts w:hint="eastAsia"/>
+              </w:rPr>
+              <w:t>カーブ</w:t>
+            </w:r>
+          </w:p>
+          <w:p>
+            <w:pPr>
+              <w:pStyle w:val="a8"/>
+              <w:spacing w:line="240" w:lineRule="exact"/>
+              <w:jc w:val="left"/>
+            </w:pPr>
+            <w:r>
+              <w:t>User experience curve</w:t>
+            </w:r>
+          </w:p>
+        </w:tc>
+      </w:tr>
+    </w:tbl>
+    <w:p>
+      <w:pPr>
+        <w:jc w:val="left"/>
+        <w:rPr>
+          <w:rFonts w:hint="eastAsia"/>
+        </w:rPr>
+      </w:pPr>
+      <w:r>
+        <w:rPr>
+          <w:rFonts w:hint="eastAsia"/>
+        </w:rPr>
+        <w:t xml:space="preserve">　</w:t>
+      </w:r>
+      <w:r>
+        <w:rPr>
+          <w:rFonts w:hint="eastAsia"/>
+        </w:rPr>
+        <w:t>初めてシステムに対面した場合，そのユーザの過去全てが評価対象</w:t>
+      </w:r>
+      <w:r>
+        <w:rPr>
+          <w:rFonts w:hint="eastAsia"/>
+        </w:rPr>
+        <w:t>であるため</w:t>
+      </w:r>
+      <w:r>
+        <w:rPr>
+          <w:rFonts w:hint="eastAsia"/>
+        </w:rPr>
+        <w:t>，将来的にビッグデータやライフログから抽出できる可能性はある</w:t>
+      </w:r>
+      <w:r>
+        <w:rPr>
+          <w:rFonts w:hint="eastAsia"/>
+        </w:rPr>
+        <w:t>が</w:t>
+      </w:r>
+      <w:r>
+        <w:rPr>
+          <w:rFonts w:hint="eastAsia"/>
+        </w:rPr>
+        <w:t>，</w:t>
+      </w:r>
+      <w:r>
+        <w:rPr>
+          <w:rFonts w:hint="eastAsia"/>
+        </w:rPr>
+        <w:t>正確な評価をし難い</w:t>
+      </w:r>
+      <w:r>
+        <w:rPr>
+          <w:rFonts w:hint="eastAsia"/>
+        </w:rPr>
+        <w:t>．</w:t>
+      </w:r>
+      <w:r>
+        <w:rPr>
+          <w:rFonts w:hint="eastAsia"/>
+        </w:rPr>
+        <w:t>そのため</w:t>
+      </w:r>
+      <w:r>
+        <w:rPr>
+          <w:rFonts w:hint="eastAsia"/>
+        </w:rPr>
+        <w:t>現在では，経験前の</w:t>
+      </w:r>
+      <w:r>
+        <w:t>UX</w:t>
+      </w:r>
+      <w:r>
+        <w:rPr>
+          <w:rFonts w:hint="eastAsia"/>
+        </w:rPr>
+        <w:t>（予期的</w:t>
+      </w:r>
+      <w:r>
+        <w:t>UX</w:t>
+      </w:r>
+      <w:r>
+        <w:rPr>
+          <w:rFonts w:hint="eastAsia"/>
+        </w:rPr>
+        <w:t>）の評価手法がない．また，繰り返し利用している場面では以前の一時的，エピソード的，累積的</w:t>
+      </w:r>
+      <w:r>
+        <w:t>UX</w:t>
+      </w:r>
+      <w:r>
+        <w:rPr>
+          <w:rFonts w:hint="eastAsia"/>
+        </w:rPr>
+        <w:t>のいずれかの評価が大きく関係してくる為，特別この期間の評価手法が必要ないと言える．従って本研究では一時的，エピソード的，累積的</w:t>
+      </w:r>
+      <w:r>
+        <w:t>UX</w:t>
+      </w:r>
+      <w:r>
+        <w:rPr>
+          <w:rFonts w:hint="eastAsia"/>
+        </w:rPr>
+        <w:t>の評価方法に着目し</w:t>
+      </w:r>
+      <w:r>
+        <w:rPr>
+          <w:rFonts w:hint="eastAsia"/>
+        </w:rPr>
+        <w:t>ている</w:t>
+      </w:r>
+      <w:r>
+        <w:rPr>
+          <w:rFonts w:hint="eastAsia"/>
+        </w:rPr>
+        <w:t>．</w:t>
       </w:r>
       <w:bookmarkStart w:id="0" w:name="_GoBack"/>
       <w:bookmarkEnd w:id="0"/>
-      <w:r>
-        <w:rPr>
-          <w:rFonts w:hint="eastAsia"/>
-        </w:rPr>
-        <w:t>て代表的な評価手法である．ユーザ数十名に実際のインタフェースを操作してもらい，タスクの達成率・時間，主観的満足度を測定し，取得したデータの分析を行う．一方，形成的なユーザビリティ評価手法の代表は思考発話法を使ったユーザテストである．数名のユーザに行ってもらい，取得したデータは「ボタンの配置が悪い為，誤クリックをしてしまう」など定性的で具体的なものとなる．総括的評価は設計プロセスの前後で行い，形成評価は設計プロセスの途中で繰り返し行うことが原則とされる．また，ユーザビリティ評価手法</w:t>
-      </w:r>
-      <w:r>
-        <w:rPr>
-          <w:rFonts w:hint="eastAsia"/>
-        </w:rPr>
-        <w:t>は</w:t>
-      </w:r>
-      <w:r>
-        <w:rPr>
-          <w:rFonts w:hint="eastAsia"/>
-        </w:rPr>
-        <w:t>，分析的手法と実験的手法にも区別することができる</w:t>
-      </w:r>
-      <w:r>
-        <w:rPr>
-          <w:rFonts w:hint="eastAsia"/>
-          <w:vertAlign w:val="superscript"/>
-        </w:rPr>
-        <w:t>[6]</w:t>
-      </w:r>
-      <w:r>
-        <w:rPr>
-          <w:rFonts w:hint="eastAsia"/>
-        </w:rPr>
-        <w:t>．例えば，専門家が自らの知識や経験に基づいて評価するエキスパートレビューやヒューリスティック</w:t>
-      </w:r>
-      <w:r>
-        <w:rPr>
-          <w:rFonts w:hint="eastAsia"/>
-        </w:rPr>
-        <w:t>評価は</w:t>
-      </w:r>
-      <w:r>
-        <w:rPr>
-          <w:rFonts w:hint="eastAsia"/>
-        </w:rPr>
-        <w:t>分析的手法に分類され，ユーザテスト・アンケート調査などの実際のユーザに基づいて評価する手法は実験的手法として分類される．</w:t>
-      </w:r>
-      <w:r>
-        <w:rPr>
-          <w:rFonts w:hint="eastAsia"/>
-        </w:rPr>
-        <w:t>分析的手法は実験的手法よりも費用や時間が少なくて済むといった利点が挙げられるが，評価結果が評価者個人の仮説に過ぎない・データに基づいた定量的な評価ができない為に問題点を具体的に発見できないといった欠点も挙げられる．</w:t>
-      </w:r>
     </w:p>
     <w:p>
       <w:pPr>
         <w:jc w:val="left"/>
-        <w:rPr>
-          <w:rFonts w:hint="eastAsia"/>
-        </w:rPr>
-      </w:pPr>
-      <w:r>
-        <w:rPr>
-          <w:rFonts w:hint="eastAsia"/>
-        </w:rPr>
-        <w:t xml:space="preserve">　</w:t>
-      </w:r>
-      <w:r>
-        <w:rPr>
-          <w:rFonts w:hint="eastAsia"/>
-        </w:rPr>
-        <w:t>近年</w:t>
-      </w:r>
-      <w:r>
-        <w:rPr>
-          <w:rFonts w:hint="eastAsia"/>
-        </w:rPr>
-        <w:t>では多数の利用者の操作ログ分析によりユーザビリティの問題を抽出する方法や</w:t>
-      </w:r>
-      <w:r>
-        <w:rPr>
-          <w:rFonts w:hint="eastAsia"/>
-        </w:rPr>
-        <w:t>，</w:t>
-      </w:r>
-      <w:r>
-        <w:rPr>
-          <w:rFonts w:hint="eastAsia"/>
-        </w:rPr>
-        <w:t>視線追跡を利用した評価手法</w:t>
-      </w:r>
-      <w:r>
-        <w:rPr>
-          <w:rFonts w:hint="eastAsia"/>
-        </w:rPr>
-        <w:t>・認知</w:t>
-      </w:r>
-      <w:r>
-        <w:rPr>
-          <w:rFonts w:hint="eastAsia"/>
-        </w:rPr>
-        <w:t>モデルに基づきシナ</w:t>
-      </w:r>
-      <w:r>
-        <w:rPr>
-          <w:rFonts w:hint="eastAsia"/>
-        </w:rPr>
-        <w:t>リオに沿った操作ステップごとの作業時間</w:t>
-      </w:r>
-      <w:r>
-        <w:rPr>
-          <w:rFonts w:hint="eastAsia"/>
-        </w:rPr>
-        <w:t>を制定する手法など</w:t>
-      </w:r>
-      <w:r>
-        <w:rPr>
-          <w:rFonts w:hint="eastAsia"/>
-        </w:rPr>
-        <w:t>，行動や態度をよりユーザの内面に沿った観点か</w:t>
-      </w:r>
-      <w:r>
-        <w:rPr>
-          <w:rFonts w:hint="eastAsia"/>
-        </w:rPr>
-        <w:t>ら測定することにより，ユーザの認知的・心理的な部分を定量化する</w:t>
-      </w:r>
-      <w:r>
-        <w:rPr>
-          <w:rFonts w:hint="eastAsia"/>
-        </w:rPr>
-        <w:t>客観的</w:t>
-      </w:r>
-      <w:r>
-        <w:rPr>
-          <w:rFonts w:hint="eastAsia"/>
-        </w:rPr>
-        <w:t>手法が提案されている</w:t>
-      </w:r>
-      <w:r>
-        <w:rPr>
-          <w:rFonts w:hint="eastAsia"/>
-        </w:rPr>
-        <w:t>．</w:t>
-      </w:r>
-    </w:p>
-    <w:p>
-      <w:pPr>
-        <w:jc w:val="left"/>
-        <w:rPr>
-          <w:rFonts w:hint="eastAsia"/>
-        </w:rPr>
-      </w:pPr>
-    </w:p>
-    <w:p>
-      <w:pPr>
-        <w:rPr>
-          <w:rFonts w:hint="eastAsia"/>
-          <w:b/>
-        </w:rPr>
-      </w:pPr>
-      <w:r>
-        <w:rPr>
-          <w:b/>
-        </w:rPr>
-        <w:t>1.2.2</w:t>
-      </w:r>
-      <w:r>
-        <w:rPr>
-          <w:rFonts w:hint="eastAsia"/>
-          <w:b/>
-        </w:rPr>
-        <w:t xml:space="preserve">　</w:t>
-      </w:r>
-      <w:r>
-        <w:rPr>
-          <w:b/>
-        </w:rPr>
-        <w:t>UX</w:t>
-      </w:r>
-      <w:r>
-        <w:rPr>
-          <w:rFonts w:hint="eastAsia"/>
-          <w:b/>
-        </w:rPr>
-        <w:t>評価手法</w:t>
-      </w:r>
-    </w:p>
-    <w:p>
-      <w:pPr>
-        <w:jc w:val="left"/>
-        <w:rPr>
-          <w:rFonts w:hint="eastAsia"/>
-        </w:rPr>
       </w:pPr>
     </w:p>
     <w:p>
@@ -2978,15 +4208,7 @@
       </w:pPr>
       <w:bookmarkStart w:id="1" w:name="_Ref283179787"/>
       <w:r>
-        <w:t>DIS, ISO. "9241-210: 2010. Ergonomics of human system interaction-Part 210: Human-</w:t>
-      </w:r>
-      <w:proofErr w:type="spellStart"/>
-      <w:r>
-        <w:t>centred</w:t>
-      </w:r>
-      <w:proofErr w:type="spellEnd"/>
-      <w:r>
-        <w:t xml:space="preserve"> design for interactive systems." International Standardization Organization (2009).</w:t>
+        <w:t>DIS, ISO. "9241-210: 2010. Ergonomics of human system interaction-Part 210: Human-centred design for interactive systems." International Standardization Organization (2009).</w:t>
       </w:r>
       <w:bookmarkEnd w:id="1"/>
     </w:p>
@@ -3068,21 +4290,8 @@
         <w:ind w:hanging="482"/>
       </w:pPr>
       <w:bookmarkStart w:id="2" w:name="_Ref283179904"/>
-      <w:proofErr w:type="spellStart"/>
-      <w:r>
-        <w:t>Roto</w:t>
-      </w:r>
-      <w:proofErr w:type="spellEnd"/>
-      <w:r>
-        <w:t xml:space="preserve">, </w:t>
-      </w:r>
-      <w:proofErr w:type="spellStart"/>
-      <w:r>
-        <w:t>Virpi</w:t>
-      </w:r>
-      <w:proofErr w:type="spellEnd"/>
-      <w:r>
-        <w:t>, et al. "User experience white paper." Bringing clarity to the concept of user experience (2011).</w:t>
+      <w:r>
+        <w:t>Roto, Virpi, et al. "User experience white paper." Bringing clarity to the concept of user experience (2011).</w:t>
       </w:r>
       <w:bookmarkEnd w:id="2"/>
     </w:p>
@@ -3100,15 +4309,7 @@
       </w:pPr>
       <w:bookmarkStart w:id="3" w:name="_Ref283179935"/>
       <w:r>
-        <w:t xml:space="preserve">Nielsen, </w:t>
-      </w:r>
-      <w:proofErr w:type="spellStart"/>
-      <w:r>
-        <w:t>Jakob</w:t>
-      </w:r>
-      <w:proofErr w:type="spellEnd"/>
-      <w:r>
-        <w:t>. "Usability 101: Introduction to usability." www.nngroup.com/articles/usability-101-introduction-to-usability/  (2014.05.07 visited).</w:t>
+        <w:t>Nielsen, Jakob. "Usability 101: Introduction to usability." www.nngroup.com/articles/usability-101-introduction-to-usability/  (2014.05.07 visited).</w:t>
       </w:r>
       <w:bookmarkEnd w:id="3"/>
     </w:p>
@@ -4014,6 +5215,23 @@
       </w:tblCellMar>
     </w:tblPr>
   </w:style>
+  <w:style w:type="paragraph" w:styleId="a8">
+    <w:name w:val="caption"/>
+    <w:basedOn w:val="a"/>
+    <w:next w:val="a"/>
+    <w:uiPriority w:val="35"/>
+    <w:unhideWhenUsed/>
+    <w:qFormat/>
+    <w:rsid w:val="0016704C"/>
+    <w:pPr>
+      <w:jc w:val="center"/>
+    </w:pPr>
+    <w:rPr>
+      <w:rFonts w:ascii="ヒラギノ明朝 ProN W3" w:eastAsia="ヒラギノ明朝 ProN W3" w:hAnsi="ヒラギノ明朝 ProN W3"/>
+      <w:sz w:val="22"/>
+      <w:szCs w:val="22"/>
+    </w:rPr>
+  </w:style>
 </w:styles>
 </file>
 
@@ -4278,6 +5496,23 @@
         <w:right w:w="108" w:type="dxa"/>
       </w:tblCellMar>
     </w:tblPr>
+  </w:style>
+  <w:style w:type="paragraph" w:styleId="a8">
+    <w:name w:val="caption"/>
+    <w:basedOn w:val="a"/>
+    <w:next w:val="a"/>
+    <w:uiPriority w:val="35"/>
+    <w:unhideWhenUsed/>
+    <w:qFormat/>
+    <w:rsid w:val="0016704C"/>
+    <w:pPr>
+      <w:jc w:val="center"/>
+    </w:pPr>
+    <w:rPr>
+      <w:rFonts w:ascii="ヒラギノ明朝 ProN W3" w:eastAsia="ヒラギノ明朝 ProN W3" w:hAnsi="ヒラギノ明朝 ProN W3"/>
+      <w:sz w:val="22"/>
+      <w:szCs w:val="22"/>
+    </w:rPr>
   </w:style>
 </w:styles>
 </file>
@@ -6283,7 +7518,7 @@
 </file>
 
 <file path=customXml/itemProps1.xml><?xml version="1.0" encoding="utf-8"?>
-<ds:datastoreItem xmlns:ds="http://schemas.openxmlformats.org/officeDocument/2006/customXml" ds:itemID="{A7FE10DF-8750-214F-B266-3296998753FD}">
+<ds:datastoreItem xmlns:ds="http://schemas.openxmlformats.org/officeDocument/2006/customXml" ds:itemID="{867C113D-0AD7-AC4D-9D4B-023679C39906}">
   <ds:schemaRefs>
     <ds:schemaRef ds:uri="http://schemas.openxmlformats.org/officeDocument/2006/bibliography"/>
   </ds:schemaRefs>

</xml_diff>

<commit_message>
delete unnecessary english keyword in user experience methods table
</commit_message>
<xml_diff>
--- a/01.introduction.docx
+++ b/01.introduction.docx
@@ -1632,27 +1632,6 @@
           <w:rFonts w:hint="eastAsia"/>
           <w:b/>
         </w:rPr>
-        <w:t xml:space="preserve">　従来の評価手法</w:t>
-      </w:r>
-    </w:p>
-    <w:p>
-      <w:pPr>
-        <w:rPr>
-          <w:rFonts w:hint="eastAsia"/>
-          <w:b/>
-        </w:rPr>
-      </w:pPr>
-      <w:r>
-        <w:rPr>
-          <w:b/>
-        </w:rPr>
-        <w:t>1.2.1</w:t>
-      </w:r>
-      <w:r>
-        <w:rPr>
-          <w:rFonts w:hint="eastAsia"/>
-          <w:b/>
-        </w:rPr>
         <w:t xml:space="preserve">　ユーザビリティ</w:t>
       </w:r>
       <w:r>
@@ -2783,7 +2762,7 @@
         <w:rPr>
           <w:b/>
         </w:rPr>
-        <w:t>1.2.2</w:t>
+        <w:t>1.3</w:t>
       </w:r>
       <w:r>
         <w:rPr>
@@ -2896,9 +2875,11 @@
         </w:rPr>
         <w:t>，</w:t>
       </w:r>
+      <w:proofErr w:type="spellStart"/>
       <w:r>
         <w:t>Roto</w:t>
       </w:r>
+      <w:proofErr w:type="spellEnd"/>
       <w:r>
         <w:rPr>
           <w:rFonts w:hint="eastAsia"/>
@@ -2972,14 +2953,6 @@
       <w:tblPr>
         <w:tblStyle w:val="a7"/>
         <w:tblW w:w="0" w:type="auto"/>
-        <w:tblBorders>
-          <w:top w:val="single" w:sz="8" w:space="0" w:color="000000" w:themeColor="text1"/>
-          <w:left w:val="none" w:sz="0" w:space="0" w:color="auto"/>
-          <w:bottom w:val="single" w:sz="8" w:space="0" w:color="000000" w:themeColor="text1"/>
-          <w:right w:val="none" w:sz="0" w:space="0" w:color="auto"/>
-          <w:insideH w:val="single" w:sz="8" w:space="0" w:color="BFBFBF" w:themeColor="background1" w:themeShade="BF"/>
-          <w:insideV w:val="single" w:sz="8" w:space="0" w:color="BFBFBF" w:themeColor="background1" w:themeShade="BF"/>
-        </w:tblBorders>
         <w:tblLayout w:type="fixed"/>
         <w:tblLook w:val="04A0" w:firstRow="1" w:lastRow="0" w:firstColumn="1" w:lastColumn="0" w:noHBand="0" w:noVBand="1"/>
       </w:tblPr>
@@ -2999,6 +2972,7 @@
           <w:tcPr>
             <w:tcW w:w="817" w:type="dxa"/>
             <w:vMerge w:val="restart"/>
+            <w:shd w:val="clear" w:color="auto" w:fill="BFBFBF" w:themeFill="background1" w:themeFillShade="BF"/>
             <w:vAlign w:val="center"/>
           </w:tcPr>
           <w:p>
@@ -3014,6 +2988,7 @@
         <w:tc>
           <w:tcPr>
             <w:tcW w:w="1701" w:type="dxa"/>
+            <w:shd w:val="clear" w:color="auto" w:fill="D9D9D9" w:themeFill="background1" w:themeFillShade="D9"/>
             <w:vAlign w:val="center"/>
           </w:tcPr>
           <w:p>
@@ -3036,22 +3011,15 @@
               <w:pStyle w:val="a8"/>
               <w:spacing w:line="240" w:lineRule="exact"/>
               <w:jc w:val="left"/>
+              <w:rPr>
+                <w:rFonts w:hint="eastAsia"/>
+              </w:rPr>
             </w:pPr>
             <w:r>
               <w:rPr>
                 <w:rFonts w:hint="eastAsia"/>
               </w:rPr>
               <w:t>経験前</w:t>
-            </w:r>
-          </w:p>
-          <w:p>
-            <w:pPr>
-              <w:pStyle w:val="a8"/>
-              <w:spacing w:line="240" w:lineRule="exact"/>
-              <w:jc w:val="left"/>
-            </w:pPr>
-            <w:r>
-              <w:t>Before Experience</w:t>
             </w:r>
           </w:p>
         </w:tc>
@@ -3065,22 +3033,15 @@
               <w:pStyle w:val="a8"/>
               <w:spacing w:line="240" w:lineRule="exact"/>
               <w:jc w:val="left"/>
+              <w:rPr>
+                <w:rFonts w:hint="eastAsia"/>
+              </w:rPr>
             </w:pPr>
             <w:r>
               <w:rPr>
                 <w:rFonts w:hint="eastAsia"/>
               </w:rPr>
               <w:t>経験中</w:t>
-            </w:r>
-          </w:p>
-          <w:p>
-            <w:pPr>
-              <w:pStyle w:val="a8"/>
-              <w:spacing w:line="240" w:lineRule="exact"/>
-              <w:jc w:val="left"/>
-            </w:pPr>
-            <w:r>
-              <w:t>During Experience</w:t>
             </w:r>
           </w:p>
         </w:tc>
@@ -3094,22 +3055,15 @@
               <w:pStyle w:val="a8"/>
               <w:spacing w:line="240" w:lineRule="exact"/>
               <w:jc w:val="left"/>
+              <w:rPr>
+                <w:rFonts w:hint="eastAsia"/>
+              </w:rPr>
             </w:pPr>
             <w:r>
               <w:rPr>
                 <w:rFonts w:hint="eastAsia"/>
               </w:rPr>
               <w:t>経験直後</w:t>
-            </w:r>
-          </w:p>
-          <w:p>
-            <w:pPr>
-              <w:pStyle w:val="a8"/>
-              <w:spacing w:line="240" w:lineRule="exact"/>
-              <w:jc w:val="left"/>
-            </w:pPr>
-            <w:r>
-              <w:t>After Experience</w:t>
             </w:r>
           </w:p>
         </w:tc>
@@ -3123,22 +3077,15 @@
               <w:pStyle w:val="a8"/>
               <w:spacing w:line="240" w:lineRule="exact"/>
               <w:jc w:val="left"/>
+              <w:rPr>
+                <w:rFonts w:hint="eastAsia"/>
+              </w:rPr>
             </w:pPr>
             <w:r>
               <w:rPr>
                 <w:rFonts w:hint="eastAsia"/>
               </w:rPr>
               <w:t>経験後</w:t>
-            </w:r>
-          </w:p>
-          <w:p>
-            <w:pPr>
-              <w:pStyle w:val="a8"/>
-              <w:spacing w:line="240" w:lineRule="exact"/>
-              <w:jc w:val="left"/>
-            </w:pPr>
-            <w:r>
-              <w:t>Over time Experience</w:t>
             </w:r>
           </w:p>
         </w:tc>
@@ -3151,6 +3098,7 @@
           <w:tcPr>
             <w:tcW w:w="817" w:type="dxa"/>
             <w:vMerge/>
+            <w:shd w:val="clear" w:color="auto" w:fill="BFBFBF" w:themeFill="background1" w:themeFillShade="BF"/>
             <w:vAlign w:val="center"/>
           </w:tcPr>
           <w:p>
@@ -3163,6 +3111,7 @@
         <w:tc>
           <w:tcPr>
             <w:tcW w:w="1701" w:type="dxa"/>
+            <w:shd w:val="clear" w:color="auto" w:fill="D9D9D9" w:themeFill="background1" w:themeFillShade="D9"/>
             <w:vAlign w:val="center"/>
           </w:tcPr>
           <w:p>
@@ -3185,22 +3134,15 @@
               <w:pStyle w:val="a8"/>
               <w:spacing w:line="240" w:lineRule="exact"/>
               <w:jc w:val="left"/>
+              <w:rPr>
+                <w:rFonts w:hint="eastAsia"/>
+              </w:rPr>
             </w:pPr>
             <w:r>
               <w:rPr>
                 <w:rFonts w:hint="eastAsia"/>
               </w:rPr>
               <w:t>予期的経験</w:t>
-            </w:r>
-          </w:p>
-          <w:p>
-            <w:pPr>
-              <w:pStyle w:val="a8"/>
-              <w:spacing w:line="240" w:lineRule="exact"/>
-              <w:jc w:val="left"/>
-            </w:pPr>
-            <w:r>
-              <w:t>Anticipated UX</w:t>
             </w:r>
           </w:p>
         </w:tc>
@@ -3214,22 +3156,15 @@
               <w:pStyle w:val="a8"/>
               <w:spacing w:line="240" w:lineRule="exact"/>
               <w:jc w:val="left"/>
+              <w:rPr>
+                <w:rFonts w:hint="eastAsia"/>
+              </w:rPr>
             </w:pPr>
             <w:r>
               <w:rPr>
                 <w:rFonts w:hint="eastAsia"/>
               </w:rPr>
               <w:t>一時的経験</w:t>
-            </w:r>
-          </w:p>
-          <w:p>
-            <w:pPr>
-              <w:pStyle w:val="a8"/>
-              <w:spacing w:line="240" w:lineRule="exact"/>
-              <w:jc w:val="left"/>
-            </w:pPr>
-            <w:r>
-              <w:t>Momentary UX</w:t>
             </w:r>
           </w:p>
         </w:tc>
@@ -3243,22 +3178,15 @@
               <w:pStyle w:val="a8"/>
               <w:spacing w:line="240" w:lineRule="exact"/>
               <w:jc w:val="left"/>
+              <w:rPr>
+                <w:rFonts w:hint="eastAsia"/>
+              </w:rPr>
             </w:pPr>
             <w:r>
               <w:rPr>
                 <w:rFonts w:hint="eastAsia"/>
               </w:rPr>
               <w:t>エピソード的経験</w:t>
-            </w:r>
-          </w:p>
-          <w:p>
-            <w:pPr>
-              <w:pStyle w:val="a8"/>
-              <w:spacing w:line="240" w:lineRule="exact"/>
-              <w:jc w:val="left"/>
-            </w:pPr>
-            <w:r>
-              <w:t>Episodic UX</w:t>
             </w:r>
           </w:p>
         </w:tc>
@@ -3272,22 +3200,15 @@
               <w:pStyle w:val="a8"/>
               <w:spacing w:line="240" w:lineRule="exact"/>
               <w:jc w:val="left"/>
+              <w:rPr>
+                <w:rFonts w:hint="eastAsia"/>
+              </w:rPr>
             </w:pPr>
             <w:r>
               <w:rPr>
                 <w:rFonts w:hint="eastAsia"/>
               </w:rPr>
               <w:t>累積的経験</w:t>
-            </w:r>
-          </w:p>
-          <w:p>
-            <w:pPr>
-              <w:pStyle w:val="a8"/>
-              <w:spacing w:line="240" w:lineRule="exact"/>
-              <w:jc w:val="left"/>
-            </w:pPr>
-            <w:r>
-              <w:t>Cumulative UX</w:t>
             </w:r>
           </w:p>
         </w:tc>
@@ -3300,9 +3221,7 @@
           <w:tcPr>
             <w:tcW w:w="817" w:type="dxa"/>
             <w:vMerge/>
-            <w:tcBorders>
-              <w:bottom w:val="single" w:sz="8" w:space="0" w:color="000000" w:themeColor="text1"/>
-            </w:tcBorders>
+            <w:shd w:val="clear" w:color="auto" w:fill="BFBFBF" w:themeFill="background1" w:themeFillShade="BF"/>
             <w:vAlign w:val="center"/>
           </w:tcPr>
           <w:p>
@@ -3315,9 +3234,7 @@
         <w:tc>
           <w:tcPr>
             <w:tcW w:w="1701" w:type="dxa"/>
-            <w:tcBorders>
-              <w:bottom w:val="single" w:sz="8" w:space="0" w:color="000000" w:themeColor="text1"/>
-            </w:tcBorders>
+            <w:shd w:val="clear" w:color="auto" w:fill="D9D9D9" w:themeFill="background1" w:themeFillShade="D9"/>
             <w:vAlign w:val="center"/>
           </w:tcPr>
           <w:p>
@@ -3333,9 +3250,6 @@
         <w:tc>
           <w:tcPr>
             <w:tcW w:w="1418" w:type="dxa"/>
-            <w:tcBorders>
-              <w:bottom w:val="single" w:sz="8" w:space="0" w:color="000000" w:themeColor="text1"/>
-            </w:tcBorders>
             <w:vAlign w:val="center"/>
           </w:tcPr>
           <w:p>
@@ -3357,17 +3271,11 @@
               <w:spacing w:line="240" w:lineRule="exact"/>
               <w:jc w:val="left"/>
             </w:pPr>
-            <w:r>
-              <w:t>Imaging Experience</w:t>
-            </w:r>
           </w:p>
         </w:tc>
         <w:tc>
           <w:tcPr>
             <w:tcW w:w="1701" w:type="dxa"/>
-            <w:tcBorders>
-              <w:bottom w:val="single" w:sz="8" w:space="0" w:color="000000" w:themeColor="text1"/>
-            </w:tcBorders>
             <w:vAlign w:val="center"/>
           </w:tcPr>
           <w:p>
@@ -3389,17 +3297,11 @@
               <w:spacing w:line="240" w:lineRule="exact"/>
               <w:jc w:val="left"/>
             </w:pPr>
-            <w:r>
-              <w:t>Experiencing</w:t>
-            </w:r>
           </w:p>
         </w:tc>
         <w:tc>
           <w:tcPr>
             <w:tcW w:w="1417" w:type="dxa"/>
-            <w:tcBorders>
-              <w:bottom w:val="single" w:sz="8" w:space="0" w:color="000000" w:themeColor="text1"/>
-            </w:tcBorders>
             <w:vAlign w:val="center"/>
           </w:tcPr>
           <w:p>
@@ -3407,31 +3309,21 @@
               <w:pStyle w:val="a8"/>
               <w:spacing w:line="240" w:lineRule="exact"/>
               <w:jc w:val="left"/>
+              <w:rPr>
+                <w:rFonts w:hint="eastAsia"/>
+              </w:rPr>
             </w:pPr>
             <w:r>
               <w:rPr>
                 <w:rFonts w:hint="eastAsia"/>
               </w:rPr>
               <w:t>ある経験の内省</w:t>
-            </w:r>
-          </w:p>
-          <w:p>
-            <w:pPr>
-              <w:pStyle w:val="a8"/>
-              <w:spacing w:line="240" w:lineRule="exact"/>
-              <w:jc w:val="left"/>
-            </w:pPr>
-            <w:r>
-              <w:t>Reflection on an Experience</w:t>
             </w:r>
           </w:p>
         </w:tc>
         <w:tc>
           <w:tcPr>
             <w:tcW w:w="1660" w:type="dxa"/>
-            <w:tcBorders>
-              <w:bottom w:val="single" w:sz="8" w:space="0" w:color="000000" w:themeColor="text1"/>
-            </w:tcBorders>
             <w:vAlign w:val="center"/>
           </w:tcPr>
           <w:p>
@@ -3439,22 +3331,15 @@
               <w:pStyle w:val="a8"/>
               <w:spacing w:line="240" w:lineRule="exact"/>
               <w:jc w:val="left"/>
+              <w:rPr>
+                <w:rFonts w:hint="eastAsia"/>
+              </w:rPr>
             </w:pPr>
             <w:r>
               <w:rPr>
                 <w:rFonts w:hint="eastAsia"/>
               </w:rPr>
               <w:t>様々な使用状況を回想する</w:t>
-            </w:r>
-          </w:p>
-          <w:p>
-            <w:pPr>
-              <w:pStyle w:val="a8"/>
-              <w:spacing w:line="240" w:lineRule="exact"/>
-              <w:jc w:val="left"/>
-            </w:pPr>
-            <w:r>
-              <w:t>Reflecting multiple periods of use</w:t>
             </w:r>
           </w:p>
         </w:tc>
@@ -3467,9 +3352,7 @@
           <w:tcPr>
             <w:tcW w:w="817" w:type="dxa"/>
             <w:vMerge w:val="restart"/>
-            <w:tcBorders>
-              <w:top w:val="single" w:sz="8" w:space="0" w:color="000000" w:themeColor="text1"/>
-            </w:tcBorders>
+            <w:shd w:val="clear" w:color="auto" w:fill="BFBFBF" w:themeFill="background1" w:themeFillShade="BF"/>
             <w:vAlign w:val="center"/>
           </w:tcPr>
           <w:p>
@@ -3489,9 +3372,7 @@
           <w:tcPr>
             <w:tcW w:w="1701" w:type="dxa"/>
             <w:vMerge w:val="restart"/>
-            <w:tcBorders>
-              <w:top w:val="single" w:sz="8" w:space="0" w:color="000000" w:themeColor="text1"/>
-            </w:tcBorders>
+            <w:shd w:val="clear" w:color="auto" w:fill="D9D9D9" w:themeFill="background1" w:themeFillShade="D9"/>
             <w:vAlign w:val="center"/>
           </w:tcPr>
           <w:p>
@@ -3511,9 +3392,6 @@
           <w:tcPr>
             <w:tcW w:w="1418" w:type="dxa"/>
             <w:vMerge w:val="restart"/>
-            <w:tcBorders>
-              <w:top w:val="single" w:sz="8" w:space="0" w:color="000000" w:themeColor="text1"/>
-            </w:tcBorders>
             <w:vAlign w:val="center"/>
           </w:tcPr>
           <w:p>
@@ -3528,9 +3406,6 @@
           <w:tcPr>
             <w:tcW w:w="1701" w:type="dxa"/>
             <w:vMerge w:val="restart"/>
-            <w:tcBorders>
-              <w:top w:val="single" w:sz="8" w:space="0" w:color="000000" w:themeColor="text1"/>
-            </w:tcBorders>
             <w:vAlign w:val="center"/>
           </w:tcPr>
           <w:p>
@@ -3538,289 +3413,15 @@
               <w:pStyle w:val="a8"/>
               <w:spacing w:line="240" w:lineRule="exact"/>
               <w:jc w:val="left"/>
+              <w:rPr>
+                <w:rFonts w:hint="eastAsia"/>
+              </w:rPr>
             </w:pPr>
             <w:r>
               <w:rPr>
                 <w:rFonts w:hint="eastAsia"/>
               </w:rPr>
               <w:t>観察法</w:t>
-            </w:r>
-          </w:p>
-          <w:p>
-            <w:pPr>
-              <w:pStyle w:val="a8"/>
-              <w:spacing w:line="240" w:lineRule="exact"/>
-              <w:jc w:val="left"/>
-            </w:pPr>
-            <w:r>
-              <w:t>Observation</w:t>
-            </w:r>
-          </w:p>
-        </w:tc>
-        <w:tc>
-          <w:tcPr>
-            <w:tcW w:w="3077" w:type="dxa"/>
-            <w:gridSpan w:val="2"/>
-            <w:tcBorders>
-              <w:top w:val="single" w:sz="8" w:space="0" w:color="000000" w:themeColor="text1"/>
-              <w:bottom w:val="single" w:sz="8" w:space="0" w:color="BFBFBF" w:themeColor="background1" w:themeShade="BF"/>
-            </w:tcBorders>
-            <w:vAlign w:val="center"/>
-          </w:tcPr>
-          <w:p>
-            <w:pPr>
-              <w:pStyle w:val="a8"/>
-              <w:spacing w:line="240" w:lineRule="exact"/>
-              <w:jc w:val="left"/>
-            </w:pPr>
-            <w:r>
-              <w:rPr>
-                <w:rFonts w:hint="eastAsia"/>
-              </w:rPr>
-              <w:t>文献調査法</w:t>
-            </w:r>
-          </w:p>
-          <w:p>
-            <w:pPr>
-              <w:pStyle w:val="a8"/>
-              <w:spacing w:line="240" w:lineRule="exact"/>
-              <w:jc w:val="left"/>
-            </w:pPr>
-            <w:r>
-              <w:t>Literature review</w:t>
-            </w:r>
-          </w:p>
-        </w:tc>
-      </w:tr>
-      <w:tr>
-        <w:trPr>
-          <w:trHeight w:val="1045"/>
-        </w:trPr>
-        <w:tc>
-          <w:tcPr>
-            <w:tcW w:w="817" w:type="dxa"/>
-            <w:vMerge/>
-            <w:vAlign w:val="center"/>
-          </w:tcPr>
-          <w:p>
-            <w:pPr>
-              <w:pStyle w:val="a8"/>
-              <w:spacing w:line="240" w:lineRule="exact"/>
-            </w:pPr>
-          </w:p>
-        </w:tc>
-        <w:tc>
-          <w:tcPr>
-            <w:tcW w:w="1701" w:type="dxa"/>
-            <w:vMerge/>
-            <w:tcBorders>
-              <w:bottom w:val="single" w:sz="8" w:space="0" w:color="BFBFBF" w:themeColor="background1" w:themeShade="BF"/>
-            </w:tcBorders>
-            <w:vAlign w:val="center"/>
-          </w:tcPr>
-          <w:p>
-            <w:pPr>
-              <w:pStyle w:val="a8"/>
-              <w:spacing w:line="240" w:lineRule="exact"/>
-            </w:pPr>
-          </w:p>
-        </w:tc>
-        <w:tc>
-          <w:tcPr>
-            <w:tcW w:w="1418" w:type="dxa"/>
-            <w:vMerge/>
-            <w:tcBorders>
-              <w:bottom w:val="single" w:sz="8" w:space="0" w:color="BFBFBF" w:themeColor="background1" w:themeShade="BF"/>
-            </w:tcBorders>
-            <w:vAlign w:val="center"/>
-          </w:tcPr>
-          <w:p>
-            <w:pPr>
-              <w:pStyle w:val="a8"/>
-              <w:spacing w:line="240" w:lineRule="exact"/>
-              <w:jc w:val="left"/>
-            </w:pPr>
-          </w:p>
-        </w:tc>
-        <w:tc>
-          <w:tcPr>
-            <w:tcW w:w="1701" w:type="dxa"/>
-            <w:vMerge/>
-            <w:tcBorders>
-              <w:bottom w:val="single" w:sz="8" w:space="0" w:color="BFBFBF" w:themeColor="background1" w:themeShade="BF"/>
-            </w:tcBorders>
-            <w:vAlign w:val="center"/>
-          </w:tcPr>
-          <w:p>
-            <w:pPr>
-              <w:pStyle w:val="a8"/>
-              <w:spacing w:line="240" w:lineRule="exact"/>
-              <w:jc w:val="left"/>
-            </w:pPr>
-          </w:p>
-        </w:tc>
-        <w:tc>
-          <w:tcPr>
-            <w:tcW w:w="3077" w:type="dxa"/>
-            <w:gridSpan w:val="2"/>
-            <w:tcBorders>
-              <w:top w:val="single" w:sz="8" w:space="0" w:color="BFBFBF" w:themeColor="background1" w:themeShade="BF"/>
-            </w:tcBorders>
-            <w:vAlign w:val="center"/>
-          </w:tcPr>
-          <w:p>
-            <w:pPr>
-              <w:pStyle w:val="a8"/>
-              <w:spacing w:line="240" w:lineRule="exact"/>
-              <w:jc w:val="left"/>
-            </w:pPr>
-            <w:r>
-              <w:rPr>
-                <w:rFonts w:hint="eastAsia"/>
-              </w:rPr>
-              <w:t>インタビュー</w:t>
-            </w:r>
-          </w:p>
-          <w:p>
-            <w:pPr>
-              <w:pStyle w:val="a8"/>
-              <w:spacing w:line="240" w:lineRule="exact"/>
-              <w:jc w:val="left"/>
-            </w:pPr>
-            <w:r>
-              <w:t>Interview</w:t>
-            </w:r>
-          </w:p>
-          <w:p>
-            <w:pPr>
-              <w:spacing w:line="240" w:lineRule="exact"/>
-              <w:jc w:val="left"/>
-              <w:rPr>
-                <w:rFonts w:ascii="ヒラギノ明朝 ProN W3" w:hAnsi="ヒラギノ明朝 ProN W3"/>
-                <w:sz w:val="22"/>
-              </w:rPr>
-            </w:pPr>
-            <w:r>
-              <w:rPr>
-                <w:rFonts w:ascii="ヒラギノ明朝 ProN W3" w:hAnsi="ヒラギノ明朝 ProN W3" w:hint="eastAsia"/>
-                <w:sz w:val="22"/>
-              </w:rPr>
-              <w:t>アンケート</w:t>
-            </w:r>
-          </w:p>
-          <w:p>
-            <w:pPr>
-              <w:spacing w:line="240" w:lineRule="exact"/>
-              <w:jc w:val="left"/>
-              <w:rPr>
-                <w:rFonts w:ascii="ヒラギノ明朝 ProN W3" w:hAnsi="ヒラギノ明朝 ProN W3"/>
-              </w:rPr>
-            </w:pPr>
-            <w:r>
-              <w:rPr>
-                <w:rFonts w:ascii="ヒラギノ明朝 ProN W3" w:hAnsi="ヒラギノ明朝 ProN W3"/>
-                <w:sz w:val="22"/>
-              </w:rPr>
-              <w:t>Questionnaire</w:t>
-            </w:r>
-          </w:p>
-        </w:tc>
-      </w:tr>
-      <w:tr>
-        <w:trPr>
-          <w:trHeight w:val="597"/>
-        </w:trPr>
-        <w:tc>
-          <w:tcPr>
-            <w:tcW w:w="817" w:type="dxa"/>
-            <w:vMerge/>
-            <w:vAlign w:val="center"/>
-          </w:tcPr>
-          <w:p>
-            <w:pPr>
-              <w:pStyle w:val="a8"/>
-              <w:spacing w:line="240" w:lineRule="exact"/>
-            </w:pPr>
-          </w:p>
-        </w:tc>
-        <w:tc>
-          <w:tcPr>
-            <w:tcW w:w="1701" w:type="dxa"/>
-            <w:vMerge w:val="restart"/>
-            <w:tcBorders>
-              <w:top w:val="single" w:sz="8" w:space="0" w:color="BFBFBF" w:themeColor="background1" w:themeShade="BF"/>
-            </w:tcBorders>
-            <w:vAlign w:val="center"/>
-          </w:tcPr>
-          <w:p>
-            <w:pPr>
-              <w:pStyle w:val="a8"/>
-              <w:spacing w:line="240" w:lineRule="exact"/>
-            </w:pPr>
-            <w:r>
-              <w:rPr>
-                <w:rFonts w:hint="eastAsia"/>
-              </w:rPr>
-              <w:t>自己報告（</w:t>
-            </w:r>
-            <w:r>
-              <w:t>Self-Report</w:t>
-            </w:r>
-            <w:r>
-              <w:rPr>
-                <w:rFonts w:hint="eastAsia"/>
-              </w:rPr>
-              <w:t>）</w:t>
-            </w:r>
-          </w:p>
-        </w:tc>
-        <w:tc>
-          <w:tcPr>
-            <w:tcW w:w="1418" w:type="dxa"/>
-            <w:vMerge w:val="restart"/>
-            <w:tcBorders>
-              <w:top w:val="single" w:sz="8" w:space="0" w:color="BFBFBF" w:themeColor="background1" w:themeShade="BF"/>
-            </w:tcBorders>
-            <w:vAlign w:val="center"/>
-          </w:tcPr>
-          <w:p>
-            <w:pPr>
-              <w:pStyle w:val="a8"/>
-              <w:spacing w:line="240" w:lineRule="exact"/>
-              <w:jc w:val="left"/>
-            </w:pPr>
-          </w:p>
-        </w:tc>
-        <w:tc>
-          <w:tcPr>
-            <w:tcW w:w="1701" w:type="dxa"/>
-            <w:vMerge w:val="restart"/>
-            <w:tcBorders>
-              <w:top w:val="single" w:sz="8" w:space="0" w:color="BFBFBF" w:themeColor="background1" w:themeShade="BF"/>
-            </w:tcBorders>
-            <w:vAlign w:val="center"/>
-          </w:tcPr>
-          <w:p>
-            <w:pPr>
-              <w:pStyle w:val="a8"/>
-              <w:spacing w:line="240" w:lineRule="exact"/>
-              <w:jc w:val="left"/>
-            </w:pPr>
-            <w:r>
-              <w:rPr>
-                <w:rFonts w:hint="eastAsia"/>
-              </w:rPr>
-              <w:t>経験抽出法</w:t>
-            </w:r>
-          </w:p>
-          <w:p>
-            <w:pPr>
-              <w:pStyle w:val="a8"/>
-              <w:spacing w:line="240" w:lineRule="exact"/>
-              <w:jc w:val="left"/>
-            </w:pPr>
-            <w:r>
-              <w:t>Experience Sampling Method</w:t>
             </w:r>
           </w:p>
         </w:tc>
@@ -3835,34 +3436,28 @@
               <w:pStyle w:val="a8"/>
               <w:spacing w:line="240" w:lineRule="exact"/>
               <w:jc w:val="left"/>
+              <w:rPr>
+                <w:rFonts w:hint="eastAsia"/>
+              </w:rPr>
             </w:pPr>
             <w:r>
               <w:rPr>
                 <w:rFonts w:hint="eastAsia"/>
               </w:rPr>
-              <w:t>ダイアリー法</w:t>
-            </w:r>
-          </w:p>
-          <w:p>
-            <w:pPr>
-              <w:pStyle w:val="a8"/>
-              <w:spacing w:line="240" w:lineRule="exact"/>
-              <w:jc w:val="left"/>
-            </w:pPr>
-            <w:r>
-              <w:t>Diary</w:t>
+              <w:t>文献調査法</w:t>
             </w:r>
           </w:p>
         </w:tc>
       </w:tr>
       <w:tr>
         <w:trPr>
-          <w:trHeight w:val="704"/>
+          <w:trHeight w:val="1045"/>
         </w:trPr>
         <w:tc>
           <w:tcPr>
             <w:tcW w:w="817" w:type="dxa"/>
             <w:vMerge/>
+            <w:shd w:val="clear" w:color="auto" w:fill="BFBFBF" w:themeFill="background1" w:themeFillShade="BF"/>
             <w:vAlign w:val="center"/>
           </w:tcPr>
           <w:p>
@@ -3876,6 +3471,7 @@
           <w:tcPr>
             <w:tcW w:w="1701" w:type="dxa"/>
             <w:vMerge/>
+            <w:shd w:val="clear" w:color="auto" w:fill="D9D9D9" w:themeFill="background1" w:themeFillShade="D9"/>
             <w:vAlign w:val="center"/>
           </w:tcPr>
           <w:p>
@@ -3926,15 +3522,134 @@
               <w:jc w:val="left"/>
             </w:pPr>
             <w:r>
-              <w:t>UX</w:t>
+              <w:rPr>
+                <w:rFonts w:hint="eastAsia"/>
+              </w:rPr>
+              <w:t>・</w:t>
             </w:r>
             <w:r>
               <w:rPr>
                 <w:rFonts w:hint="eastAsia"/>
               </w:rPr>
-              <w:t>カーブ</w:t>
+              <w:t>インタビュー</w:t>
             </w:r>
           </w:p>
+          <w:p>
+            <w:pPr>
+              <w:spacing w:line="240" w:lineRule="exact"/>
+              <w:jc w:val="left"/>
+              <w:rPr>
+                <w:rFonts w:ascii="ヒラギノ明朝 ProN W3" w:hAnsi="ヒラギノ明朝 ProN W3"/>
+                <w:sz w:val="22"/>
+              </w:rPr>
+            </w:pPr>
+            <w:r>
+              <w:rPr>
+                <w:rFonts w:ascii="ヒラギノ明朝 ProN W3" w:hAnsi="ヒラギノ明朝 ProN W3" w:hint="eastAsia"/>
+                <w:sz w:val="22"/>
+              </w:rPr>
+              <w:t>・</w:t>
+            </w:r>
+            <w:r>
+              <w:rPr>
+                <w:rFonts w:ascii="ヒラギノ明朝 ProN W3" w:hAnsi="ヒラギノ明朝 ProN W3" w:hint="eastAsia"/>
+                <w:sz w:val="22"/>
+              </w:rPr>
+              <w:t>アンケート</w:t>
+            </w:r>
+          </w:p>
+        </w:tc>
+      </w:tr>
+      <w:tr>
+        <w:trPr>
+          <w:trHeight w:val="597"/>
+        </w:trPr>
+        <w:tc>
+          <w:tcPr>
+            <w:tcW w:w="817" w:type="dxa"/>
+            <w:vMerge/>
+            <w:shd w:val="clear" w:color="auto" w:fill="BFBFBF" w:themeFill="background1" w:themeFillShade="BF"/>
+            <w:vAlign w:val="center"/>
+          </w:tcPr>
+          <w:p>
+            <w:pPr>
+              <w:pStyle w:val="a8"/>
+              <w:spacing w:line="240" w:lineRule="exact"/>
+            </w:pPr>
+          </w:p>
+        </w:tc>
+        <w:tc>
+          <w:tcPr>
+            <w:tcW w:w="1701" w:type="dxa"/>
+            <w:vMerge w:val="restart"/>
+            <w:shd w:val="clear" w:color="auto" w:fill="D9D9D9" w:themeFill="background1" w:themeFillShade="D9"/>
+            <w:vAlign w:val="center"/>
+          </w:tcPr>
+          <w:p>
+            <w:pPr>
+              <w:pStyle w:val="a8"/>
+              <w:spacing w:line="240" w:lineRule="exact"/>
+            </w:pPr>
+            <w:r>
+              <w:rPr>
+                <w:rFonts w:hint="eastAsia"/>
+              </w:rPr>
+              <w:t>自己報告（</w:t>
+            </w:r>
+            <w:r>
+              <w:t>Self-Report</w:t>
+            </w:r>
+            <w:r>
+              <w:rPr>
+                <w:rFonts w:hint="eastAsia"/>
+              </w:rPr>
+              <w:t>）</w:t>
+            </w:r>
+          </w:p>
+        </w:tc>
+        <w:tc>
+          <w:tcPr>
+            <w:tcW w:w="1418" w:type="dxa"/>
+            <w:vMerge w:val="restart"/>
+            <w:vAlign w:val="center"/>
+          </w:tcPr>
+          <w:p>
+            <w:pPr>
+              <w:pStyle w:val="a8"/>
+              <w:spacing w:line="240" w:lineRule="exact"/>
+              <w:jc w:val="left"/>
+            </w:pPr>
+          </w:p>
+        </w:tc>
+        <w:tc>
+          <w:tcPr>
+            <w:tcW w:w="1701" w:type="dxa"/>
+            <w:vMerge w:val="restart"/>
+            <w:vAlign w:val="center"/>
+          </w:tcPr>
+          <w:p>
+            <w:pPr>
+              <w:pStyle w:val="a8"/>
+              <w:spacing w:line="240" w:lineRule="exact"/>
+              <w:jc w:val="left"/>
+              <w:rPr>
+                <w:rFonts w:hint="eastAsia"/>
+              </w:rPr>
+            </w:pPr>
+            <w:r>
+              <w:rPr>
+                <w:rFonts w:hint="eastAsia"/>
+              </w:rPr>
+              <w:t>経験抽出法</w:t>
+            </w:r>
+          </w:p>
+        </w:tc>
+        <w:tc>
+          <w:tcPr>
+            <w:tcW w:w="3077" w:type="dxa"/>
+            <w:gridSpan w:val="2"/>
+            <w:vAlign w:val="center"/>
+          </w:tcPr>
           <w:p>
             <w:pPr>
               <w:pStyle w:val="a8"/>
@@ -3942,8 +3657,100 @@
               <w:jc w:val="left"/>
             </w:pPr>
             <w:r>
-              <w:t>User experience curve</w:t>
+              <w:rPr>
+                <w:rFonts w:hint="eastAsia"/>
+              </w:rPr>
+              <w:t>ダイアリー法</w:t>
             </w:r>
+          </w:p>
+        </w:tc>
+      </w:tr>
+      <w:tr>
+        <w:trPr>
+          <w:trHeight w:val="704"/>
+        </w:trPr>
+        <w:tc>
+          <w:tcPr>
+            <w:tcW w:w="817" w:type="dxa"/>
+            <w:vMerge/>
+            <w:shd w:val="clear" w:color="auto" w:fill="BFBFBF" w:themeFill="background1" w:themeFillShade="BF"/>
+            <w:vAlign w:val="center"/>
+          </w:tcPr>
+          <w:p>
+            <w:pPr>
+              <w:pStyle w:val="a8"/>
+              <w:spacing w:line="240" w:lineRule="exact"/>
+            </w:pPr>
+          </w:p>
+        </w:tc>
+        <w:tc>
+          <w:tcPr>
+            <w:tcW w:w="1701" w:type="dxa"/>
+            <w:vMerge/>
+            <w:shd w:val="clear" w:color="auto" w:fill="D9D9D9" w:themeFill="background1" w:themeFillShade="D9"/>
+            <w:vAlign w:val="center"/>
+          </w:tcPr>
+          <w:p>
+            <w:pPr>
+              <w:pStyle w:val="a8"/>
+              <w:spacing w:line="240" w:lineRule="exact"/>
+            </w:pPr>
+          </w:p>
+        </w:tc>
+        <w:tc>
+          <w:tcPr>
+            <w:tcW w:w="1418" w:type="dxa"/>
+            <w:vMerge/>
+            <w:vAlign w:val="center"/>
+          </w:tcPr>
+          <w:p>
+            <w:pPr>
+              <w:pStyle w:val="a8"/>
+              <w:spacing w:line="240" w:lineRule="exact"/>
+              <w:jc w:val="left"/>
+            </w:pPr>
+          </w:p>
+        </w:tc>
+        <w:tc>
+          <w:tcPr>
+            <w:tcW w:w="1701" w:type="dxa"/>
+            <w:vMerge/>
+            <w:vAlign w:val="center"/>
+          </w:tcPr>
+          <w:p>
+            <w:pPr>
+              <w:pStyle w:val="a8"/>
+              <w:spacing w:line="240" w:lineRule="exact"/>
+              <w:jc w:val="left"/>
+            </w:pPr>
+          </w:p>
+        </w:tc>
+        <w:tc>
+          <w:tcPr>
+            <w:tcW w:w="3077" w:type="dxa"/>
+            <w:gridSpan w:val="2"/>
+            <w:vAlign w:val="center"/>
+          </w:tcPr>
+          <w:p>
+            <w:pPr>
+              <w:pStyle w:val="a8"/>
+              <w:spacing w:line="240" w:lineRule="exact"/>
+              <w:jc w:val="left"/>
+              <w:rPr>
+                <w:rFonts w:hint="eastAsia"/>
+              </w:rPr>
+            </w:pPr>
+            <w:r>
+              <w:t>UX</w:t>
+            </w:r>
+            <w:r>
+              <w:rPr>
+                <w:rFonts w:hint="eastAsia"/>
+              </w:rPr>
+              <w:t>カーブ</w:t>
+            </w:r>
+            <w:bookmarkStart w:id="0" w:name="_GoBack"/>
+            <w:bookmarkEnd w:id="0"/>
           </w:p>
         </w:tc>
       </w:tr>
@@ -3951,9 +3758,6 @@
     <w:p>
       <w:pPr>
         <w:jc w:val="left"/>
-        <w:rPr>
-          <w:rFonts w:hint="eastAsia"/>
-        </w:rPr>
       </w:pPr>
       <w:r>
         <w:rPr>
@@ -3961,115 +3765,97 @@
         </w:rPr>
         <w:t xml:space="preserve">　</w:t>
       </w:r>
-      <w:r>
-        <w:rPr>
-          <w:rFonts w:hint="eastAsia"/>
-        </w:rPr>
-        <w:t>初めてシステムに対面した場合，そのユーザの過去全てが評価対象</w:t>
-      </w:r>
-      <w:r>
-        <w:rPr>
-          <w:rFonts w:hint="eastAsia"/>
-        </w:rPr>
-        <w:t>であるため</w:t>
-      </w:r>
-      <w:r>
-        <w:rPr>
-          <w:rFonts w:hint="eastAsia"/>
-        </w:rPr>
-        <w:t>，将来的にビッグデータやライフログから抽出できる可能性はある</w:t>
-      </w:r>
-      <w:r>
-        <w:rPr>
-          <w:rFonts w:hint="eastAsia"/>
-        </w:rPr>
-        <w:t>が</w:t>
-      </w:r>
-      <w:r>
-        <w:rPr>
-          <w:rFonts w:hint="eastAsia"/>
-        </w:rPr>
-        <w:t>，</w:t>
-      </w:r>
-      <w:r>
-        <w:rPr>
-          <w:rFonts w:hint="eastAsia"/>
-        </w:rPr>
-        <w:t>正確な評価をし難い</w:t>
-      </w:r>
-      <w:r>
-        <w:rPr>
-          <w:rFonts w:hint="eastAsia"/>
-        </w:rPr>
-        <w:t>．</w:t>
-      </w:r>
-      <w:r>
-        <w:rPr>
-          <w:rFonts w:hint="eastAsia"/>
-        </w:rPr>
-        <w:t>そのため</w:t>
-      </w:r>
-      <w:r>
-        <w:rPr>
-          <w:rFonts w:hint="eastAsia"/>
-        </w:rPr>
-        <w:t>現在では，経験前の</w:t>
-      </w:r>
-      <w:r>
-        <w:t>UX</w:t>
-      </w:r>
-      <w:r>
-        <w:rPr>
-          <w:rFonts w:hint="eastAsia"/>
-        </w:rPr>
-        <w:t>（予期的</w:t>
-      </w:r>
-      <w:r>
-        <w:t>UX</w:t>
-      </w:r>
-      <w:r>
-        <w:rPr>
-          <w:rFonts w:hint="eastAsia"/>
-        </w:rPr>
-        <w:t>）の評価手法がない．また，繰り返し利用している場面では以前の一時的，エピソード的，累積的</w:t>
-      </w:r>
-      <w:r>
-        <w:t>UX</w:t>
-      </w:r>
-      <w:r>
-        <w:rPr>
-          <w:rFonts w:hint="eastAsia"/>
-        </w:rPr>
-        <w:t>のいずれかの評価が大きく関係してくる為，特別この期間の評価手法が必要ないと言える．従って本研究では一時的，エピソード的，累積的</w:t>
-      </w:r>
-      <w:r>
-        <w:t>UX</w:t>
-      </w:r>
-      <w:r>
-        <w:rPr>
-          <w:rFonts w:hint="eastAsia"/>
-        </w:rPr>
-        <w:t>の評価方法に着目し</w:t>
-      </w:r>
-      <w:r>
-        <w:rPr>
-          <w:rFonts w:hint="eastAsia"/>
-        </w:rPr>
-        <w:t>ている</w:t>
-      </w:r>
-      <w:r>
-        <w:rPr>
-          <w:rFonts w:hint="eastAsia"/>
-        </w:rPr>
-        <w:t>．</w:t>
-      </w:r>
-      <w:bookmarkStart w:id="0" w:name="_GoBack"/>
-      <w:bookmarkEnd w:id="0"/>
     </w:p>
     <w:p>
       <w:pPr>
         <w:jc w:val="left"/>
-      </w:pPr>
+        <w:rPr>
+          <w:rFonts w:hint="eastAsia"/>
+        </w:rPr>
+      </w:pPr>
+      <w:r>
+        <w:t xml:space="preserve"> </w:t>
+      </w:r>
+      <w:r>
+        <w:rPr>
+          <w:rFonts w:hint="eastAsia"/>
+        </w:rPr>
+        <w:t>初めてシステムに対面した場合，そのユーザの過去全てが評価対象であるため，将来的にビッグデータやライフログから抽出できる可能性はあるが，正確な評価をし難い．そのため現在では，経験前の</w:t>
+      </w:r>
+      <w:r>
+        <w:t>UX</w:t>
+      </w:r>
+      <w:r>
+        <w:rPr>
+          <w:rFonts w:hint="eastAsia"/>
+        </w:rPr>
+        <w:t>（予期的</w:t>
+      </w:r>
+      <w:r>
+        <w:t>UX</w:t>
+      </w:r>
+      <w:r>
+        <w:rPr>
+          <w:rFonts w:hint="eastAsia"/>
+        </w:rPr>
+        <w:t>）の評価手法がない．また，繰り返し利用している場面では以前の一時的，エピソード的，累積的</w:t>
+      </w:r>
+      <w:r>
+        <w:t>UX</w:t>
+      </w:r>
+      <w:r>
+        <w:rPr>
+          <w:rFonts w:hint="eastAsia"/>
+        </w:rPr>
+        <w:t>のいずれかの評価が大きく関係してくる為，特別この期間の評価手法が必要ないと言える．従って本研究では一時的，エピソード的，累積的</w:t>
+      </w:r>
+      <w:r>
+        <w:t>UX</w:t>
+      </w:r>
+      <w:r>
+        <w:rPr>
+          <w:rFonts w:hint="eastAsia"/>
+        </w:rPr>
+        <w:t>の評価方法に着目している．</w:t>
+      </w:r>
+    </w:p>
+    <w:p>
+      <w:pPr>
+        <w:jc w:val="left"/>
+      </w:pPr>
+    </w:p>
+    <w:p>
+      <w:pPr>
+        <w:rPr>
+          <w:b/>
+        </w:rPr>
+      </w:pPr>
+      <w:r>
+        <w:rPr>
+          <w:b/>
+        </w:rPr>
+        <w:t>1.3.1</w:t>
+      </w:r>
+      <w:r>
+        <w:rPr>
+          <w:rFonts w:hint="eastAsia"/>
+          <w:b/>
+        </w:rPr>
+        <w:t xml:space="preserve">　</w:t>
+      </w:r>
+      <w:r>
+        <w:rPr>
+          <w:b/>
+        </w:rPr>
+        <w:t>UX</w:t>
+      </w:r>
+      <w:r>
+        <w:rPr>
+          <w:rFonts w:hint="eastAsia"/>
+          <w:b/>
+        </w:rPr>
+        <w:t>評価手法</w:t>
+      </w:r>
     </w:p>
     <w:p>
       <w:pPr>
@@ -4208,7 +3994,15 @@
       </w:pPr>
       <w:bookmarkStart w:id="1" w:name="_Ref283179787"/>
       <w:r>
-        <w:t>DIS, ISO. "9241-210: 2010. Ergonomics of human system interaction-Part 210: Human-centred design for interactive systems." International Standardization Organization (2009).</w:t>
+        <w:t>DIS, ISO. "9241-210: 2010. Ergonomics of human system interaction-Part 210: Human-</w:t>
+      </w:r>
+      <w:proofErr w:type="spellStart"/>
+      <w:r>
+        <w:t>centred</w:t>
+      </w:r>
+      <w:proofErr w:type="spellEnd"/>
+      <w:r>
+        <w:t xml:space="preserve"> design for interactive systems." International Standardization Organization (2009).</w:t>
       </w:r>
       <w:bookmarkEnd w:id="1"/>
     </w:p>
@@ -4290,8 +4084,21 @@
         <w:ind w:hanging="482"/>
       </w:pPr>
       <w:bookmarkStart w:id="2" w:name="_Ref283179904"/>
-      <w:r>
-        <w:t>Roto, Virpi, et al. "User experience white paper." Bringing clarity to the concept of user experience (2011).</w:t>
+      <w:proofErr w:type="spellStart"/>
+      <w:r>
+        <w:t>Roto</w:t>
+      </w:r>
+      <w:proofErr w:type="spellEnd"/>
+      <w:r>
+        <w:t xml:space="preserve">, </w:t>
+      </w:r>
+      <w:proofErr w:type="spellStart"/>
+      <w:r>
+        <w:t>Virpi</w:t>
+      </w:r>
+      <w:proofErr w:type="spellEnd"/>
+      <w:r>
+        <w:t>, et al. "User experience white paper." Bringing clarity to the concept of user experience (2011).</w:t>
       </w:r>
       <w:bookmarkEnd w:id="2"/>
     </w:p>
@@ -4309,7 +4116,15 @@
       </w:pPr>
       <w:bookmarkStart w:id="3" w:name="_Ref283179935"/>
       <w:r>
-        <w:t>Nielsen, Jakob. "Usability 101: Introduction to usability." www.nngroup.com/articles/usability-101-introduction-to-usability/  (2014.05.07 visited).</w:t>
+        <w:t xml:space="preserve">Nielsen, </w:t>
+      </w:r>
+      <w:proofErr w:type="spellStart"/>
+      <w:r>
+        <w:t>Jakob</w:t>
+      </w:r>
+      <w:proofErr w:type="spellEnd"/>
+      <w:r>
+        <w:t>. "Usability 101: Introduction to usability." www.nngroup.com/articles/usability-101-introduction-to-usability/  (2014.05.07 visited).</w:t>
       </w:r>
       <w:bookmarkEnd w:id="3"/>
     </w:p>
@@ -7518,7 +7333,7 @@
 </file>
 
 <file path=customXml/itemProps1.xml><?xml version="1.0" encoding="utf-8"?>
-<ds:datastoreItem xmlns:ds="http://schemas.openxmlformats.org/officeDocument/2006/customXml" ds:itemID="{867C113D-0AD7-AC4D-9D4B-023679C39906}">
+<ds:datastoreItem xmlns:ds="http://schemas.openxmlformats.org/officeDocument/2006/customXml" ds:itemID="{8660FF4F-0475-8146-94C8-AA053829F8D8}">
   <ds:schemaRefs>
     <ds:schemaRef ds:uri="http://schemas.openxmlformats.org/officeDocument/2006/bibliography"/>
   </ds:schemaRefs>

</xml_diff>

<commit_message>
write about observation for UX CURVE
</commit_message>
<xml_diff>
--- a/01.introduction.docx
+++ b/01.introduction.docx
@@ -2583,31 +2583,38 @@
     <w:p>
       <w:pPr>
         <w:rPr>
-          <w:rFonts w:hint="eastAsia"/>
-        </w:rPr>
-      </w:pPr>
-      <w:r>
-        <w:rPr>
-          <w:rFonts w:hint="eastAsia"/>
-        </w:rPr>
-        <w:t xml:space="preserve">　これらの評価手法は，主観的なデータや定量的なデータなど取得できるデータも異なるため，評価する目的に合わせて適切な評価を行う必要がある</w:t>
-      </w:r>
-      <w:r>
-        <w:rPr>
-          <w:rFonts w:hint="eastAsia"/>
+          <w:rFonts w:asciiTheme="minorEastAsia" w:hAnsiTheme="minorEastAsia" w:hint="eastAsia"/>
+        </w:rPr>
+      </w:pPr>
+      <w:r>
+        <w:rPr>
+          <w:rFonts w:hint="eastAsia"/>
+        </w:rPr>
+        <w:t xml:space="preserve">　</w:t>
+      </w:r>
+      <w:r>
+        <w:rPr>
+          <w:rFonts w:asciiTheme="minorEastAsia" w:hAnsiTheme="minorEastAsia" w:hint="eastAsia"/>
+        </w:rPr>
+        <w:t>これらの評価手法は，主観的なデータや定量的なデータなど取得できるデータも異なるため，評価する目的に合わせて適切な評価を行う必要がある</w:t>
+      </w:r>
+      <w:r>
+        <w:rPr>
+          <w:rFonts w:asciiTheme="minorEastAsia" w:hAnsiTheme="minorEastAsia" w:hint="eastAsia"/>
           <w:vertAlign w:val="superscript"/>
         </w:rPr>
         <w:t>[</w:t>
       </w:r>
       <w:r>
         <w:rPr>
+          <w:rFonts w:asciiTheme="minorEastAsia" w:hAnsiTheme="minorEastAsia"/>
           <w:vertAlign w:val="superscript"/>
         </w:rPr>
         <w:t>5]</w:t>
       </w:r>
       <w:r>
         <w:rPr>
-          <w:rFonts w:hint="eastAsia"/>
+          <w:rFonts w:asciiTheme="minorEastAsia" w:hAnsiTheme="minorEastAsia" w:hint="eastAsia"/>
         </w:rPr>
         <w:t>．</w:t>
       </w:r>
@@ -2622,52 +2629,46 @@
       </w:pPr>
       <w:r>
         <w:rPr>
-          <w:rFonts w:hint="eastAsia"/>
-        </w:rPr>
-        <w:t>ユーザビリティ評価手法は，形成的評価と総括的評価に大別することができる．例えば，パフォーマンステストは総括的評価として代表的な評価手法である．ユーザ数十名に実際のインタフェースを操作してもらい，タスクの達成率・時間，主観的満足度を測定し，取得したデータの分析を行う．一方，形成的なユーザビリティ評価手法の代表は思考発話法を使ったユーザテストである．数名のユーザに行ってもらい，取得したデータは「ボタンの配置が悪い為，誤クリックをしてしまう」など定性的で具体的なものとなる．総括的評価は設計プロセスの前後で行い，形成評価は設計プロセスの途中で繰り返し行うことが原則とされる．また，ユーザビリティ評価手法</w:t>
-      </w:r>
-      <w:r>
-        <w:rPr>
-          <w:rFonts w:hint="eastAsia"/>
-        </w:rPr>
-        <w:t>は</w:t>
-      </w:r>
-      <w:r>
-        <w:rPr>
-          <w:rFonts w:hint="eastAsia"/>
-        </w:rPr>
-        <w:t>，分析的手法と実験的手法にも区別することができる</w:t>
-      </w:r>
-      <w:r>
-        <w:rPr>
-          <w:rFonts w:hint="eastAsia"/>
+          <w:rFonts w:asciiTheme="minorEastAsia" w:hAnsiTheme="minorEastAsia" w:hint="eastAsia"/>
+        </w:rPr>
+        <w:t>ユーザビリティ評価手法は，形成的評価と総括的評価に大別することができる．例えば，パフォーマンステストは総括的評価として代表的な評価手法である．ユーザ数十名に実際のインタフェースを操作してもらい，タスクの達成率・時間，主観的満足度を測定し，取得したデータの分析を行う．一方，形成的なユーザビリティ評価手法の代表は思考発話法を使ったユーザテストである．数名のユーザに行ってもらい，取得したデータは「ボタンの配置が悪い為，誤クリックをしてしまう」など定性的で具体的なものとなる．総括的評価は設計プロセスの前後で行い，形成評価は設計プロセスの途中で繰り返し行うことが原則とされる．また，ユーザビリティ評価手法は，分析的手法と実験的手法にも区別することができる</w:t>
+      </w:r>
+      <w:r>
+        <w:rPr>
+          <w:rFonts w:asciiTheme="minorEastAsia" w:hAnsiTheme="minorEastAsia" w:hint="eastAsia"/>
           <w:vertAlign w:val="superscript"/>
         </w:rPr>
         <w:t>[6]</w:t>
       </w:r>
       <w:r>
         <w:rPr>
-          <w:rFonts w:hint="eastAsia"/>
+          <w:rFonts w:asciiTheme="minorEastAsia" w:hAnsiTheme="minorEastAsia" w:hint="eastAsia"/>
         </w:rPr>
         <w:t>．例えば，専門家が自らの知識や経験に基づいて評価するエキスパートレビューやヒューリスティック</w:t>
       </w:r>
       <w:r>
         <w:rPr>
-          <w:rFonts w:hint="eastAsia"/>
+          <w:rFonts w:asciiTheme="minorEastAsia" w:hAnsiTheme="minorEastAsia" w:hint="eastAsia"/>
         </w:rPr>
         <w:t>評価は</w:t>
       </w:r>
       <w:r>
         <w:rPr>
-          <w:rFonts w:hint="eastAsia"/>
+          <w:rFonts w:asciiTheme="minorEastAsia" w:hAnsiTheme="minorEastAsia" w:hint="eastAsia"/>
         </w:rPr>
         <w:t>分析的手法に分類され，ユーザテスト・アンケート調査などの実際のユーザに基づいて評価する手法は実験的手法として分類される．</w:t>
       </w:r>
       <w:r>
         <w:rPr>
-          <w:rFonts w:hint="eastAsia"/>
-        </w:rPr>
-        <w:t>分析的手法は実験的手法よりも費用や時間が少なくて済むといった利点が挙げられるが，評価結果が評価者個人の仮説に過ぎない・データに基づいた定量的な評価ができない為に問題点を具体的に発見できないといった欠点も挙げられる．</w:t>
+          <w:rFonts w:asciiTheme="minorEastAsia" w:hAnsiTheme="minorEastAsia" w:hint="eastAsia"/>
+        </w:rPr>
+        <w:t>分析的手法は実験的手法よりも費用や時間が少な</w:t>
+      </w:r>
+      <w:r>
+        <w:rPr>
+          <w:rFonts w:hint="eastAsia"/>
+        </w:rPr>
+        <w:t>くて済むといった利点が挙げられるが，評価結果が評価者個人の仮説に過ぎない・データに基づいた定量的な評価ができない為に問題点を具体的に発見できないといった欠点も挙げられる．</w:t>
       </w:r>
     </w:p>
     <w:p>
@@ -2788,130 +2789,118 @@
     <w:p>
       <w:pPr>
         <w:rPr>
-          <w:rFonts w:hint="eastAsia"/>
-        </w:rPr>
-      </w:pPr>
-      <w:r>
-        <w:rPr>
-          <w:rFonts w:hint="eastAsia"/>
-        </w:rPr>
-        <w:t xml:space="preserve">　表</w:t>
-      </w:r>
-      <w:r>
+          <w:rFonts w:asciiTheme="minorEastAsia" w:hAnsiTheme="minorEastAsia" w:hint="eastAsia"/>
+        </w:rPr>
+      </w:pPr>
+      <w:r>
+        <w:rPr>
+          <w:rFonts w:hint="eastAsia"/>
+        </w:rPr>
+        <w:t xml:space="preserve">　</w:t>
+      </w:r>
+      <w:r>
+        <w:rPr>
+          <w:rFonts w:asciiTheme="minorEastAsia" w:hAnsiTheme="minorEastAsia" w:hint="eastAsia"/>
+        </w:rPr>
+        <w:t>表</w:t>
+      </w:r>
+      <w:r>
+        <w:rPr>
+          <w:rFonts w:asciiTheme="minorEastAsia" w:hAnsiTheme="minorEastAsia"/>
+        </w:rPr>
         <w:t>1.2</w:t>
       </w:r>
       <w:r>
         <w:rPr>
-          <w:rFonts w:hint="eastAsia"/>
+          <w:rFonts w:asciiTheme="minorEastAsia" w:hAnsiTheme="minorEastAsia" w:hint="eastAsia"/>
         </w:rPr>
         <w:t>に従来の</w:t>
       </w:r>
       <w:r>
+        <w:rPr>
+          <w:rFonts w:asciiTheme="minorEastAsia" w:hAnsiTheme="minorEastAsia"/>
+        </w:rPr>
         <w:t>UX</w:t>
       </w:r>
       <w:r>
         <w:rPr>
-          <w:rFonts w:hint="eastAsia"/>
-        </w:rPr>
-        <w:t>評価手法と経験の分類した表を示す</w:t>
-      </w:r>
-      <w:r>
-        <w:rPr>
-          <w:rFonts w:hint="eastAsia"/>
-        </w:rPr>
-        <w:t>．</w:t>
-      </w:r>
-      <w:r>
+          <w:rFonts w:asciiTheme="minorEastAsia" w:hAnsiTheme="minorEastAsia" w:hint="eastAsia"/>
+        </w:rPr>
+        <w:t>評価手法と経験の分類した表を示す．</w:t>
+      </w:r>
+      <w:r>
+        <w:rPr>
+          <w:rFonts w:asciiTheme="minorEastAsia" w:hAnsiTheme="minorEastAsia"/>
+        </w:rPr>
         <w:t>UX</w:t>
       </w:r>
       <w:r>
         <w:rPr>
-          <w:rFonts w:hint="eastAsia"/>
-        </w:rPr>
-        <w:t>の期間と経験の</w:t>
-      </w:r>
-      <w:r>
-        <w:rPr>
-          <w:rFonts w:hint="eastAsia"/>
-        </w:rPr>
-        <w:t>分類（</w:t>
-      </w:r>
-      <w:r>
+          <w:rFonts w:asciiTheme="minorEastAsia" w:hAnsiTheme="minorEastAsia" w:hint="eastAsia"/>
+        </w:rPr>
+        <w:t>の期間と経験の分類（</w:t>
+      </w:r>
+      <w:r>
+        <w:rPr>
+          <w:rFonts w:asciiTheme="minorEastAsia" w:hAnsiTheme="minorEastAsia"/>
+        </w:rPr>
         <w:t>when</w:t>
       </w:r>
       <w:r>
         <w:rPr>
-          <w:rFonts w:hint="eastAsia"/>
+          <w:rFonts w:asciiTheme="minorEastAsia" w:hAnsiTheme="minorEastAsia" w:hint="eastAsia"/>
         </w:rPr>
         <w:t>，</w:t>
       </w:r>
       <w:r>
+        <w:rPr>
+          <w:rFonts w:asciiTheme="minorEastAsia" w:hAnsiTheme="minorEastAsia"/>
+        </w:rPr>
         <w:t>what</w:t>
       </w:r>
       <w:r>
         <w:rPr>
-          <w:rFonts w:hint="eastAsia"/>
+          <w:rFonts w:asciiTheme="minorEastAsia" w:hAnsiTheme="minorEastAsia" w:hint="eastAsia"/>
         </w:rPr>
         <w:t>，</w:t>
       </w:r>
       <w:r>
+        <w:rPr>
+          <w:rFonts w:asciiTheme="minorEastAsia" w:hAnsiTheme="minorEastAsia"/>
+        </w:rPr>
         <w:t>how</w:t>
       </w:r>
       <w:r>
         <w:rPr>
-          <w:rFonts w:hint="eastAsia"/>
-        </w:rPr>
-        <w:t>）</w:t>
-      </w:r>
-      <w:r>
-        <w:rPr>
-          <w:rFonts w:hint="eastAsia"/>
-        </w:rPr>
-        <w:t>は</w:t>
-      </w:r>
-      <w:r>
-        <w:rPr>
-          <w:rFonts w:hint="eastAsia"/>
-        </w:rPr>
-        <w:t>，</w:t>
+          <w:rFonts w:asciiTheme="minorEastAsia" w:hAnsiTheme="minorEastAsia" w:hint="eastAsia"/>
+        </w:rPr>
+        <w:t>）は，</w:t>
       </w:r>
       <w:proofErr w:type="spellStart"/>
       <w:r>
+        <w:rPr>
+          <w:rFonts w:asciiTheme="minorEastAsia" w:hAnsiTheme="minorEastAsia"/>
+        </w:rPr>
         <w:t>Roto</w:t>
       </w:r>
       <w:proofErr w:type="spellEnd"/>
       <w:r>
         <w:rPr>
-          <w:rFonts w:hint="eastAsia"/>
+          <w:rFonts w:asciiTheme="minorEastAsia" w:hAnsiTheme="minorEastAsia" w:hint="eastAsia"/>
         </w:rPr>
         <w:t>らが提案する</w:t>
       </w:r>
       <w:r>
+        <w:rPr>
+          <w:rFonts w:asciiTheme="minorEastAsia" w:hAnsiTheme="minorEastAsia"/>
+        </w:rPr>
         <w:t>UX</w:t>
       </w:r>
       <w:r>
         <w:rPr>
-          <w:rFonts w:hint="eastAsia"/>
-        </w:rPr>
-        <w:t>の期間と経験の分類を参考としている</w:t>
-      </w:r>
-      <w:r>
-        <w:rPr>
-          <w:rFonts w:hint="eastAsia"/>
-        </w:rPr>
-        <w:t>．</w:t>
-      </w:r>
-      <w:r>
-        <w:rPr>
-          <w:rFonts w:hint="eastAsia"/>
-        </w:rPr>
-        <w:t>表が示すように</w:t>
-      </w:r>
-      <w:r>
-        <w:rPr>
-          <w:rFonts w:hint="eastAsia"/>
-        </w:rPr>
-        <w:t>，評価手法における従来研究では，様々な理論的背景や系統がある．</w:t>
+          <w:rFonts w:asciiTheme="minorEastAsia" w:hAnsiTheme="minorEastAsia" w:hint="eastAsia"/>
+        </w:rPr>
+        <w:t>の期間と経験の分類を参考としている．表が示すように，評価手法における従来研究では，様々な理論的背景や系統がある．</w:t>
       </w:r>
     </w:p>
     <w:p>
@@ -3010,7 +2999,6 @@
             <w:pPr>
               <w:pStyle w:val="a8"/>
               <w:spacing w:line="240" w:lineRule="exact"/>
-              <w:jc w:val="left"/>
               <w:rPr>
                 <w:rFonts w:hint="eastAsia"/>
               </w:rPr>
@@ -3032,7 +3020,6 @@
             <w:pPr>
               <w:pStyle w:val="a8"/>
               <w:spacing w:line="240" w:lineRule="exact"/>
-              <w:jc w:val="left"/>
               <w:rPr>
                 <w:rFonts w:hint="eastAsia"/>
               </w:rPr>
@@ -3054,7 +3041,6 @@
             <w:pPr>
               <w:pStyle w:val="a8"/>
               <w:spacing w:line="240" w:lineRule="exact"/>
-              <w:jc w:val="left"/>
               <w:rPr>
                 <w:rFonts w:hint="eastAsia"/>
               </w:rPr>
@@ -3076,7 +3062,6 @@
             <w:pPr>
               <w:pStyle w:val="a8"/>
               <w:spacing w:line="240" w:lineRule="exact"/>
-              <w:jc w:val="left"/>
               <w:rPr>
                 <w:rFonts w:hint="eastAsia"/>
               </w:rPr>
@@ -3133,7 +3118,6 @@
             <w:pPr>
               <w:pStyle w:val="a8"/>
               <w:spacing w:line="240" w:lineRule="exact"/>
-              <w:jc w:val="left"/>
               <w:rPr>
                 <w:rFonts w:hint="eastAsia"/>
               </w:rPr>
@@ -3155,7 +3139,6 @@
             <w:pPr>
               <w:pStyle w:val="a8"/>
               <w:spacing w:line="240" w:lineRule="exact"/>
-              <w:jc w:val="left"/>
               <w:rPr>
                 <w:rFonts w:hint="eastAsia"/>
               </w:rPr>
@@ -3177,7 +3160,6 @@
             <w:pPr>
               <w:pStyle w:val="a8"/>
               <w:spacing w:line="240" w:lineRule="exact"/>
-              <w:jc w:val="left"/>
               <w:rPr>
                 <w:rFonts w:hint="eastAsia"/>
               </w:rPr>
@@ -3199,7 +3181,6 @@
             <w:pPr>
               <w:pStyle w:val="a8"/>
               <w:spacing w:line="240" w:lineRule="exact"/>
-              <w:jc w:val="left"/>
               <w:rPr>
                 <w:rFonts w:hint="eastAsia"/>
               </w:rPr>
@@ -3256,7 +3237,6 @@
             <w:pPr>
               <w:pStyle w:val="a8"/>
               <w:spacing w:line="240" w:lineRule="exact"/>
-              <w:jc w:val="left"/>
             </w:pPr>
             <w:r>
               <w:rPr>
@@ -3269,7 +3249,6 @@
             <w:pPr>
               <w:pStyle w:val="a8"/>
               <w:spacing w:line="240" w:lineRule="exact"/>
-              <w:jc w:val="left"/>
             </w:pPr>
           </w:p>
         </w:tc>
@@ -3282,7 +3261,6 @@
             <w:pPr>
               <w:pStyle w:val="a8"/>
               <w:spacing w:line="240" w:lineRule="exact"/>
-              <w:jc w:val="left"/>
             </w:pPr>
             <w:r>
               <w:rPr>
@@ -3295,7 +3273,6 @@
             <w:pPr>
               <w:pStyle w:val="a8"/>
               <w:spacing w:line="240" w:lineRule="exact"/>
-              <w:jc w:val="left"/>
             </w:pPr>
           </w:p>
         </w:tc>
@@ -3308,7 +3285,6 @@
             <w:pPr>
               <w:pStyle w:val="a8"/>
               <w:spacing w:line="240" w:lineRule="exact"/>
-              <w:jc w:val="left"/>
               <w:rPr>
                 <w:rFonts w:hint="eastAsia"/>
               </w:rPr>
@@ -3330,7 +3306,6 @@
             <w:pPr>
               <w:pStyle w:val="a8"/>
               <w:spacing w:line="240" w:lineRule="exact"/>
-              <w:jc w:val="left"/>
               <w:rPr>
                 <w:rFonts w:hint="eastAsia"/>
               </w:rPr>
@@ -3398,7 +3373,6 @@
             <w:pPr>
               <w:pStyle w:val="a8"/>
               <w:spacing w:line="240" w:lineRule="exact"/>
-              <w:jc w:val="left"/>
             </w:pPr>
           </w:p>
         </w:tc>
@@ -3412,7 +3386,6 @@
             <w:pPr>
               <w:pStyle w:val="a8"/>
               <w:spacing w:line="240" w:lineRule="exact"/>
-              <w:jc w:val="left"/>
               <w:rPr>
                 <w:rFonts w:hint="eastAsia"/>
               </w:rPr>
@@ -3435,7 +3408,6 @@
             <w:pPr>
               <w:pStyle w:val="a8"/>
               <w:spacing w:line="240" w:lineRule="exact"/>
-              <w:jc w:val="left"/>
               <w:rPr>
                 <w:rFonts w:hint="eastAsia"/>
               </w:rPr>
@@ -3491,7 +3463,6 @@
             <w:pPr>
               <w:pStyle w:val="a8"/>
               <w:spacing w:line="240" w:lineRule="exact"/>
-              <w:jc w:val="left"/>
             </w:pPr>
           </w:p>
         </w:tc>
@@ -3505,7 +3476,6 @@
             <w:pPr>
               <w:pStyle w:val="a8"/>
               <w:spacing w:line="240" w:lineRule="exact"/>
-              <w:jc w:val="left"/>
             </w:pPr>
           </w:p>
         </w:tc>
@@ -3519,7 +3489,6 @@
             <w:pPr>
               <w:pStyle w:val="a8"/>
               <w:spacing w:line="240" w:lineRule="exact"/>
-              <w:jc w:val="left"/>
             </w:pPr>
             <w:r>
               <w:rPr>
@@ -3537,7 +3506,7 @@
           <w:p>
             <w:pPr>
               <w:spacing w:line="240" w:lineRule="exact"/>
-              <w:jc w:val="left"/>
+              <w:jc w:val="center"/>
               <w:rPr>
                 <w:rFonts w:ascii="ヒラギノ明朝 ProN W3" w:hAnsi="ヒラギノ明朝 ProN W3"/>
                 <w:sz w:val="22"/>
@@ -3617,7 +3586,6 @@
             <w:pPr>
               <w:pStyle w:val="a8"/>
               <w:spacing w:line="240" w:lineRule="exact"/>
-              <w:jc w:val="left"/>
             </w:pPr>
           </w:p>
         </w:tc>
@@ -3631,7 +3599,6 @@
             <w:pPr>
               <w:pStyle w:val="a8"/>
               <w:spacing w:line="240" w:lineRule="exact"/>
-              <w:jc w:val="left"/>
               <w:rPr>
                 <w:rFonts w:hint="eastAsia"/>
               </w:rPr>
@@ -3654,7 +3621,6 @@
             <w:pPr>
               <w:pStyle w:val="a8"/>
               <w:spacing w:line="240" w:lineRule="exact"/>
-              <w:jc w:val="left"/>
             </w:pPr>
             <w:r>
               <w:rPr>
@@ -3707,7 +3673,6 @@
             <w:pPr>
               <w:pStyle w:val="a8"/>
               <w:spacing w:line="240" w:lineRule="exact"/>
-              <w:jc w:val="left"/>
             </w:pPr>
           </w:p>
         </w:tc>
@@ -3721,7 +3686,6 @@
             <w:pPr>
               <w:pStyle w:val="a8"/>
               <w:spacing w:line="240" w:lineRule="exact"/>
-              <w:jc w:val="left"/>
             </w:pPr>
           </w:p>
         </w:tc>
@@ -3735,7 +3699,6 @@
             <w:pPr>
               <w:pStyle w:val="a8"/>
               <w:spacing w:line="240" w:lineRule="exact"/>
-              <w:jc w:val="left"/>
               <w:rPr>
                 <w:rFonts w:hint="eastAsia"/>
               </w:rPr>
@@ -3749,8 +3712,6 @@
               </w:rPr>
               <w:t>カーブ</w:t>
             </w:r>
-            <w:bookmarkStart w:id="0" w:name="_GoBack"/>
-            <w:bookmarkEnd w:id="0"/>
           </w:p>
         </w:tc>
       </w:tr>
@@ -3770,7 +3731,7 @@
       <w:pPr>
         <w:jc w:val="left"/>
         <w:rPr>
-          <w:rFonts w:hint="eastAsia"/>
+          <w:rFonts w:asciiTheme="minorEastAsia" w:hAnsiTheme="minorEastAsia" w:hint="eastAsia"/>
         </w:rPr>
       </w:pPr>
       <w:r>
@@ -3778,43 +3739,55 @@
       </w:r>
       <w:r>
         <w:rPr>
-          <w:rFonts w:hint="eastAsia"/>
+          <w:rFonts w:asciiTheme="minorEastAsia" w:hAnsiTheme="minorEastAsia" w:hint="eastAsia"/>
         </w:rPr>
         <w:t>初めてシステムに対面した場合，そのユーザの過去全てが評価対象であるため，将来的にビッグデータやライフログから抽出できる可能性はあるが，正確な評価をし難い．そのため現在では，経験前の</w:t>
       </w:r>
       <w:r>
+        <w:rPr>
+          <w:rFonts w:asciiTheme="minorEastAsia" w:hAnsiTheme="minorEastAsia"/>
+        </w:rPr>
         <w:t>UX</w:t>
       </w:r>
       <w:r>
         <w:rPr>
-          <w:rFonts w:hint="eastAsia"/>
+          <w:rFonts w:asciiTheme="minorEastAsia" w:hAnsiTheme="minorEastAsia" w:hint="eastAsia"/>
         </w:rPr>
         <w:t>（予期的</w:t>
       </w:r>
       <w:r>
+        <w:rPr>
+          <w:rFonts w:asciiTheme="minorEastAsia" w:hAnsiTheme="minorEastAsia"/>
+        </w:rPr>
         <w:t>UX</w:t>
       </w:r>
       <w:r>
         <w:rPr>
-          <w:rFonts w:hint="eastAsia"/>
+          <w:rFonts w:asciiTheme="minorEastAsia" w:hAnsiTheme="minorEastAsia" w:hint="eastAsia"/>
         </w:rPr>
         <w:t>）の評価手法がない．また，繰り返し利用している場面では以前の一時的，エピソード的，累積的</w:t>
       </w:r>
       <w:r>
+        <w:rPr>
+          <w:rFonts w:asciiTheme="minorEastAsia" w:hAnsiTheme="minorEastAsia"/>
+        </w:rPr>
         <w:t>UX</w:t>
       </w:r>
       <w:r>
         <w:rPr>
-          <w:rFonts w:hint="eastAsia"/>
+          <w:rFonts w:asciiTheme="minorEastAsia" w:hAnsiTheme="minorEastAsia" w:hint="eastAsia"/>
         </w:rPr>
         <w:t>のいずれかの評価が大きく関係してくる為，特別この期間の評価手法が必要ないと言える．従って本研究では一時的，エピソード的，累積的</w:t>
       </w:r>
       <w:r>
+        <w:rPr>
+          <w:rFonts w:asciiTheme="minorEastAsia" w:hAnsiTheme="minorEastAsia"/>
+        </w:rPr>
         <w:t>UX</w:t>
       </w:r>
       <w:r>
         <w:rPr>
-          <w:rFonts w:hint="eastAsia"/>
+          <w:rFonts w:asciiTheme="minorEastAsia" w:hAnsiTheme="minorEastAsia" w:hint="eastAsia"/>
         </w:rPr>
         <w:t>の評価方法に着目している．</w:t>
       </w:r>
@@ -3845,24 +3818,960 @@
       </w:r>
       <w:r>
         <w:rPr>
+          <w:rFonts w:hint="eastAsia"/>
+        </w:rPr>
+        <w:t>従来研究</w:t>
+      </w:r>
+      <w:r>
+        <w:t>(User Experience Curve)</w:t>
+      </w:r>
+    </w:p>
+    <w:p>
+      <w:pPr>
+        <w:rPr>
+          <w:rFonts w:asciiTheme="minorEastAsia" w:hAnsiTheme="minorEastAsia" w:hint="eastAsia"/>
+        </w:rPr>
+      </w:pPr>
+      <w:r>
+        <w:rPr>
+          <w:rFonts w:hint="eastAsia"/>
           <w:b/>
         </w:rPr>
+        <w:t xml:space="preserve">　</w:t>
+      </w:r>
+      <w:proofErr w:type="spellStart"/>
+      <w:r>
+        <w:t>Kujara</w:t>
+      </w:r>
+      <w:proofErr w:type="spellEnd"/>
+      <w:r>
+        <w:rPr>
+          <w:rFonts w:asciiTheme="minorEastAsia" w:hAnsiTheme="minorEastAsia" w:hint="eastAsia"/>
+        </w:rPr>
+        <w:t>ら</w:t>
+      </w:r>
+      <w:r>
+        <w:rPr>
+          <w:rFonts w:asciiTheme="minorEastAsia" w:hAnsiTheme="minorEastAsia" w:hint="eastAsia"/>
+          <w:vertAlign w:val="superscript"/>
+        </w:rPr>
+        <w:t>[</w:t>
+      </w:r>
+      <w:r>
+        <w:rPr>
+          <w:rFonts w:asciiTheme="minorEastAsia" w:hAnsiTheme="minorEastAsia"/>
+          <w:vertAlign w:val="superscript"/>
+        </w:rPr>
+        <w:t>7</w:t>
+      </w:r>
+      <w:r>
+        <w:rPr>
+          <w:rFonts w:asciiTheme="minorEastAsia" w:hAnsiTheme="minorEastAsia" w:hint="eastAsia"/>
+          <w:vertAlign w:val="superscript"/>
+        </w:rPr>
+        <w:t>]</w:t>
+      </w:r>
+      <w:r>
+        <w:rPr>
+          <w:rFonts w:asciiTheme="minorEastAsia" w:hAnsiTheme="minorEastAsia" w:hint="eastAsia"/>
+        </w:rPr>
+        <w:t>は</w:t>
+      </w:r>
+      <w:r>
+        <w:rPr>
+          <w:rFonts w:asciiTheme="minorEastAsia" w:hAnsiTheme="minorEastAsia" w:hint="eastAsia"/>
+        </w:rPr>
+        <w:t>，時間の経過と共にユーザの製品を通した経験がどのように，なぜ変化したのかを遡及的にレポートさせる「</w:t>
+      </w:r>
+      <w:r>
+        <w:t>User Experience Curve</w:t>
+      </w:r>
+      <w:r>
+        <w:rPr>
+          <w:rFonts w:asciiTheme="minorEastAsia" w:hAnsiTheme="minorEastAsia"/>
+        </w:rPr>
+        <w:t xml:space="preserve"> </w:t>
+      </w:r>
+      <w:r>
+        <w:rPr>
+          <w:rFonts w:asciiTheme="minorEastAsia" w:hAnsiTheme="minorEastAsia"/>
+        </w:rPr>
+        <w:t>(</w:t>
+      </w:r>
+      <w:r>
         <w:t>UX</w:t>
       </w:r>
       <w:r>
         <w:rPr>
-          <w:rFonts w:hint="eastAsia"/>
+          <w:rFonts w:asciiTheme="minorEastAsia" w:hAnsiTheme="minorEastAsia" w:hint="eastAsia"/>
+        </w:rPr>
+        <w:t>カーブ</w:t>
+      </w:r>
+      <w:r>
+        <w:rPr>
+          <w:rFonts w:asciiTheme="minorEastAsia" w:hAnsiTheme="minorEastAsia"/>
+        </w:rPr>
+        <w:t>)</w:t>
+      </w:r>
+      <w:r>
+        <w:rPr>
+          <w:rFonts w:asciiTheme="minorEastAsia" w:hAnsiTheme="minorEastAsia" w:hint="eastAsia"/>
+        </w:rPr>
+        <w:t>」という手法を提案した．</w:t>
+      </w:r>
+      <w:r>
+        <w:rPr>
+          <w:rFonts w:asciiTheme="minorEastAsia" w:hAnsiTheme="minorEastAsia" w:hint="eastAsia"/>
+        </w:rPr>
+        <w:t>これまでの</w:t>
+      </w:r>
+      <w:r>
+        <w:t>UX</w:t>
+      </w:r>
+      <w:r>
+        <w:rPr>
+          <w:rFonts w:asciiTheme="minorEastAsia" w:hAnsiTheme="minorEastAsia" w:hint="eastAsia"/>
+        </w:rPr>
+        <w:t>の研究は短期的な評価に焦点を当て，結果的に新製品の設計の初期段階</w:t>
+      </w:r>
+      <w:r>
+        <w:rPr>
+          <w:rFonts w:asciiTheme="minorEastAsia" w:hAnsiTheme="minorEastAsia" w:hint="eastAsia"/>
+        </w:rPr>
+        <w:t>に役立っていたが</w:t>
+      </w:r>
+      <w:r>
+        <w:rPr>
+          <w:rFonts w:asciiTheme="minorEastAsia" w:hAnsiTheme="minorEastAsia" w:hint="eastAsia"/>
+        </w:rPr>
+        <w:t>，</w:t>
+      </w:r>
+      <w:r>
+        <w:t>UX</w:t>
+      </w:r>
+      <w:r>
+        <w:rPr>
+          <w:rFonts w:hint="eastAsia"/>
+        </w:rPr>
+        <w:t>カーブ</w:t>
+      </w:r>
+      <w:r>
+        <w:rPr>
+          <w:rFonts w:asciiTheme="minorEastAsia" w:hAnsiTheme="minorEastAsia" w:hint="eastAsia"/>
+        </w:rPr>
+        <w:t>は</w:t>
+      </w:r>
+      <w:r>
+        <w:rPr>
+          <w:rFonts w:asciiTheme="minorEastAsia" w:hAnsiTheme="minorEastAsia" w:hint="eastAsia"/>
+        </w:rPr>
+        <w:t>長期的な視点から</w:t>
+      </w:r>
+      <w:r>
+        <w:rPr>
+          <w:rFonts w:asciiTheme="minorEastAsia" w:hAnsiTheme="minorEastAsia" w:hint="eastAsia"/>
+        </w:rPr>
+        <w:t>，</w:t>
+      </w:r>
+      <w:r>
+        <w:rPr>
+          <w:rFonts w:asciiTheme="minorEastAsia" w:hAnsiTheme="minorEastAsia" w:hint="eastAsia"/>
+        </w:rPr>
+        <w:t>ユーザと製品の関係</w:t>
+      </w:r>
+      <w:r>
+        <w:rPr>
+          <w:rFonts w:asciiTheme="minorEastAsia" w:hAnsiTheme="minorEastAsia" w:hint="eastAsia"/>
+        </w:rPr>
+        <w:t>を評価する</w:t>
+      </w:r>
+      <w:r>
+        <w:rPr>
+          <w:rFonts w:asciiTheme="minorEastAsia" w:hAnsiTheme="minorEastAsia" w:hint="eastAsia"/>
+        </w:rPr>
+        <w:t>手法である</w:t>
+      </w:r>
+      <w:r>
+        <w:rPr>
+          <w:rFonts w:asciiTheme="minorEastAsia" w:hAnsiTheme="minorEastAsia" w:hint="eastAsia"/>
+        </w:rPr>
+        <w:t>．</w:t>
+      </w:r>
+    </w:p>
+    <w:p>
+      <w:pPr>
+        <w:rPr>
+          <w:rFonts w:asciiTheme="minorEastAsia" w:hAnsiTheme="minorEastAsia" w:hint="eastAsia"/>
+        </w:rPr>
+      </w:pPr>
+      <w:r>
+        <w:rPr>
+          <w:rFonts w:asciiTheme="minorEastAsia" w:hAnsiTheme="minorEastAsia" w:hint="eastAsia"/>
+        </w:rPr>
+        <w:t xml:space="preserve">　</w:t>
+      </w:r>
+      <w:r>
+        <w:rPr>
+          <w:rFonts w:asciiTheme="minorEastAsia" w:hAnsiTheme="minorEastAsia" w:hint="eastAsia"/>
+        </w:rPr>
+        <w:t>実際の評価は，図</w:t>
+      </w:r>
+      <w:r>
+        <w:rPr>
+          <w:rFonts w:asciiTheme="minorEastAsia" w:hAnsiTheme="minorEastAsia"/>
+        </w:rPr>
+        <w:t>1.3(a)</w:t>
+      </w:r>
+      <w:r>
+        <w:rPr>
+          <w:rFonts w:asciiTheme="minorEastAsia" w:hAnsiTheme="minorEastAsia" w:hint="eastAsia"/>
+        </w:rPr>
+        <w:t>の</w:t>
+      </w:r>
+      <w:r>
+        <w:rPr>
+          <w:rFonts w:asciiTheme="minorEastAsia" w:hAnsiTheme="minorEastAsia"/>
+        </w:rPr>
+        <w:t>UX</w:t>
+      </w:r>
+      <w:r>
+        <w:rPr>
+          <w:rFonts w:asciiTheme="minorEastAsia" w:hAnsiTheme="minorEastAsia" w:hint="eastAsia"/>
+        </w:rPr>
+        <w:t>カーブのテンプレートを用いて行う．ユーザは</w:t>
+      </w:r>
+      <w:bookmarkStart w:id="0" w:name="_GoBack"/>
+      <w:bookmarkEnd w:id="0"/>
+      <w:r>
+        <w:rPr>
+          <w:rFonts w:asciiTheme="minorEastAsia" w:hAnsiTheme="minorEastAsia" w:hint="eastAsia"/>
+        </w:rPr>
+        <w:t>一通りの経験を経た後，UXカーブを描き，曲線上に理由を記入する．テンプレートには空の二次元グラフと，曲線の変化の理由を説明するための記述欄がある．横軸は時間の次元を表し，縦軸はユーザの経験の強度を表す．経験の強度は，特定のサービスや製品に依存することがなく，様々な種類の経験に置き換えることができる．ユーザによって描かれた</w:t>
+      </w:r>
+      <w:r>
+        <w:rPr>
+          <w:rFonts w:asciiTheme="minorEastAsia" w:hAnsiTheme="minorEastAsia"/>
+        </w:rPr>
+        <w:t>UX</w:t>
+      </w:r>
+      <w:r>
+        <w:rPr>
+          <w:rFonts w:asciiTheme="minorEastAsia" w:hAnsiTheme="minorEastAsia" w:hint="eastAsia"/>
+        </w:rPr>
+        <w:t>カーブは図</w:t>
+      </w:r>
+      <w:r>
+        <w:rPr>
+          <w:rFonts w:asciiTheme="minorEastAsia" w:hAnsiTheme="minorEastAsia"/>
+        </w:rPr>
+        <w:t>1.3(b)</w:t>
+      </w:r>
+      <w:r>
+        <w:rPr>
+          <w:rFonts w:asciiTheme="minorEastAsia" w:hAnsiTheme="minorEastAsia" w:hint="eastAsia"/>
+        </w:rPr>
+        <w:t>のような曲線となる．</w:t>
+      </w:r>
+    </w:p>
+    <w:p>
+      <w:pPr>
+        <w:rPr>
+          <w:rFonts w:hint="eastAsia"/>
+        </w:rPr>
+      </w:pPr>
+    </w:p>
+    <w:p>
+      <w:pPr>
+        <w:widowControl/>
+        <w:autoSpaceDE w:val="0"/>
+        <w:autoSpaceDN w:val="0"/>
+        <w:adjustRightInd w:val="0"/>
+        <w:jc w:val="left"/>
+        <w:rPr>
+          <w:rFonts w:ascii="Times" w:hAnsi="Times" w:cs="Times"/>
+          <w:kern w:val="0"/>
+        </w:rPr>
+      </w:pPr>
+      <w:r>
+        <w:rPr>
+          <w:rFonts w:ascii="Times" w:hAnsi="Times" w:cs="Times"/>
+          <w:noProof/>
+          <w:kern w:val="0"/>
+        </w:rPr>
+        <w:drawing>
+          <wp:inline distT="0" distB="0" distL="0" distR="0" wp14:anchorId="390D2CB5" wp14:editId="4978F990">
+            <wp:extent cx="2141628" cy="2163152"/>
+            <wp:effectExtent l="0" t="0" r="0" b="0"/>
+            <wp:docPr id="2" name="図 1"/>
+            <wp:cNvGraphicFramePr>
+              <a:graphicFrameLocks xmlns:a="http://schemas.openxmlformats.org/drawingml/2006/main" noChangeAspect="1"/>
+            </wp:cNvGraphicFramePr>
+            <a:graphic xmlns:a="http://schemas.openxmlformats.org/drawingml/2006/main">
+              <a:graphicData uri="http://schemas.openxmlformats.org/drawingml/2006/picture">
+                <pic:pic xmlns:pic="http://schemas.openxmlformats.org/drawingml/2006/picture">
+                  <pic:nvPicPr>
+                    <pic:cNvPr id="0" name="Picture 1"/>
+                    <pic:cNvPicPr>
+                      <a:picLocks noChangeAspect="1" noChangeArrowheads="1"/>
+                    </pic:cNvPicPr>
+                  </pic:nvPicPr>
+                  <pic:blipFill>
+                    <a:blip r:embed="rId9">
+                      <a:extLst>
+                        <a:ext uri="{28A0092B-C50C-407E-A947-70E740481C1C}">
+                          <a14:useLocalDpi xmlns:a14="http://schemas.microsoft.com/office/drawing/2010/main" val="0"/>
+                        </a:ext>
+                      </a:extLst>
+                    </a:blip>
+                    <a:srcRect/>
+                    <a:stretch>
+                      <a:fillRect/>
+                    </a:stretch>
+                  </pic:blipFill>
+                  <pic:spPr bwMode="auto">
+                    <a:xfrm>
+                      <a:off x="0" y="0"/>
+                      <a:ext cx="2141628" cy="2163152"/>
+                    </a:xfrm>
+                    <a:prstGeom prst="rect">
+                      <a:avLst/>
+                    </a:prstGeom>
+                    <a:noFill/>
+                    <a:ln>
+                      <a:noFill/>
+                    </a:ln>
+                  </pic:spPr>
+                </pic:pic>
+              </a:graphicData>
+            </a:graphic>
+          </wp:inline>
+        </w:drawing>
+      </w:r>
+      <w:r>
+        <w:rPr>
+          <w:rFonts w:ascii="Times" w:hAnsi="Times" w:cs="Times"/>
+          <w:kern w:val="0"/>
+        </w:rPr>
+        <w:t xml:space="preserve"> </w:t>
+      </w:r>
+      <w:r>
+        <w:rPr>
+          <w:rFonts w:ascii="Times" w:hAnsi="Times" w:cs="Times"/>
+          <w:noProof/>
+          <w:kern w:val="0"/>
+        </w:rPr>
+        <w:drawing>
+          <wp:inline distT="0" distB="0" distL="0" distR="0" wp14:anchorId="410AF309" wp14:editId="5C1A856C">
+            <wp:extent cx="3114089" cy="1777691"/>
+            <wp:effectExtent l="0" t="0" r="0" b="0"/>
+            <wp:docPr id="4" name="図 3"/>
+            <wp:cNvGraphicFramePr>
+              <a:graphicFrameLocks xmlns:a="http://schemas.openxmlformats.org/drawingml/2006/main" noChangeAspect="1"/>
+            </wp:cNvGraphicFramePr>
+            <a:graphic xmlns:a="http://schemas.openxmlformats.org/drawingml/2006/main">
+              <a:graphicData uri="http://schemas.openxmlformats.org/drawingml/2006/picture">
+                <pic:pic xmlns:pic="http://schemas.openxmlformats.org/drawingml/2006/picture">
+                  <pic:nvPicPr>
+                    <pic:cNvPr id="0" name="Picture 3"/>
+                    <pic:cNvPicPr>
+                      <a:picLocks noChangeAspect="1" noChangeArrowheads="1"/>
+                    </pic:cNvPicPr>
+                  </pic:nvPicPr>
+                  <pic:blipFill>
+                    <a:blip r:embed="rId10">
+                      <a:extLst>
+                        <a:ext uri="{28A0092B-C50C-407E-A947-70E740481C1C}">
+                          <a14:useLocalDpi xmlns:a14="http://schemas.microsoft.com/office/drawing/2010/main" val="0"/>
+                        </a:ext>
+                      </a:extLst>
+                    </a:blip>
+                    <a:srcRect/>
+                    <a:stretch>
+                      <a:fillRect/>
+                    </a:stretch>
+                  </pic:blipFill>
+                  <pic:spPr bwMode="auto">
+                    <a:xfrm>
+                      <a:off x="0" y="0"/>
+                      <a:ext cx="3114906" cy="1778157"/>
+                    </a:xfrm>
+                    <a:prstGeom prst="rect">
+                      <a:avLst/>
+                    </a:prstGeom>
+                    <a:noFill/>
+                    <a:ln>
+                      <a:noFill/>
+                    </a:ln>
+                  </pic:spPr>
+                </pic:pic>
+              </a:graphicData>
+            </a:graphic>
+          </wp:inline>
+        </w:drawing>
+      </w:r>
+    </w:p>
+    <w:p>
+      <w:pPr>
+        <w:pStyle w:val="a8"/>
+      </w:pPr>
+      <w:bookmarkStart w:id="1" w:name="_Toc283210938"/>
+      <w:r>
+        <w:rPr>
+          <w:rFonts w:hint="eastAsia"/>
+        </w:rPr>
+        <w:t>図</w:t>
+      </w:r>
+      <w:r>
+        <w:t>1.3 (a) UX</w:t>
+      </w:r>
+      <w:r>
+        <w:rPr>
+          <w:rFonts w:hint="eastAsia"/>
+        </w:rPr>
+        <w:t xml:space="preserve">カーブのテンプレート　　　　</w:t>
+      </w:r>
+      <w:r>
+        <w:t xml:space="preserve">(b) </w:t>
+      </w:r>
+      <w:r>
+        <w:rPr>
+          <w:rFonts w:hint="eastAsia"/>
+        </w:rPr>
+        <w:t>変化の動機付きの全般的な</w:t>
+      </w:r>
+      <w:r>
+        <w:t>UX</w:t>
+      </w:r>
+      <w:r>
+        <w:rPr>
+          <w:rFonts w:hint="eastAsia"/>
+        </w:rPr>
+        <w:t>カーブ</w:t>
+      </w:r>
+      <w:bookmarkEnd w:id="1"/>
+    </w:p>
+    <w:p>
+      <w:pPr>
+        <w:rPr>
+          <w:rFonts w:hint="eastAsia"/>
+        </w:rPr>
+      </w:pPr>
+    </w:p>
+    <w:p>
+      <w:pPr>
+        <w:rPr>
           <w:b/>
         </w:rPr>
-        <w:t>評価手法</w:t>
-      </w:r>
-    </w:p>
-    <w:p>
-      <w:pPr>
-        <w:rPr>
-          <w:rFonts w:hint="eastAsia"/>
+      </w:pPr>
+      <w:r>
+        <w:rPr>
           <w:b/>
         </w:rPr>
+        <w:t>&lt;</w:t>
+      </w:r>
+      <w:r>
+        <w:rPr>
+          <w:rFonts w:hint="eastAsia"/>
+        </w:rPr>
+        <w:t>実験概要</w:t>
+      </w:r>
+      <w:r>
+        <w:t>&gt;</w:t>
+      </w:r>
+    </w:p>
+    <w:p>
+      <w:pPr>
+        <w:rPr>
+          <w:rFonts w:hint="eastAsia"/>
+        </w:rPr>
+      </w:pPr>
+      <w:r>
+        <w:rPr>
+          <w:rFonts w:hint="eastAsia"/>
+        </w:rPr>
+        <w:t xml:space="preserve">　</w:t>
+      </w:r>
+      <w:r>
+        <w:t>UX</w:t>
+      </w:r>
+      <w:r>
+        <w:rPr>
+          <w:rFonts w:hint="eastAsia"/>
+        </w:rPr>
+        <w:t>カーブの有用性は</w:t>
+      </w:r>
+      <w:r>
+        <w:rPr>
+          <w:rFonts w:asciiTheme="minorEastAsia" w:hAnsiTheme="minorEastAsia" w:hint="eastAsia"/>
+        </w:rPr>
+        <w:t>，</w:t>
+      </w:r>
+      <w:r>
+        <w:rPr>
+          <w:rFonts w:hint="eastAsia"/>
+        </w:rPr>
+        <w:t>携帯電話のユーザ</w:t>
+      </w:r>
+      <w:r>
+        <w:t>20</w:t>
+      </w:r>
+      <w:r>
+        <w:rPr>
+          <w:rFonts w:hint="eastAsia"/>
+        </w:rPr>
+        <w:t>人の質的研究で評価された．</w:t>
+      </w:r>
+      <w:r>
+        <w:rPr>
+          <w:rFonts w:hint="eastAsia"/>
+        </w:rPr>
+        <w:t>UX</w:t>
+      </w:r>
+      <w:r>
+        <w:rPr>
+          <w:rFonts w:hint="eastAsia"/>
+        </w:rPr>
+        <w:t>カーブ手法で得られた結果と</w:t>
+      </w:r>
+      <w:r>
+        <w:t>，</w:t>
+      </w:r>
+      <w:r>
+        <w:rPr>
+          <w:rFonts w:hint="eastAsia"/>
+        </w:rPr>
+        <w:t>ユーザ</w:t>
+      </w:r>
+      <w:r>
+        <w:rPr>
+          <w:rFonts w:hint="eastAsia"/>
+        </w:rPr>
+        <w:t>の満足</w:t>
+      </w:r>
+      <w:r>
+        <w:rPr>
+          <w:rFonts w:hint="eastAsia"/>
+        </w:rPr>
+        <w:t>度とカスタマーロイヤリティーに関する２つの調査票の情報を比較している</w:t>
+      </w:r>
+      <w:r>
+        <w:t>．</w:t>
+      </w:r>
+      <w:r>
+        <w:rPr>
+          <w:rFonts w:hint="eastAsia"/>
+        </w:rPr>
+        <w:t>実験対象として頻繁かつ一貫して使用されている携帯電話を比較し，</w:t>
+      </w:r>
+      <w:r>
+        <w:rPr>
+          <w:rFonts w:hint="eastAsia"/>
+        </w:rPr>
+        <w:t>使用期間を</w:t>
+      </w:r>
+      <w:r>
+        <w:rPr>
+          <w:rFonts w:hint="eastAsia"/>
+        </w:rPr>
+        <w:t>3</w:t>
+      </w:r>
+      <w:r>
+        <w:rPr>
+          <w:rFonts w:hint="eastAsia"/>
+        </w:rPr>
+        <w:t>〜</w:t>
+      </w:r>
+      <w:r>
+        <w:rPr>
+          <w:rFonts w:hint="eastAsia"/>
+        </w:rPr>
+        <w:t>12</w:t>
+      </w:r>
+      <w:r>
+        <w:rPr>
+          <w:rFonts w:hint="eastAsia"/>
+        </w:rPr>
+        <w:t>ヶ月までとした</w:t>
+      </w:r>
+      <w:r>
+        <w:t>．</w:t>
+      </w:r>
+      <w:r>
+        <w:rPr>
+          <w:rFonts w:hint="eastAsia"/>
+        </w:rPr>
+        <w:t>また</w:t>
+      </w:r>
+      <w:r>
+        <w:t>，</w:t>
+      </w:r>
+      <w:r>
+        <w:rPr>
+          <w:rFonts w:hint="eastAsia"/>
+        </w:rPr>
+        <w:t>異なった背景</w:t>
+      </w:r>
+      <w:r>
+        <w:t>，</w:t>
+      </w:r>
+      <w:r>
+        <w:rPr>
+          <w:rFonts w:hint="eastAsia"/>
+        </w:rPr>
+        <w:t>年齢</w:t>
+      </w:r>
+      <w:r>
+        <w:t>，</w:t>
+      </w:r>
+      <w:r>
+        <w:rPr>
+          <w:rFonts w:hint="eastAsia"/>
+        </w:rPr>
+        <w:t>性別</w:t>
+      </w:r>
+      <w:r>
+        <w:t>，</w:t>
+      </w:r>
+      <w:r>
+        <w:rPr>
+          <w:rFonts w:hint="eastAsia"/>
+        </w:rPr>
+        <w:t>携帯電話の機種</w:t>
+      </w:r>
+      <w:r>
+        <w:t>，</w:t>
+      </w:r>
+      <w:r>
+        <w:rPr>
+          <w:rFonts w:hint="eastAsia"/>
+        </w:rPr>
+        <w:t>製品満足度</w:t>
+      </w:r>
+      <w:r>
+        <w:t>，</w:t>
+      </w:r>
+      <w:r>
+        <w:rPr>
+          <w:rFonts w:hint="eastAsia"/>
+        </w:rPr>
+        <w:t>製品の使用期間の参加者を選択した</w:t>
+      </w:r>
+      <w:r>
+        <w:t>．</w:t>
+      </w:r>
+    </w:p>
+    <w:p>
+      <w:r>
+        <w:rPr>
+          <w:rFonts w:hint="eastAsia"/>
+        </w:rPr>
+        <w:t xml:space="preserve">　最初にバックグラウンドアンケートを実施し，</w:t>
+      </w:r>
+      <w:r>
+        <w:rPr>
+          <w:rFonts w:hint="eastAsia"/>
+        </w:rPr>
+        <w:t>UX</w:t>
+      </w:r>
+      <w:r>
+        <w:rPr>
+          <w:rFonts w:hint="eastAsia"/>
+        </w:rPr>
+        <w:t>カーブの描写を行う</w:t>
+      </w:r>
+      <w:r>
+        <w:t>．</w:t>
+      </w:r>
+      <w:r>
+        <w:rPr>
+          <w:rFonts w:hint="eastAsia"/>
+        </w:rPr>
+        <w:t>まず</w:t>
+      </w:r>
+      <w:r>
+        <w:t>，</w:t>
+      </w:r>
+      <w:r>
+        <w:rPr>
+          <w:rFonts w:hint="eastAsia"/>
+        </w:rPr>
+        <w:t>携帯電話を使用</w:t>
+      </w:r>
+      <w:r>
+        <w:rPr>
+          <w:rFonts w:hint="eastAsia"/>
+        </w:rPr>
+        <w:t>し始めた瞬間を思い出すよう参加者に求める</w:t>
+      </w:r>
+      <w:r>
+        <w:t>．</w:t>
+      </w:r>
+      <w:r>
+        <w:rPr>
+          <w:rFonts w:hint="eastAsia"/>
+        </w:rPr>
+        <w:t>研究者は全般的な</w:t>
+      </w:r>
+      <w:r>
+        <w:rPr>
+          <w:rFonts w:hint="eastAsia"/>
+        </w:rPr>
+        <w:t>UX</w:t>
+      </w:r>
+      <w:r>
+        <w:rPr>
+          <w:rFonts w:hint="eastAsia"/>
+        </w:rPr>
+        <w:t>カーブのテンプレートを配り</w:t>
+      </w:r>
+      <w:r>
+        <w:t>，</w:t>
+      </w:r>
+      <w:r>
+        <w:rPr>
+          <w:rFonts w:hint="eastAsia"/>
+        </w:rPr>
+        <w:t>UX</w:t>
+      </w:r>
+      <w:r>
+        <w:rPr>
+          <w:rFonts w:hint="eastAsia"/>
+        </w:rPr>
+        <w:t>カーブを描画するための助言を行った</w:t>
+      </w:r>
+      <w:r>
+        <w:t>．</w:t>
+      </w:r>
+      <w:r>
+        <w:rPr>
+          <w:rFonts w:hint="eastAsia"/>
+        </w:rPr>
+        <w:t>参加者は理由を口述すること</w:t>
+      </w:r>
+      <w:r>
+        <w:rPr>
+          <w:rFonts w:hint="eastAsia"/>
+        </w:rPr>
+        <w:t>も記述することもできる</w:t>
+      </w:r>
+      <w:r>
+        <w:t>．</w:t>
+      </w:r>
+      <w:r>
+        <w:rPr>
+          <w:rFonts w:hint="eastAsia"/>
+        </w:rPr>
+        <w:t>最後にユーザ</w:t>
+      </w:r>
+      <w:r>
+        <w:rPr>
+          <w:rFonts w:hint="eastAsia"/>
+        </w:rPr>
+        <w:t>の満足度と推薦意思によって測定されるカスタ</w:t>
+      </w:r>
+      <w:r>
+        <w:rPr>
+          <w:rFonts w:hint="eastAsia"/>
+        </w:rPr>
+        <w:t>マーロイヤリティーを計測するアンケートを行う</w:t>
+      </w:r>
+      <w:r>
+        <w:t>．</w:t>
+      </w:r>
+      <w:r>
+        <w:rPr>
+          <w:rFonts w:hint="eastAsia"/>
+        </w:rPr>
+        <w:t>その後に</w:t>
+      </w:r>
+      <w:r>
+        <w:rPr>
+          <w:rFonts w:hint="eastAsia"/>
+        </w:rPr>
+        <w:t>UX</w:t>
+      </w:r>
+      <w:r>
+        <w:rPr>
+          <w:rFonts w:hint="eastAsia"/>
+        </w:rPr>
+        <w:t>カーブ手法についての感想を尋ねるといった流れである</w:t>
+      </w:r>
+      <w:r>
+        <w:t>．</w:t>
+      </w:r>
+    </w:p>
+    <w:p>
+      <w:pPr>
+        <w:rPr>
+          <w:rFonts w:hint="eastAsia"/>
+        </w:rPr>
+      </w:pPr>
+    </w:p>
+    <w:p>
+      <w:pPr>
+        <w:rPr>
+          <w:rFonts w:hint="eastAsia"/>
+        </w:rPr>
+      </w:pPr>
+      <w:r>
+        <w:t>&lt;</w:t>
+      </w:r>
+      <w:r>
+        <w:rPr>
+          <w:rFonts w:hint="eastAsia"/>
+        </w:rPr>
+        <w:t>所見</w:t>
+      </w:r>
+      <w:r>
+        <w:t>&gt;</w:t>
+      </w:r>
+    </w:p>
+    <w:p>
+      <w:pPr>
+        <w:rPr>
+          <w:rFonts w:asciiTheme="minorEastAsia" w:hAnsiTheme="minorEastAsia" w:hint="eastAsia"/>
+        </w:rPr>
+      </w:pPr>
+      <w:r>
+        <w:rPr>
+          <w:rFonts w:hint="eastAsia"/>
+        </w:rPr>
+        <w:t xml:space="preserve">　</w:t>
+      </w:r>
+      <w:r>
+        <w:rPr>
+          <w:rFonts w:asciiTheme="minorEastAsia" w:hAnsiTheme="minorEastAsia" w:hint="eastAsia"/>
+        </w:rPr>
+        <w:t>ユーザの経験を時間的変動の曲線で可視化することは，ユーザの</w:t>
+      </w:r>
+      <w:r>
+        <w:rPr>
+          <w:rFonts w:asciiTheme="minorEastAsia" w:hAnsiTheme="minorEastAsia"/>
+        </w:rPr>
+        <w:t>UX</w:t>
+      </w:r>
+      <w:r>
+        <w:rPr>
+          <w:rFonts w:asciiTheme="minorEastAsia" w:hAnsiTheme="minorEastAsia" w:hint="eastAsia"/>
+        </w:rPr>
+        <w:t>を共有する上で非常に有効な評価手法であると感じた．しかし，時間軸を利用した解析を行っていない点や，分類方法や基準が曖昧である点から，統計データの信頼性は確かなものではないと感じた．また，回顧的な評価手法である故</w:t>
+      </w:r>
+      <w:r>
+        <w:rPr>
+          <w:rFonts w:asciiTheme="minorEastAsia" w:hAnsiTheme="minorEastAsia" w:hint="eastAsia"/>
+        </w:rPr>
+        <w:t>，</w:t>
+      </w:r>
+      <w:r>
+        <w:rPr>
+          <w:rFonts w:asciiTheme="minorEastAsia" w:hAnsiTheme="minorEastAsia" w:hint="eastAsia"/>
+        </w:rPr>
+        <w:t>ある程度のエピソード的</w:t>
+      </w:r>
+      <w:r>
+        <w:rPr>
+          <w:rFonts w:asciiTheme="minorEastAsia" w:hAnsiTheme="minorEastAsia"/>
+        </w:rPr>
+        <w:t>UX</w:t>
+      </w:r>
+      <w:r>
+        <w:rPr>
+          <w:rFonts w:asciiTheme="minorEastAsia" w:hAnsiTheme="minorEastAsia" w:hint="eastAsia"/>
+        </w:rPr>
+        <w:t>と累積的</w:t>
+      </w:r>
+      <w:r>
+        <w:rPr>
+          <w:rFonts w:asciiTheme="minorEastAsia" w:hAnsiTheme="minorEastAsia"/>
+        </w:rPr>
+        <w:t>UX</w:t>
+      </w:r>
+      <w:r>
+        <w:rPr>
+          <w:rFonts w:asciiTheme="minorEastAsia" w:hAnsiTheme="minorEastAsia" w:hint="eastAsia"/>
+        </w:rPr>
+        <w:t>の評価は可能であるが，ユーザの記憶や評価基準に頼り過ぎてしまっているので忘却やバイアスが発生し</w:t>
+      </w:r>
+      <w:r>
+        <w:rPr>
+          <w:rFonts w:asciiTheme="minorEastAsia" w:hAnsiTheme="minorEastAsia" w:hint="eastAsia"/>
+        </w:rPr>
+        <w:t>やすく</w:t>
+      </w:r>
+      <w:r>
+        <w:rPr>
+          <w:rFonts w:asciiTheme="minorEastAsia" w:hAnsiTheme="minorEastAsia" w:hint="eastAsia"/>
+        </w:rPr>
+        <w:t>，重要な</w:t>
+      </w:r>
+      <w:r>
+        <w:rPr>
+          <w:rFonts w:asciiTheme="minorEastAsia" w:hAnsiTheme="minorEastAsia"/>
+        </w:rPr>
+        <w:t>UX</w:t>
+      </w:r>
+      <w:r>
+        <w:rPr>
+          <w:rFonts w:asciiTheme="minorEastAsia" w:hAnsiTheme="minorEastAsia" w:hint="eastAsia"/>
+        </w:rPr>
+        <w:t>の要素を見逃してしまいがちである．</w:t>
+      </w:r>
+      <w:r>
+        <w:rPr>
+          <w:rFonts w:asciiTheme="minorEastAsia" w:hAnsiTheme="minorEastAsia" w:hint="eastAsia"/>
+        </w:rPr>
+        <w:t>そのため</w:t>
+      </w:r>
+      <w:r>
+        <w:rPr>
+          <w:rFonts w:asciiTheme="minorEastAsia" w:hAnsiTheme="minorEastAsia" w:hint="eastAsia"/>
+        </w:rPr>
+        <w:t>，</w:t>
+      </w:r>
+      <w:r>
+        <w:rPr>
+          <w:rFonts w:asciiTheme="minorEastAsia" w:hAnsiTheme="minorEastAsia" w:hint="eastAsia"/>
+        </w:rPr>
+        <w:t>リアルタイム性が高い</w:t>
+      </w:r>
+      <w:r>
+        <w:rPr>
+          <w:rFonts w:asciiTheme="minorEastAsia" w:hAnsiTheme="minorEastAsia"/>
+        </w:rPr>
+        <w:t>UX</w:t>
+      </w:r>
+      <w:r>
+        <w:rPr>
+          <w:rFonts w:asciiTheme="minorEastAsia" w:hAnsiTheme="minorEastAsia" w:hint="eastAsia"/>
+        </w:rPr>
+        <w:t>の取得も合わせて必要であると感じた</w:t>
+      </w:r>
+      <w:r>
+        <w:rPr>
+          <w:rFonts w:asciiTheme="minorEastAsia" w:hAnsiTheme="minorEastAsia" w:hint="eastAsia"/>
+        </w:rPr>
+        <w:t>．</w:t>
+      </w:r>
+    </w:p>
+    <w:p>
+      <w:pPr>
+        <w:rPr>
+          <w:rFonts w:hint="eastAsia"/>
+        </w:rPr>
+      </w:pPr>
+    </w:p>
+    <w:p>
+      <w:pPr>
+        <w:rPr>
+          <w:rFonts w:hint="eastAsia"/>
+        </w:rPr>
+      </w:pPr>
+    </w:p>
+    <w:p>
+      <w:pPr>
+        <w:rPr>
+          <w:rFonts w:hint="eastAsia"/>
+        </w:rPr>
       </w:pPr>
     </w:p>
     <w:p>
@@ -3872,10 +4781,18 @@
           <w:b/>
         </w:rPr>
       </w:pPr>
-      <w:r>
-        <w:rPr>
+    </w:p>
+    <w:p>
+      <w:pPr>
+        <w:rPr>
+          <w:rFonts w:hint="eastAsia"/>
           <w:b/>
         </w:rPr>
+      </w:pPr>
+      <w:r>
+        <w:rPr>
+          <w:b/>
+        </w:rPr>
         <w:t>1.3</w:t>
       </w:r>
       <w:r>
@@ -3908,6 +4825,30 @@
           <w:b/>
         </w:rPr>
       </w:pPr>
+      <w:r>
+        <w:rPr>
+          <w:rFonts w:asciiTheme="minorEastAsia" w:hAnsiTheme="minorEastAsia"/>
+        </w:rPr>
+        <w:t>UX</w:t>
+      </w:r>
+      <w:r>
+        <w:rPr>
+          <w:rFonts w:asciiTheme="minorEastAsia" w:hAnsiTheme="minorEastAsia" w:hint="eastAsia"/>
+        </w:rPr>
+        <w:t>カーブ手法の有用性は携帯電話のユーザ</w:t>
+      </w:r>
+      <w:r>
+        <w:rPr>
+          <w:rFonts w:asciiTheme="minorEastAsia" w:hAnsiTheme="minorEastAsia"/>
+        </w:rPr>
+        <w:t>20</w:t>
+      </w:r>
+      <w:r>
+        <w:rPr>
+          <w:rFonts w:asciiTheme="minorEastAsia" w:hAnsiTheme="minorEastAsia" w:hint="eastAsia"/>
+        </w:rPr>
+        <w:t>人の質的研究で評価した．以下にその内容と所見をまとめる．</w:t>
+      </w:r>
     </w:p>
     <w:p>
       <w:pPr>
@@ -3992,7 +4933,7 @@
           <w:rFonts w:hint="eastAsia"/>
         </w:rPr>
       </w:pPr>
-      <w:bookmarkStart w:id="1" w:name="_Ref283179787"/>
+      <w:bookmarkStart w:id="2" w:name="_Ref283179787"/>
       <w:r>
         <w:t>DIS, ISO. "9241-210: 2010. Ergonomics of human system interaction-Part 210: Human-</w:t>
       </w:r>
@@ -4004,7 +4945,7 @@
       <w:r>
         <w:t xml:space="preserve"> design for interactive systems." International Standardization Organization (2009).</w:t>
       </w:r>
-      <w:bookmarkEnd w:id="1"/>
+      <w:bookmarkEnd w:id="2"/>
     </w:p>
     <w:p>
       <w:pPr>
@@ -4083,7 +5024,7 @@
         </w:numPr>
         <w:ind w:hanging="482"/>
       </w:pPr>
-      <w:bookmarkStart w:id="2" w:name="_Ref283179904"/>
+      <w:bookmarkStart w:id="3" w:name="_Ref283179904"/>
       <w:proofErr w:type="spellStart"/>
       <w:r>
         <w:t>Roto</w:t>
@@ -4100,7 +5041,7 @@
       <w:r>
         <w:t>, et al. "User experience white paper." Bringing clarity to the concept of user experience (2011).</w:t>
       </w:r>
-      <w:bookmarkEnd w:id="2"/>
+      <w:bookmarkEnd w:id="3"/>
     </w:p>
     <w:p>
       <w:pPr>
@@ -4114,7 +5055,7 @@
           <w:rFonts w:hint="eastAsia"/>
         </w:rPr>
       </w:pPr>
-      <w:bookmarkStart w:id="3" w:name="_Ref283179935"/>
+      <w:bookmarkStart w:id="4" w:name="_Ref283179935"/>
       <w:r>
         <w:t xml:space="preserve">Nielsen, </w:t>
       </w:r>
@@ -4126,7 +5067,7 @@
       <w:r>
         <w:t>. "Usability 101: Introduction to usability." www.nngroup.com/articles/usability-101-introduction-to-usability/  (2014.05.07 visited).</w:t>
       </w:r>
-      <w:bookmarkEnd w:id="3"/>
+      <w:bookmarkEnd w:id="4"/>
     </w:p>
     <w:p>
       <w:pPr>
@@ -4251,6 +5192,26 @@
         </w:rPr>
         <w:t>。</w:t>
       </w:r>
+    </w:p>
+    <w:p>
+      <w:pPr>
+        <w:pStyle w:val="a6"/>
+        <w:numPr>
+          <w:ilvl w:val="0"/>
+          <w:numId w:val="4"/>
+        </w:numPr>
+        <w:ind w:hanging="482"/>
+      </w:pPr>
+      <w:bookmarkStart w:id="5" w:name="_Ref283180130"/>
+      <w:proofErr w:type="spellStart"/>
+      <w:r>
+        <w:t>Kujala</w:t>
+      </w:r>
+      <w:proofErr w:type="spellEnd"/>
+      <w:r>
+        <w:t>, Sari, et al. "UX Curve: A method for evaluating long-term user experience." Interacting with Computers 23.5 (2011): pp.473-483.</w:t>
+      </w:r>
+      <w:bookmarkEnd w:id="5"/>
     </w:p>
     <w:p>
       <w:pPr>
@@ -5047,6 +6008,35 @@
       <w:szCs w:val="22"/>
     </w:rPr>
   </w:style>
+  <w:style w:type="paragraph" w:customStyle="1" w:styleId="a9">
+    <w:name w:val="文章"/>
+    <w:basedOn w:val="aa"/>
+    <w:qFormat/>
+    <w:rsid w:val="00E53B2B"/>
+    <w:pPr>
+      <w:ind w:firstLineChars="100" w:firstLine="240"/>
+    </w:pPr>
+    <w:rPr>
+      <w:rFonts w:ascii="ヒラギノ明朝 ProN W3" w:eastAsia="ヒラギノ明朝 ProN W3"/>
+    </w:rPr>
+  </w:style>
+  <w:style w:type="paragraph" w:styleId="aa">
+    <w:name w:val="Body Text"/>
+    <w:basedOn w:val="a"/>
+    <w:link w:val="ab"/>
+    <w:uiPriority w:val="99"/>
+    <w:semiHidden/>
+    <w:unhideWhenUsed/>
+    <w:rsid w:val="00E53B2B"/>
+  </w:style>
+  <w:style w:type="character" w:customStyle="1" w:styleId="ab">
+    <w:name w:val="本文 (文字)"/>
+    <w:basedOn w:val="a0"/>
+    <w:link w:val="aa"/>
+    <w:uiPriority w:val="99"/>
+    <w:semiHidden/>
+    <w:rsid w:val="00E53B2B"/>
+  </w:style>
 </w:styles>
 </file>
 
@@ -5328,6 +6318,35 @@
       <w:sz w:val="22"/>
       <w:szCs w:val="22"/>
     </w:rPr>
+  </w:style>
+  <w:style w:type="paragraph" w:customStyle="1" w:styleId="a9">
+    <w:name w:val="文章"/>
+    <w:basedOn w:val="aa"/>
+    <w:qFormat/>
+    <w:rsid w:val="00E53B2B"/>
+    <w:pPr>
+      <w:ind w:firstLineChars="100" w:firstLine="240"/>
+    </w:pPr>
+    <w:rPr>
+      <w:rFonts w:ascii="ヒラギノ明朝 ProN W3" w:eastAsia="ヒラギノ明朝 ProN W3"/>
+    </w:rPr>
+  </w:style>
+  <w:style w:type="paragraph" w:styleId="aa">
+    <w:name w:val="Body Text"/>
+    <w:basedOn w:val="a"/>
+    <w:link w:val="ab"/>
+    <w:uiPriority w:val="99"/>
+    <w:semiHidden/>
+    <w:unhideWhenUsed/>
+    <w:rsid w:val="00E53B2B"/>
+  </w:style>
+  <w:style w:type="character" w:customStyle="1" w:styleId="ab">
+    <w:name w:val="本文 (文字)"/>
+    <w:basedOn w:val="a0"/>
+    <w:link w:val="aa"/>
+    <w:uiPriority w:val="99"/>
+    <w:semiHidden/>
+    <w:rsid w:val="00E53B2B"/>
   </w:style>
 </w:styles>
 </file>
@@ -7333,7 +8352,7 @@
 </file>
 
 <file path=customXml/itemProps1.xml><?xml version="1.0" encoding="utf-8"?>
-<ds:datastoreItem xmlns:ds="http://schemas.openxmlformats.org/officeDocument/2006/customXml" ds:itemID="{8660FF4F-0475-8146-94C8-AA053829F8D8}">
+<ds:datastoreItem xmlns:ds="http://schemas.openxmlformats.org/officeDocument/2006/customXml" ds:itemID="{4F1329FC-E5BF-654E-8554-626911B85E64}">
   <ds:schemaRefs>
     <ds:schemaRef ds:uri="http://schemas.openxmlformats.org/officeDocument/2006/bibliography"/>
   </ds:schemaRefs>

</xml_diff>

<commit_message>
write about UXPLOT SYSTEM
</commit_message>
<xml_diff>
--- a/01.introduction.docx
+++ b/01.introduction.docx
@@ -4038,15 +4038,7 @@
         <w:rPr>
           <w:rFonts w:asciiTheme="minorEastAsia" w:hAnsiTheme="minorEastAsia" w:hint="eastAsia"/>
         </w:rPr>
-        <w:t>カーブのテンプレートを用いて行う．ユーザは</w:t>
-      </w:r>
-      <w:bookmarkStart w:id="0" w:name="_GoBack"/>
-      <w:bookmarkEnd w:id="0"/>
-      <w:r>
-        <w:rPr>
-          <w:rFonts w:asciiTheme="minorEastAsia" w:hAnsiTheme="minorEastAsia" w:hint="eastAsia"/>
-        </w:rPr>
-        <w:t>一通りの経験を経た後，UXカーブを描き，曲線上に理由を記入する．テンプレートには空の二次元グラフと，曲線の変化の理由を説明するための記述欄がある．横軸は時間の次元を表し，縦軸はユーザの経験の強度を表す．経験の強度は，特定のサービスや製品に依存することがなく，様々な種類の経験に置き換えることができる．ユーザによって描かれた</w:t>
+        <w:t>カーブのテンプレートを用いて行う．ユーザは一通りの経験を経た後，UXカーブを描き，曲線上に理由を記入する．テンプレートには空の二次元グラフと，曲線の変化の理由を説明するための記述欄がある．横軸は時間の次元を表し，縦軸はユーザの経験の強度を表す．経験の強度は，特定のサービスや製品に依存することがなく，様々な種類の経験に置き換えることができる．ユーザによって描かれた</w:t>
       </w:r>
       <w:r>
         <w:rPr>
@@ -4214,7 +4206,7 @@
       <w:pPr>
         <w:pStyle w:val="a8"/>
       </w:pPr>
-      <w:bookmarkStart w:id="1" w:name="_Toc283210938"/>
+      <w:bookmarkStart w:id="0" w:name="_Toc283210938"/>
       <w:r>
         <w:rPr>
           <w:rFonts w:hint="eastAsia"/>
@@ -4248,7 +4240,7 @@
         </w:rPr>
         <w:t>カーブ</w:t>
       </w:r>
-      <w:bookmarkEnd w:id="1"/>
+      <w:bookmarkEnd w:id="0"/>
     </w:p>
     <w:p>
       <w:pPr>
@@ -4696,13 +4688,19 @@
         <w:rPr>
           <w:rFonts w:asciiTheme="minorEastAsia" w:hAnsiTheme="minorEastAsia" w:hint="eastAsia"/>
         </w:rPr>
-        <w:t>やすく</w:t>
+        <w:t>やすく，重要な</w:t>
+      </w:r>
+      <w:r>
+        <w:rPr>
+          <w:rFonts w:asciiTheme="minorEastAsia" w:hAnsiTheme="minorEastAsia"/>
+        </w:rPr>
+        <w:t>UX</w:t>
       </w:r>
       <w:r>
         <w:rPr>
           <w:rFonts w:asciiTheme="minorEastAsia" w:hAnsiTheme="minorEastAsia" w:hint="eastAsia"/>
         </w:rPr>
-        <w:t>，重要な</w:t>
+        <w:t>の要素を見逃してしまいがちである．そのため，リアルタイム性が高い</w:t>
       </w:r>
       <w:r>
         <w:rPr>
@@ -4714,43 +4712,46 @@
         <w:rPr>
           <w:rFonts w:asciiTheme="minorEastAsia" w:hAnsiTheme="minorEastAsia" w:hint="eastAsia"/>
         </w:rPr>
-        <w:t>の要素を見逃してしまいがちである．</w:t>
-      </w:r>
-      <w:r>
-        <w:rPr>
-          <w:rFonts w:asciiTheme="minorEastAsia" w:hAnsiTheme="minorEastAsia" w:hint="eastAsia"/>
-        </w:rPr>
-        <w:t>そのため</w:t>
-      </w:r>
-      <w:r>
-        <w:rPr>
-          <w:rFonts w:asciiTheme="minorEastAsia" w:hAnsiTheme="minorEastAsia" w:hint="eastAsia"/>
-        </w:rPr>
-        <w:t>，</w:t>
-      </w:r>
-      <w:r>
-        <w:rPr>
-          <w:rFonts w:asciiTheme="minorEastAsia" w:hAnsiTheme="minorEastAsia" w:hint="eastAsia"/>
-        </w:rPr>
-        <w:t>リアルタイム性が高い</w:t>
-      </w:r>
-      <w:r>
-        <w:rPr>
-          <w:rFonts w:asciiTheme="minorEastAsia" w:hAnsiTheme="minorEastAsia"/>
-        </w:rPr>
-        <w:t>UX</w:t>
-      </w:r>
-      <w:r>
-        <w:rPr>
-          <w:rFonts w:asciiTheme="minorEastAsia" w:hAnsiTheme="minorEastAsia" w:hint="eastAsia"/>
-        </w:rPr>
-        <w:t>の取得も合わせて必要であると感じた</w:t>
-      </w:r>
-      <w:r>
-        <w:rPr>
-          <w:rFonts w:asciiTheme="minorEastAsia" w:hAnsiTheme="minorEastAsia" w:hint="eastAsia"/>
-        </w:rPr>
-        <w:t>．</w:t>
+        <w:t>の取得も合わせて必要であると感じた．</w:t>
+      </w:r>
+    </w:p>
+    <w:p/>
+    <w:p/>
+    <w:p/>
+    <w:p/>
+    <w:p/>
+    <w:p/>
+    <w:p/>
+    <w:p/>
+    <w:p/>
+    <w:p>
+      <w:r>
+        <w:rPr>
+          <w:b/>
+        </w:rPr>
+        <w:t>1.3.2</w:t>
+      </w:r>
+      <w:r>
+        <w:rPr>
+          <w:rFonts w:hint="eastAsia"/>
+          <w:b/>
+        </w:rPr>
+        <w:t xml:space="preserve">　</w:t>
+      </w:r>
+      <w:r>
+        <w:rPr>
+          <w:rFonts w:hint="eastAsia"/>
+        </w:rPr>
+        <w:t>従来研究</w:t>
+      </w:r>
+      <w:r>
+        <w:t>(</w:t>
+      </w:r>
+      <w:r>
+        <w:t>UX PLOT SYSTEM</w:t>
+      </w:r>
+      <w:r>
+        <w:t>)</w:t>
       </w:r>
     </w:p>
     <w:p>
@@ -4759,6 +4760,102 @@
           <w:rFonts w:hint="eastAsia"/>
         </w:rPr>
       </w:pPr>
+      <w:r>
+        <w:rPr>
+          <w:rFonts w:hint="eastAsia"/>
+        </w:rPr>
+        <w:t xml:space="preserve">　</w:t>
+      </w:r>
+      <w:r>
+        <w:rPr>
+          <w:rFonts w:hint="eastAsia"/>
+        </w:rPr>
+        <w:t>我々研究チームは</w:t>
+      </w:r>
+      <w:r>
+        <w:rPr>
+          <w:rFonts w:asciiTheme="minorEastAsia" w:hAnsiTheme="minorEastAsia" w:hint="eastAsia"/>
+        </w:rPr>
+        <w:t>，</w:t>
+      </w:r>
+      <w:r>
+        <w:t>UX PLOT SYSTEM</w:t>
+      </w:r>
+      <w:r>
+        <w:rPr>
+          <w:rFonts w:asciiTheme="minorEastAsia" w:hAnsiTheme="minorEastAsia" w:hint="eastAsia"/>
+          <w:vertAlign w:val="superscript"/>
+        </w:rPr>
+        <w:t>[</w:t>
+      </w:r>
+      <w:r>
+        <w:rPr>
+          <w:rFonts w:asciiTheme="minorEastAsia" w:hAnsiTheme="minorEastAsia"/>
+          <w:vertAlign w:val="superscript"/>
+        </w:rPr>
+        <w:t>8</w:t>
+      </w:r>
+      <w:r>
+        <w:rPr>
+          <w:rFonts w:asciiTheme="minorEastAsia" w:hAnsiTheme="minorEastAsia" w:hint="eastAsia"/>
+          <w:vertAlign w:val="superscript"/>
+        </w:rPr>
+        <w:t>]</w:t>
+      </w:r>
+      <w:r>
+        <w:rPr>
+          <w:rFonts w:hint="eastAsia"/>
+        </w:rPr>
+        <w:t>という</w:t>
+      </w:r>
+      <w:r>
+        <w:t>UX</w:t>
+      </w:r>
+      <w:r>
+        <w:rPr>
+          <w:rFonts w:hint="eastAsia"/>
+        </w:rPr>
+        <w:t>カーブをリアルタイムで取得するシステムを提案した．このシステムは</w:t>
+      </w:r>
+      <w:r>
+        <w:rPr>
+          <w:rFonts w:hint="eastAsia"/>
+        </w:rPr>
+        <w:t>スマートデバイスを用いて</w:t>
+      </w:r>
+      <w:r>
+        <w:rPr>
+          <w:rFonts w:hint="eastAsia"/>
+        </w:rPr>
+        <w:t>一時的</w:t>
+      </w:r>
+      <w:r>
+        <w:t>UX</w:t>
+      </w:r>
+      <w:r>
+        <w:rPr>
+          <w:rFonts w:hint="eastAsia"/>
+        </w:rPr>
+        <w:t>である製品やサービスの利用中の体験をユーザ自身が逐次グラフに入力し</w:t>
+      </w:r>
+      <w:r>
+        <w:rPr>
+          <w:rFonts w:hint="eastAsia"/>
+        </w:rPr>
+        <w:t>ていく手法で</w:t>
+      </w:r>
+      <w:r>
+        <w:rPr>
+          <w:rFonts w:asciiTheme="minorEastAsia" w:hAnsiTheme="minorEastAsia" w:hint="eastAsia"/>
+        </w:rPr>
+        <w:t>ある</w:t>
+      </w:r>
+      <w:r>
+        <w:rPr>
+          <w:rFonts w:hint="eastAsia"/>
+        </w:rPr>
+        <w:t>．</w:t>
+      </w:r>
     </w:p>
     <w:p>
       <w:pPr>
@@ -4766,6 +4863,156 @@
           <w:rFonts w:hint="eastAsia"/>
         </w:rPr>
       </w:pPr>
+      <w:r>
+        <w:rPr>
+          <w:rFonts w:hint="eastAsia"/>
+        </w:rPr>
+        <w:t xml:space="preserve">　</w:t>
+      </w:r>
+      <w:r>
+        <w:rPr>
+          <w:rFonts w:hint="eastAsia"/>
+        </w:rPr>
+        <w:t>スマートデ</w:t>
+      </w:r>
+      <w:r>
+        <w:rPr>
+          <w:rFonts w:hint="eastAsia"/>
+        </w:rPr>
+        <w:t>バイスは，</w:t>
+      </w:r>
+      <w:r>
+        <w:t>Apple</w:t>
+      </w:r>
+      <w:r>
+        <w:rPr>
+          <w:rFonts w:hint="eastAsia"/>
+        </w:rPr>
+        <w:t>社の</w:t>
+      </w:r>
+      <w:r>
+        <w:t>iPhone5s</w:t>
+      </w:r>
+      <w:r>
+        <w:rPr>
+          <w:rFonts w:hint="eastAsia"/>
+        </w:rPr>
+        <w:t>を用いて開発された．</w:t>
+      </w:r>
+      <w:r>
+        <w:t>スマートデバイスの</w:t>
+      </w:r>
+      <w:r>
+        <w:rPr>
+          <w:rFonts w:hint="eastAsia"/>
+        </w:rPr>
+        <w:t>画面全域を縦と横のスワイプ操作で</w:t>
+      </w:r>
+      <w:r>
+        <w:t>UX</w:t>
+      </w:r>
+      <w:r>
+        <w:rPr>
+          <w:rFonts w:hint="eastAsia"/>
+        </w:rPr>
+        <w:t>値を入力するこ</w:t>
+      </w:r>
+      <w:r>
+        <w:t>とができる</w:t>
+      </w:r>
+      <w:r>
+        <w:rPr>
+          <w:rFonts w:hint="eastAsia"/>
+        </w:rPr>
+        <w:t>．</w:t>
+      </w:r>
+      <w:r>
+        <w:t>UX</w:t>
+      </w:r>
+      <w:r>
+        <w:rPr>
+          <w:rFonts w:hint="eastAsia"/>
+        </w:rPr>
+        <w:t>値の入力を終えると</w:t>
+      </w:r>
+      <w:r>
+        <w:rPr>
+          <w:rFonts w:hint="eastAsia"/>
+        </w:rPr>
+        <w:t>図</w:t>
+      </w:r>
+      <w:r>
+        <w:t>1.4(b)</w:t>
+      </w:r>
+      <w:r>
+        <w:rPr>
+          <w:rFonts w:hint="eastAsia"/>
+        </w:rPr>
+        <w:t>のようにポップアップが出現し，</w:t>
+      </w:r>
+      <w:r>
+        <w:rPr>
+          <w:rFonts w:hint="eastAsia"/>
+        </w:rPr>
+        <w:t>感情が生じた要因と感情の種類の</w:t>
+      </w:r>
+      <w:r>
+        <w:t>2</w:t>
+      </w:r>
+      <w:r>
+        <w:rPr>
+          <w:rFonts w:hint="eastAsia"/>
+        </w:rPr>
+        <w:t>つの項目を入力することで</w:t>
+      </w:r>
+      <w:r>
+        <w:rPr>
+          <w:rFonts w:hint="eastAsia"/>
+        </w:rPr>
+        <w:t>UX</w:t>
+      </w:r>
+      <w:r>
+        <w:rPr>
+          <w:rFonts w:hint="eastAsia"/>
+        </w:rPr>
+        <w:t>値が確定する．</w:t>
+      </w:r>
+      <w:r>
+        <w:rPr>
+          <w:rFonts w:hint="eastAsia"/>
+        </w:rPr>
+        <w:t>入力した</w:t>
+      </w:r>
+      <w:r>
+        <w:t>UX</w:t>
+      </w:r>
+      <w:r>
+        <w:rPr>
+          <w:rFonts w:hint="eastAsia"/>
+        </w:rPr>
+        <w:t>値は</w:t>
+      </w:r>
+      <w:r>
+        <w:rPr>
+          <w:rFonts w:hint="eastAsia"/>
+        </w:rPr>
+        <w:t>図</w:t>
+      </w:r>
+      <w:r>
+        <w:t>1.4(a)</w:t>
+      </w:r>
+      <w:r>
+        <w:rPr>
+          <w:rFonts w:hint="eastAsia"/>
+        </w:rPr>
+        <w:t>のようにグラフとして</w:t>
+      </w:r>
+      <w:r>
+        <w:rPr>
+          <w:rFonts w:hint="eastAsia"/>
+        </w:rPr>
+        <w:t>フィードバックされる．</w:t>
+      </w:r>
     </w:p>
     <w:p>
       <w:pPr>
@@ -4776,94 +5023,735 @@
     </w:p>
     <w:p>
       <w:pPr>
-        <w:rPr>
-          <w:rFonts w:hint="eastAsia"/>
-          <w:b/>
-        </w:rPr>
-      </w:pPr>
+        <w:pStyle w:val="a8"/>
+      </w:pPr>
+      <w:r>
+        <w:rPr>
+          <w:noProof/>
+        </w:rPr>
+        <mc:AlternateContent>
+          <mc:Choice Requires="wpg">
+            <w:drawing>
+              <wp:inline distT="0" distB="0" distL="0" distR="0" wp14:anchorId="78AC88D4" wp14:editId="0E0A1BD7">
+                <wp:extent cx="1329055" cy="2739390"/>
+                <wp:effectExtent l="0" t="0" r="0" b="3810"/>
+                <wp:docPr id="62" name="図形グループ 8"/>
+                <wp:cNvGraphicFramePr>
+                  <a:graphicFrameLocks xmlns:a="http://schemas.openxmlformats.org/drawingml/2006/main" noChangeAspect="1"/>
+                </wp:cNvGraphicFramePr>
+                <a:graphic xmlns:a="http://schemas.openxmlformats.org/drawingml/2006/main">
+                  <a:graphicData uri="http://schemas.microsoft.com/office/word/2010/wordprocessingGroup">
+                    <wpg:wgp>
+                      <wpg:cNvGrpSpPr>
+                        <a:grpSpLocks noChangeAspect="1"/>
+                      </wpg:cNvGrpSpPr>
+                      <wpg:grpSpPr>
+                        <a:xfrm>
+                          <a:off x="0" y="0"/>
+                          <a:ext cx="1329055" cy="2739390"/>
+                          <a:chOff x="0" y="9951"/>
+                          <a:chExt cx="3183628" cy="6562741"/>
+                        </a:xfrm>
+                      </wpg:grpSpPr>
+                      <pic:pic xmlns:pic="http://schemas.openxmlformats.org/drawingml/2006/picture">
+                        <pic:nvPicPr>
+                          <pic:cNvPr id="63" name="図 63"/>
+                          <pic:cNvPicPr>
+                            <a:picLocks noChangeAspect="1"/>
+                          </pic:cNvPicPr>
+                        </pic:nvPicPr>
+                        <pic:blipFill>
+                          <a:blip r:embed="rId11" cstate="print">
+                            <a:extLst>
+                              <a:ext uri="{28A0092B-C50C-407E-A947-70E740481C1C}">
+                                <a14:useLocalDpi xmlns:a14="http://schemas.microsoft.com/office/drawing/2010/main" val="0"/>
+                              </a:ext>
+                            </a:extLst>
+                          </a:blip>
+                          <a:stretch>
+                            <a:fillRect/>
+                          </a:stretch>
+                        </pic:blipFill>
+                        <pic:spPr>
+                          <a:xfrm>
+                            <a:off x="0" y="9951"/>
+                            <a:ext cx="3183628" cy="6562741"/>
+                          </a:xfrm>
+                          <a:prstGeom prst="rect">
+                            <a:avLst/>
+                          </a:prstGeom>
+                        </pic:spPr>
+                      </pic:pic>
+                      <pic:pic xmlns:pic="http://schemas.openxmlformats.org/drawingml/2006/picture">
+                        <pic:nvPicPr>
+                          <pic:cNvPr id="64" name="図 64"/>
+                          <pic:cNvPicPr>
+                            <a:picLocks noChangeAspect="1"/>
+                          </pic:cNvPicPr>
+                        </pic:nvPicPr>
+                        <pic:blipFill>
+                          <a:blip r:embed="rId12">
+                            <a:extLst>
+                              <a:ext uri="{28A0092B-C50C-407E-A947-70E740481C1C}">
+                                <a14:useLocalDpi xmlns:a14="http://schemas.microsoft.com/office/drawing/2010/main" val="0"/>
+                              </a:ext>
+                            </a:extLst>
+                          </a:blip>
+                          <a:stretch>
+                            <a:fillRect/>
+                          </a:stretch>
+                        </pic:blipFill>
+                        <pic:spPr>
+                          <a:xfrm>
+                            <a:off x="208028" y="858220"/>
+                            <a:ext cx="2786856" cy="4946669"/>
+                          </a:xfrm>
+                          <a:prstGeom prst="rect">
+                            <a:avLst/>
+                          </a:prstGeom>
+                          <a:ln>
+                            <a:solidFill>
+                              <a:schemeClr val="bg1">
+                                <a:lumMod val="95000"/>
+                              </a:schemeClr>
+                            </a:solidFill>
+                          </a:ln>
+                        </pic:spPr>
+                      </pic:pic>
+                    </wpg:wgp>
+                  </a:graphicData>
+                </a:graphic>
+              </wp:inline>
+            </w:drawing>
+          </mc:Choice>
+          <mc:Fallback>
+            <w:pict>
+              <v:group id="図形グループ 8" o:spid="_x0000_s1026" style="width:104.65pt;height:215.7pt;mso-position-horizontal-relative:char;mso-position-vertical-relative:line" coordorigin=",9951" coordsize="3183628,6562741" o:gfxdata="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">
+                <o:lock v:ext="edit" aspectratio="t"/>
+                <v:shapetype id="_x0000_t75" coordsize="21600,21600" o:spt="75" o:preferrelative="t" path="m@4@5l@4@11@9@11@9@5xe" filled="f" stroked="f">
+                  <v:stroke joinstyle="miter"/>
+                  <v:formulas>
+                    <v:f eqn="if lineDrawn pixelLineWidth 0"/>
+                    <v:f eqn="sum @0 1 0"/>
+                    <v:f eqn="sum 0 0 @1"/>
+                    <v:f eqn="prod @2 1 2"/>
+                    <v:f eqn="prod @3 21600 pixelWidth"/>
+                    <v:f eqn="prod @3 21600 pixelHeight"/>
+                    <v:f eqn="sum @0 0 1"/>
+                    <v:f eqn="prod @6 1 2"/>
+                    <v:f eqn="prod @7 21600 pixelWidth"/>
+                    <v:f eqn="sum @8 21600 0"/>
+                    <v:f eqn="prod @7 21600 pixelHeight"/>
+                    <v:f eqn="sum @10 21600 0"/>
+                  </v:formulas>
+                  <v:path o:extrusionok="f" gradientshapeok="t" o:connecttype="rect"/>
+                  <o:lock v:ext="edit" aspectratio="t"/>
+                </v:shapetype>
+                <v:shape id="図 63" o:spid="_x0000_s1027" type="#_x0000_t75" style="position:absolute;top:9951;width:3183628;height:6562741;visibility:visible;mso-wrap-style:square" o:gfxdata="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">
+                  <v:imagedata r:id="rId13" o:title=""/>
+                  <v:path arrowok="t"/>
+                </v:shape>
+                <v:shape id="図 64" o:spid="_x0000_s1028" type="#_x0000_t75" style="position:absolute;left:208028;top:858220;width:2786856;height:4946669;visibility:visible;mso-wrap-style:square" o:gfxdata="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" stroked="t" strokecolor="#f2f2f2 [3052]">
+                  <v:imagedata r:id="rId14" o:title=""/>
+                  <v:path arrowok="t"/>
+                </v:shape>
+                <w10:anchorlock/>
+              </v:group>
+            </w:pict>
+          </mc:Fallback>
+        </mc:AlternateContent>
+      </w:r>
+      <w:r>
+        <w:rPr>
+          <w:noProof/>
+        </w:rPr>
+        <w:t xml:space="preserve">           </w:t>
+      </w:r>
+      <w:r>
+        <w:rPr>
+          <w:noProof/>
+        </w:rPr>
+        <mc:AlternateContent>
+          <mc:Choice Requires="wpg">
+            <w:drawing>
+              <wp:inline distT="0" distB="0" distL="0" distR="0" wp14:anchorId="34DAAD18" wp14:editId="442F4F14">
+                <wp:extent cx="1329055" cy="2739390"/>
+                <wp:effectExtent l="0" t="0" r="0" b="3810"/>
+                <wp:docPr id="22" name="図形グループ 9"/>
+                <wp:cNvGraphicFramePr>
+                  <a:graphicFrameLocks xmlns:a="http://schemas.openxmlformats.org/drawingml/2006/main" noChangeAspect="1"/>
+                </wp:cNvGraphicFramePr>
+                <a:graphic xmlns:a="http://schemas.openxmlformats.org/drawingml/2006/main">
+                  <a:graphicData uri="http://schemas.microsoft.com/office/word/2010/wordprocessingGroup">
+                    <wpg:wgp>
+                      <wpg:cNvGrpSpPr>
+                        <a:grpSpLocks noChangeAspect="1"/>
+                      </wpg:cNvGrpSpPr>
+                      <wpg:grpSpPr>
+                        <a:xfrm>
+                          <a:off x="0" y="0"/>
+                          <a:ext cx="1329055" cy="2739390"/>
+                          <a:chOff x="3899647" y="0"/>
+                          <a:chExt cx="3183628" cy="6562741"/>
+                        </a:xfrm>
+                      </wpg:grpSpPr>
+                      <pic:pic xmlns:pic="http://schemas.openxmlformats.org/drawingml/2006/picture">
+                        <pic:nvPicPr>
+                          <pic:cNvPr id="24" name="図 60"/>
+                          <pic:cNvPicPr>
+                            <a:picLocks noChangeAspect="1"/>
+                          </pic:cNvPicPr>
+                        </pic:nvPicPr>
+                        <pic:blipFill>
+                          <a:blip r:embed="rId11" cstate="print">
+                            <a:extLst>
+                              <a:ext uri="{28A0092B-C50C-407E-A947-70E740481C1C}">
+                                <a14:useLocalDpi xmlns:a14="http://schemas.microsoft.com/office/drawing/2010/main" val="0"/>
+                              </a:ext>
+                            </a:extLst>
+                          </a:blip>
+                          <a:stretch>
+                            <a:fillRect/>
+                          </a:stretch>
+                        </pic:blipFill>
+                        <pic:spPr>
+                          <a:xfrm>
+                            <a:off x="3899647" y="0"/>
+                            <a:ext cx="3183628" cy="6562741"/>
+                          </a:xfrm>
+                          <a:prstGeom prst="rect">
+                            <a:avLst/>
+                          </a:prstGeom>
+                        </pic:spPr>
+                      </pic:pic>
+                      <pic:pic xmlns:pic="http://schemas.openxmlformats.org/drawingml/2006/picture">
+                        <pic:nvPicPr>
+                          <pic:cNvPr id="61" name="図 61"/>
+                          <pic:cNvPicPr>
+                            <a:picLocks noChangeAspect="1"/>
+                          </pic:cNvPicPr>
+                        </pic:nvPicPr>
+                        <pic:blipFill>
+                          <a:blip r:embed="rId15">
+                            <a:extLst>
+                              <a:ext uri="{28A0092B-C50C-407E-A947-70E740481C1C}">
+                                <a14:useLocalDpi xmlns:a14="http://schemas.microsoft.com/office/drawing/2010/main" val="0"/>
+                              </a:ext>
+                            </a:extLst>
+                          </a:blip>
+                          <a:stretch>
+                            <a:fillRect/>
+                          </a:stretch>
+                        </pic:blipFill>
+                        <pic:spPr>
+                          <a:xfrm>
+                            <a:off x="4096460" y="858220"/>
+                            <a:ext cx="2798873" cy="4967999"/>
+                          </a:xfrm>
+                          <a:prstGeom prst="rect">
+                            <a:avLst/>
+                          </a:prstGeom>
+                          <a:ln>
+                            <a:solidFill>
+                              <a:srgbClr val="F2F2F2"/>
+                            </a:solidFill>
+                          </a:ln>
+                        </pic:spPr>
+                      </pic:pic>
+                    </wpg:wgp>
+                  </a:graphicData>
+                </a:graphic>
+              </wp:inline>
+            </w:drawing>
+          </mc:Choice>
+          <mc:Fallback>
+            <w:pict>
+              <v:group id="図形グループ 9" o:spid="_x0000_s1026" style="width:104.65pt;height:215.7pt;mso-position-horizontal-relative:char;mso-position-vertical-relative:line" coordorigin="3899647" coordsize="3183628,6562741" o:gfxdata="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">
+                <o:lock v:ext="edit" aspectratio="t"/>
+                <v:shape id="図 60" o:spid="_x0000_s1027" type="#_x0000_t75" style="position:absolute;left:3899647;width:3183628;height:6562741;visibility:visible;mso-wrap-style:square" o:gfxdata="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">
+                  <v:imagedata r:id="rId16" o:title=""/>
+                  <v:path arrowok="t"/>
+                </v:shape>
+                <v:shape id="図 61" o:spid="_x0000_s1028" type="#_x0000_t75" style="position:absolute;left:4096460;top:858220;width:2798873;height:4967999;visibility:visible;mso-wrap-style:square" o:gfxdata="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" stroked="t" strokecolor="#f2f2f2">
+                  <v:imagedata r:id="rId17" o:title=""/>
+                  <v:path arrowok="t"/>
+                </v:shape>
+                <w10:anchorlock/>
+              </v:group>
+            </w:pict>
+          </mc:Fallback>
+        </mc:AlternateContent>
+      </w:r>
+      <w:r>
+        <w:rPr>
+          <w:noProof/>
+        </w:rPr>
+        <w:t xml:space="preserve"> </w:t>
+      </w:r>
     </w:p>
     <w:p>
       <w:pPr>
-        <w:rPr>
-          <w:rFonts w:hint="eastAsia"/>
-          <w:b/>
-        </w:rPr>
-      </w:pPr>
-      <w:r>
-        <w:rPr>
-          <w:b/>
-        </w:rPr>
-        <w:t>1.3</w:t>
-      </w:r>
-      <w:r>
-        <w:rPr>
-          <w:rFonts w:hint="eastAsia"/>
-          <w:b/>
-        </w:rPr>
-        <w:t xml:space="preserve">　関連研究</w:t>
-      </w:r>
+        <w:pStyle w:val="a8"/>
+        <w:rPr>
+          <w:rFonts w:hint="eastAsia"/>
+        </w:rPr>
+      </w:pPr>
+      <w:bookmarkStart w:id="1" w:name="_Ref280895405"/>
+      <w:bookmarkStart w:id="2" w:name="_Toc283210954"/>
+      <w:r>
+        <w:rPr>
+          <w:rFonts w:hint="eastAsia"/>
+        </w:rPr>
+        <w:t>図</w:t>
+      </w:r>
+      <w:bookmarkEnd w:id="1"/>
+      <w:r>
+        <w:t xml:space="preserve">1.4 </w:t>
+      </w:r>
+      <w:r>
+        <w:t>(a) UX</w:t>
+      </w:r>
+      <w:r>
+        <w:rPr>
+          <w:rFonts w:hint="eastAsia"/>
+        </w:rPr>
+        <w:t xml:space="preserve">カーブ入力画面　　</w:t>
+      </w:r>
+      <w:r>
+        <w:t xml:space="preserve">(b) </w:t>
+      </w:r>
+      <w:r>
+        <w:rPr>
+          <w:rFonts w:hint="eastAsia"/>
+        </w:rPr>
+        <w:t>変化理由入力ポップアップ</w:t>
+      </w:r>
+      <w:bookmarkEnd w:id="2"/>
     </w:p>
     <w:p>
       <w:pPr>
         <w:rPr>
-          <w:b/>
-        </w:rPr>
-      </w:pPr>
+          <w:rFonts w:hint="eastAsia"/>
+        </w:rPr>
+      </w:pPr>
+      <w:r>
+        <w:rPr>
+          <w:rFonts w:hint="eastAsia"/>
+        </w:rPr>
+        <w:t xml:space="preserve">　</w:t>
+      </w:r>
     </w:p>
     <w:p>
-      <w:pPr>
-        <w:rPr>
-          <w:rFonts w:hint="eastAsia"/>
+      <w:r>
+        <w:rPr>
           <w:b/>
         </w:rPr>
-      </w:pPr>
+        <w:t>&lt;</w:t>
+      </w:r>
+      <w:r>
+        <w:rPr>
+          <w:rFonts w:hint="eastAsia"/>
+        </w:rPr>
+        <w:t>実験概要</w:t>
+      </w:r>
+      <w:r>
+        <w:t>&gt;</w:t>
+      </w:r>
     </w:p>
     <w:p>
       <w:pPr>
-        <w:rPr>
-          <w:rFonts w:hint="eastAsia"/>
-          <w:b/>
-        </w:rPr>
-      </w:pPr>
-      <w:r>
-        <w:rPr>
-          <w:rFonts w:asciiTheme="minorEastAsia" w:hAnsiTheme="minorEastAsia"/>
+        <w:pStyle w:val="a9"/>
+        <w:rPr>
+          <w:rFonts w:hint="eastAsia"/>
+        </w:rPr>
+      </w:pPr>
+      <w:r>
+        <w:rPr>
+          <w:rFonts w:hint="eastAsia"/>
+        </w:rPr>
+        <w:t xml:space="preserve">　</w:t>
+      </w:r>
+      <w:r>
+        <w:rPr>
+          <w:rFonts w:asciiTheme="minorEastAsia" w:eastAsiaTheme="minorEastAsia" w:hAnsiTheme="minorEastAsia" w:hint="eastAsia"/>
+        </w:rPr>
+        <w:t>実験では</w:t>
+      </w:r>
+      <w:r>
+        <w:rPr>
+          <w:rFonts w:asciiTheme="minorEastAsia" w:eastAsiaTheme="minorEastAsia" w:hAnsiTheme="minorEastAsia"/>
         </w:rPr>
         <w:t>UX</w:t>
       </w:r>
       <w:r>
         <w:rPr>
-          <w:rFonts w:asciiTheme="minorEastAsia" w:hAnsiTheme="minorEastAsia" w:hint="eastAsia"/>
-        </w:rPr>
-        <w:t>カーブ手法の有用性は携帯電話のユーザ</w:t>
-      </w:r>
-      <w:r>
-        <w:rPr>
-          <w:rFonts w:asciiTheme="minorEastAsia" w:hAnsiTheme="minorEastAsia"/>
-        </w:rPr>
-        <w:t>20</w:t>
-      </w:r>
-      <w:r>
-        <w:rPr>
-          <w:rFonts w:asciiTheme="minorEastAsia" w:hAnsiTheme="minorEastAsia" w:hint="eastAsia"/>
-        </w:rPr>
-        <w:t>人の質的研究で評価した．以下にその内容と所見をまとめる．</w:t>
+          <w:rFonts w:asciiTheme="minorEastAsia" w:eastAsiaTheme="minorEastAsia" w:hAnsiTheme="minorEastAsia" w:hint="eastAsia"/>
+        </w:rPr>
+        <w:t>入力アプリケーションと</w:t>
+      </w:r>
+      <w:r>
+        <w:rPr>
+          <w:rFonts w:asciiTheme="minorEastAsia" w:eastAsiaTheme="minorEastAsia" w:hAnsiTheme="minorEastAsia"/>
+        </w:rPr>
+        <w:t>UX</w:t>
+      </w:r>
+      <w:r>
+        <w:rPr>
+          <w:rFonts w:asciiTheme="minorEastAsia" w:eastAsiaTheme="minorEastAsia" w:hAnsiTheme="minorEastAsia" w:hint="eastAsia"/>
+        </w:rPr>
+        <w:t>カーブを比較する為，</w:t>
+      </w:r>
+      <w:r>
+        <w:rPr>
+          <w:rFonts w:asciiTheme="minorEastAsia" w:eastAsiaTheme="minorEastAsia" w:hAnsiTheme="minorEastAsia" w:hint="eastAsia"/>
+        </w:rPr>
+        <w:t>留学生向けの勧誘ムービーを作成するという，実際の製品体験における</w:t>
+      </w:r>
+      <w:r>
+        <w:rPr>
+          <w:rFonts w:asciiTheme="minorEastAsia" w:eastAsiaTheme="minorEastAsia" w:hAnsiTheme="minorEastAsia"/>
+        </w:rPr>
+        <w:t>UX</w:t>
+      </w:r>
+      <w:r>
+        <w:rPr>
+          <w:rFonts w:asciiTheme="minorEastAsia" w:eastAsiaTheme="minorEastAsia" w:hAnsiTheme="minorEastAsia" w:hint="eastAsia"/>
+        </w:rPr>
+        <w:t>に近い</w:t>
+      </w:r>
+      <w:r>
+        <w:rPr>
+          <w:rFonts w:asciiTheme="minorEastAsia" w:eastAsiaTheme="minorEastAsia" w:hAnsiTheme="minorEastAsia" w:hint="eastAsia"/>
+        </w:rPr>
+        <w:t>コンテンツとインタラクションに自由度のあるデータを取得している．被験者は（健全な大学生および大学院生：年齢</w:t>
+      </w:r>
+      <w:r>
+        <w:rPr>
+          <w:rFonts w:asciiTheme="minorEastAsia" w:eastAsiaTheme="minorEastAsia" w:hAnsiTheme="minorEastAsia"/>
+        </w:rPr>
+        <w:t>22</w:t>
+      </w:r>
+      <w:r>
+        <w:rPr>
+          <w:rFonts w:asciiTheme="minorEastAsia" w:eastAsiaTheme="minorEastAsia" w:hAnsiTheme="minorEastAsia" w:hint="eastAsia"/>
+        </w:rPr>
+        <w:t>〜</w:t>
+      </w:r>
+      <w:r>
+        <w:rPr>
+          <w:rFonts w:asciiTheme="minorEastAsia" w:eastAsiaTheme="minorEastAsia" w:hAnsiTheme="minorEastAsia"/>
+        </w:rPr>
+        <w:t>24</w:t>
+      </w:r>
+      <w:r>
+        <w:rPr>
+          <w:rFonts w:asciiTheme="minorEastAsia" w:eastAsiaTheme="minorEastAsia" w:hAnsiTheme="minorEastAsia" w:hint="eastAsia"/>
+        </w:rPr>
+        <w:t>歳）</w:t>
+      </w:r>
+      <w:r>
+        <w:rPr>
+          <w:rFonts w:asciiTheme="minorEastAsia" w:eastAsiaTheme="minorEastAsia" w:hAnsiTheme="minorEastAsia"/>
+        </w:rPr>
+        <w:t>5</w:t>
+      </w:r>
+      <w:r>
+        <w:rPr>
+          <w:rFonts w:asciiTheme="minorEastAsia" w:eastAsiaTheme="minorEastAsia" w:hAnsiTheme="minorEastAsia" w:hint="eastAsia"/>
+        </w:rPr>
+        <w:t>名で行い，</w:t>
+      </w:r>
+      <w:r>
+        <w:rPr>
+          <w:rFonts w:asciiTheme="minorEastAsia" w:eastAsiaTheme="minorEastAsia" w:hAnsiTheme="minorEastAsia"/>
+        </w:rPr>
+        <w:t>1</w:t>
+      </w:r>
+      <w:r>
+        <w:rPr>
+          <w:rFonts w:asciiTheme="minorEastAsia" w:eastAsiaTheme="minorEastAsia" w:hAnsiTheme="minorEastAsia" w:hint="eastAsia"/>
+        </w:rPr>
+        <w:t>回</w:t>
+      </w:r>
+      <w:r>
+        <w:rPr>
+          <w:rFonts w:asciiTheme="minorEastAsia" w:eastAsiaTheme="minorEastAsia" w:hAnsiTheme="minorEastAsia"/>
+        </w:rPr>
+        <w:t>1</w:t>
+      </w:r>
+      <w:r>
+        <w:rPr>
+          <w:rFonts w:asciiTheme="minorEastAsia" w:eastAsiaTheme="minorEastAsia" w:hAnsiTheme="minorEastAsia" w:hint="eastAsia"/>
+        </w:rPr>
+        <w:t>時間を週に</w:t>
+      </w:r>
+      <w:r>
+        <w:rPr>
+          <w:rFonts w:asciiTheme="minorEastAsia" w:eastAsiaTheme="minorEastAsia" w:hAnsiTheme="minorEastAsia"/>
+        </w:rPr>
+        <w:t>2</w:t>
+      </w:r>
+      <w:r>
+        <w:rPr>
+          <w:rFonts w:asciiTheme="minorEastAsia" w:eastAsiaTheme="minorEastAsia" w:hAnsiTheme="minorEastAsia" w:hint="eastAsia"/>
+        </w:rPr>
+        <w:t>回，それを</w:t>
+      </w:r>
+      <w:r>
+        <w:rPr>
+          <w:rFonts w:asciiTheme="minorEastAsia" w:eastAsiaTheme="minorEastAsia" w:hAnsiTheme="minorEastAsia"/>
+        </w:rPr>
+        <w:t>3</w:t>
+      </w:r>
+      <w:r>
+        <w:rPr>
+          <w:rFonts w:asciiTheme="minorEastAsia" w:eastAsiaTheme="minorEastAsia" w:hAnsiTheme="minorEastAsia" w:hint="eastAsia"/>
+        </w:rPr>
+        <w:t>週間，計</w:t>
+      </w:r>
+      <w:r>
+        <w:rPr>
+          <w:rFonts w:asciiTheme="minorEastAsia" w:eastAsiaTheme="minorEastAsia" w:hAnsiTheme="minorEastAsia"/>
+        </w:rPr>
+        <w:t>6</w:t>
+      </w:r>
+      <w:r>
+        <w:rPr>
+          <w:rFonts w:asciiTheme="minorEastAsia" w:eastAsiaTheme="minorEastAsia" w:hAnsiTheme="minorEastAsia" w:hint="eastAsia"/>
+        </w:rPr>
+        <w:t>時間かけて勧誘ムービーを作成</w:t>
+      </w:r>
+      <w:r>
+        <w:rPr>
+          <w:rFonts w:asciiTheme="minorEastAsia" w:eastAsiaTheme="minorEastAsia" w:hAnsiTheme="minorEastAsia" w:hint="eastAsia"/>
+        </w:rPr>
+        <w:t>する</w:t>
+      </w:r>
+      <w:r>
+        <w:rPr>
+          <w:rFonts w:asciiTheme="minorEastAsia" w:eastAsiaTheme="minorEastAsia" w:hAnsiTheme="minorEastAsia" w:hint="eastAsia"/>
+        </w:rPr>
+        <w:t>．</w:t>
+      </w:r>
+      <w:r>
+        <w:rPr>
+          <w:rFonts w:asciiTheme="minorEastAsia" w:eastAsiaTheme="minorEastAsia" w:hAnsiTheme="minorEastAsia"/>
+        </w:rPr>
+        <w:t xml:space="preserve"> </w:t>
+      </w:r>
+      <w:r>
+        <w:rPr>
+          <w:rFonts w:asciiTheme="minorEastAsia" w:eastAsiaTheme="minorEastAsia" w:hAnsiTheme="minorEastAsia"/>
+        </w:rPr>
+        <w:t>6</w:t>
+      </w:r>
+      <w:r>
+        <w:rPr>
+          <w:rFonts w:asciiTheme="minorEastAsia" w:eastAsiaTheme="minorEastAsia" w:hAnsiTheme="minorEastAsia" w:hint="eastAsia"/>
+        </w:rPr>
+        <w:t>回の内の</w:t>
+      </w:r>
+      <w:r>
+        <w:rPr>
+          <w:rFonts w:asciiTheme="minorEastAsia" w:eastAsiaTheme="minorEastAsia" w:hAnsiTheme="minorEastAsia"/>
+        </w:rPr>
+        <w:t>2</w:t>
+      </w:r>
+      <w:r>
+        <w:rPr>
+          <w:rFonts w:asciiTheme="minorEastAsia" w:eastAsiaTheme="minorEastAsia" w:hAnsiTheme="minorEastAsia" w:hint="eastAsia"/>
+        </w:rPr>
+        <w:t>〜</w:t>
+      </w:r>
+      <w:r>
+        <w:rPr>
+          <w:rFonts w:asciiTheme="minorEastAsia" w:eastAsiaTheme="minorEastAsia" w:hAnsiTheme="minorEastAsia"/>
+        </w:rPr>
+        <w:t>3</w:t>
+      </w:r>
+      <w:r>
+        <w:rPr>
+          <w:rFonts w:asciiTheme="minorEastAsia" w:eastAsiaTheme="minorEastAsia" w:hAnsiTheme="minorEastAsia" w:hint="eastAsia"/>
+        </w:rPr>
+        <w:t>回まではカメラで素材となる映像や写真の撮影，その後</w:t>
+      </w:r>
+      <w:r>
+        <w:rPr>
+          <w:rFonts w:asciiTheme="minorEastAsia" w:eastAsiaTheme="minorEastAsia" w:hAnsiTheme="minorEastAsia"/>
+        </w:rPr>
+        <w:t>3</w:t>
+      </w:r>
+      <w:r>
+        <w:rPr>
+          <w:rFonts w:asciiTheme="minorEastAsia" w:eastAsiaTheme="minorEastAsia" w:hAnsiTheme="minorEastAsia" w:hint="eastAsia"/>
+        </w:rPr>
+        <w:t>〜</w:t>
+      </w:r>
+      <w:r>
+        <w:rPr>
+          <w:rFonts w:asciiTheme="minorEastAsia" w:eastAsiaTheme="minorEastAsia" w:hAnsiTheme="minorEastAsia"/>
+        </w:rPr>
+        <w:t>4</w:t>
+      </w:r>
+      <w:r>
+        <w:rPr>
+          <w:rFonts w:asciiTheme="minorEastAsia" w:eastAsiaTheme="minorEastAsia" w:hAnsiTheme="minorEastAsia" w:hint="eastAsia"/>
+        </w:rPr>
+        <w:t>回目以降はムービーの編集を行わせ</w:t>
+      </w:r>
+      <w:r>
+        <w:rPr>
+          <w:rFonts w:asciiTheme="minorEastAsia" w:eastAsiaTheme="minorEastAsia" w:hAnsiTheme="minorEastAsia" w:hint="eastAsia"/>
+        </w:rPr>
+        <w:t>，</w:t>
+      </w:r>
+      <w:r>
+        <w:rPr>
+          <w:rFonts w:asciiTheme="minorEastAsia" w:eastAsiaTheme="minorEastAsia" w:hAnsiTheme="minorEastAsia" w:hint="eastAsia"/>
+        </w:rPr>
+        <w:t>その間被験者は</w:t>
+      </w:r>
+      <w:r>
+        <w:rPr>
+          <w:rFonts w:asciiTheme="minorEastAsia" w:eastAsiaTheme="minorEastAsia" w:hAnsiTheme="minorEastAsia" w:hint="eastAsia"/>
+        </w:rPr>
+        <w:t>感情の変化に気付いた時に</w:t>
+      </w:r>
+      <w:r>
+        <w:rPr>
+          <w:rFonts w:asciiTheme="minorEastAsia" w:eastAsiaTheme="minorEastAsia" w:hAnsiTheme="minorEastAsia"/>
+        </w:rPr>
+        <w:t>UX</w:t>
+      </w:r>
+      <w:r>
+        <w:rPr>
+          <w:rFonts w:asciiTheme="minorEastAsia" w:eastAsiaTheme="minorEastAsia" w:hAnsiTheme="minorEastAsia" w:hint="eastAsia"/>
+        </w:rPr>
+        <w:t>入力アプリケーション</w:t>
+      </w:r>
+      <w:r>
+        <w:rPr>
+          <w:rFonts w:asciiTheme="minorEastAsia" w:eastAsiaTheme="minorEastAsia" w:hAnsiTheme="minorEastAsia" w:hint="eastAsia"/>
+        </w:rPr>
+        <w:t>を用いて感情を</w:t>
+      </w:r>
+      <w:r>
+        <w:rPr>
+          <w:rFonts w:asciiTheme="minorEastAsia" w:eastAsiaTheme="minorEastAsia" w:hAnsiTheme="minorEastAsia" w:hint="eastAsia"/>
+        </w:rPr>
+        <w:t>逐次入力</w:t>
+      </w:r>
+      <w:r>
+        <w:rPr>
+          <w:rFonts w:asciiTheme="minorEastAsia" w:eastAsiaTheme="minorEastAsia" w:hAnsiTheme="minorEastAsia" w:hint="eastAsia"/>
+        </w:rPr>
+        <w:t>する</w:t>
+      </w:r>
+      <w:r>
+        <w:rPr>
+          <w:rFonts w:asciiTheme="minorEastAsia" w:eastAsiaTheme="minorEastAsia" w:hAnsiTheme="minorEastAsia" w:hint="eastAsia"/>
+        </w:rPr>
+        <w:t>．</w:t>
+      </w:r>
+      <w:r>
+        <w:rPr>
+          <w:rFonts w:asciiTheme="minorEastAsia" w:eastAsiaTheme="minorEastAsia" w:hAnsiTheme="minorEastAsia" w:hint="eastAsia"/>
+        </w:rPr>
+        <w:t>また</w:t>
+      </w:r>
+      <w:r>
+        <w:rPr>
+          <w:rFonts w:asciiTheme="minorEastAsia" w:eastAsiaTheme="minorEastAsia" w:hAnsiTheme="minorEastAsia" w:hint="eastAsia"/>
+        </w:rPr>
+        <w:t>，</w:t>
+      </w:r>
+      <w:r>
+        <w:rPr>
+          <w:rFonts w:asciiTheme="minorEastAsia" w:eastAsiaTheme="minorEastAsia" w:hAnsiTheme="minorEastAsia" w:hint="eastAsia"/>
+        </w:rPr>
+        <w:t>実験</w:t>
+      </w:r>
+      <w:r>
+        <w:rPr>
+          <w:rFonts w:asciiTheme="minorEastAsia" w:eastAsiaTheme="minorEastAsia" w:hAnsiTheme="minorEastAsia"/>
+        </w:rPr>
+        <w:t>3</w:t>
+      </w:r>
+      <w:r>
+        <w:rPr>
+          <w:rFonts w:asciiTheme="minorEastAsia" w:eastAsiaTheme="minorEastAsia" w:hAnsiTheme="minorEastAsia" w:hint="eastAsia"/>
+        </w:rPr>
+        <w:t>〜</w:t>
+      </w:r>
+      <w:r>
+        <w:rPr>
+          <w:rFonts w:asciiTheme="minorEastAsia" w:eastAsiaTheme="minorEastAsia" w:hAnsiTheme="minorEastAsia"/>
+        </w:rPr>
+        <w:t>4</w:t>
+      </w:r>
+      <w:r>
+        <w:rPr>
+          <w:rFonts w:asciiTheme="minorEastAsia" w:eastAsiaTheme="minorEastAsia" w:hAnsiTheme="minorEastAsia" w:hint="eastAsia"/>
+        </w:rPr>
+        <w:t>回目の開始前に他被験者と作成しているムービーを共有</w:t>
+      </w:r>
+      <w:r>
+        <w:rPr>
+          <w:rFonts w:asciiTheme="minorEastAsia" w:eastAsiaTheme="minorEastAsia" w:hAnsiTheme="minorEastAsia" w:hint="eastAsia"/>
+        </w:rPr>
+        <w:t>している</w:t>
+      </w:r>
+      <w:r>
+        <w:rPr>
+          <w:rFonts w:asciiTheme="minorEastAsia" w:eastAsiaTheme="minorEastAsia" w:hAnsiTheme="minorEastAsia" w:hint="eastAsia"/>
+        </w:rPr>
+        <w:t>．</w:t>
+      </w:r>
+      <w:r>
+        <w:rPr>
+          <w:rFonts w:asciiTheme="minorEastAsia" w:eastAsiaTheme="minorEastAsia" w:hAnsiTheme="minorEastAsia" w:hint="eastAsia"/>
+        </w:rPr>
+        <w:t>全てのムービー作成を終えた後に</w:t>
+      </w:r>
+      <w:r>
+        <w:rPr>
+          <w:rFonts w:asciiTheme="minorEastAsia" w:eastAsiaTheme="minorEastAsia" w:hAnsiTheme="minorEastAsia"/>
+        </w:rPr>
+        <w:t>UX</w:t>
+      </w:r>
+      <w:r>
+        <w:rPr>
+          <w:rFonts w:asciiTheme="minorEastAsia" w:eastAsiaTheme="minorEastAsia" w:hAnsiTheme="minorEastAsia" w:hint="eastAsia"/>
+        </w:rPr>
+        <w:t>カーブと事後アンケート</w:t>
+      </w:r>
+      <w:r>
+        <w:rPr>
+          <w:rFonts w:asciiTheme="minorEastAsia" w:eastAsiaTheme="minorEastAsia" w:hAnsiTheme="minorEastAsia" w:hint="eastAsia"/>
+        </w:rPr>
+        <w:t>に記入するといった流れになっている</w:t>
       </w:r>
     </w:p>
     <w:p>
       <w:pPr>
         <w:rPr>
           <w:rFonts w:hint="eastAsia"/>
-          <w:b/>
         </w:rPr>
       </w:pPr>
     </w:p>
     <w:p>
-      <w:pPr>
-        <w:rPr>
-          <w:rFonts w:hint="eastAsia"/>
-        </w:rPr>
-      </w:pPr>
+      <w:r>
+        <w:t>&lt;</w:t>
+      </w:r>
+      <w:r>
+        <w:rPr>
+          <w:rFonts w:hint="eastAsia"/>
+        </w:rPr>
+        <w:t>所見</w:t>
+      </w:r>
+      <w:r>
+        <w:t>&gt;</w:t>
+      </w:r>
     </w:p>
     <w:p>
       <w:pPr>
@@ -4878,6 +5766,8 @@
           <w:rFonts w:hint="eastAsia"/>
         </w:rPr>
       </w:pPr>
+      <w:bookmarkStart w:id="3" w:name="_GoBack"/>
+      <w:bookmarkEnd w:id="3"/>
     </w:p>
     <w:p>
       <w:pPr>
@@ -4899,6 +5789,22 @@
           <w:rFonts w:hint="eastAsia"/>
         </w:rPr>
       </w:pPr>
+    </w:p>
+    <w:p>
+      <w:pPr>
+        <w:rPr>
+          <w:rFonts w:hint="eastAsia"/>
+        </w:rPr>
+      </w:pPr>
+      <w:r>
+        <w:t xml:space="preserve">1.4 </w:t>
+      </w:r>
+      <w:r>
+        <w:rPr>
+          <w:rFonts w:hint="eastAsia"/>
+        </w:rPr>
+        <w:t>研究目的</w:t>
+      </w:r>
     </w:p>
     <w:p>
       <w:pPr>
@@ -4933,7 +5839,7 @@
           <w:rFonts w:hint="eastAsia"/>
         </w:rPr>
       </w:pPr>
-      <w:bookmarkStart w:id="2" w:name="_Ref283179787"/>
+      <w:bookmarkStart w:id="4" w:name="_Ref283179787"/>
       <w:r>
         <w:t>DIS, ISO. "9241-210: 2010. Ergonomics of human system interaction-Part 210: Human-</w:t>
       </w:r>
@@ -4945,7 +5851,7 @@
       <w:r>
         <w:t xml:space="preserve"> design for interactive systems." International Standardization Organization (2009).</w:t>
       </w:r>
-      <w:bookmarkEnd w:id="2"/>
+      <w:bookmarkEnd w:id="4"/>
     </w:p>
     <w:p>
       <w:pPr>
@@ -5024,7 +5930,7 @@
         </w:numPr>
         <w:ind w:hanging="482"/>
       </w:pPr>
-      <w:bookmarkStart w:id="3" w:name="_Ref283179904"/>
+      <w:bookmarkStart w:id="5" w:name="_Ref283179904"/>
       <w:proofErr w:type="spellStart"/>
       <w:r>
         <w:t>Roto</w:t>
@@ -5041,7 +5947,7 @@
       <w:r>
         <w:t>, et al. "User experience white paper." Bringing clarity to the concept of user experience (2011).</w:t>
       </w:r>
-      <w:bookmarkEnd w:id="3"/>
+      <w:bookmarkEnd w:id="5"/>
     </w:p>
     <w:p>
       <w:pPr>
@@ -5055,7 +5961,7 @@
           <w:rFonts w:hint="eastAsia"/>
         </w:rPr>
       </w:pPr>
-      <w:bookmarkStart w:id="4" w:name="_Ref283179935"/>
+      <w:bookmarkStart w:id="6" w:name="_Ref283179935"/>
       <w:r>
         <w:t xml:space="preserve">Nielsen, </w:t>
       </w:r>
@@ -5067,7 +5973,7 @@
       <w:r>
         <w:t>. "Usability 101: Introduction to usability." www.nngroup.com/articles/usability-101-introduction-to-usability/  (2014.05.07 visited).</w:t>
       </w:r>
-      <w:bookmarkEnd w:id="4"/>
+      <w:bookmarkEnd w:id="6"/>
     </w:p>
     <w:p>
       <w:pPr>
@@ -5202,7 +6108,7 @@
         </w:numPr>
         <w:ind w:hanging="482"/>
       </w:pPr>
-      <w:bookmarkStart w:id="5" w:name="_Ref283180130"/>
+      <w:bookmarkStart w:id="7" w:name="_Ref283180130"/>
       <w:proofErr w:type="spellStart"/>
       <w:r>
         <w:t>Kujala</w:t>
@@ -5211,7 +6117,86 @@
       <w:r>
         <w:t>, Sari, et al. "UX Curve: A method for evaluating long-term user experience." Interacting with Computers 23.5 (2011): pp.473-483.</w:t>
       </w:r>
-      <w:bookmarkEnd w:id="5"/>
+      <w:bookmarkEnd w:id="7"/>
+    </w:p>
+    <w:p>
+      <w:pPr>
+        <w:widowControl/>
+        <w:numPr>
+          <w:ilvl w:val="0"/>
+          <w:numId w:val="4"/>
+        </w:numPr>
+        <w:tabs>
+          <w:tab w:val="left" w:pos="220"/>
+          <w:tab w:val="left" w:pos="720"/>
+        </w:tabs>
+        <w:autoSpaceDE w:val="0"/>
+        <w:autoSpaceDN w:val="0"/>
+        <w:adjustRightInd w:val="0"/>
+        <w:spacing w:after="240" w:line="320" w:lineRule="atLeast"/>
+        <w:jc w:val="left"/>
+        <w:rPr>
+          <w:rFonts w:ascii="Times" w:hAnsi="Times" w:cs="Times"/>
+          <w:kern w:val="0"/>
+        </w:rPr>
+      </w:pPr>
+      <w:r>
+        <w:rPr>
+          <w:rFonts w:ascii="Times New Roman" w:hAnsi="Times New Roman" w:cs="Times New Roman"/>
+          <w:kern w:val="0"/>
+          <w:sz w:val="26"/>
+          <w:szCs w:val="26"/>
+        </w:rPr>
+        <w:t xml:space="preserve">T. </w:t>
+      </w:r>
+      <w:proofErr w:type="spellStart"/>
+      <w:r>
+        <w:rPr>
+          <w:rFonts w:ascii="Times New Roman" w:hAnsi="Times New Roman" w:cs="Times New Roman"/>
+          <w:kern w:val="0"/>
+          <w:sz w:val="26"/>
+          <w:szCs w:val="26"/>
+        </w:rPr>
+        <w:t>Hanawa</w:t>
+      </w:r>
+      <w:proofErr w:type="spellEnd"/>
+      <w:r>
+        <w:rPr>
+          <w:rFonts w:ascii="Times New Roman" w:hAnsi="Times New Roman" w:cs="Times New Roman"/>
+          <w:kern w:val="0"/>
+          <w:sz w:val="26"/>
+          <w:szCs w:val="26"/>
+        </w:rPr>
+        <w:t xml:space="preserve">, N. </w:t>
+      </w:r>
+      <w:proofErr w:type="spellStart"/>
+      <w:r>
+        <w:rPr>
+          <w:rFonts w:ascii="Times New Roman" w:hAnsi="Times New Roman" w:cs="Times New Roman"/>
+          <w:kern w:val="0"/>
+          <w:sz w:val="26"/>
+          <w:szCs w:val="26"/>
+        </w:rPr>
+        <w:t>Nishiuchi,Development</w:t>
+      </w:r>
+      <w:proofErr w:type="spellEnd"/>
+      <w:r>
+        <w:rPr>
+          <w:rFonts w:ascii="Times New Roman" w:hAnsi="Times New Roman" w:cs="Times New Roman"/>
+          <w:kern w:val="0"/>
+          <w:sz w:val="26"/>
+          <w:szCs w:val="26"/>
+        </w:rPr>
+        <w:t xml:space="preserve"> of real-time acquisition system of UX curve, New Ergonomics Perspective, pp.283-290, (2015). </w:t>
+      </w:r>
+      <w:r>
+        <w:rPr>
+          <w:rFonts w:ascii="Times" w:hAnsi="Times" w:cs="Times"/>
+          <w:kern w:val="0"/>
+        </w:rPr>
+        <w:t> +</w:t>
+      </w:r>
     </w:p>
     <w:p>
       <w:pPr>
@@ -5249,6 +6234,60 @@
 <file path=word/numbering.xml><?xml version="1.0" encoding="utf-8"?>
 <w:numbering xmlns:wpc="http://schemas.microsoft.com/office/word/2010/wordprocessingCanvas" xmlns:mo="http://schemas.microsoft.com/office/mac/office/2008/main" xmlns:mc="http://schemas.openxmlformats.org/markup-compatibility/2006" xmlns:mv="urn:schemas-microsoft-com:mac:vml" xmlns:o="urn:schemas-microsoft-com:office:office" xmlns:r="http://schemas.openxmlformats.org/officeDocument/2006/relationships" xmlns:m="http://schemas.openxmlformats.org/officeDocument/2006/math" xmlns:v="urn:schemas-microsoft-com:vml" xmlns:wp14="http://schemas.microsoft.com/office/word/2010/wordprocessingDrawing" xmlns:wp="http://schemas.openxmlformats.org/drawingml/2006/wordprocessingDrawing" xmlns:w10="urn:schemas-microsoft-com:office:word" xmlns:w="http://schemas.openxmlformats.org/wordprocessingml/2006/main" xmlns:w14="http://schemas.microsoft.com/office/word/2010/wordml" xmlns:wpg="http://schemas.microsoft.com/office/word/2010/wordprocessingGroup" xmlns:wpi="http://schemas.microsoft.com/office/word/2010/wordprocessingInk" xmlns:wne="http://schemas.microsoft.com/office/word/2006/wordml" xmlns:wps="http://schemas.microsoft.com/office/word/2010/wordprocessingShape" mc:Ignorable="w14 wp14">
   <w:abstractNum w:abstractNumId="0">
+    <w:nsid w:val="00000001"/>
+    <w:multiLevelType w:val="hybridMultilevel"/>
+    <w:tmpl w:val="00000001"/>
+    <w:lvl w:ilvl="0" w:tplc="00000001">
+      <w:start w:val="1"/>
+      <w:numFmt w:val="bullet"/>
+      <w:lvlText w:val="."/>
+      <w:lvlJc w:val="left"/>
+      <w:pPr>
+        <w:ind w:left="720" w:hanging="360"/>
+      </w:pPr>
+    </w:lvl>
+    <w:lvl w:ilvl="1" w:tplc="FFFFFFFF">
+      <w:numFmt w:val="decimal"/>
+      <w:lvlText w:val=""/>
+      <w:lvlJc w:val="left"/>
+    </w:lvl>
+    <w:lvl w:ilvl="2" w:tplc="FFFFFFFF">
+      <w:numFmt w:val="decimal"/>
+      <w:lvlText w:val=""/>
+      <w:lvlJc w:val="left"/>
+    </w:lvl>
+    <w:lvl w:ilvl="3" w:tplc="FFFFFFFF">
+      <w:numFmt w:val="decimal"/>
+      <w:lvlText w:val=""/>
+      <w:lvlJc w:val="left"/>
+    </w:lvl>
+    <w:lvl w:ilvl="4" w:tplc="FFFFFFFF">
+      <w:numFmt w:val="decimal"/>
+      <w:lvlText w:val=""/>
+      <w:lvlJc w:val="left"/>
+    </w:lvl>
+    <w:lvl w:ilvl="5" w:tplc="FFFFFFFF">
+      <w:numFmt w:val="decimal"/>
+      <w:lvlText w:val=""/>
+      <w:lvlJc w:val="left"/>
+    </w:lvl>
+    <w:lvl w:ilvl="6" w:tplc="FFFFFFFF">
+      <w:numFmt w:val="decimal"/>
+      <w:lvlText w:val=""/>
+      <w:lvlJc w:val="left"/>
+    </w:lvl>
+    <w:lvl w:ilvl="7" w:tplc="FFFFFFFF">
+      <w:numFmt w:val="decimal"/>
+      <w:lvlText w:val=""/>
+      <w:lvlJc w:val="left"/>
+    </w:lvl>
+    <w:lvl w:ilvl="8" w:tplc="FFFFFFFF">
+      <w:numFmt w:val="decimal"/>
+      <w:lvlText w:val=""/>
+      <w:lvlJc w:val="left"/>
+    </w:lvl>
+  </w:abstractNum>
+  <w:abstractNum w:abstractNumId="1">
     <w:nsid w:val="0DEA0A56"/>
     <w:multiLevelType w:val="hybridMultilevel"/>
     <w:tmpl w:val="64D00BF0"/>
@@ -5361,7 +6400,7 @@
       </w:rPr>
     </w:lvl>
   </w:abstractNum>
-  <w:abstractNum w:abstractNumId="1">
+  <w:abstractNum w:abstractNumId="2">
     <w:nsid w:val="2DC803FD"/>
     <w:multiLevelType w:val="multilevel"/>
     <w:tmpl w:val="B3008614"/>
@@ -5447,7 +6486,7 @@
       </w:pPr>
     </w:lvl>
   </w:abstractNum>
-  <w:abstractNum w:abstractNumId="2">
+  <w:abstractNum w:abstractNumId="3">
     <w:nsid w:val="459F3821"/>
     <w:multiLevelType w:val="hybridMultilevel"/>
     <w:tmpl w:val="3702BC0A"/>
@@ -5536,7 +6575,7 @@
       </w:pPr>
     </w:lvl>
   </w:abstractNum>
-  <w:abstractNum w:abstractNumId="3">
+  <w:abstractNum w:abstractNumId="4">
     <w:nsid w:val="473D34F5"/>
     <w:multiLevelType w:val="hybridMultilevel"/>
     <w:tmpl w:val="5502BC28"/>
@@ -5622,7 +6661,7 @@
       </w:pPr>
     </w:lvl>
   </w:abstractNum>
-  <w:abstractNum w:abstractNumId="4">
+  <w:abstractNum w:abstractNumId="5">
     <w:nsid w:val="55DD4929"/>
     <w:multiLevelType w:val="hybridMultilevel"/>
     <w:tmpl w:val="E79A8B44"/>
@@ -5712,19 +6751,22 @@
     </w:lvl>
   </w:abstractNum>
   <w:num w:numId="1">
+    <w:abstractNumId w:val="4"/>
+  </w:num>
+  <w:num w:numId="2">
+    <w:abstractNumId w:val="2"/>
+  </w:num>
+  <w:num w:numId="3">
     <w:abstractNumId w:val="3"/>
   </w:num>
-  <w:num w:numId="2">
+  <w:num w:numId="4">
     <w:abstractNumId w:val="1"/>
   </w:num>
-  <w:num w:numId="3">
-    <w:abstractNumId w:val="2"/>
+  <w:num w:numId="5">
+    <w:abstractNumId w:val="5"/>
   </w:num>
-  <w:num w:numId="4">
+  <w:num w:numId="6">
     <w:abstractNumId w:val="0"/>
-  </w:num>
-  <w:num w:numId="5">
-    <w:abstractNumId w:val="4"/>
   </w:num>
 </w:numbering>
 </file>
@@ -8352,7 +9394,7 @@
 </file>
 
 <file path=customXml/itemProps1.xml><?xml version="1.0" encoding="utf-8"?>
-<ds:datastoreItem xmlns:ds="http://schemas.openxmlformats.org/officeDocument/2006/customXml" ds:itemID="{4F1329FC-E5BF-654E-8554-626911B85E64}">
+<ds:datastoreItem xmlns:ds="http://schemas.openxmlformats.org/officeDocument/2006/customXml" ds:itemID="{CA13A89E-A3E1-9042-90EA-74C433FA0DF4}">
   <ds:schemaRefs>
     <ds:schemaRef ds:uri="http://schemas.openxmlformats.org/officeDocument/2006/bibliography"/>
   </ds:schemaRefs>

</xml_diff>

<commit_message>
write about observation for UXPLOT SYSTEM
</commit_message>
<xml_diff>
--- a/01.introduction.docx
+++ b/01.introduction.docx
@@ -5362,7 +5362,7 @@
       <w:pPr>
         <w:pStyle w:val="a9"/>
         <w:rPr>
-          <w:rFonts w:hint="eastAsia"/>
+          <w:rFonts w:asciiTheme="minorEastAsia" w:eastAsiaTheme="minorEastAsia" w:hAnsiTheme="minorEastAsia" w:hint="eastAsia"/>
         </w:rPr>
       </w:pPr>
       <w:r>
@@ -5519,255 +5519,936 @@
         <w:rPr>
           <w:rFonts w:asciiTheme="minorEastAsia" w:eastAsiaTheme="minorEastAsia" w:hAnsiTheme="minorEastAsia" w:hint="eastAsia"/>
         </w:rPr>
-        <w:t>時間かけて勧誘ムービーを作成</w:t>
+        <w:t>時間かけて勧誘ムービーを作成する．</w:t>
+      </w:r>
+      <w:r>
+        <w:rPr>
+          <w:rFonts w:asciiTheme="minorEastAsia" w:eastAsiaTheme="minorEastAsia" w:hAnsiTheme="minorEastAsia"/>
+        </w:rPr>
+        <w:t xml:space="preserve"> 6</w:t>
       </w:r>
       <w:r>
         <w:rPr>
           <w:rFonts w:asciiTheme="minorEastAsia" w:eastAsiaTheme="minorEastAsia" w:hAnsiTheme="minorEastAsia" w:hint="eastAsia"/>
         </w:rPr>
-        <w:t>する</w:t>
+        <w:t>回の内の</w:t>
+      </w:r>
+      <w:r>
+        <w:rPr>
+          <w:rFonts w:asciiTheme="minorEastAsia" w:eastAsiaTheme="minorEastAsia" w:hAnsiTheme="minorEastAsia"/>
+        </w:rPr>
+        <w:t>2</w:t>
       </w:r>
       <w:r>
         <w:rPr>
           <w:rFonts w:asciiTheme="minorEastAsia" w:eastAsiaTheme="minorEastAsia" w:hAnsiTheme="minorEastAsia" w:hint="eastAsia"/>
         </w:rPr>
+        <w:t>〜</w:t>
+      </w:r>
+      <w:r>
+        <w:rPr>
+          <w:rFonts w:asciiTheme="minorEastAsia" w:eastAsiaTheme="minorEastAsia" w:hAnsiTheme="minorEastAsia"/>
+        </w:rPr>
+        <w:t>3</w:t>
+      </w:r>
+      <w:r>
+        <w:rPr>
+          <w:rFonts w:asciiTheme="minorEastAsia" w:eastAsiaTheme="minorEastAsia" w:hAnsiTheme="minorEastAsia" w:hint="eastAsia"/>
+        </w:rPr>
+        <w:t>回まではカメラで素材となる映像や写真の撮影，その後</w:t>
+      </w:r>
+      <w:r>
+        <w:rPr>
+          <w:rFonts w:asciiTheme="minorEastAsia" w:eastAsiaTheme="minorEastAsia" w:hAnsiTheme="minorEastAsia"/>
+        </w:rPr>
+        <w:t>3</w:t>
+      </w:r>
+      <w:r>
+        <w:rPr>
+          <w:rFonts w:asciiTheme="minorEastAsia" w:eastAsiaTheme="minorEastAsia" w:hAnsiTheme="minorEastAsia" w:hint="eastAsia"/>
+        </w:rPr>
+        <w:t>〜</w:t>
+      </w:r>
+      <w:r>
+        <w:rPr>
+          <w:rFonts w:asciiTheme="minorEastAsia" w:eastAsiaTheme="minorEastAsia" w:hAnsiTheme="minorEastAsia"/>
+        </w:rPr>
+        <w:t>4</w:t>
+      </w:r>
+      <w:r>
+        <w:rPr>
+          <w:rFonts w:asciiTheme="minorEastAsia" w:eastAsiaTheme="minorEastAsia" w:hAnsiTheme="minorEastAsia" w:hint="eastAsia"/>
+        </w:rPr>
+        <w:t>回目以降はムービーの編集を行わせ，その間被験者は感情の変化に気付いた時に</w:t>
+      </w:r>
+      <w:r>
+        <w:rPr>
+          <w:rFonts w:asciiTheme="minorEastAsia" w:eastAsiaTheme="minorEastAsia" w:hAnsiTheme="minorEastAsia"/>
+        </w:rPr>
+        <w:t>UX</w:t>
+      </w:r>
+      <w:r>
+        <w:rPr>
+          <w:rFonts w:asciiTheme="minorEastAsia" w:eastAsiaTheme="minorEastAsia" w:hAnsiTheme="minorEastAsia" w:hint="eastAsia"/>
+        </w:rPr>
+        <w:t>入力アプリケーションを用いて感情を逐次入力する．また，実験</w:t>
+      </w:r>
+      <w:r>
+        <w:rPr>
+          <w:rFonts w:asciiTheme="minorEastAsia" w:eastAsiaTheme="minorEastAsia" w:hAnsiTheme="minorEastAsia"/>
+        </w:rPr>
+        <w:t>3</w:t>
+      </w:r>
+      <w:r>
+        <w:rPr>
+          <w:rFonts w:asciiTheme="minorEastAsia" w:eastAsiaTheme="minorEastAsia" w:hAnsiTheme="minorEastAsia" w:hint="eastAsia"/>
+        </w:rPr>
+        <w:t>〜</w:t>
+      </w:r>
+      <w:r>
+        <w:rPr>
+          <w:rFonts w:asciiTheme="minorEastAsia" w:eastAsiaTheme="minorEastAsia" w:hAnsiTheme="minorEastAsia"/>
+        </w:rPr>
+        <w:t>4</w:t>
+      </w:r>
+      <w:r>
+        <w:rPr>
+          <w:rFonts w:asciiTheme="minorEastAsia" w:eastAsiaTheme="minorEastAsia" w:hAnsiTheme="minorEastAsia" w:hint="eastAsia"/>
+        </w:rPr>
+        <w:t>回目の開始前に他被験者と作成しているムービーを共有し</w:t>
+      </w:r>
+      <w:r>
+        <w:rPr>
+          <w:rFonts w:asciiTheme="minorEastAsia" w:eastAsiaTheme="minorEastAsia" w:hAnsiTheme="minorEastAsia" w:hint="eastAsia"/>
+        </w:rPr>
+        <w:t>，</w:t>
+      </w:r>
+      <w:r>
+        <w:rPr>
+          <w:rFonts w:asciiTheme="minorEastAsia" w:eastAsiaTheme="minorEastAsia" w:hAnsiTheme="minorEastAsia" w:hint="eastAsia"/>
+        </w:rPr>
+        <w:t>その間感情の変化があれば</w:t>
+      </w:r>
+      <w:r>
+        <w:rPr>
+          <w:rFonts w:asciiTheme="minorEastAsia" w:eastAsiaTheme="minorEastAsia" w:hAnsiTheme="minorEastAsia"/>
+        </w:rPr>
+        <w:t>UX</w:t>
+      </w:r>
+      <w:r>
+        <w:rPr>
+          <w:rFonts w:asciiTheme="minorEastAsia" w:eastAsiaTheme="minorEastAsia" w:hAnsiTheme="minorEastAsia" w:hint="eastAsia"/>
+        </w:rPr>
+        <w:t>入力アプリケーションを用いて</w:t>
+      </w:r>
+      <w:r>
+        <w:rPr>
+          <w:rFonts w:asciiTheme="minorEastAsia" w:eastAsiaTheme="minorEastAsia" w:hAnsiTheme="minorEastAsia"/>
+        </w:rPr>
+        <w:t>UX</w:t>
+      </w:r>
+      <w:r>
+        <w:rPr>
+          <w:rFonts w:asciiTheme="minorEastAsia" w:eastAsiaTheme="minorEastAsia" w:hAnsiTheme="minorEastAsia" w:hint="eastAsia"/>
+        </w:rPr>
+        <w:t>の入力をしてもらった</w:t>
+      </w:r>
+      <w:r>
+        <w:rPr>
+          <w:rFonts w:asciiTheme="minorEastAsia" w:eastAsiaTheme="minorEastAsia" w:hAnsiTheme="minorEastAsia" w:hint="eastAsia"/>
+        </w:rPr>
+        <w:t>．全てのムービー作成を終えた後に</w:t>
+      </w:r>
+      <w:r>
+        <w:rPr>
+          <w:rFonts w:asciiTheme="minorEastAsia" w:eastAsiaTheme="minorEastAsia" w:hAnsiTheme="minorEastAsia"/>
+        </w:rPr>
+        <w:t>UX</w:t>
+      </w:r>
+      <w:r>
+        <w:rPr>
+          <w:rFonts w:asciiTheme="minorEastAsia" w:eastAsiaTheme="minorEastAsia" w:hAnsiTheme="minorEastAsia" w:hint="eastAsia"/>
+        </w:rPr>
+        <w:t>カーブと事後アンケート</w:t>
+      </w:r>
+      <w:r>
+        <w:rPr>
+          <w:rFonts w:asciiTheme="minorEastAsia" w:eastAsiaTheme="minorEastAsia" w:hAnsiTheme="minorEastAsia" w:hint="eastAsia"/>
+        </w:rPr>
+        <w:t>に記入するといった流れになっている</w:t>
+      </w:r>
+      <w:r>
+        <w:rPr>
+          <w:rFonts w:hint="eastAsia"/>
+        </w:rPr>
         <w:t>．</w:t>
       </w:r>
-      <w:r>
-        <w:rPr>
-          <w:rFonts w:asciiTheme="minorEastAsia" w:eastAsiaTheme="minorEastAsia" w:hAnsiTheme="minorEastAsia"/>
-        </w:rPr>
+    </w:p>
+    <w:p>
+      <w:pPr>
+        <w:pStyle w:val="a9"/>
+        <w:rPr>
+          <w:rFonts w:asciiTheme="minorEastAsia" w:eastAsiaTheme="minorEastAsia" w:hAnsiTheme="minorEastAsia" w:hint="eastAsia"/>
+        </w:rPr>
+      </w:pPr>
+    </w:p>
+    <w:p>
+      <w:pPr>
+        <w:pStyle w:val="a8"/>
+      </w:pPr>
+      <w:bookmarkStart w:id="3" w:name="_Ref282473682"/>
+      <w:bookmarkStart w:id="4" w:name="_Ref282473675"/>
+      <w:bookmarkStart w:id="5" w:name="_Toc283211035"/>
+      <w:r>
+        <w:rPr>
+          <w:rFonts w:hint="eastAsia"/>
+        </w:rPr>
+        <w:t>表</w:t>
+      </w:r>
+      <w:bookmarkEnd w:id="3"/>
+      <w:r>
         <w:t xml:space="preserve"> </w:t>
       </w:r>
       <w:r>
-        <w:rPr>
-          <w:rFonts w:asciiTheme="minorEastAsia" w:eastAsiaTheme="minorEastAsia" w:hAnsiTheme="minorEastAsia"/>
-        </w:rPr>
-        <w:t>6</w:t>
-      </w:r>
-      <w:r>
-        <w:rPr>
-          <w:rFonts w:asciiTheme="minorEastAsia" w:eastAsiaTheme="minorEastAsia" w:hAnsiTheme="minorEastAsia" w:hint="eastAsia"/>
-        </w:rPr>
-        <w:t>回の内の</w:t>
-      </w:r>
-      <w:r>
-        <w:rPr>
-          <w:rFonts w:asciiTheme="minorEastAsia" w:eastAsiaTheme="minorEastAsia" w:hAnsiTheme="minorEastAsia"/>
-        </w:rPr>
-        <w:t>2</w:t>
-      </w:r>
-      <w:r>
-        <w:rPr>
-          <w:rFonts w:asciiTheme="minorEastAsia" w:eastAsiaTheme="minorEastAsia" w:hAnsiTheme="minorEastAsia" w:hint="eastAsia"/>
-        </w:rPr>
-        <w:t>〜</w:t>
-      </w:r>
-      <w:r>
-        <w:rPr>
-          <w:rFonts w:asciiTheme="minorEastAsia" w:eastAsiaTheme="minorEastAsia" w:hAnsiTheme="minorEastAsia"/>
-        </w:rPr>
-        <w:t>3</w:t>
-      </w:r>
-      <w:r>
-        <w:rPr>
-          <w:rFonts w:asciiTheme="minorEastAsia" w:eastAsiaTheme="minorEastAsia" w:hAnsiTheme="minorEastAsia" w:hint="eastAsia"/>
-        </w:rPr>
-        <w:t>回まではカメラで素材となる映像や写真の撮影，その後</w:t>
-      </w:r>
-      <w:r>
-        <w:rPr>
-          <w:rFonts w:asciiTheme="minorEastAsia" w:eastAsiaTheme="minorEastAsia" w:hAnsiTheme="minorEastAsia"/>
-        </w:rPr>
-        <w:t>3</w:t>
-      </w:r>
-      <w:r>
-        <w:rPr>
-          <w:rFonts w:asciiTheme="minorEastAsia" w:eastAsiaTheme="minorEastAsia" w:hAnsiTheme="minorEastAsia" w:hint="eastAsia"/>
-        </w:rPr>
-        <w:t>〜</w:t>
-      </w:r>
-      <w:r>
-        <w:rPr>
-          <w:rFonts w:asciiTheme="minorEastAsia" w:eastAsiaTheme="minorEastAsia" w:hAnsiTheme="minorEastAsia"/>
-        </w:rPr>
-        <w:t>4</w:t>
-      </w:r>
-      <w:r>
-        <w:rPr>
-          <w:rFonts w:asciiTheme="minorEastAsia" w:eastAsiaTheme="minorEastAsia" w:hAnsiTheme="minorEastAsia" w:hint="eastAsia"/>
-        </w:rPr>
-        <w:t>回目以降はムービーの編集を行わせ</w:t>
-      </w:r>
-      <w:r>
-        <w:rPr>
-          <w:rFonts w:asciiTheme="minorEastAsia" w:eastAsiaTheme="minorEastAsia" w:hAnsiTheme="minorEastAsia" w:hint="eastAsia"/>
+        <w:t xml:space="preserve">1.3 </w:t>
+      </w:r>
+      <w:r>
+        <w:rPr>
+          <w:rFonts w:hint="eastAsia"/>
+        </w:rPr>
+        <w:t>実験環境</w:t>
+      </w:r>
+      <w:bookmarkEnd w:id="4"/>
+      <w:bookmarkEnd w:id="5"/>
+    </w:p>
+    <w:tbl>
+      <w:tblPr>
+        <w:tblStyle w:val="a7"/>
+        <w:tblW w:w="8897" w:type="dxa"/>
+        <w:tblLook w:val="04A0" w:firstRow="1" w:lastRow="0" w:firstColumn="1" w:lastColumn="0" w:noHBand="0" w:noVBand="1"/>
+      </w:tblPr>
+      <w:tblGrid>
+        <w:gridCol w:w="2802"/>
+        <w:gridCol w:w="6095"/>
+      </w:tblGrid>
+      <w:tr>
+        <w:trPr>
+          <w:trHeight w:val="501"/>
+        </w:trPr>
+        <w:tc>
+          <w:tcPr>
+            <w:tcW w:w="2802" w:type="dxa"/>
+            <w:shd w:val="clear" w:color="auto" w:fill="BFBFBF" w:themeFill="background1" w:themeFillShade="BF"/>
+            <w:vAlign w:val="center"/>
+          </w:tcPr>
+          <w:p>
+            <w:pPr>
+              <w:pStyle w:val="a9"/>
+              <w:ind w:firstLineChars="0" w:firstLine="0"/>
+              <w:jc w:val="center"/>
+              <w:rPr>
+                <w:rFonts w:hint="eastAsia"/>
+              </w:rPr>
+            </w:pPr>
+            <w:r>
+              <w:rPr>
+                <w:rFonts w:hint="eastAsia"/>
+              </w:rPr>
+              <w:t>入力アプリケーション</w:t>
+            </w:r>
+          </w:p>
+        </w:tc>
+        <w:tc>
+          <w:tcPr>
+            <w:tcW w:w="6095" w:type="dxa"/>
+            <w:vAlign w:val="center"/>
+          </w:tcPr>
+          <w:p>
+            <w:pPr>
+              <w:pStyle w:val="a9"/>
+              <w:spacing w:line="300" w:lineRule="exact"/>
+              <w:ind w:firstLineChars="0" w:firstLine="0"/>
+            </w:pPr>
+            <w:r>
+              <w:t>UXPLOT</w:t>
+            </w:r>
+          </w:p>
+        </w:tc>
+      </w:tr>
+      <w:tr>
+        <w:trPr>
+          <w:trHeight w:val="501"/>
+        </w:trPr>
+        <w:tc>
+          <w:tcPr>
+            <w:tcW w:w="2802" w:type="dxa"/>
+            <w:shd w:val="clear" w:color="auto" w:fill="BFBFBF" w:themeFill="background1" w:themeFillShade="BF"/>
+            <w:vAlign w:val="center"/>
+          </w:tcPr>
+          <w:p>
+            <w:pPr>
+              <w:pStyle w:val="a9"/>
+              <w:ind w:firstLineChars="0" w:firstLine="0"/>
+              <w:jc w:val="center"/>
+              <w:rPr>
+                <w:rFonts w:hint="eastAsia"/>
+              </w:rPr>
+            </w:pPr>
+            <w:r>
+              <w:rPr>
+                <w:rFonts w:hint="eastAsia"/>
+              </w:rPr>
+              <w:t>開発環境</w:t>
+            </w:r>
+          </w:p>
+        </w:tc>
+        <w:tc>
+          <w:tcPr>
+            <w:tcW w:w="6095" w:type="dxa"/>
+            <w:vAlign w:val="center"/>
+          </w:tcPr>
+          <w:p>
+            <w:pPr>
+              <w:pStyle w:val="a9"/>
+              <w:spacing w:line="300" w:lineRule="exact"/>
+              <w:ind w:firstLineChars="0" w:firstLine="0"/>
+            </w:pPr>
+            <w:r>
+              <w:t xml:space="preserve">Apple </w:t>
+            </w:r>
+            <w:proofErr w:type="spellStart"/>
+            <w:r>
+              <w:t>Xcode</w:t>
+            </w:r>
+            <w:proofErr w:type="spellEnd"/>
+            <w:r>
+              <w:t xml:space="preserve"> 5.0.2</w:t>
+            </w:r>
+          </w:p>
+          <w:p>
+            <w:pPr>
+              <w:pStyle w:val="a9"/>
+              <w:spacing w:line="300" w:lineRule="exact"/>
+              <w:ind w:firstLineChars="0" w:firstLine="0"/>
+            </w:pPr>
+            <w:r>
+              <w:rPr>
+                <w:rFonts w:hint="eastAsia"/>
+              </w:rPr>
+              <w:t>（オープンソースライブラリ：</w:t>
+            </w:r>
+            <w:proofErr w:type="spellStart"/>
+            <w:r>
+              <w:t>CorePlot</w:t>
+            </w:r>
+            <w:proofErr w:type="spellEnd"/>
+            <w:r>
+              <w:rPr>
+                <w:rFonts w:hint="eastAsia"/>
+              </w:rPr>
+              <w:t>）</w:t>
+            </w:r>
+          </w:p>
+        </w:tc>
+      </w:tr>
+      <w:tr>
+        <w:trPr>
+          <w:trHeight w:val="501"/>
+        </w:trPr>
+        <w:tc>
+          <w:tcPr>
+            <w:tcW w:w="2802" w:type="dxa"/>
+            <w:shd w:val="clear" w:color="auto" w:fill="BFBFBF" w:themeFill="background1" w:themeFillShade="BF"/>
+            <w:vAlign w:val="center"/>
+          </w:tcPr>
+          <w:p>
+            <w:pPr>
+              <w:pStyle w:val="a9"/>
+              <w:ind w:firstLineChars="0" w:firstLine="0"/>
+              <w:jc w:val="center"/>
+            </w:pPr>
+            <w:r>
+              <w:rPr>
+                <w:rFonts w:hint="eastAsia"/>
+              </w:rPr>
+              <w:t>入力デバイス</w:t>
+            </w:r>
+          </w:p>
+        </w:tc>
+        <w:tc>
+          <w:tcPr>
+            <w:tcW w:w="6095" w:type="dxa"/>
+            <w:vAlign w:val="center"/>
+          </w:tcPr>
+          <w:p>
+            <w:pPr>
+              <w:pStyle w:val="a9"/>
+              <w:spacing w:line="300" w:lineRule="exact"/>
+              <w:ind w:firstLineChars="0" w:firstLine="0"/>
+            </w:pPr>
+            <w:r>
+              <w:t>Apple iPhone5s</w:t>
+            </w:r>
+            <w:r>
+              <w:rPr>
+                <w:rFonts w:hint="eastAsia"/>
+              </w:rPr>
+              <w:t>（</w:t>
+            </w:r>
+            <w:proofErr w:type="spellStart"/>
+            <w:r>
+              <w:t>iOS</w:t>
+            </w:r>
+            <w:proofErr w:type="spellEnd"/>
+            <w:r>
+              <w:t xml:space="preserve"> 7.0.4</w:t>
+            </w:r>
+            <w:r>
+              <w:rPr>
+                <w:rFonts w:hint="eastAsia"/>
+              </w:rPr>
+              <w:t>）</w:t>
+            </w:r>
+          </w:p>
+        </w:tc>
+      </w:tr>
+      <w:tr>
+        <w:trPr>
+          <w:trHeight w:val="368"/>
+        </w:trPr>
+        <w:tc>
+          <w:tcPr>
+            <w:tcW w:w="2802" w:type="dxa"/>
+            <w:shd w:val="clear" w:color="auto" w:fill="BFBFBF" w:themeFill="background1" w:themeFillShade="BF"/>
+            <w:vAlign w:val="center"/>
+          </w:tcPr>
+          <w:p>
+            <w:pPr>
+              <w:pStyle w:val="a9"/>
+              <w:ind w:firstLineChars="0" w:firstLine="0"/>
+              <w:jc w:val="center"/>
+            </w:pPr>
+            <w:r>
+              <w:rPr>
+                <w:rFonts w:hint="eastAsia"/>
+              </w:rPr>
+              <w:t>映像編集機器</w:t>
+            </w:r>
+          </w:p>
+        </w:tc>
+        <w:tc>
+          <w:tcPr>
+            <w:tcW w:w="6095" w:type="dxa"/>
+            <w:vAlign w:val="center"/>
+          </w:tcPr>
+          <w:p>
+            <w:pPr>
+              <w:pStyle w:val="a9"/>
+              <w:spacing w:line="300" w:lineRule="exact"/>
+              <w:ind w:firstLineChars="0" w:firstLine="0"/>
+            </w:pPr>
+            <w:r>
+              <w:rPr>
+                <w:rFonts w:hint="eastAsia"/>
+              </w:rPr>
+              <w:t>Apple MacBook Pro 15-inch，Late 2011</w:t>
+            </w:r>
+          </w:p>
+          <w:p>
+            <w:pPr>
+              <w:pStyle w:val="a9"/>
+              <w:spacing w:line="300" w:lineRule="exact"/>
+              <w:ind w:firstLineChars="0" w:firstLine="0"/>
+            </w:pPr>
+            <w:r>
+              <w:rPr>
+                <w:rFonts w:hint="eastAsia"/>
+              </w:rPr>
+              <w:t>2.4GHz Intel Core i7，16GB 1333 DDR3</w:t>
+            </w:r>
+          </w:p>
+          <w:p>
+            <w:pPr>
+              <w:pStyle w:val="a9"/>
+              <w:spacing w:line="300" w:lineRule="exact"/>
+              <w:ind w:firstLineChars="0" w:firstLine="0"/>
+            </w:pPr>
+            <w:r>
+              <w:rPr>
+                <w:rFonts w:hint="eastAsia"/>
+              </w:rPr>
+              <w:t>M</w:t>
+            </w:r>
+            <w:r>
+              <w:t>A</w:t>
+            </w:r>
+            <w:r>
+              <w:rPr>
+                <w:rFonts w:hint="eastAsia"/>
+              </w:rPr>
+              <w:t>TSUSHITA DVD-R UJ-8A8</w:t>
+            </w:r>
+            <w:r>
+              <w:t xml:space="preserve"> </w:t>
+            </w:r>
+            <w:r>
+              <w:rPr>
+                <w:rFonts w:hint="eastAsia"/>
+              </w:rPr>
+              <w:t xml:space="preserve">(OSX 10.9.1 </w:t>
+            </w:r>
+            <w:proofErr w:type="spellStart"/>
+            <w:r>
+              <w:rPr>
+                <w:rFonts w:hint="eastAsia"/>
+              </w:rPr>
+              <w:t>Marvericks</w:t>
+            </w:r>
+            <w:proofErr w:type="spellEnd"/>
+            <w:r>
+              <w:rPr>
+                <w:rFonts w:hint="eastAsia"/>
+              </w:rPr>
+              <w:t>)</w:t>
+            </w:r>
+          </w:p>
+        </w:tc>
+      </w:tr>
+      <w:tr>
+        <w:trPr>
+          <w:trHeight w:val="691"/>
+        </w:trPr>
+        <w:tc>
+          <w:tcPr>
+            <w:tcW w:w="2802" w:type="dxa"/>
+            <w:shd w:val="clear" w:color="auto" w:fill="BFBFBF" w:themeFill="background1" w:themeFillShade="BF"/>
+            <w:vAlign w:val="center"/>
+          </w:tcPr>
+          <w:p>
+            <w:pPr>
+              <w:pStyle w:val="a9"/>
+              <w:ind w:firstLineChars="0" w:firstLine="0"/>
+              <w:jc w:val="center"/>
+            </w:pPr>
+            <w:r>
+              <w:rPr>
+                <w:rFonts w:hint="eastAsia"/>
+              </w:rPr>
+              <w:t>映像編集ソフト</w:t>
+            </w:r>
+          </w:p>
+        </w:tc>
+        <w:tc>
+          <w:tcPr>
+            <w:tcW w:w="6095" w:type="dxa"/>
+            <w:vAlign w:val="center"/>
+          </w:tcPr>
+          <w:p>
+            <w:pPr>
+              <w:pStyle w:val="a9"/>
+              <w:spacing w:line="300" w:lineRule="exact"/>
+              <w:ind w:firstLineChars="0" w:firstLine="0"/>
+            </w:pPr>
+            <w:r>
+              <w:t xml:space="preserve">Apple iMovie </w:t>
+            </w:r>
+            <w:r>
+              <w:t>‘</w:t>
+            </w:r>
+            <w:r>
+              <w:t>13</w:t>
+            </w:r>
+          </w:p>
+        </w:tc>
+      </w:tr>
+      <w:tr>
+        <w:trPr>
+          <w:trHeight w:val="940"/>
+        </w:trPr>
+        <w:tc>
+          <w:tcPr>
+            <w:tcW w:w="2802" w:type="dxa"/>
+            <w:shd w:val="clear" w:color="auto" w:fill="BFBFBF" w:themeFill="background1" w:themeFillShade="BF"/>
+            <w:vAlign w:val="center"/>
+          </w:tcPr>
+          <w:p>
+            <w:pPr>
+              <w:pStyle w:val="a9"/>
+              <w:ind w:firstLineChars="0" w:firstLine="0"/>
+              <w:jc w:val="center"/>
+            </w:pPr>
+            <w:r>
+              <w:rPr>
+                <w:rFonts w:hint="eastAsia"/>
+              </w:rPr>
+              <w:t>カメラ</w:t>
+            </w:r>
+          </w:p>
+        </w:tc>
+        <w:tc>
+          <w:tcPr>
+            <w:tcW w:w="6095" w:type="dxa"/>
+            <w:vAlign w:val="center"/>
+          </w:tcPr>
+          <w:p>
+            <w:pPr>
+              <w:pStyle w:val="a9"/>
+              <w:spacing w:line="300" w:lineRule="exact"/>
+              <w:ind w:firstLineChars="0" w:firstLine="0"/>
+              <w:rPr>
+                <w:rFonts w:hAnsi="ヒラギノ明朝 ProN W3"/>
+              </w:rPr>
+            </w:pPr>
+            <w:r>
+              <w:rPr>
+                <w:rFonts w:hAnsi="ヒラギノ明朝 ProN W3"/>
+              </w:rPr>
+              <w:t xml:space="preserve">Cannon EOS Kiss X7i </w:t>
+            </w:r>
+            <w:r>
+              <w:rPr>
+                <w:rFonts w:hAnsi="ヒラギノ明朝 ProN W3"/>
+              </w:rPr>
+              <w:br/>
+            </w:r>
+            <w:r>
+              <w:rPr>
+                <w:rFonts w:hAnsi="ヒラギノ明朝 ProN W3" w:cs="Lucida Grande"/>
+                <w:color w:val="000000"/>
+                <w:kern w:val="0"/>
+              </w:rPr>
+              <w:t>EF-S18-55 IS STM</w:t>
+            </w:r>
+          </w:p>
+        </w:tc>
+      </w:tr>
+    </w:tbl>
+    <w:p>
+      <w:pPr>
+        <w:pStyle w:val="a9"/>
+        <w:rPr>
+          <w:rFonts w:hint="eastAsia"/>
+        </w:rPr>
+      </w:pPr>
+    </w:p>
+    <w:p>
+      <w:pPr>
+        <w:rPr>
+          <w:rFonts w:hint="eastAsia"/>
+        </w:rPr>
+      </w:pPr>
+    </w:p>
+    <w:p>
+      <w:r>
+        <w:t>&lt;</w:t>
+      </w:r>
+      <w:r>
+        <w:rPr>
+          <w:rFonts w:hint="eastAsia"/>
+        </w:rPr>
+        <w:t>所見</w:t>
+      </w:r>
+      <w:r>
+        <w:t>&gt;</w:t>
+      </w:r>
+    </w:p>
+    <w:p>
+      <w:pPr>
+        <w:rPr>
+          <w:rFonts w:asciiTheme="minorEastAsia" w:hAnsiTheme="minorEastAsia" w:hint="eastAsia"/>
+        </w:rPr>
+      </w:pPr>
+      <w:r>
+        <w:rPr>
+          <w:rFonts w:hint="eastAsia"/>
+        </w:rPr>
+        <w:t xml:space="preserve">　</w:t>
+      </w:r>
+      <w:r>
+        <w:rPr>
+          <w:rFonts w:hint="eastAsia"/>
+        </w:rPr>
+        <w:t>製品やサービス利用時の</w:t>
+      </w:r>
+      <w:r>
+        <w:t>UX</w:t>
+      </w:r>
+      <w:r>
+        <w:rPr>
+          <w:rFonts w:hint="eastAsia"/>
+        </w:rPr>
+        <w:t>を取得しているため</w:t>
+      </w:r>
+      <w:r>
+        <w:rPr>
+          <w:rFonts w:asciiTheme="minorEastAsia" w:hAnsiTheme="minorEastAsia" w:hint="eastAsia"/>
         </w:rPr>
         <w:t>，</w:t>
       </w:r>
       <w:r>
         <w:rPr>
-          <w:rFonts w:asciiTheme="minorEastAsia" w:eastAsiaTheme="minorEastAsia" w:hAnsiTheme="minorEastAsia" w:hint="eastAsia"/>
-        </w:rPr>
-        <w:t>その間被験者は</w:t>
-      </w:r>
-      <w:r>
-        <w:rPr>
-          <w:rFonts w:asciiTheme="minorEastAsia" w:eastAsiaTheme="minorEastAsia" w:hAnsiTheme="minorEastAsia" w:hint="eastAsia"/>
-        </w:rPr>
-        <w:t>感情の変化に気付いた時に</w:t>
-      </w:r>
-      <w:r>
-        <w:rPr>
-          <w:rFonts w:asciiTheme="minorEastAsia" w:eastAsiaTheme="minorEastAsia" w:hAnsiTheme="minorEastAsia"/>
+          <w:rFonts w:asciiTheme="minorEastAsia" w:hAnsiTheme="minorEastAsia"/>
         </w:rPr>
         <w:t>UX</w:t>
       </w:r>
       <w:r>
         <w:rPr>
-          <w:rFonts w:asciiTheme="minorEastAsia" w:eastAsiaTheme="minorEastAsia" w:hAnsiTheme="minorEastAsia" w:hint="eastAsia"/>
+          <w:rFonts w:asciiTheme="minorEastAsia" w:hAnsiTheme="minorEastAsia" w:hint="eastAsia"/>
+        </w:rPr>
+        <w:t>カーブと比較して忘却やバイアスが発生しにくい</w:t>
+      </w:r>
+      <w:r>
+        <w:rPr>
+          <w:rFonts w:asciiTheme="minorEastAsia" w:hAnsiTheme="minorEastAsia"/>
+        </w:rPr>
+        <w:t>UX</w:t>
+      </w:r>
+      <w:r>
+        <w:rPr>
+          <w:rFonts w:asciiTheme="minorEastAsia" w:hAnsiTheme="minorEastAsia" w:hint="eastAsia"/>
+        </w:rPr>
+        <w:t>の</w:t>
+      </w:r>
+      <w:r>
+        <w:rPr>
+          <w:rFonts w:asciiTheme="minorEastAsia" w:hAnsiTheme="minorEastAsia" w:hint="eastAsia"/>
+        </w:rPr>
+        <w:t>取得方法</w:t>
+      </w:r>
+      <w:r>
+        <w:rPr>
+          <w:rFonts w:asciiTheme="minorEastAsia" w:hAnsiTheme="minorEastAsia" w:hint="eastAsia"/>
+        </w:rPr>
+        <w:t>として有効であると感じた</w:t>
+      </w:r>
+      <w:r>
+        <w:rPr>
+          <w:rFonts w:asciiTheme="minorEastAsia" w:hAnsiTheme="minorEastAsia" w:hint="eastAsia"/>
+        </w:rPr>
+        <w:t>．</w:t>
+      </w:r>
+      <w:r>
+        <w:rPr>
+          <w:rFonts w:asciiTheme="minorEastAsia" w:hAnsiTheme="minorEastAsia" w:hint="eastAsia"/>
+        </w:rPr>
+        <w:t>また</w:t>
+      </w:r>
+      <w:r>
+        <w:rPr>
+          <w:rFonts w:asciiTheme="minorEastAsia" w:hAnsiTheme="minorEastAsia" w:hint="eastAsia"/>
+        </w:rPr>
+        <w:t>，</w:t>
+      </w:r>
+      <w:r>
+        <w:rPr>
+          <w:rFonts w:asciiTheme="minorEastAsia" w:hAnsiTheme="minorEastAsia"/>
+        </w:rPr>
+        <w:t>UX</w:t>
+      </w:r>
+      <w:r>
+        <w:rPr>
+          <w:rFonts w:asciiTheme="minorEastAsia" w:hAnsiTheme="minorEastAsia" w:hint="eastAsia"/>
+        </w:rPr>
+        <w:t>カーブではおおよその値だった</w:t>
+      </w:r>
+      <w:r>
+        <w:rPr>
+          <w:rFonts w:asciiTheme="minorEastAsia" w:hAnsiTheme="minorEastAsia"/>
+        </w:rPr>
+        <w:t>UX</w:t>
+      </w:r>
+      <w:r>
+        <w:rPr>
+          <w:rFonts w:asciiTheme="minorEastAsia" w:hAnsiTheme="minorEastAsia" w:hint="eastAsia"/>
+        </w:rPr>
+        <w:t>の強度を定量的に取得できるため</w:t>
+      </w:r>
+      <w:r>
+        <w:rPr>
+          <w:rFonts w:asciiTheme="minorEastAsia" w:hAnsiTheme="minorEastAsia" w:hint="eastAsia"/>
+        </w:rPr>
+        <w:t>，</w:t>
+      </w:r>
+      <w:r>
+        <w:rPr>
+          <w:rFonts w:asciiTheme="minorEastAsia" w:hAnsiTheme="minorEastAsia" w:hint="eastAsia"/>
+        </w:rPr>
+        <w:t>製品やサービスの評価においてより定量的な分析が可能になる</w:t>
+      </w:r>
+      <w:r>
+        <w:rPr>
+          <w:rFonts w:asciiTheme="minorEastAsia" w:hAnsiTheme="minorEastAsia" w:hint="eastAsia"/>
+        </w:rPr>
+        <w:t>と考えられる</w:t>
+      </w:r>
+      <w:r>
+        <w:rPr>
+          <w:rFonts w:hint="eastAsia"/>
+        </w:rPr>
+        <w:t>．</w:t>
+      </w:r>
+      <w:r>
+        <w:rPr>
+          <w:rFonts w:asciiTheme="minorEastAsia" w:hAnsiTheme="minorEastAsia" w:hint="eastAsia"/>
+        </w:rPr>
+        <w:t>しかし</w:t>
+      </w:r>
+      <w:r>
+        <w:rPr>
+          <w:rFonts w:asciiTheme="minorEastAsia" w:hAnsiTheme="minorEastAsia" w:hint="eastAsia"/>
+        </w:rPr>
+        <w:t>，</w:t>
+      </w:r>
+      <w:r>
+        <w:rPr>
+          <w:rFonts w:asciiTheme="minorEastAsia" w:hAnsiTheme="minorEastAsia"/>
+        </w:rPr>
+        <w:t>UX</w:t>
+      </w:r>
+      <w:r>
+        <w:rPr>
+          <w:rFonts w:asciiTheme="minorEastAsia" w:hAnsiTheme="minorEastAsia" w:hint="eastAsia"/>
+        </w:rPr>
+        <w:t>カーブと比較するにあたり</w:t>
+      </w:r>
+      <w:r>
+        <w:rPr>
+          <w:rFonts w:asciiTheme="minorEastAsia" w:hAnsiTheme="minorEastAsia" w:hint="eastAsia"/>
+        </w:rPr>
+        <w:t>，</w:t>
+      </w:r>
+      <w:r>
+        <w:rPr>
+          <w:rFonts w:asciiTheme="minorEastAsia" w:hAnsiTheme="minorEastAsia" w:hint="eastAsia"/>
+        </w:rPr>
+        <w:t>忘却の度合いが非常に大きいデータがほとんどで</w:t>
+      </w:r>
+      <w:r>
+        <w:rPr>
+          <w:rFonts w:asciiTheme="minorEastAsia" w:hAnsiTheme="minorEastAsia" w:hint="eastAsia"/>
+        </w:rPr>
+        <w:t>，</w:t>
+      </w:r>
+      <w:r>
+        <w:rPr>
+          <w:rFonts w:asciiTheme="minorEastAsia" w:hAnsiTheme="minorEastAsia"/>
+        </w:rPr>
+        <w:t>作業プロセスや作業順序のばらつきに関する統制</w:t>
+      </w:r>
+      <w:r>
+        <w:rPr>
+          <w:rFonts w:asciiTheme="minorEastAsia" w:hAnsiTheme="minorEastAsia" w:hint="eastAsia"/>
+        </w:rPr>
+        <w:t>が曖昧</w:t>
+      </w:r>
+      <w:r>
+        <w:rPr>
+          <w:rFonts w:asciiTheme="minorEastAsia" w:hAnsiTheme="minorEastAsia" w:hint="eastAsia"/>
+        </w:rPr>
+        <w:t>で</w:t>
+      </w:r>
+      <w:r>
+        <w:rPr>
+          <w:rFonts w:asciiTheme="minorEastAsia" w:hAnsiTheme="minorEastAsia" w:hint="eastAsia"/>
+        </w:rPr>
+        <w:t>ある</w:t>
+      </w:r>
+      <w:r>
+        <w:rPr>
+          <w:rFonts w:asciiTheme="minorEastAsia" w:hAnsiTheme="minorEastAsia" w:hint="eastAsia"/>
+        </w:rPr>
+        <w:t>．</w:t>
+      </w:r>
+      <w:r>
+        <w:rPr>
+          <w:rFonts w:asciiTheme="minorEastAsia" w:hAnsiTheme="minorEastAsia" w:hint="eastAsia"/>
+        </w:rPr>
+        <w:t>よって</w:t>
+      </w:r>
+      <w:r>
+        <w:rPr>
+          <w:rFonts w:asciiTheme="minorEastAsia" w:hAnsiTheme="minorEastAsia" w:hint="eastAsia"/>
+        </w:rPr>
+        <w:t>時間軸で比較したデータの信頼は確かなものではないと感じた</w:t>
+      </w:r>
+      <w:r>
+        <w:rPr>
+          <w:rFonts w:asciiTheme="minorEastAsia" w:hAnsiTheme="minorEastAsia" w:hint="eastAsia"/>
+        </w:rPr>
+        <w:t>．</w:t>
+      </w:r>
+      <w:r>
+        <w:rPr>
+          <w:rFonts w:asciiTheme="minorEastAsia" w:hAnsiTheme="minorEastAsia" w:hint="eastAsia"/>
+        </w:rPr>
+        <w:t>また</w:t>
+      </w:r>
+      <w:r>
+        <w:rPr>
+          <w:rFonts w:asciiTheme="minorEastAsia" w:hAnsiTheme="minorEastAsia" w:hint="eastAsia"/>
+        </w:rPr>
+        <w:t>，</w:t>
+      </w:r>
+      <w:r>
+        <w:rPr>
+          <w:rFonts w:asciiTheme="minorEastAsia" w:hAnsiTheme="minorEastAsia" w:hint="eastAsia"/>
+        </w:rPr>
+        <w:t>実際の製品に対する改善点や評価が行われていないため</w:t>
+      </w:r>
+      <w:r>
+        <w:rPr>
+          <w:rFonts w:asciiTheme="minorEastAsia" w:hAnsiTheme="minorEastAsia" w:hint="eastAsia"/>
+        </w:rPr>
+        <w:t>，</w:t>
+      </w:r>
+      <w:r>
+        <w:rPr>
+          <w:rFonts w:asciiTheme="minorEastAsia" w:hAnsiTheme="minorEastAsia"/>
+        </w:rPr>
+        <w:t>UX</w:t>
+      </w:r>
+      <w:r>
+        <w:rPr>
+          <w:rFonts w:asciiTheme="minorEastAsia" w:hAnsiTheme="minorEastAsia" w:hint="eastAsia"/>
+        </w:rPr>
+        <w:t>カーブとの比較のみでは</w:t>
+      </w:r>
+      <w:r>
+        <w:rPr>
+          <w:rFonts w:asciiTheme="minorEastAsia" w:hAnsiTheme="minorEastAsia" w:hint="eastAsia"/>
+        </w:rPr>
+        <w:t>，</w:t>
+      </w:r>
+      <w:r>
+        <w:rPr>
+          <w:rFonts w:asciiTheme="minorEastAsia" w:hAnsiTheme="minorEastAsia"/>
+        </w:rPr>
+        <w:t>UX</w:t>
+      </w:r>
+      <w:r>
+        <w:rPr>
+          <w:rFonts w:asciiTheme="minorEastAsia" w:hAnsiTheme="minorEastAsia" w:hint="eastAsia"/>
         </w:rPr>
         <w:t>入力アプリケーション</w:t>
       </w:r>
       <w:r>
         <w:rPr>
-          <w:rFonts w:asciiTheme="minorEastAsia" w:eastAsiaTheme="minorEastAsia" w:hAnsiTheme="minorEastAsia" w:hint="eastAsia"/>
-        </w:rPr>
-        <w:t>を用いて感情を</w:t>
-      </w:r>
-      <w:r>
-        <w:rPr>
-          <w:rFonts w:asciiTheme="minorEastAsia" w:eastAsiaTheme="minorEastAsia" w:hAnsiTheme="minorEastAsia" w:hint="eastAsia"/>
-        </w:rPr>
-        <w:t>逐次入力</w:t>
-      </w:r>
-      <w:r>
-        <w:rPr>
-          <w:rFonts w:asciiTheme="minorEastAsia" w:eastAsiaTheme="minorEastAsia" w:hAnsiTheme="minorEastAsia" w:hint="eastAsia"/>
-        </w:rPr>
-        <w:t>する</w:t>
-      </w:r>
-      <w:r>
-        <w:rPr>
-          <w:rFonts w:asciiTheme="minorEastAsia" w:eastAsiaTheme="minorEastAsia" w:hAnsiTheme="minorEastAsia" w:hint="eastAsia"/>
+          <w:rFonts w:asciiTheme="minorEastAsia" w:hAnsiTheme="minorEastAsia" w:hint="eastAsia"/>
+        </w:rPr>
+        <w:t>の有効性を</w:t>
+      </w:r>
+      <w:r>
+        <w:rPr>
+          <w:rFonts w:asciiTheme="minorEastAsia" w:hAnsiTheme="minorEastAsia" w:hint="eastAsia"/>
+        </w:rPr>
+        <w:t>示す根拠としては弱いと感じた</w:t>
+      </w:r>
+      <w:r>
+        <w:rPr>
+          <w:rFonts w:hint="eastAsia"/>
         </w:rPr>
         <w:t>．</w:t>
       </w:r>
-      <w:r>
-        <w:rPr>
-          <w:rFonts w:asciiTheme="minorEastAsia" w:eastAsiaTheme="minorEastAsia" w:hAnsiTheme="minorEastAsia" w:hint="eastAsia"/>
-        </w:rPr>
-        <w:t>また</w:t>
-      </w:r>
-      <w:r>
-        <w:rPr>
-          <w:rFonts w:asciiTheme="minorEastAsia" w:eastAsiaTheme="minorEastAsia" w:hAnsiTheme="minorEastAsia" w:hint="eastAsia"/>
-        </w:rPr>
-        <w:t>，</w:t>
-      </w:r>
-      <w:r>
-        <w:rPr>
-          <w:rFonts w:asciiTheme="minorEastAsia" w:eastAsiaTheme="minorEastAsia" w:hAnsiTheme="minorEastAsia" w:hint="eastAsia"/>
-        </w:rPr>
-        <w:t>実験</w:t>
-      </w:r>
-      <w:r>
-        <w:rPr>
-          <w:rFonts w:asciiTheme="minorEastAsia" w:eastAsiaTheme="minorEastAsia" w:hAnsiTheme="minorEastAsia"/>
-        </w:rPr>
-        <w:t>3</w:t>
-      </w:r>
-      <w:r>
-        <w:rPr>
-          <w:rFonts w:asciiTheme="minorEastAsia" w:eastAsiaTheme="minorEastAsia" w:hAnsiTheme="minorEastAsia" w:hint="eastAsia"/>
-        </w:rPr>
-        <w:t>〜</w:t>
-      </w:r>
-      <w:r>
-        <w:rPr>
-          <w:rFonts w:asciiTheme="minorEastAsia" w:eastAsiaTheme="minorEastAsia" w:hAnsiTheme="minorEastAsia"/>
-        </w:rPr>
-        <w:t>4</w:t>
-      </w:r>
-      <w:r>
-        <w:rPr>
-          <w:rFonts w:asciiTheme="minorEastAsia" w:eastAsiaTheme="minorEastAsia" w:hAnsiTheme="minorEastAsia" w:hint="eastAsia"/>
-        </w:rPr>
-        <w:t>回目の開始前に他被験者と作成しているムービーを共有</w:t>
-      </w:r>
-      <w:r>
-        <w:rPr>
-          <w:rFonts w:asciiTheme="minorEastAsia" w:eastAsiaTheme="minorEastAsia" w:hAnsiTheme="minorEastAsia" w:hint="eastAsia"/>
-        </w:rPr>
-        <w:t>している</w:t>
-      </w:r>
-      <w:r>
-        <w:rPr>
-          <w:rFonts w:asciiTheme="minorEastAsia" w:eastAsiaTheme="minorEastAsia" w:hAnsiTheme="minorEastAsia" w:hint="eastAsia"/>
-        </w:rPr>
-        <w:t>．</w:t>
-      </w:r>
-      <w:r>
-        <w:rPr>
-          <w:rFonts w:asciiTheme="minorEastAsia" w:eastAsiaTheme="minorEastAsia" w:hAnsiTheme="minorEastAsia" w:hint="eastAsia"/>
-        </w:rPr>
-        <w:t>全てのムービー作成を終えた後に</w:t>
-      </w:r>
-      <w:r>
-        <w:rPr>
-          <w:rFonts w:asciiTheme="minorEastAsia" w:eastAsiaTheme="minorEastAsia" w:hAnsiTheme="minorEastAsia"/>
-        </w:rPr>
-        <w:t>UX</w:t>
-      </w:r>
-      <w:r>
-        <w:rPr>
-          <w:rFonts w:asciiTheme="minorEastAsia" w:eastAsiaTheme="minorEastAsia" w:hAnsiTheme="minorEastAsia" w:hint="eastAsia"/>
-        </w:rPr>
-        <w:t>カーブと事後アンケート</w:t>
-      </w:r>
-      <w:r>
-        <w:rPr>
-          <w:rFonts w:asciiTheme="minorEastAsia" w:eastAsiaTheme="minorEastAsia" w:hAnsiTheme="minorEastAsia" w:hint="eastAsia"/>
-        </w:rPr>
-        <w:t>に記入するといった流れになっている</w:t>
-      </w:r>
-    </w:p>
-    <w:p>
-      <w:pPr>
-        <w:rPr>
-          <w:rFonts w:hint="eastAsia"/>
-        </w:rPr>
-      </w:pPr>
-    </w:p>
-    <w:p>
-      <w:r>
-        <w:t>&lt;</w:t>
-      </w:r>
-      <w:r>
-        <w:rPr>
-          <w:rFonts w:hint="eastAsia"/>
-        </w:rPr>
-        <w:t>所見</w:t>
-      </w:r>
-      <w:r>
-        <w:t>&gt;</w:t>
-      </w:r>
-    </w:p>
-    <w:p>
-      <w:pPr>
-        <w:rPr>
-          <w:rFonts w:hint="eastAsia"/>
-        </w:rPr>
-      </w:pPr>
-    </w:p>
-    <w:p>
-      <w:pPr>
-        <w:rPr>
-          <w:rFonts w:hint="eastAsia"/>
-        </w:rPr>
-      </w:pPr>
-      <w:bookmarkStart w:id="3" w:name="_GoBack"/>
-      <w:bookmarkEnd w:id="3"/>
     </w:p>
     <w:p>
       <w:pPr>
@@ -5812,6 +6493,127 @@
           <w:rFonts w:hint="eastAsia"/>
         </w:rPr>
       </w:pPr>
+    </w:p>
+    <w:p>
+      <w:pPr>
+        <w:rPr>
+          <w:rFonts w:hint="eastAsia"/>
+        </w:rPr>
+      </w:pPr>
+    </w:p>
+    <w:p>
+      <w:pPr>
+        <w:rPr>
+          <w:rFonts w:hint="eastAsia"/>
+        </w:rPr>
+      </w:pPr>
+    </w:p>
+    <w:p>
+      <w:pPr>
+        <w:rPr>
+          <w:rFonts w:hint="eastAsia"/>
+        </w:rPr>
+      </w:pPr>
+    </w:p>
+    <w:p>
+      <w:pPr>
+        <w:rPr>
+          <w:rFonts w:hint="eastAsia"/>
+        </w:rPr>
+      </w:pPr>
+    </w:p>
+    <w:p>
+      <w:pPr>
+        <w:rPr>
+          <w:rFonts w:hint="eastAsia"/>
+        </w:rPr>
+      </w:pPr>
+    </w:p>
+    <w:p>
+      <w:pPr>
+        <w:rPr>
+          <w:rFonts w:hint="eastAsia"/>
+        </w:rPr>
+      </w:pPr>
+    </w:p>
+    <w:p>
+      <w:pPr>
+        <w:rPr>
+          <w:rFonts w:hint="eastAsia"/>
+        </w:rPr>
+      </w:pPr>
+    </w:p>
+    <w:p>
+      <w:pPr>
+        <w:rPr>
+          <w:rFonts w:hint="eastAsia"/>
+        </w:rPr>
+      </w:pPr>
+    </w:p>
+    <w:p>
+      <w:pPr>
+        <w:rPr>
+          <w:rFonts w:hint="eastAsia"/>
+        </w:rPr>
+      </w:pPr>
+    </w:p>
+    <w:p>
+      <w:pPr>
+        <w:rPr>
+          <w:rFonts w:hint="eastAsia"/>
+        </w:rPr>
+      </w:pPr>
+    </w:p>
+    <w:p>
+      <w:pPr>
+        <w:rPr>
+          <w:rFonts w:hint="eastAsia"/>
+        </w:rPr>
+      </w:pPr>
+    </w:p>
+    <w:p>
+      <w:pPr>
+        <w:rPr>
+          <w:rFonts w:hint="eastAsia"/>
+        </w:rPr>
+      </w:pPr>
+    </w:p>
+    <w:p>
+      <w:pPr>
+        <w:rPr>
+          <w:rFonts w:hint="eastAsia"/>
+        </w:rPr>
+      </w:pPr>
+    </w:p>
+    <w:p>
+      <w:pPr>
+        <w:rPr>
+          <w:rFonts w:hint="eastAsia"/>
+        </w:rPr>
+      </w:pPr>
+    </w:p>
+    <w:p>
+      <w:pPr>
+        <w:rPr>
+          <w:rFonts w:hint="eastAsia"/>
+        </w:rPr>
+      </w:pPr>
+    </w:p>
+    <w:p>
+      <w:pPr>
+        <w:rPr>
+          <w:rFonts w:hint="eastAsia"/>
+        </w:rPr>
+      </w:pPr>
+    </w:p>
+    <w:p>
+      <w:pPr>
+        <w:rPr>
+          <w:rFonts w:hint="eastAsia"/>
+        </w:rPr>
+      </w:pPr>
+      <w:bookmarkStart w:id="6" w:name="_GoBack"/>
+      <w:bookmarkEnd w:id="6"/>
     </w:p>
     <w:p>
       <w:pPr>
@@ -5839,7 +6641,7 @@
           <w:rFonts w:hint="eastAsia"/>
         </w:rPr>
       </w:pPr>
-      <w:bookmarkStart w:id="4" w:name="_Ref283179787"/>
+      <w:bookmarkStart w:id="7" w:name="_Ref283179787"/>
       <w:r>
         <w:t>DIS, ISO. "9241-210: 2010. Ergonomics of human system interaction-Part 210: Human-</w:t>
       </w:r>
@@ -5851,7 +6653,7 @@
       <w:r>
         <w:t xml:space="preserve"> design for interactive systems." International Standardization Organization (2009).</w:t>
       </w:r>
-      <w:bookmarkEnd w:id="4"/>
+      <w:bookmarkEnd w:id="7"/>
     </w:p>
     <w:p>
       <w:pPr>
@@ -5930,7 +6732,7 @@
         </w:numPr>
         <w:ind w:hanging="482"/>
       </w:pPr>
-      <w:bookmarkStart w:id="5" w:name="_Ref283179904"/>
+      <w:bookmarkStart w:id="8" w:name="_Ref283179904"/>
       <w:proofErr w:type="spellStart"/>
       <w:r>
         <w:t>Roto</w:t>
@@ -5947,7 +6749,7 @@
       <w:r>
         <w:t>, et al. "User experience white paper." Bringing clarity to the concept of user experience (2011).</w:t>
       </w:r>
-      <w:bookmarkEnd w:id="5"/>
+      <w:bookmarkEnd w:id="8"/>
     </w:p>
     <w:p>
       <w:pPr>
@@ -5961,7 +6763,7 @@
           <w:rFonts w:hint="eastAsia"/>
         </w:rPr>
       </w:pPr>
-      <w:bookmarkStart w:id="6" w:name="_Ref283179935"/>
+      <w:bookmarkStart w:id="9" w:name="_Ref283179935"/>
       <w:r>
         <w:t xml:space="preserve">Nielsen, </w:t>
       </w:r>
@@ -5973,7 +6775,7 @@
       <w:r>
         <w:t>. "Usability 101: Introduction to usability." www.nngroup.com/articles/usability-101-introduction-to-usability/  (2014.05.07 visited).</w:t>
       </w:r>
-      <w:bookmarkEnd w:id="6"/>
+      <w:bookmarkEnd w:id="9"/>
     </w:p>
     <w:p>
       <w:pPr>
@@ -6108,7 +6910,7 @@
         </w:numPr>
         <w:ind w:hanging="482"/>
       </w:pPr>
-      <w:bookmarkStart w:id="7" w:name="_Ref283180130"/>
+      <w:bookmarkStart w:id="10" w:name="_Ref283180130"/>
       <w:proofErr w:type="spellStart"/>
       <w:r>
         <w:t>Kujala</w:t>
@@ -6117,7 +6919,7 @@
       <w:r>
         <w:t>, Sari, et al. "UX Curve: A method for evaluating long-term user experience." Interacting with Computers 23.5 (2011): pp.473-483.</w:t>
       </w:r>
-      <w:bookmarkEnd w:id="7"/>
+      <w:bookmarkEnd w:id="10"/>
     </w:p>
     <w:p>
       <w:pPr>
@@ -9394,7 +10196,7 @@
 </file>
 
 <file path=customXml/itemProps1.xml><?xml version="1.0" encoding="utf-8"?>
-<ds:datastoreItem xmlns:ds="http://schemas.openxmlformats.org/officeDocument/2006/customXml" ds:itemID="{CA13A89E-A3E1-9042-90EA-74C433FA0DF4}">
+<ds:datastoreItem xmlns:ds="http://schemas.openxmlformats.org/officeDocument/2006/customXml" ds:itemID="{F83A196F-46E9-C64D-9AB8-A0FB32A7F825}">
   <ds:schemaRefs>
     <ds:schemaRef ds:uri="http://schemas.openxmlformats.org/officeDocument/2006/bibliography"/>
   </ds:schemaRefs>

</xml_diff>

<commit_message>
write about purpose of my research
</commit_message>
<xml_diff>
--- a/01.introduction.docx
+++ b/01.introduction.docx
@@ -2876,14 +2876,12 @@
         </w:rPr>
         <w:t>）は，</w:t>
       </w:r>
-      <w:proofErr w:type="spellStart"/>
       <w:r>
         <w:rPr>
           <w:rFonts w:asciiTheme="minorEastAsia" w:hAnsiTheme="minorEastAsia"/>
         </w:rPr>
         <w:t>Roto</w:t>
       </w:r>
-      <w:proofErr w:type="spellEnd"/>
       <w:r>
         <w:rPr>
           <w:rFonts w:asciiTheme="minorEastAsia" w:hAnsiTheme="minorEastAsia" w:hint="eastAsia"/>
@@ -2968,8 +2966,14 @@
             <w:pPr>
               <w:pStyle w:val="a8"/>
               <w:spacing w:line="240" w:lineRule="exact"/>
+              <w:rPr>
+                <w:b/>
+              </w:rPr>
             </w:pPr>
             <w:r>
+              <w:rPr>
+                <w:b/>
+              </w:rPr>
               <w:t>UX</w:t>
             </w:r>
           </w:p>
@@ -2984,8 +2988,14 @@
             <w:pPr>
               <w:pStyle w:val="a8"/>
               <w:spacing w:line="240" w:lineRule="exact"/>
+              <w:rPr>
+                <w:b/>
+              </w:rPr>
             </w:pPr>
             <w:r>
+              <w:rPr>
+                <w:b/>
+              </w:rPr>
               <w:t>When</w:t>
             </w:r>
           </w:p>
@@ -3103,8 +3113,14 @@
             <w:pPr>
               <w:pStyle w:val="a8"/>
               <w:spacing w:line="240" w:lineRule="exact"/>
+              <w:rPr>
+                <w:b/>
+              </w:rPr>
             </w:pPr>
             <w:r>
+              <w:rPr>
+                <w:b/>
+              </w:rPr>
               <w:t>What</w:t>
             </w:r>
           </w:p>
@@ -3222,8 +3238,14 @@
             <w:pPr>
               <w:pStyle w:val="a8"/>
               <w:spacing w:line="240" w:lineRule="exact"/>
+              <w:rPr>
+                <w:b/>
+              </w:rPr>
             </w:pPr>
             <w:r>
+              <w:rPr>
+                <w:b/>
+              </w:rPr>
               <w:t>How</w:t>
             </w:r>
           </w:p>
@@ -3334,10 +3356,14 @@
             <w:pPr>
               <w:pStyle w:val="a8"/>
               <w:spacing w:line="240" w:lineRule="exact"/>
+              <w:rPr>
+                <w:b/>
+              </w:rPr>
             </w:pPr>
             <w:r>
               <w:rPr>
                 <w:rFonts w:hint="eastAsia"/>
+                <w:b/>
               </w:rPr>
               <w:t>評価手法</w:t>
             </w:r>
@@ -3354,10 +3380,14 @@
             <w:pPr>
               <w:pStyle w:val="a8"/>
               <w:spacing w:line="240" w:lineRule="exact"/>
+              <w:rPr>
+                <w:b/>
+              </w:rPr>
             </w:pPr>
             <w:r>
               <w:rPr>
                 <w:rFonts w:hint="eastAsia"/>
+                <w:b/>
               </w:rPr>
               <w:t>調査者</w:t>
             </w:r>
@@ -3558,19 +3588,27 @@
             <w:pPr>
               <w:pStyle w:val="a8"/>
               <w:spacing w:line="240" w:lineRule="exact"/>
+              <w:rPr>
+                <w:b/>
+              </w:rPr>
             </w:pPr>
             <w:r>
               <w:rPr>
                 <w:rFonts w:hint="eastAsia"/>
+                <w:b/>
               </w:rPr>
               <w:t>自己報告（</w:t>
             </w:r>
             <w:r>
+              <w:rPr>
+                <w:b/>
+              </w:rPr>
               <w:t>Self-Report</w:t>
             </w:r>
             <w:r>
               <w:rPr>
                 <w:rFonts w:hint="eastAsia"/>
+                <w:b/>
               </w:rPr>
               <w:t>）</w:t>
             </w:r>
@@ -3839,11 +3877,9 @@
         </w:rPr>
         <w:t xml:space="preserve">　</w:t>
       </w:r>
-      <w:proofErr w:type="spellStart"/>
       <w:r>
         <w:t>Kujara</w:t>
       </w:r>
-      <w:proofErr w:type="spellEnd"/>
       <w:r>
         <w:rPr>
           <w:rFonts w:asciiTheme="minorEastAsia" w:hAnsiTheme="minorEastAsia" w:hint="eastAsia"/>
@@ -5748,11 +5784,13 @@
               <w:jc w:val="center"/>
               <w:rPr>
                 <w:rFonts w:hint="eastAsia"/>
+                <w:b/>
               </w:rPr>
             </w:pPr>
             <w:r>
               <w:rPr>
                 <w:rFonts w:hint="eastAsia"/>
+                <w:b/>
               </w:rPr>
               <w:t>入力アプリケーション</w:t>
             </w:r>
@@ -5792,11 +5830,13 @@
               <w:jc w:val="center"/>
               <w:rPr>
                 <w:rFonts w:hint="eastAsia"/>
+                <w:b/>
               </w:rPr>
             </w:pPr>
             <w:r>
               <w:rPr>
                 <w:rFonts w:hint="eastAsia"/>
+                <w:b/>
               </w:rPr>
               <w:t>開発環境</w:t>
             </w:r>
@@ -5814,15 +5854,7 @@
               <w:ind w:firstLineChars="0" w:firstLine="0"/>
             </w:pPr>
             <w:r>
-              <w:t xml:space="preserve">Apple </w:t>
-            </w:r>
-            <w:proofErr w:type="spellStart"/>
-            <w:r>
-              <w:t>Xcode</w:t>
-            </w:r>
-            <w:proofErr w:type="spellEnd"/>
-            <w:r>
-              <w:t xml:space="preserve"> 5.0.2</w:t>
+              <w:t>Apple Xcode 5.0.2</w:t>
             </w:r>
           </w:p>
           <w:p>
@@ -5837,11 +5869,9 @@
               </w:rPr>
               <w:t>（オープンソースライブラリ：</w:t>
             </w:r>
-            <w:proofErr w:type="spellStart"/>
             <w:r>
               <w:t>CorePlot</w:t>
             </w:r>
-            <w:proofErr w:type="spellEnd"/>
             <w:r>
               <w:rPr>
                 <w:rFonts w:hint="eastAsia"/>
@@ -5866,10 +5896,14 @@
               <w:pStyle w:val="a9"/>
               <w:ind w:firstLineChars="0" w:firstLine="0"/>
               <w:jc w:val="center"/>
+              <w:rPr>
+                <w:b/>
+              </w:rPr>
             </w:pPr>
             <w:r>
               <w:rPr>
                 <w:rFonts w:hint="eastAsia"/>
+                <w:b/>
               </w:rPr>
               <w:t>入力デバイス</w:t>
             </w:r>
@@ -5895,13 +5929,8 @@
               </w:rPr>
               <w:t>（</w:t>
             </w:r>
-            <w:proofErr w:type="spellStart"/>
             <w:r>
-              <w:t>iOS</w:t>
-            </w:r>
-            <w:proofErr w:type="spellEnd"/>
-            <w:r>
-              <w:t xml:space="preserve"> 7.0.4</w:t>
+              <w:t>iOS 7.0.4</w:t>
             </w:r>
             <w:r>
               <w:rPr>
@@ -5927,10 +5956,14 @@
               <w:pStyle w:val="a9"/>
               <w:ind w:firstLineChars="0" w:firstLine="0"/>
               <w:jc w:val="center"/>
+              <w:rPr>
+                <w:b/>
+              </w:rPr>
             </w:pPr>
             <w:r>
               <w:rPr>
                 <w:rFonts w:hint="eastAsia"/>
+                <w:b/>
               </w:rPr>
               <w:t>映像編集機器</w:t>
             </w:r>
@@ -5995,21 +6028,7 @@
               <w:rPr>
                 <w:rFonts w:hint="eastAsia"/>
               </w:rPr>
-              <w:t xml:space="preserve">(OSX 10.9.1 </w:t>
-            </w:r>
-            <w:proofErr w:type="spellStart"/>
-            <w:r>
-              <w:rPr>
-                <w:rFonts w:hint="eastAsia"/>
-              </w:rPr>
-              <w:t>Marvericks</w:t>
-            </w:r>
-            <w:proofErr w:type="spellEnd"/>
-            <w:r>
-              <w:rPr>
-                <w:rFonts w:hint="eastAsia"/>
-              </w:rPr>
-              <w:t>)</w:t>
+              <w:t>(OSX 10.9.1 Marvericks)</w:t>
             </w:r>
           </w:p>
         </w:tc>
@@ -6029,10 +6048,14 @@
               <w:pStyle w:val="a9"/>
               <w:ind w:firstLineChars="0" w:firstLine="0"/>
               <w:jc w:val="center"/>
+              <w:rPr>
+                <w:b/>
+              </w:rPr>
             </w:pPr>
             <w:r>
               <w:rPr>
                 <w:rFonts w:hint="eastAsia"/>
+                <w:b/>
               </w:rPr>
               <w:t>映像編集ソフト</w:t>
             </w:r>
@@ -6076,10 +6099,14 @@
               <w:pStyle w:val="a9"/>
               <w:ind w:firstLineChars="0" w:firstLine="0"/>
               <w:jc w:val="center"/>
+              <w:rPr>
+                <w:b/>
+              </w:rPr>
             </w:pPr>
             <w:r>
               <w:rPr>
                 <w:rFonts w:hint="eastAsia"/>
+                <w:b/>
               </w:rPr>
               <w:t>カメラ</w:t>
             </w:r>
@@ -6391,9 +6418,15 @@
       </w:r>
       <w:r>
         <w:rPr>
-          <w:rFonts w:asciiTheme="minorEastAsia" w:hAnsiTheme="minorEastAsia" w:hint="eastAsia"/>
-        </w:rPr>
-        <w:t>実際の製品に対する改善点や評価が行われていないため</w:t>
+          <w:rFonts w:asciiTheme="minorEastAsia" w:hAnsiTheme="minorEastAsia"/>
+        </w:rPr>
+        <w:t>UX</w:t>
+      </w:r>
+      <w:r>
+        <w:rPr>
+          <w:rFonts w:asciiTheme="minorEastAsia" w:hAnsiTheme="minorEastAsia" w:hint="eastAsia"/>
+        </w:rPr>
+        <w:t>カーブとの比較のみで</w:t>
       </w:r>
       <w:r>
         <w:rPr>
@@ -6403,6 +6436,18 @@
       </w:r>
       <w:r>
         <w:rPr>
+          <w:rFonts w:asciiTheme="minorEastAsia" w:hAnsiTheme="minorEastAsia" w:hint="eastAsia"/>
+        </w:rPr>
+        <w:t>実際の製品に対する改善点や評価が行われていない点や</w:t>
+      </w:r>
+      <w:r>
+        <w:rPr>
+          <w:rFonts w:asciiTheme="minorEastAsia" w:hAnsiTheme="minorEastAsia" w:hint="eastAsia"/>
+        </w:rPr>
+        <w:t>，</w:t>
+      </w:r>
+      <w:r>
+        <w:rPr>
           <w:rFonts w:asciiTheme="minorEastAsia" w:hAnsiTheme="minorEastAsia"/>
         </w:rPr>
         <w:t>UX</w:t>
@@ -6411,7 +6456,13 @@
         <w:rPr>
           <w:rFonts w:asciiTheme="minorEastAsia" w:hAnsiTheme="minorEastAsia" w:hint="eastAsia"/>
         </w:rPr>
-        <w:t>カーブとの比較のみでは</w:t>
+        <w:t>入力アプリケーション</w:t>
+      </w:r>
+      <w:r>
+        <w:rPr>
+          <w:rFonts w:asciiTheme="minorEastAsia" w:hAnsiTheme="minorEastAsia" w:hint="eastAsia"/>
+        </w:rPr>
+        <w:t>のインタフェースに関する評価が行われていない点から</w:t>
       </w:r>
       <w:r>
         <w:rPr>
@@ -6470,21 +6521,285 @@
           <w:rFonts w:hint="eastAsia"/>
         </w:rPr>
       </w:pPr>
+      <w:r>
+        <w:t xml:space="preserve">1.4 </w:t>
+      </w:r>
+      <w:r>
+        <w:rPr>
+          <w:rFonts w:hint="eastAsia"/>
+        </w:rPr>
+        <w:t>研究目的</w:t>
+      </w:r>
     </w:p>
     <w:p>
       <w:pPr>
         <w:rPr>
-          <w:rFonts w:hint="eastAsia"/>
-        </w:rPr>
-      </w:pPr>
-      <w:r>
-        <w:t xml:space="preserve">1.4 </w:t>
-      </w:r>
-      <w:r>
-        <w:rPr>
-          <w:rFonts w:hint="eastAsia"/>
-        </w:rPr>
-        <w:t>研究目的</w:t>
+          <w:rFonts w:asciiTheme="minorEastAsia" w:hAnsiTheme="minorEastAsia" w:hint="eastAsia"/>
+        </w:rPr>
+      </w:pPr>
+      <w:r>
+        <w:rPr>
+          <w:rFonts w:hint="eastAsia"/>
+        </w:rPr>
+        <w:t xml:space="preserve">　本研究では</w:t>
+      </w:r>
+      <w:r>
+        <w:rPr>
+          <w:rFonts w:asciiTheme="minorEastAsia" w:hAnsiTheme="minorEastAsia" w:hint="eastAsia"/>
+        </w:rPr>
+        <w:t>，</w:t>
+      </w:r>
+      <w:r>
+        <w:rPr>
+          <w:b/>
+        </w:rPr>
+        <w:t>1.3.2</w:t>
+      </w:r>
+      <w:r>
+        <w:rPr>
+          <w:rFonts w:hint="eastAsia"/>
+          <w:b/>
+        </w:rPr>
+        <w:t>節で述べた</w:t>
+      </w:r>
+      <w:r>
+        <w:rPr>
+          <w:b/>
+        </w:rPr>
+        <w:t>UX</w:t>
+      </w:r>
+      <w:r>
+        <w:rPr>
+          <w:rFonts w:hint="eastAsia"/>
+          <w:b/>
+        </w:rPr>
+        <w:t>入力アプリケーションの有用性を示すため</w:t>
+      </w:r>
+      <w:r>
+        <w:rPr>
+          <w:rFonts w:asciiTheme="minorEastAsia" w:hAnsiTheme="minorEastAsia" w:hint="eastAsia"/>
+        </w:rPr>
+        <w:t>，</w:t>
+      </w:r>
+      <w:r>
+        <w:rPr>
+          <w:b/>
+        </w:rPr>
+        <w:t>UX</w:t>
+      </w:r>
+      <w:r>
+        <w:rPr>
+          <w:rFonts w:hint="eastAsia"/>
+          <w:b/>
+        </w:rPr>
+        <w:t>入力アプリケーションのインタフェースに関する評価を行い</w:t>
+      </w:r>
+      <w:r>
+        <w:rPr>
+          <w:rFonts w:asciiTheme="minorEastAsia" w:hAnsiTheme="minorEastAsia" w:hint="eastAsia"/>
+        </w:rPr>
+        <w:t>，</w:t>
+      </w:r>
+      <w:r>
+        <w:rPr>
+          <w:rFonts w:asciiTheme="minorEastAsia" w:hAnsiTheme="minorEastAsia" w:hint="eastAsia"/>
+        </w:rPr>
+        <w:t>インタフェース</w:t>
+      </w:r>
+      <w:r>
+        <w:rPr>
+          <w:rFonts w:asciiTheme="minorEastAsia" w:hAnsiTheme="minorEastAsia" w:hint="eastAsia"/>
+        </w:rPr>
+        <w:t>が一時的</w:t>
+      </w:r>
+      <w:r>
+        <w:rPr>
+          <w:rFonts w:asciiTheme="minorEastAsia" w:hAnsiTheme="minorEastAsia"/>
+        </w:rPr>
+        <w:t>UX</w:t>
+      </w:r>
+      <w:r>
+        <w:rPr>
+          <w:rFonts w:asciiTheme="minorEastAsia" w:hAnsiTheme="minorEastAsia" w:hint="eastAsia"/>
+        </w:rPr>
+        <w:t>に及ぼす影響を検証する</w:t>
+      </w:r>
+      <w:r>
+        <w:rPr>
+          <w:rFonts w:asciiTheme="minorEastAsia" w:hAnsiTheme="minorEastAsia" w:hint="eastAsia"/>
+        </w:rPr>
+        <w:t>．</w:t>
+      </w:r>
+      <w:r>
+        <w:rPr>
+          <w:rFonts w:asciiTheme="minorEastAsia" w:hAnsiTheme="minorEastAsia" w:hint="eastAsia"/>
+          <w:b/>
+        </w:rPr>
+        <w:t>評価のアプローチとして従来の評価手法である</w:t>
+      </w:r>
+      <w:r>
+        <w:rPr>
+          <w:rFonts w:asciiTheme="minorEastAsia" w:hAnsiTheme="minorEastAsia"/>
+          <w:b/>
+        </w:rPr>
+        <w:t>UX</w:t>
+      </w:r>
+      <w:r>
+        <w:rPr>
+          <w:rFonts w:asciiTheme="minorEastAsia" w:hAnsiTheme="minorEastAsia" w:hint="eastAsia"/>
+          <w:b/>
+        </w:rPr>
+        <w:t>カーブと比較しながら検証を行い</w:t>
+      </w:r>
+      <w:r>
+        <w:rPr>
+          <w:rFonts w:asciiTheme="minorEastAsia" w:hAnsiTheme="minorEastAsia" w:hint="eastAsia"/>
+        </w:rPr>
+        <w:t>，</w:t>
+      </w:r>
+      <w:r>
+        <w:rPr>
+          <w:rFonts w:asciiTheme="minorEastAsia" w:hAnsiTheme="minorEastAsia" w:hint="eastAsia"/>
+        </w:rPr>
+        <w:t>時間軸だけではなくエピソードの比較も合わせて行うことで</w:t>
+      </w:r>
+      <w:r>
+        <w:rPr>
+          <w:rFonts w:asciiTheme="minorEastAsia" w:hAnsiTheme="minorEastAsia"/>
+        </w:rPr>
+        <w:t>UX</w:t>
+      </w:r>
+      <w:r>
+        <w:rPr>
+          <w:rFonts w:asciiTheme="minorEastAsia" w:hAnsiTheme="minorEastAsia" w:hint="eastAsia"/>
+        </w:rPr>
+        <w:t>カーブとの違いを明確にし</w:t>
+      </w:r>
+      <w:r>
+        <w:rPr>
+          <w:rFonts w:asciiTheme="minorEastAsia" w:hAnsiTheme="minorEastAsia" w:hint="eastAsia"/>
+        </w:rPr>
+        <w:t>，</w:t>
+      </w:r>
+      <w:r>
+        <w:rPr>
+          <w:rFonts w:asciiTheme="minorEastAsia" w:hAnsiTheme="minorEastAsia" w:hint="eastAsia"/>
+        </w:rPr>
+        <w:t>どのような場合で簡略化やバイアスが発生するか明らかにする</w:t>
+      </w:r>
+      <w:r>
+        <w:rPr>
+          <w:rFonts w:asciiTheme="minorEastAsia" w:hAnsiTheme="minorEastAsia" w:hint="eastAsia"/>
+        </w:rPr>
+        <w:t>．</w:t>
+      </w:r>
+      <w:r>
+        <w:rPr>
+          <w:rFonts w:asciiTheme="minorEastAsia" w:hAnsiTheme="minorEastAsia" w:hint="eastAsia"/>
+        </w:rPr>
+        <w:t>また</w:t>
+      </w:r>
+      <w:r>
+        <w:rPr>
+          <w:rFonts w:asciiTheme="minorEastAsia" w:hAnsiTheme="minorEastAsia" w:hint="eastAsia"/>
+        </w:rPr>
+        <w:t>，</w:t>
+      </w:r>
+      <w:r>
+        <w:rPr>
+          <w:rFonts w:asciiTheme="minorEastAsia" w:hAnsiTheme="minorEastAsia" w:hint="eastAsia"/>
+        </w:rPr>
+        <w:t>実際の製品利用中の</w:t>
+      </w:r>
+      <w:r>
+        <w:rPr>
+          <w:rFonts w:asciiTheme="minorEastAsia" w:hAnsiTheme="minorEastAsia"/>
+        </w:rPr>
+        <w:t>UX</w:t>
+      </w:r>
+      <w:r>
+        <w:rPr>
+          <w:rFonts w:asciiTheme="minorEastAsia" w:hAnsiTheme="minorEastAsia" w:hint="eastAsia"/>
+        </w:rPr>
+        <w:t>を</w:t>
+      </w:r>
+      <w:r>
+        <w:rPr>
+          <w:rFonts w:asciiTheme="minorEastAsia" w:hAnsiTheme="minorEastAsia"/>
+          <w:b/>
+        </w:rPr>
+        <w:t>UX</w:t>
+      </w:r>
+      <w:r>
+        <w:rPr>
+          <w:rFonts w:asciiTheme="minorEastAsia" w:hAnsiTheme="minorEastAsia" w:hint="eastAsia"/>
+          <w:b/>
+        </w:rPr>
+        <w:t>入力アプリケーション</w:t>
+      </w:r>
+      <w:r>
+        <w:rPr>
+          <w:rFonts w:asciiTheme="minorEastAsia" w:hAnsiTheme="minorEastAsia" w:hint="eastAsia"/>
+          <w:b/>
+        </w:rPr>
+        <w:t>を用いて評価し</w:t>
+      </w:r>
+      <w:r>
+        <w:rPr>
+          <w:rFonts w:asciiTheme="minorEastAsia" w:hAnsiTheme="minorEastAsia" w:hint="eastAsia"/>
+        </w:rPr>
+        <w:t>，</w:t>
+      </w:r>
+      <w:r>
+        <w:rPr>
+          <w:rFonts w:asciiTheme="minorEastAsia" w:hAnsiTheme="minorEastAsia" w:hint="eastAsia"/>
+        </w:rPr>
+        <w:t>製品の</w:t>
+      </w:r>
+      <w:r>
+        <w:rPr>
+          <w:rFonts w:asciiTheme="minorEastAsia" w:hAnsiTheme="minorEastAsia" w:hint="eastAsia"/>
+        </w:rPr>
+        <w:t>改善点の提案</w:t>
+      </w:r>
+      <w:r>
+        <w:rPr>
+          <w:rFonts w:asciiTheme="minorEastAsia" w:hAnsiTheme="minorEastAsia" w:hint="eastAsia"/>
+        </w:rPr>
+        <w:t>を行うことで</w:t>
+      </w:r>
+      <w:r>
+        <w:rPr>
+          <w:rFonts w:asciiTheme="minorEastAsia" w:hAnsiTheme="minorEastAsia"/>
+          <w:b/>
+        </w:rPr>
+        <w:t>UX</w:t>
+      </w:r>
+      <w:r>
+        <w:rPr>
+          <w:rFonts w:asciiTheme="minorEastAsia" w:hAnsiTheme="minorEastAsia" w:hint="eastAsia"/>
+          <w:b/>
+        </w:rPr>
+        <w:t>入力アプリケーション</w:t>
+      </w:r>
+      <w:r>
+        <w:rPr>
+          <w:rFonts w:asciiTheme="minorEastAsia" w:hAnsiTheme="minorEastAsia" w:hint="eastAsia"/>
+          <w:b/>
+        </w:rPr>
+        <w:t>の有用性を示すことを</w:t>
+      </w:r>
+      <w:r>
+        <w:rPr>
+          <w:rFonts w:asciiTheme="minorEastAsia" w:hAnsiTheme="minorEastAsia" w:hint="eastAsia"/>
+        </w:rPr>
+        <w:t>目的とする</w:t>
+      </w:r>
+      <w:r>
+        <w:rPr>
+          <w:rFonts w:asciiTheme="minorEastAsia" w:hAnsiTheme="minorEastAsia" w:hint="eastAsia"/>
+        </w:rPr>
+        <w:t>．</w:t>
       </w:r>
     </w:p>
     <w:p>
@@ -6500,6 +6815,8 @@
           <w:rFonts w:hint="eastAsia"/>
         </w:rPr>
       </w:pPr>
+      <w:bookmarkStart w:id="6" w:name="_GoBack"/>
+      <w:bookmarkEnd w:id="6"/>
     </w:p>
     <w:p>
       <w:pPr>
@@ -6507,113 +6824,6 @@
           <w:rFonts w:hint="eastAsia"/>
         </w:rPr>
       </w:pPr>
-    </w:p>
-    <w:p>
-      <w:pPr>
-        <w:rPr>
-          <w:rFonts w:hint="eastAsia"/>
-        </w:rPr>
-      </w:pPr>
-    </w:p>
-    <w:p>
-      <w:pPr>
-        <w:rPr>
-          <w:rFonts w:hint="eastAsia"/>
-        </w:rPr>
-      </w:pPr>
-    </w:p>
-    <w:p>
-      <w:pPr>
-        <w:rPr>
-          <w:rFonts w:hint="eastAsia"/>
-        </w:rPr>
-      </w:pPr>
-    </w:p>
-    <w:p>
-      <w:pPr>
-        <w:rPr>
-          <w:rFonts w:hint="eastAsia"/>
-        </w:rPr>
-      </w:pPr>
-    </w:p>
-    <w:p>
-      <w:pPr>
-        <w:rPr>
-          <w:rFonts w:hint="eastAsia"/>
-        </w:rPr>
-      </w:pPr>
-    </w:p>
-    <w:p>
-      <w:pPr>
-        <w:rPr>
-          <w:rFonts w:hint="eastAsia"/>
-        </w:rPr>
-      </w:pPr>
-    </w:p>
-    <w:p>
-      <w:pPr>
-        <w:rPr>
-          <w:rFonts w:hint="eastAsia"/>
-        </w:rPr>
-      </w:pPr>
-    </w:p>
-    <w:p>
-      <w:pPr>
-        <w:rPr>
-          <w:rFonts w:hint="eastAsia"/>
-        </w:rPr>
-      </w:pPr>
-    </w:p>
-    <w:p>
-      <w:pPr>
-        <w:rPr>
-          <w:rFonts w:hint="eastAsia"/>
-        </w:rPr>
-      </w:pPr>
-    </w:p>
-    <w:p>
-      <w:pPr>
-        <w:rPr>
-          <w:rFonts w:hint="eastAsia"/>
-        </w:rPr>
-      </w:pPr>
-    </w:p>
-    <w:p>
-      <w:pPr>
-        <w:rPr>
-          <w:rFonts w:hint="eastAsia"/>
-        </w:rPr>
-      </w:pPr>
-    </w:p>
-    <w:p>
-      <w:pPr>
-        <w:rPr>
-          <w:rFonts w:hint="eastAsia"/>
-        </w:rPr>
-      </w:pPr>
-    </w:p>
-    <w:p>
-      <w:pPr>
-        <w:rPr>
-          <w:rFonts w:hint="eastAsia"/>
-        </w:rPr>
-      </w:pPr>
-    </w:p>
-    <w:p>
-      <w:pPr>
-        <w:rPr>
-          <w:rFonts w:hint="eastAsia"/>
-        </w:rPr>
-      </w:pPr>
-    </w:p>
-    <w:p>
-      <w:pPr>
-        <w:rPr>
-          <w:rFonts w:hint="eastAsia"/>
-        </w:rPr>
-      </w:pPr>
-      <w:bookmarkStart w:id="6" w:name="_GoBack"/>
-      <w:bookmarkEnd w:id="6"/>
     </w:p>
     <w:p>
       <w:pPr>
@@ -6643,15 +6853,7 @@
       </w:pPr>
       <w:bookmarkStart w:id="7" w:name="_Ref283179787"/>
       <w:r>
-        <w:t>DIS, ISO. "9241-210: 2010. Ergonomics of human system interaction-Part 210: Human-</w:t>
-      </w:r>
-      <w:proofErr w:type="spellStart"/>
-      <w:r>
-        <w:t>centred</w:t>
-      </w:r>
-      <w:proofErr w:type="spellEnd"/>
-      <w:r>
-        <w:t xml:space="preserve"> design for interactive systems." International Standardization Organization (2009).</w:t>
+        <w:t>DIS, ISO. "9241-210: 2010. Ergonomics of human system interaction-Part 210: Human-centred design for interactive systems." International Standardization Organization (2009).</w:t>
       </w:r>
       <w:bookmarkEnd w:id="7"/>
     </w:p>
@@ -6733,21 +6935,8 @@
         <w:ind w:hanging="482"/>
       </w:pPr>
       <w:bookmarkStart w:id="8" w:name="_Ref283179904"/>
-      <w:proofErr w:type="spellStart"/>
-      <w:r>
-        <w:t>Roto</w:t>
-      </w:r>
-      <w:proofErr w:type="spellEnd"/>
-      <w:r>
-        <w:t xml:space="preserve">, </w:t>
-      </w:r>
-      <w:proofErr w:type="spellStart"/>
-      <w:r>
-        <w:t>Virpi</w:t>
-      </w:r>
-      <w:proofErr w:type="spellEnd"/>
-      <w:r>
-        <w:t>, et al. "User experience white paper." Bringing clarity to the concept of user experience (2011).</w:t>
+      <w:r>
+        <w:t>Roto, Virpi, et al. "User experience white paper." Bringing clarity to the concept of user experience (2011).</w:t>
       </w:r>
       <w:bookmarkEnd w:id="8"/>
     </w:p>
@@ -6765,15 +6954,7 @@
       </w:pPr>
       <w:bookmarkStart w:id="9" w:name="_Ref283179935"/>
       <w:r>
-        <w:t xml:space="preserve">Nielsen, </w:t>
-      </w:r>
-      <w:proofErr w:type="spellStart"/>
-      <w:r>
-        <w:t>Jakob</w:t>
-      </w:r>
-      <w:proofErr w:type="spellEnd"/>
-      <w:r>
-        <w:t>. "Usability 101: Introduction to usability." www.nngroup.com/articles/usability-101-introduction-to-usability/  (2014.05.07 visited).</w:t>
+        <w:t>Nielsen, Jakob. "Usability 101: Introduction to usability." www.nngroup.com/articles/usability-101-introduction-to-usability/  (2014.05.07 visited).</w:t>
       </w:r>
       <w:bookmarkEnd w:id="9"/>
     </w:p>
@@ -6911,13 +7092,8 @@
         <w:ind w:hanging="482"/>
       </w:pPr>
       <w:bookmarkStart w:id="10" w:name="_Ref283180130"/>
-      <w:proofErr w:type="spellStart"/>
-      <w:r>
-        <w:t>Kujala</w:t>
-      </w:r>
-      <w:proofErr w:type="spellEnd"/>
-      <w:r>
-        <w:t>, Sari, et al. "UX Curve: A method for evaluating long-term user experience." Interacting with Computers 23.5 (2011): pp.473-483.</w:t>
+      <w:r>
+        <w:t>Kujala, Sari, et al. "UX Curve: A method for evaluating long-term user experience." Interacting with Computers 23.5 (2011): pp.473-483.</w:t>
       </w:r>
       <w:bookmarkEnd w:id="10"/>
     </w:p>
@@ -6949,47 +7125,7 @@
           <w:sz w:val="26"/>
           <w:szCs w:val="26"/>
         </w:rPr>
-        <w:t xml:space="preserve">T. </w:t>
-      </w:r>
-      <w:proofErr w:type="spellStart"/>
-      <w:r>
-        <w:rPr>
-          <w:rFonts w:ascii="Times New Roman" w:hAnsi="Times New Roman" w:cs="Times New Roman"/>
-          <w:kern w:val="0"/>
-          <w:sz w:val="26"/>
-          <w:szCs w:val="26"/>
-        </w:rPr>
-        <w:t>Hanawa</w:t>
-      </w:r>
-      <w:proofErr w:type="spellEnd"/>
-      <w:r>
-        <w:rPr>
-          <w:rFonts w:ascii="Times New Roman" w:hAnsi="Times New Roman" w:cs="Times New Roman"/>
-          <w:kern w:val="0"/>
-          <w:sz w:val="26"/>
-          <w:szCs w:val="26"/>
-        </w:rPr>
-        <w:t xml:space="preserve">, N. </w:t>
-      </w:r>
-      <w:proofErr w:type="spellStart"/>
-      <w:r>
-        <w:rPr>
-          <w:rFonts w:ascii="Times New Roman" w:hAnsi="Times New Roman" w:cs="Times New Roman"/>
-          <w:kern w:val="0"/>
-          <w:sz w:val="26"/>
-          <w:szCs w:val="26"/>
-        </w:rPr>
-        <w:t>Nishiuchi,Development</w:t>
-      </w:r>
-      <w:proofErr w:type="spellEnd"/>
-      <w:r>
-        <w:rPr>
-          <w:rFonts w:ascii="Times New Roman" w:hAnsi="Times New Roman" w:cs="Times New Roman"/>
-          <w:kern w:val="0"/>
-          <w:sz w:val="26"/>
-          <w:szCs w:val="26"/>
-        </w:rPr>
-        <w:t xml:space="preserve"> of real-time acquisition system of UX curve, New Ergonomics Perspective, pp.283-290, (2015). </w:t>
+        <w:t xml:space="preserve">T. Hanawa, N. Nishiuchi,Development of real-time acquisition system of UX curve, New Ergonomics Perspective, pp.283-290, (2015). </w:t>
       </w:r>
       <w:r>
         <w:rPr>
@@ -10196,7 +10332,7 @@
 </file>
 
 <file path=customXml/itemProps1.xml><?xml version="1.0" encoding="utf-8"?>
-<ds:datastoreItem xmlns:ds="http://schemas.openxmlformats.org/officeDocument/2006/customXml" ds:itemID="{F83A196F-46E9-C64D-9AB8-A0FB32A7F825}">
+<ds:datastoreItem xmlns:ds="http://schemas.openxmlformats.org/officeDocument/2006/customXml" ds:itemID="{84E61428-71A2-084E-9288-31B4F3795BDB}">
   <ds:schemaRefs>
     <ds:schemaRef ds:uri="http://schemas.openxmlformats.org/officeDocument/2006/bibliography"/>
   </ds:schemaRefs>

</xml_diff>